<commit_message>
CA2: Allow suspension resolution insertion even if suspension ends with consonance #2236
</commit_message>
<xml_diff>
--- a/MGen/docs/Archive/Галлон-Бич.docx
+++ b/MGen/docs/Archive/Галлон-Бич.docx
@@ -44,8 +44,8 @@
         <w:t>Контрапункт</w:t>
       </w:r>
     </w:p>
-    <w:bookmarkStart w:id="0" w:name="OLE_LINK1" w:displacedByCustomXml="next"/>
-    <w:bookmarkStart w:id="1" w:name="OLE_LINK2" w:displacedByCustomXml="next"/>
+    <w:bookmarkStart w:id="0" w:name="OLE_LINK2" w:displacedByCustomXml="next"/>
+    <w:bookmarkStart w:id="1" w:name="OLE_LINK1" w:displacedByCustomXml="next"/>
     <w:sdt>
       <w:sdtPr>
         <w:rPr>
@@ -1771,8 +1771,16 @@
         <w:rPr>
           <w:lang w:val="ru-RU"/>
         </w:rPr>
-        <w:t>Строгий или школьный контрапункт учит накладывать друг на друга короткие немодулирующие</w:t>
-      </w:r>
+        <w:t xml:space="preserve">Строгий или школьный контрапункт учит накладывать друг на друга короткие </w:t>
+      </w:r>
+      <w:proofErr w:type="spellStart"/>
+      <w:r>
+        <w:rPr>
+          <w:lang w:val="ru-RU"/>
+        </w:rPr>
+        <w:t>немодулирующие</w:t>
+      </w:r>
+      <w:proofErr w:type="spellEnd"/>
       <w:r>
         <w:rPr>
           <w:rStyle w:val="a5"/>
@@ -1827,12 +1835,14 @@
         </w:rPr>
         <w:t xml:space="preserve"> </w:t>
       </w:r>
+      <w:proofErr w:type="spellStart"/>
       <w:r>
         <w:rPr>
           <w:i/>
         </w:rPr>
         <w:t>firmus</w:t>
       </w:r>
+      <w:proofErr w:type="spellEnd"/>
       <w:r>
         <w:rPr>
           <w:i/>
@@ -1890,8 +1900,13 @@
         </w:rPr>
       </w:pPr>
       <w:r>
-        <w:t>Cantus firmus</w:t>
-      </w:r>
+        <w:t xml:space="preserve">Cantus </w:t>
+      </w:r>
+      <w:proofErr w:type="spellStart"/>
+      <w:r>
+        <w:t>firmus</w:t>
+      </w:r>
+      <w:proofErr w:type="spellEnd"/>
     </w:p>
     <w:p>
       <w:pPr>
@@ -1922,12 +1937,14 @@
         </w:rPr>
         <w:t xml:space="preserve"> </w:t>
       </w:r>
+      <w:proofErr w:type="spellStart"/>
       <w:r>
         <w:rPr>
           <w:i/>
         </w:rPr>
         <w:t>firmus</w:t>
       </w:r>
+      <w:proofErr w:type="spellEnd"/>
       <w:r>
         <w:rPr>
           <w:i/>
@@ -1971,6 +1988,7 @@
         </w:rPr>
         <w:t xml:space="preserve"> </w:t>
       </w:r>
+      <w:proofErr w:type="spellStart"/>
       <w:r>
         <w:rPr>
           <w:i/>
@@ -1978,6 +1996,7 @@
         </w:rPr>
         <w:t>firmus</w:t>
       </w:r>
+      <w:proofErr w:type="spellEnd"/>
       <w:r>
         <w:rPr>
           <w:i/>
@@ -2699,12 +2718,14 @@
         </w:rPr>
         <w:t xml:space="preserve"> </w:t>
       </w:r>
+      <w:proofErr w:type="spellStart"/>
       <w:r>
         <w:rPr>
           <w:i/>
         </w:rPr>
         <w:t>firmus</w:t>
       </w:r>
+      <w:proofErr w:type="spellEnd"/>
       <w:r>
         <w:rPr>
           <w:i/>
@@ -3886,11 +3907,19 @@
           <w:lang w:val="ru-RU"/>
         </w:rPr>
       </w:pPr>
-      <w:r>
-        <w:rPr>
-          <w:lang w:val="ru-RU"/>
-        </w:rPr>
-        <w:t>Квартсекстаккорд и септаккорды разрешены в некоторых случаях в двойном хоре (см. §</w:t>
+      <w:proofErr w:type="spellStart"/>
+      <w:r>
+        <w:rPr>
+          <w:lang w:val="ru-RU"/>
+        </w:rPr>
+        <w:t>Квартсекстаккорд</w:t>
+      </w:r>
+      <w:proofErr w:type="spellEnd"/>
+      <w:r>
+        <w:rPr>
+          <w:lang w:val="ru-RU"/>
+        </w:rPr>
+        <w:t xml:space="preserve"> и септаккорды разрешены в некоторых случаях в двойном хоре (см. §</w:t>
       </w:r>
       <w:r>
         <w:rPr>
@@ -4157,7 +4186,21 @@
         <w:rPr>
           <w:lang w:val="ru-RU"/>
         </w:rPr>
-        <w:t>(квинта через октаву), когда она оправдана длинным поступенным движением.</w:t>
+        <w:t xml:space="preserve">(квинта через октаву), когда она оправдана длинным </w:t>
+      </w:r>
+      <w:proofErr w:type="spellStart"/>
+      <w:r>
+        <w:rPr>
+          <w:lang w:val="ru-RU"/>
+        </w:rPr>
+        <w:t>поступенным</w:t>
+      </w:r>
+      <w:proofErr w:type="spellEnd"/>
+      <w:r>
+        <w:rPr>
+          <w:lang w:val="ru-RU"/>
+        </w:rPr>
+        <w:t xml:space="preserve"> движением.</w:t>
       </w:r>
     </w:p>
     <w:p>
@@ -4315,12 +4358,14 @@
         </w:rPr>
         <w:t xml:space="preserve"> </w:t>
       </w:r>
+      <w:proofErr w:type="spellStart"/>
       <w:r>
         <w:rPr>
           <w:i/>
         </w:rPr>
         <w:t>firmus</w:t>
       </w:r>
+      <w:proofErr w:type="spellEnd"/>
       <w:r>
         <w:rPr>
           <w:i/>
@@ -4361,12 +4406,14 @@
         </w:rPr>
         <w:t xml:space="preserve"> </w:t>
       </w:r>
+      <w:proofErr w:type="spellStart"/>
       <w:r>
         <w:rPr>
           <w:i/>
         </w:rPr>
         <w:t>firmus</w:t>
       </w:r>
+      <w:proofErr w:type="spellEnd"/>
       <w:r>
         <w:rPr>
           <w:i/>
@@ -4631,12 +4678,14 @@
         </w:rPr>
         <w:t xml:space="preserve"> </w:t>
       </w:r>
+      <w:proofErr w:type="spellStart"/>
       <w:r>
         <w:rPr>
           <w:i/>
         </w:rPr>
         <w:t>firmus</w:t>
       </w:r>
+      <w:proofErr w:type="spellEnd"/>
       <w:r>
         <w:rPr>
           <w:i/>
@@ -4863,7 +4912,21 @@
         <w:rPr>
           <w:lang w:val="ru-RU"/>
         </w:rPr>
-        <w:t xml:space="preserve">. Синкопы. Контрапункт пишется половинными залигованными нотами и начинается с половинной паузы. В случае сложности допускается разрыв </w:t>
+        <w:t xml:space="preserve">. Синкопы. Контрапункт пишется половинными </w:t>
+      </w:r>
+      <w:proofErr w:type="spellStart"/>
+      <w:r>
+        <w:rPr>
+          <w:lang w:val="ru-RU"/>
+        </w:rPr>
+        <w:t>залигованными</w:t>
+      </w:r>
+      <w:proofErr w:type="spellEnd"/>
+      <w:r>
+        <w:rPr>
+          <w:lang w:val="ru-RU"/>
+        </w:rPr>
+        <w:t xml:space="preserve"> нотами и начинается с половинной паузы. В случае сложности допускается разрыв </w:t>
       </w:r>
       <w:r>
         <w:rPr>
@@ -4951,12 +5014,14 @@
         </w:rPr>
         <w:t xml:space="preserve"> </w:t>
       </w:r>
+      <w:proofErr w:type="spellStart"/>
       <w:r>
         <w:rPr>
           <w:i/>
         </w:rPr>
         <w:t>firmus</w:t>
       </w:r>
+      <w:proofErr w:type="spellEnd"/>
       <w:r>
         <w:rPr>
           <w:i/>
@@ -5133,12 +5198,14 @@
         </w:rPr>
         <w:t xml:space="preserve"> </w:t>
       </w:r>
+      <w:proofErr w:type="spellStart"/>
       <w:r>
         <w:rPr>
           <w:i/>
         </w:rPr>
         <w:t>firmus</w:t>
       </w:r>
+      <w:proofErr w:type="spellEnd"/>
       <w:r>
         <w:rPr>
           <w:i/>
@@ -5232,12 +5299,14 @@
         </w:rPr>
         <w:t xml:space="preserve"> </w:t>
       </w:r>
+      <w:proofErr w:type="spellStart"/>
       <w:r>
         <w:rPr>
           <w:i/>
         </w:rPr>
         <w:t>firmus</w:t>
       </w:r>
+      <w:proofErr w:type="spellEnd"/>
       <w:r>
         <w:rPr>
           <w:i/>
@@ -5287,13 +5356,31 @@
         </w:rPr>
         <w:t xml:space="preserve">называется </w:t>
       </w:r>
+      <w:proofErr w:type="spellStart"/>
       <w:r>
         <w:rPr>
           <w:i/>
           <w:lang w:val="ru-RU"/>
         </w:rPr>
-        <w:t>grand mélange</w:t>
-      </w:r>
+        <w:t>grand</w:t>
+      </w:r>
+      <w:proofErr w:type="spellEnd"/>
+      <w:r>
+        <w:rPr>
+          <w:i/>
+          <w:lang w:val="ru-RU"/>
+        </w:rPr>
+        <w:t xml:space="preserve"> </w:t>
+      </w:r>
+      <w:proofErr w:type="spellStart"/>
+      <w:r>
+        <w:rPr>
+          <w:i/>
+          <w:lang w:val="ru-RU"/>
+        </w:rPr>
+        <w:t>mélange</w:t>
+      </w:r>
+      <w:proofErr w:type="spellEnd"/>
       <w:r>
         <w:rPr>
           <w:lang w:val="ru-RU"/>
@@ -5589,7 +5676,21 @@
         <w:rPr>
           <w:lang w:val="ru-RU"/>
         </w:rPr>
-        <w:t>Восьмые ноты должны соединяться поступенным движением между собой и со следующей нотой.</w:t>
+        <w:t xml:space="preserve">Восьмые ноты должны соединяться </w:t>
+      </w:r>
+      <w:proofErr w:type="spellStart"/>
+      <w:r>
+        <w:rPr>
+          <w:lang w:val="ru-RU"/>
+        </w:rPr>
+        <w:t>поступенным</w:t>
+      </w:r>
+      <w:proofErr w:type="spellEnd"/>
+      <w:r>
+        <w:rPr>
+          <w:lang w:val="ru-RU"/>
+        </w:rPr>
+        <w:t xml:space="preserve"> движением между собой и со следующей нотой.</w:t>
       </w:r>
       <w:r>
         <w:rPr>
@@ -6569,11 +6670,19 @@
           <w:lang w:val="ru-RU"/>
         </w:rPr>
       </w:pPr>
-      <w:r>
-        <w:rPr>
-          <w:lang w:val="ru-RU"/>
-        </w:rPr>
-        <w:t>Поступенное движение</w:t>
+      <w:proofErr w:type="spellStart"/>
+      <w:r>
+        <w:rPr>
+          <w:lang w:val="ru-RU"/>
+        </w:rPr>
+        <w:t>Поступенное</w:t>
+      </w:r>
+      <w:proofErr w:type="spellEnd"/>
+      <w:r>
+        <w:rPr>
+          <w:lang w:val="ru-RU"/>
+        </w:rPr>
+        <w:t xml:space="preserve"> движение</w:t>
       </w:r>
     </w:p>
     <w:p>
@@ -6583,11 +6692,19 @@
           <w:lang w:val="ru-RU"/>
         </w:rPr>
       </w:pPr>
-      <w:r>
-        <w:rPr>
-          <w:lang w:val="ru-RU"/>
-        </w:rPr>
-        <w:t xml:space="preserve">Поступенное движение должно использоваться как можно чаще и должно продолжаться как можно дольше, </w:t>
+      <w:proofErr w:type="spellStart"/>
+      <w:r>
+        <w:rPr>
+          <w:lang w:val="ru-RU"/>
+        </w:rPr>
+        <w:t>Поступенное</w:t>
+      </w:r>
+      <w:proofErr w:type="spellEnd"/>
+      <w:r>
+        <w:rPr>
+          <w:lang w:val="ru-RU"/>
+        </w:rPr>
+        <w:t xml:space="preserve"> движение должно использоваться как можно чаще и должно продолжаться как можно дольше, </w:t>
       </w:r>
       <w:commentRangeStart w:id="84"/>
       <w:r>
@@ -6607,7 +6724,21 @@
         <w:rPr>
           <w:lang w:val="ru-RU"/>
         </w:rPr>
-        <w:t>. Вместе с противоположным движением, поступенное движение составляет саму суть контрапункта.</w:t>
+        <w:t xml:space="preserve">. Вместе с противоположным движением, </w:t>
+      </w:r>
+      <w:proofErr w:type="spellStart"/>
+      <w:r>
+        <w:rPr>
+          <w:lang w:val="ru-RU"/>
+        </w:rPr>
+        <w:t>поступенное</w:t>
+      </w:r>
+      <w:proofErr w:type="spellEnd"/>
+      <w:r>
+        <w:rPr>
+          <w:lang w:val="ru-RU"/>
+        </w:rPr>
+        <w:t xml:space="preserve"> движение составляет саму суть контрапункта.</w:t>
       </w:r>
     </w:p>
     <w:p>
@@ -7212,7 +7343,21 @@
         <w:rPr>
           <w:lang w:val="ru-RU"/>
         </w:rPr>
-        <w:t>образованные недиатоническими звуками</w:t>
+        <w:t xml:space="preserve">образованные </w:t>
+      </w:r>
+      <w:proofErr w:type="spellStart"/>
+      <w:r>
+        <w:rPr>
+          <w:lang w:val="ru-RU"/>
+        </w:rPr>
+        <w:t>недиатоническими</w:t>
+      </w:r>
+      <w:proofErr w:type="spellEnd"/>
+      <w:r>
+        <w:rPr>
+          <w:lang w:val="ru-RU"/>
+        </w:rPr>
+        <w:t xml:space="preserve"> звуками</w:t>
       </w:r>
       <w:r>
         <w:rPr>
@@ -7236,7 +7381,35 @@
         <w:rPr>
           <w:lang w:val="ru-RU"/>
         </w:rPr>
-        <w:t>интервалы между альтерированной и неальтерированной нотой одной ступени.</w:t>
+        <w:t xml:space="preserve">интервалы между </w:t>
+      </w:r>
+      <w:proofErr w:type="spellStart"/>
+      <w:r>
+        <w:rPr>
+          <w:lang w:val="ru-RU"/>
+        </w:rPr>
+        <w:t>альтерированной</w:t>
+      </w:r>
+      <w:proofErr w:type="spellEnd"/>
+      <w:r>
+        <w:rPr>
+          <w:lang w:val="ru-RU"/>
+        </w:rPr>
+        <w:t xml:space="preserve"> и </w:t>
+      </w:r>
+      <w:proofErr w:type="spellStart"/>
+      <w:r>
+        <w:rPr>
+          <w:lang w:val="ru-RU"/>
+        </w:rPr>
+        <w:t>неальтерированной</w:t>
+      </w:r>
+      <w:proofErr w:type="spellEnd"/>
+      <w:r>
+        <w:rPr>
+          <w:lang w:val="ru-RU"/>
+        </w:rPr>
+        <w:t xml:space="preserve"> нотой одной ступени.</w:t>
       </w:r>
     </w:p>
     <w:p>
@@ -7441,7 +7614,21 @@
         <w:rPr>
           <w:lang w:val="ru-RU"/>
         </w:rPr>
-        <w:t xml:space="preserve">Увеличенная кварта в пределах трех или четырех соседних нот должна быть подготовлена или покинута поступенным движением в </w:t>
+        <w:t xml:space="preserve">Увеличенная кварта в пределах трех или четырех соседних нот должна быть подготовлена или покинута </w:t>
+      </w:r>
+      <w:proofErr w:type="spellStart"/>
+      <w:r>
+        <w:rPr>
+          <w:lang w:val="ru-RU"/>
+        </w:rPr>
+        <w:t>поступенным</w:t>
+      </w:r>
+      <w:proofErr w:type="spellEnd"/>
+      <w:r>
+        <w:rPr>
+          <w:lang w:val="ru-RU"/>
+        </w:rPr>
+        <w:t xml:space="preserve"> движением в </w:t>
       </w:r>
       <w:commentRangeStart w:id="96"/>
       <w:r>
@@ -7591,7 +7778,21 @@
         <w:rPr>
           <w:lang w:val="ru-RU"/>
         </w:rPr>
-        <w:t xml:space="preserve">Увеличенная квинта в пределах четырех соседних нот должна быть продолжена поступенным движением в </w:t>
+        <w:t xml:space="preserve">Увеличенная квинта в пределах четырех соседних нот должна быть продолжена </w:t>
+      </w:r>
+      <w:proofErr w:type="spellStart"/>
+      <w:r>
+        <w:rPr>
+          <w:lang w:val="ru-RU"/>
+        </w:rPr>
+        <w:t>поступенным</w:t>
+      </w:r>
+      <w:proofErr w:type="spellEnd"/>
+      <w:r>
+        <w:rPr>
+          <w:lang w:val="ru-RU"/>
+        </w:rPr>
+        <w:t xml:space="preserve"> движением в </w:t>
       </w:r>
       <w:commentRangeStart w:id="97"/>
       <w:r>
@@ -7754,7 +7955,21 @@
         <w:rPr>
           <w:lang w:val="ru-RU"/>
         </w:rPr>
-        <w:t xml:space="preserve">в пределах трех нот должны содержать в себе поступенное </w:t>
+        <w:t xml:space="preserve">в пределах трех нот должны содержать в себе </w:t>
+      </w:r>
+      <w:proofErr w:type="spellStart"/>
+      <w:r>
+        <w:rPr>
+          <w:lang w:val="ru-RU"/>
+        </w:rPr>
+        <w:t>поступенное</w:t>
+      </w:r>
+      <w:proofErr w:type="spellEnd"/>
+      <w:r>
+        <w:rPr>
+          <w:lang w:val="ru-RU"/>
+        </w:rPr>
+        <w:t xml:space="preserve"> </w:t>
       </w:r>
       <w:r>
         <w:rPr>
@@ -8210,6 +8425,7 @@
         <w:t xml:space="preserve">Движение ко всем мелодическим нотам (задержания, проходящие и вспомогательные ноты) и от них должно быть </w:t>
       </w:r>
       <w:commentRangeStart w:id="100"/>
+      <w:proofErr w:type="spellStart"/>
       <w:r>
         <w:rPr>
           <w:lang w:val="ru-RU"/>
@@ -8217,6 +8433,7 @@
         <w:t>поступенным</w:t>
       </w:r>
       <w:commentRangeEnd w:id="100"/>
+      <w:proofErr w:type="spellEnd"/>
       <w:r>
         <w:rPr>
           <w:rStyle w:val="a8"/>
@@ -8227,7 +8444,21 @@
         <w:rPr>
           <w:lang w:val="ru-RU"/>
         </w:rPr>
-        <w:t xml:space="preserve"> (кроме опевания)</w:t>
+        <w:t xml:space="preserve"> (кроме </w:t>
+      </w:r>
+      <w:proofErr w:type="spellStart"/>
+      <w:r>
+        <w:rPr>
+          <w:lang w:val="ru-RU"/>
+        </w:rPr>
+        <w:t>опевания</w:t>
+      </w:r>
+      <w:proofErr w:type="spellEnd"/>
+      <w:r>
+        <w:rPr>
+          <w:lang w:val="ru-RU"/>
+        </w:rPr>
+        <w:t>)</w:t>
       </w:r>
       <w:r>
         <w:rPr>
@@ -8239,7 +8470,21 @@
         <w:rPr>
           <w:lang w:val="ru-RU"/>
         </w:rPr>
-        <w:t xml:space="preserve"> Гармонические ноты могут использоваться как в поступенном движении, так и в скачках. </w:t>
+        <w:t xml:space="preserve"> Гармонические ноты могут использоваться как в </w:t>
+      </w:r>
+      <w:proofErr w:type="spellStart"/>
+      <w:r>
+        <w:rPr>
+          <w:lang w:val="ru-RU"/>
+        </w:rPr>
+        <w:t>поступенном</w:t>
+      </w:r>
+      <w:proofErr w:type="spellEnd"/>
+      <w:r>
+        <w:rPr>
+          <w:lang w:val="ru-RU"/>
+        </w:rPr>
+        <w:t xml:space="preserve"> движении, так и в скачках. </w:t>
       </w:r>
       <w:commentRangeStart w:id="101"/>
       <w:r>
@@ -9266,11 +9511,19 @@
         </w:rPr>
         <w:t xml:space="preserve">при восходящем </w:t>
       </w:r>
-      <w:r>
-        <w:rPr>
-          <w:lang w:val="ru-RU"/>
-        </w:rPr>
-        <w:t xml:space="preserve">поступенном </w:t>
+      <w:proofErr w:type="spellStart"/>
+      <w:r>
+        <w:rPr>
+          <w:lang w:val="ru-RU"/>
+        </w:rPr>
+        <w:t>поступенном</w:t>
+      </w:r>
+      <w:proofErr w:type="spellEnd"/>
+      <w:r>
+        <w:rPr>
+          <w:lang w:val="ru-RU"/>
+        </w:rPr>
+        <w:t xml:space="preserve"> </w:t>
       </w:r>
       <w:commentRangeStart w:id="116"/>
       <w:r>
@@ -9392,7 +9645,21 @@
         <w:rPr>
           <w:lang w:val="ru-RU"/>
         </w:rPr>
-        <w:t xml:space="preserve">при нисходящем поступенном </w:t>
+        <w:t xml:space="preserve">при нисходящем </w:t>
+      </w:r>
+      <w:proofErr w:type="spellStart"/>
+      <w:r>
+        <w:rPr>
+          <w:lang w:val="ru-RU"/>
+        </w:rPr>
+        <w:t>поступенном</w:t>
+      </w:r>
+      <w:proofErr w:type="spellEnd"/>
+      <w:r>
+        <w:rPr>
+          <w:lang w:val="ru-RU"/>
+        </w:rPr>
+        <w:t xml:space="preserve"> </w:t>
       </w:r>
       <w:commentRangeStart w:id="123"/>
       <w:r>
@@ -9584,7 +9851,35 @@
         <w:rPr>
           <w:lang w:val="ru-RU"/>
         </w:rPr>
-        <w:t>избегать сближения альтерированной и неальтерированной форм одной и той же ступени (</w:t>
+        <w:t xml:space="preserve">избегать сближения </w:t>
+      </w:r>
+      <w:proofErr w:type="spellStart"/>
+      <w:r>
+        <w:rPr>
+          <w:lang w:val="ru-RU"/>
+        </w:rPr>
+        <w:t>альтерированной</w:t>
+      </w:r>
+      <w:proofErr w:type="spellEnd"/>
+      <w:r>
+        <w:rPr>
+          <w:lang w:val="ru-RU"/>
+        </w:rPr>
+        <w:t xml:space="preserve"> и </w:t>
+      </w:r>
+      <w:proofErr w:type="spellStart"/>
+      <w:r>
+        <w:rPr>
+          <w:lang w:val="ru-RU"/>
+        </w:rPr>
+        <w:t>неальтерированной</w:t>
+      </w:r>
+      <w:proofErr w:type="spellEnd"/>
+      <w:r>
+        <w:rPr>
+          <w:lang w:val="ru-RU"/>
+        </w:rPr>
+        <w:t xml:space="preserve"> форм одной и той же ступени (</w:t>
       </w:r>
       <w:r>
         <w:t>VI</w:t>
@@ -9785,6 +10080,7 @@
         </w:rPr>
         <w:t xml:space="preserve">хроматическое </w:t>
       </w:r>
+      <w:proofErr w:type="spellStart"/>
       <w:r>
         <w:rPr>
           <w:lang w:val="ru-RU"/>
@@ -9795,7 +10091,14 @@
         <w:rPr>
           <w:lang w:val="ru-RU"/>
         </w:rPr>
-        <w:t xml:space="preserve">ереченье хорошо </w:t>
+        <w:t>ереченье</w:t>
+      </w:r>
+      <w:proofErr w:type="spellEnd"/>
+      <w:r>
+        <w:rPr>
+          <w:lang w:val="ru-RU"/>
+        </w:rPr>
+        <w:t xml:space="preserve"> хорошо </w:t>
       </w:r>
       <w:commentRangeStart w:id="131"/>
       <w:r>
@@ -9887,7 +10190,35 @@
         <w:rPr>
           <w:lang w:val="ru-RU"/>
         </w:rPr>
-        <w:t xml:space="preserve">Одновременное звучание альтерированной и неальтерированной форм </w:t>
+        <w:t xml:space="preserve">Одновременное звучание </w:t>
+      </w:r>
+      <w:proofErr w:type="spellStart"/>
+      <w:r>
+        <w:rPr>
+          <w:lang w:val="ru-RU"/>
+        </w:rPr>
+        <w:t>альтерированной</w:t>
+      </w:r>
+      <w:proofErr w:type="spellEnd"/>
+      <w:r>
+        <w:rPr>
+          <w:lang w:val="ru-RU"/>
+        </w:rPr>
+        <w:t xml:space="preserve"> и </w:t>
+      </w:r>
+      <w:proofErr w:type="spellStart"/>
+      <w:r>
+        <w:rPr>
+          <w:lang w:val="ru-RU"/>
+        </w:rPr>
+        <w:t>неальтерированной</w:t>
+      </w:r>
+      <w:proofErr w:type="spellEnd"/>
+      <w:r>
+        <w:rPr>
+          <w:lang w:val="ru-RU"/>
+        </w:rPr>
+        <w:t xml:space="preserve"> форм </w:t>
       </w:r>
       <w:r>
         <w:t>VI</w:t>
@@ -10122,7 +10453,21 @@
         <w:rPr>
           <w:lang w:val="ru-RU"/>
         </w:rPr>
-        <w:t>Вместе с поступенным движением, противоположное движение составля</w:t>
+        <w:t xml:space="preserve">Вместе с </w:t>
+      </w:r>
+      <w:proofErr w:type="spellStart"/>
+      <w:r>
+        <w:rPr>
+          <w:lang w:val="ru-RU"/>
+        </w:rPr>
+        <w:t>поступенным</w:t>
+      </w:r>
+      <w:proofErr w:type="spellEnd"/>
+      <w:r>
+        <w:rPr>
+          <w:lang w:val="ru-RU"/>
+        </w:rPr>
+        <w:t xml:space="preserve"> движением, противоположное движение составля</w:t>
       </w:r>
       <w:r>
         <w:rPr>
@@ -10134,7 +10479,21 @@
         <w:rPr>
           <w:lang w:val="ru-RU"/>
         </w:rPr>
-        <w:t>оединения нот, образующиеся при противоположном и поступенном движении, прекрасно звучат.</w:t>
+        <w:t xml:space="preserve">оединения нот, образующиеся при противоположном и </w:t>
+      </w:r>
+      <w:proofErr w:type="spellStart"/>
+      <w:r>
+        <w:rPr>
+          <w:lang w:val="ru-RU"/>
+        </w:rPr>
+        <w:t>поступенном</w:t>
+      </w:r>
+      <w:proofErr w:type="spellEnd"/>
+      <w:r>
+        <w:rPr>
+          <w:lang w:val="ru-RU"/>
+        </w:rPr>
+        <w:t xml:space="preserve"> движении, прекрасно звучат.</w:t>
       </w:r>
     </w:p>
     <w:p>
@@ -10783,7 +11142,31 @@
         <w:rPr>
           <w:lang w:val="ru-RU"/>
         </w:rPr>
-        <w:t>Правила выше применимы к чистым квинтам. Начиная с 3 голосов, разрешена чистая квинта сразу после уменьшенной квинты.</w:t>
+        <w:t xml:space="preserve">Правила выше применимы к чистым квинтам. Начиная с 3 голосов, разрешена </w:t>
+      </w:r>
+      <w:r>
+        <w:rPr>
+          <w:lang w:val="ru-RU"/>
+        </w:rPr>
+        <w:t>уменьшенная</w:t>
+      </w:r>
+      <w:r>
+        <w:rPr>
+          <w:lang w:val="ru-RU"/>
+        </w:rPr>
+        <w:t xml:space="preserve"> квинта сразу после </w:t>
+      </w:r>
+      <w:r>
+        <w:rPr>
+          <w:lang w:val="ru-RU"/>
+        </w:rPr>
+        <w:t>чистой</w:t>
+      </w:r>
+      <w:r>
+        <w:rPr>
+          <w:lang w:val="ru-RU"/>
+        </w:rPr>
+        <w:t xml:space="preserve"> квинты.</w:t>
       </w:r>
       <w:r>
         <w:rPr>
@@ -10797,7 +11180,31 @@
         <w:rPr>
           <w:lang w:val="ru-RU"/>
         </w:rPr>
-        <w:t>Обратное, то есть уменьшенная квинта сразу после чистой квинты, всегда запрещено.</w:t>
+        <w:t xml:space="preserve">Обратное, то есть </w:t>
+      </w:r>
+      <w:r>
+        <w:rPr>
+          <w:lang w:val="ru-RU"/>
+        </w:rPr>
+        <w:t>чистая</w:t>
+      </w:r>
+      <w:r>
+        <w:rPr>
+          <w:lang w:val="ru-RU"/>
+        </w:rPr>
+        <w:t xml:space="preserve"> квинта сразу после </w:t>
+      </w:r>
+      <w:r>
+        <w:rPr>
+          <w:lang w:val="ru-RU"/>
+        </w:rPr>
+        <w:t>уменьшенной</w:t>
+      </w:r>
+      <w:r>
+        <w:rPr>
+          <w:lang w:val="ru-RU"/>
+        </w:rPr>
+        <w:t xml:space="preserve"> квинты, всегда запрещено.</w:t>
       </w:r>
     </w:p>
     <w:bookmarkEnd w:id="152"/>
@@ -14003,21 +14410,21 @@
           <w:lang w:val="ru-RU"/>
         </w:rPr>
       </w:pPr>
-      <w:bookmarkStart w:id="225" w:name="OLE_LINK81"/>
-      <w:bookmarkStart w:id="226" w:name="OLE_LINK82"/>
-      <w:commentRangeStart w:id="227"/>
+      <w:bookmarkStart w:id="226" w:name="OLE_LINK81"/>
+      <w:bookmarkStart w:id="227" w:name="OLE_LINK82"/>
+      <w:commentRangeStart w:id="228"/>
       <w:r>
         <w:rPr>
           <w:lang w:val="ru-RU"/>
         </w:rPr>
         <w:t xml:space="preserve">Можно покидать унисон </w:t>
       </w:r>
-      <w:commentRangeEnd w:id="227"/>
+      <w:commentRangeEnd w:id="228"/>
       <w:r>
         <w:rPr>
           <w:rStyle w:val="a8"/>
         </w:rPr>
-        <w:commentReference w:id="227"/>
+        <w:commentReference w:id="228"/>
       </w:r>
       <w:r>
         <w:rPr>
@@ -14074,8 +14481,8 @@
         <w:t>.</w:t>
       </w:r>
     </w:p>
-    <w:bookmarkEnd w:id="225"/>
     <w:bookmarkEnd w:id="226"/>
+    <w:bookmarkEnd w:id="227"/>
     <w:p>
       <w:pPr>
         <w:pStyle w:val="5"/>
@@ -14101,10 +14508,10 @@
           <w:lang w:val="ru-RU"/>
         </w:rPr>
       </w:pPr>
-      <w:bookmarkStart w:id="228" w:name="OLE_LINK83"/>
-      <w:bookmarkStart w:id="229" w:name="OLE_LINK84"/>
-      <w:bookmarkStart w:id="230" w:name="OLE_LINK88"/>
-      <w:bookmarkStart w:id="231" w:name="OLE_LINK89"/>
+      <w:bookmarkStart w:id="229" w:name="OLE_LINK83"/>
+      <w:bookmarkStart w:id="230" w:name="OLE_LINK84"/>
+      <w:bookmarkStart w:id="231" w:name="OLE_LINK88"/>
+      <w:bookmarkStart w:id="232" w:name="OLE_LINK89"/>
       <w:r>
         <w:rPr>
           <w:lang w:val="ru-RU"/>
@@ -14112,8 +14519,8 @@
         <w:t>Чистая кварта, увеличенная кварта и уменьшенная квинта не допускаются между гармоническими нотами верхнего голоса и баса.</w:t>
       </w:r>
     </w:p>
-    <w:bookmarkEnd w:id="228"/>
     <w:bookmarkEnd w:id="229"/>
+    <w:bookmarkEnd w:id="230"/>
     <w:p>
       <w:pPr>
         <w:pStyle w:val="a7"/>
@@ -14180,10 +14587,10 @@
           <w:lang w:val="ru-RU"/>
         </w:rPr>
       </w:pPr>
-      <w:bookmarkStart w:id="232" w:name="OLE_LINK179"/>
-      <w:bookmarkStart w:id="233" w:name="OLE_LINK180"/>
-      <w:bookmarkEnd w:id="230"/>
+      <w:bookmarkStart w:id="233" w:name="OLE_LINK179"/>
+      <w:bookmarkStart w:id="234" w:name="OLE_LINK180"/>
       <w:bookmarkEnd w:id="231"/>
+      <w:bookmarkEnd w:id="232"/>
       <w:r>
         <w:rPr>
           <w:lang w:val="ru-RU"/>
@@ -14202,10 +14609,10 @@
           <w:lang w:val="ru-RU"/>
         </w:rPr>
       </w:pPr>
-      <w:bookmarkStart w:id="234" w:name="OLE_LINK181"/>
-      <w:bookmarkStart w:id="235" w:name="OLE_LINK182"/>
-      <w:bookmarkEnd w:id="232"/>
+      <w:bookmarkStart w:id="235" w:name="OLE_LINK181"/>
+      <w:bookmarkStart w:id="236" w:name="OLE_LINK182"/>
       <w:bookmarkEnd w:id="233"/>
+      <w:bookmarkEnd w:id="234"/>
       <w:r>
         <w:rPr>
           <w:lang w:val="ru-RU"/>
@@ -14220,10 +14627,10 @@
           <w:lang w:val="ru-RU"/>
         </w:rPr>
       </w:pPr>
-      <w:bookmarkStart w:id="236" w:name="OLE_LINK86"/>
-      <w:bookmarkStart w:id="237" w:name="OLE_LINK87"/>
-      <w:bookmarkEnd w:id="234"/>
+      <w:bookmarkStart w:id="237" w:name="OLE_LINK86"/>
+      <w:bookmarkStart w:id="238" w:name="OLE_LINK87"/>
       <w:bookmarkEnd w:id="235"/>
+      <w:bookmarkEnd w:id="236"/>
       <w:r>
         <w:rPr>
           <w:lang w:val="ru-RU"/>
@@ -14300,8 +14707,8 @@
         <w:t>водный тон задерживается в басу:</w:t>
       </w:r>
     </w:p>
-    <w:bookmarkEnd w:id="236"/>
     <w:bookmarkEnd w:id="237"/>
+    <w:bookmarkEnd w:id="238"/>
     <w:p>
       <w:pPr>
         <w:jc w:val="center"/>
@@ -14365,12 +14772,14 @@
           <w:lang w:val="ru-RU"/>
         </w:rPr>
       </w:pPr>
+      <w:proofErr w:type="spellStart"/>
       <w:r>
         <w:rPr>
           <w:lang w:val="ru-RU"/>
         </w:rPr>
         <w:t>Квартсекстаккорд</w:t>
       </w:r>
+      <w:proofErr w:type="spellEnd"/>
     </w:p>
     <w:p>
       <w:pPr>
@@ -14379,11 +14788,19 @@
           <w:lang w:val="ru-RU"/>
         </w:rPr>
       </w:pPr>
-      <w:r>
-        <w:rPr>
-          <w:lang w:val="ru-RU"/>
-        </w:rPr>
-        <w:t>Квартсекстаккорд, второе обра</w:t>
+      <w:proofErr w:type="spellStart"/>
+      <w:r>
+        <w:rPr>
+          <w:lang w:val="ru-RU"/>
+        </w:rPr>
+        <w:t>Квартсекстаккорд</w:t>
+      </w:r>
+      <w:proofErr w:type="spellEnd"/>
+      <w:r>
+        <w:rPr>
+          <w:lang w:val="ru-RU"/>
+        </w:rPr>
+        <w:t>, второе обра</w:t>
       </w:r>
       <w:r>
         <w:rPr>
@@ -14391,7 +14808,7 @@
         </w:rPr>
         <w:t>щение трезвучия, не допускается</w:t>
       </w:r>
-      <w:commentRangeStart w:id="238"/>
+      <w:commentRangeStart w:id="239"/>
       <w:r>
         <w:rPr>
           <w:rStyle w:val="a5"/>
@@ -14399,12 +14816,12 @@
         </w:rPr>
         <w:footnoteReference w:id="21"/>
       </w:r>
-      <w:commentRangeEnd w:id="238"/>
+      <w:commentRangeEnd w:id="239"/>
       <w:r>
         <w:rPr>
           <w:rStyle w:val="a8"/>
         </w:rPr>
-        <w:commentReference w:id="238"/>
+        <w:commentReference w:id="239"/>
       </w:r>
       <w:r>
         <w:rPr>
@@ -14511,11 +14928,19 @@
         </w:rPr>
         <w:t xml:space="preserve">кратковременный </w:t>
       </w:r>
-      <w:r>
-        <w:rPr>
-          <w:lang w:val="ru-RU"/>
-        </w:rPr>
-        <w:t>квартсекстаккорд н</w:t>
+      <w:proofErr w:type="spellStart"/>
+      <w:r>
+        <w:rPr>
+          <w:lang w:val="ru-RU"/>
+        </w:rPr>
+        <w:t>квартсекстаккорд</w:t>
+      </w:r>
+      <w:proofErr w:type="spellEnd"/>
+      <w:r>
+        <w:rPr>
+          <w:lang w:val="ru-RU"/>
+        </w:rPr>
+        <w:t xml:space="preserve"> н</w:t>
       </w:r>
       <w:r>
         <w:rPr>
@@ -14624,8 +15049,8 @@
           <w:lang w:val="ru-RU"/>
         </w:rPr>
       </w:pPr>
-      <w:bookmarkStart w:id="239" w:name="OLE_LINK92"/>
-      <w:bookmarkStart w:id="240" w:name="OLE_LINK93"/>
+      <w:bookmarkStart w:id="240" w:name="OLE_LINK92"/>
+      <w:bookmarkStart w:id="241" w:name="OLE_LINK93"/>
       <w:r>
         <w:rPr>
           <w:lang w:val="ru-RU"/>
@@ -14633,8 +15058,8 @@
         <w:t>Первый и последний такт обязательно должны гармонизоваться тоническим трезвучием в основном виде.</w:t>
       </w:r>
     </w:p>
-    <w:bookmarkEnd w:id="239"/>
     <w:bookmarkEnd w:id="240"/>
+    <w:bookmarkEnd w:id="241"/>
     <w:p>
       <w:pPr>
         <w:pStyle w:val="a7"/>
@@ -14730,7 +15155,7 @@
         </w:rPr>
         <w:t xml:space="preserve">ступенью. </w:t>
       </w:r>
-      <w:commentRangeStart w:id="241"/>
+      <w:commentRangeStart w:id="242"/>
       <w:r>
         <w:rPr>
           <w:lang w:val="ru-RU"/>
@@ -14752,12 +15177,12 @@
         </w:rPr>
         <w:t>ступенью</w:t>
       </w:r>
-      <w:commentRangeEnd w:id="241"/>
+      <w:commentRangeEnd w:id="242"/>
       <w:r>
         <w:rPr>
           <w:rStyle w:val="a8"/>
         </w:rPr>
-        <w:commentReference w:id="241"/>
+        <w:commentReference w:id="242"/>
       </w:r>
       <w:r>
         <w:rPr>
@@ -15107,7 +15532,7 @@
           <w:lang w:val="ru-RU"/>
         </w:rPr>
       </w:pPr>
-      <w:commentRangeStart w:id="242"/>
+      <w:commentRangeStart w:id="243"/>
       <w:r>
         <w:rPr>
           <w:lang w:val="ru-RU"/>
@@ -15129,12 +15554,12 @@
         </w:rPr>
         <w:t xml:space="preserve">ступени </w:t>
       </w:r>
-      <w:commentRangeEnd w:id="242"/>
+      <w:commentRangeEnd w:id="243"/>
       <w:r>
         <w:rPr>
           <w:rStyle w:val="a8"/>
         </w:rPr>
-        <w:commentReference w:id="242"/>
+        <w:commentReference w:id="243"/>
       </w:r>
       <w:r>
         <w:rPr>
@@ -15251,8 +15676,8 @@
           <w:lang w:val="ru-RU"/>
         </w:rPr>
       </w:pPr>
-      <w:bookmarkStart w:id="243" w:name="OLE_LINK94"/>
-      <w:bookmarkStart w:id="244" w:name="OLE_LINK95"/>
+      <w:bookmarkStart w:id="244" w:name="OLE_LINK94"/>
+      <w:bookmarkStart w:id="245" w:name="OLE_LINK95"/>
       <w:r>
         <w:rPr>
           <w:lang w:val="ru-RU"/>
@@ -15302,8 +15727,8 @@
         <w:t>Независимо от количества голосов, аккорды первого и последнего тактов могут быть неполные (может отсутствовать терция или квинта) во всех разрядах контрапункта (включая смешанные).</w:t>
       </w:r>
     </w:p>
-    <w:bookmarkEnd w:id="243"/>
     <w:bookmarkEnd w:id="244"/>
+    <w:bookmarkEnd w:id="245"/>
     <w:p>
       <w:pPr>
         <w:rPr>
@@ -15318,27 +15743,27 @@
           <w:lang w:val="ru-RU"/>
         </w:rPr>
       </w:pPr>
-      <w:bookmarkStart w:id="245" w:name="OLE_LINK96"/>
-      <w:bookmarkStart w:id="246" w:name="OLE_LINK97"/>
+      <w:bookmarkStart w:id="246" w:name="OLE_LINK96"/>
+      <w:bookmarkStart w:id="247" w:name="OLE_LINK97"/>
       <w:r>
         <w:rPr>
           <w:lang w:val="ru-RU"/>
         </w:rPr>
         <w:t xml:space="preserve">В остальных тактах (не первом и не последнем) допускаются неполные аккорды </w:t>
       </w:r>
-      <w:commentRangeStart w:id="247"/>
+      <w:commentRangeStart w:id="248"/>
       <w:r>
         <w:rPr>
           <w:lang w:val="ru-RU"/>
         </w:rPr>
         <w:t>в трех голосах</w:t>
       </w:r>
-      <w:commentRangeEnd w:id="247"/>
-      <w:r>
-        <w:rPr>
-          <w:lang w:val="ru-RU"/>
-        </w:rPr>
-        <w:commentReference w:id="247"/>
+      <w:commentRangeEnd w:id="248"/>
+      <w:r>
+        <w:rPr>
+          <w:lang w:val="ru-RU"/>
+        </w:rPr>
+        <w:commentReference w:id="248"/>
       </w:r>
       <w:r>
         <w:rPr>
@@ -15364,10 +15789,10 @@
           <w:lang w:val="ru-RU"/>
         </w:rPr>
       </w:pPr>
-      <w:bookmarkStart w:id="248" w:name="OLE_LINK117"/>
-      <w:bookmarkStart w:id="249" w:name="OLE_LINK118"/>
-      <w:bookmarkEnd w:id="245"/>
+      <w:bookmarkStart w:id="249" w:name="OLE_LINK117"/>
+      <w:bookmarkStart w:id="250" w:name="OLE_LINK118"/>
       <w:bookmarkEnd w:id="246"/>
+      <w:bookmarkEnd w:id="247"/>
       <w:r>
         <w:rPr>
           <w:lang w:val="ru-RU"/>
@@ -15411,8 +15836,8 @@
         <w:t>Аккорд предпоследнего такта обязательно должен быть полным.</w:t>
       </w:r>
     </w:p>
-    <w:bookmarkEnd w:id="248"/>
     <w:bookmarkEnd w:id="249"/>
+    <w:bookmarkEnd w:id="250"/>
     <w:p>
       <w:pPr>
         <w:ind w:firstLine="360"/>
@@ -15569,19 +15994,19 @@
         </w:rPr>
         <w:t xml:space="preserve">В четвертом разряде </w:t>
       </w:r>
-      <w:commentRangeStart w:id="250"/>
+      <w:commentRangeStart w:id="251"/>
       <w:r>
         <w:rPr>
           <w:lang w:val="ru-RU"/>
         </w:rPr>
         <w:t xml:space="preserve">допускаются две гармонии в одном такте </w:t>
       </w:r>
-      <w:commentRangeEnd w:id="250"/>
+      <w:commentRangeEnd w:id="251"/>
       <w:r>
         <w:rPr>
           <w:rStyle w:val="a8"/>
         </w:rPr>
-        <w:commentReference w:id="250"/>
+        <w:commentReference w:id="251"/>
       </w:r>
       <w:r>
         <w:rPr>
@@ -15635,19 +16060,19 @@
         </w:rPr>
         <w:t xml:space="preserve">, допустима кратковременная модуляция в соседнюю тональность не больше одного раза в </w:t>
       </w:r>
-      <w:commentRangeStart w:id="251"/>
+      <w:commentRangeStart w:id="252"/>
       <w:r>
         <w:rPr>
           <w:lang w:val="ru-RU"/>
         </w:rPr>
         <w:t>каждом упражнении</w:t>
       </w:r>
-      <w:commentRangeEnd w:id="251"/>
+      <w:commentRangeEnd w:id="252"/>
       <w:r>
         <w:rPr>
           <w:rStyle w:val="a8"/>
         </w:rPr>
-        <w:commentReference w:id="251"/>
+        <w:commentReference w:id="252"/>
       </w:r>
       <w:r>
         <w:rPr>
@@ -15681,19 +16106,19 @@
         </w:rPr>
         <w:t xml:space="preserve"> </w:t>
       </w:r>
-      <w:commentRangeStart w:id="252"/>
+      <w:commentRangeStart w:id="253"/>
       <w:r>
         <w:rPr>
           <w:lang w:val="ru-RU"/>
         </w:rPr>
         <w:t xml:space="preserve">В упражнениях в минорной тональности необходимо избегать </w:t>
       </w:r>
-      <w:commentRangeEnd w:id="252"/>
+      <w:commentRangeEnd w:id="253"/>
       <w:r>
         <w:rPr>
           <w:rStyle w:val="a8"/>
         </w:rPr>
-        <w:commentReference w:id="252"/>
+        <w:commentReference w:id="253"/>
       </w:r>
       <w:r>
         <w:rPr>
@@ -15735,16 +16160,16 @@
       <w:pPr>
         <w:pStyle w:val="3"/>
       </w:pPr>
-      <w:bookmarkStart w:id="253" w:name="_Toc513984263"/>
-      <w:bookmarkStart w:id="254" w:name="OLE_LINK131"/>
-      <w:bookmarkStart w:id="255" w:name="OLE_LINK132"/>
+      <w:bookmarkStart w:id="254" w:name="_Toc513984263"/>
+      <w:bookmarkStart w:id="255" w:name="OLE_LINK131"/>
+      <w:bookmarkStart w:id="256" w:name="OLE_LINK132"/>
       <w:r>
         <w:t>Задержания, проходящие и вспомогательные ноты</w:t>
       </w:r>
-      <w:bookmarkEnd w:id="253"/>
-    </w:p>
-    <w:bookmarkEnd w:id="254"/>
+      <w:bookmarkEnd w:id="254"/>
+    </w:p>
     <w:bookmarkEnd w:id="255"/>
+    <w:bookmarkEnd w:id="256"/>
     <w:p>
       <w:pPr>
         <w:pStyle w:val="4"/>
@@ -15804,8 +16229,8 @@
           <w:lang w:val="ru-RU"/>
         </w:rPr>
       </w:pPr>
-      <w:bookmarkStart w:id="256" w:name="OLE_LINK98"/>
-      <w:bookmarkStart w:id="257" w:name="OLE_LINK99"/>
+      <w:bookmarkStart w:id="257" w:name="OLE_LINK98"/>
+      <w:bookmarkStart w:id="258" w:name="OLE_LINK99"/>
       <w:r>
         <w:rPr>
           <w:lang w:val="ru-RU"/>
@@ -15813,8 +16238,8 @@
         <w:t>Разрешение задержания вниз используется для всех ступеней тональности.</w:t>
       </w:r>
     </w:p>
-    <w:bookmarkEnd w:id="256"/>
     <w:bookmarkEnd w:id="257"/>
+    <w:bookmarkEnd w:id="258"/>
     <w:p>
       <w:pPr>
         <w:ind w:firstLine="360"/>
@@ -15904,8 +16329,8 @@
           <w:lang w:val="ru-RU"/>
         </w:rPr>
       </w:pPr>
-      <w:bookmarkStart w:id="258" w:name="OLE_LINK119"/>
-      <w:bookmarkStart w:id="259" w:name="OLE_LINK120"/>
+      <w:bookmarkStart w:id="259" w:name="OLE_LINK119"/>
+      <w:bookmarkStart w:id="260" w:name="OLE_LINK120"/>
       <w:r>
         <w:rPr>
           <w:lang w:val="ru-RU"/>
@@ -15936,19 +16361,19 @@
         </w:rPr>
         <w:t xml:space="preserve"> </w:t>
       </w:r>
-      <w:commentRangeStart w:id="260"/>
+      <w:commentRangeStart w:id="261"/>
       <w:r>
         <w:rPr>
           <w:lang w:val="ru-RU"/>
         </w:rPr>
         <w:t>минорной тональности</w:t>
       </w:r>
-      <w:commentRangeEnd w:id="260"/>
+      <w:commentRangeEnd w:id="261"/>
       <w:r>
         <w:rPr>
           <w:rStyle w:val="a8"/>
         </w:rPr>
-        <w:commentReference w:id="260"/>
+        <w:commentReference w:id="261"/>
       </w:r>
       <w:r>
         <w:rPr>
@@ -15957,8 +16382,8 @@
         <w:t>:</w:t>
       </w:r>
     </w:p>
-    <w:bookmarkEnd w:id="258"/>
     <w:bookmarkEnd w:id="259"/>
+    <w:bookmarkEnd w:id="260"/>
     <w:p>
       <w:pPr>
         <w:jc w:val="center"/>
@@ -16603,7 +17028,7 @@
         </w:rPr>
         <w:t>Однако, между задержанием и разрешением может находиться другая гармоническая нота</w:t>
       </w:r>
-      <w:commentRangeStart w:id="261"/>
+      <w:commentRangeStart w:id="262"/>
       <w:r>
         <w:rPr>
           <w:rStyle w:val="a5"/>
@@ -16611,12 +17036,12 @@
         </w:rPr>
         <w:footnoteReference w:id="22"/>
       </w:r>
-      <w:commentRangeEnd w:id="261"/>
+      <w:commentRangeEnd w:id="262"/>
       <w:r>
         <w:rPr>
           <w:rStyle w:val="a8"/>
         </w:rPr>
-        <w:commentReference w:id="261"/>
+        <w:commentReference w:id="262"/>
       </w:r>
       <w:r>
         <w:rPr>
@@ -16725,7 +17150,7 @@
         </w:rPr>
         <w:t xml:space="preserve">более раннее разрешение задержания, при условии, </w:t>
       </w:r>
-      <w:commentRangeStart w:id="262"/>
+      <w:commentRangeStart w:id="263"/>
       <w:r>
         <w:rPr>
           <w:lang w:val="ru-RU"/>
@@ -16744,12 +17169,12 @@
         </w:rPr>
         <w:t>гармоническая нота все еще находится на третью долю та</w:t>
       </w:r>
-      <w:commentRangeEnd w:id="262"/>
+      <w:commentRangeEnd w:id="263"/>
       <w:r>
         <w:rPr>
           <w:rStyle w:val="a8"/>
         </w:rPr>
-        <w:commentReference w:id="262"/>
+        <w:commentReference w:id="263"/>
       </w:r>
       <w:r>
         <w:rPr>
@@ -16916,19 +17341,19 @@
         </w:rPr>
         <w:t xml:space="preserve">Задерживаемая нота не должна звучать </w:t>
       </w:r>
-      <w:commentRangeStart w:id="263"/>
+      <w:commentRangeStart w:id="264"/>
       <w:r>
         <w:rPr>
           <w:lang w:val="ru-RU"/>
         </w:rPr>
         <w:t xml:space="preserve">одновременно с задерживающей </w:t>
       </w:r>
-      <w:commentRangeEnd w:id="263"/>
+      <w:commentRangeEnd w:id="264"/>
       <w:r>
         <w:rPr>
           <w:rStyle w:val="a8"/>
         </w:rPr>
-        <w:commentReference w:id="263"/>
+        <w:commentReference w:id="264"/>
       </w:r>
       <w:r>
         <w:rPr>
@@ -17096,19 +17521,19 @@
         </w:rPr>
         <w:t xml:space="preserve">может быть большой секундой в </w:t>
       </w:r>
-      <w:commentRangeStart w:id="264"/>
+      <w:commentRangeStart w:id="265"/>
       <w:r>
         <w:rPr>
           <w:lang w:val="ru-RU"/>
         </w:rPr>
         <w:t>следующим примере</w:t>
       </w:r>
-      <w:commentRangeEnd w:id="264"/>
+      <w:commentRangeEnd w:id="265"/>
       <w:r>
         <w:rPr>
           <w:rStyle w:val="a8"/>
         </w:rPr>
-        <w:commentReference w:id="264"/>
+        <w:commentReference w:id="265"/>
       </w:r>
       <w:r>
         <w:rPr>
@@ -17293,19 +17718,19 @@
         </w:rPr>
         <w:t xml:space="preserve">голоса двигаются </w:t>
       </w:r>
-      <w:commentRangeStart w:id="265"/>
+      <w:commentRangeStart w:id="266"/>
       <w:r>
         <w:rPr>
           <w:lang w:val="ru-RU"/>
         </w:rPr>
         <w:t>противоположно и поступенно</w:t>
       </w:r>
-      <w:commentRangeEnd w:id="265"/>
-      <w:r>
-        <w:rPr>
-          <w:lang w:val="ru-RU"/>
-        </w:rPr>
-        <w:commentReference w:id="265"/>
+      <w:commentRangeEnd w:id="266"/>
+      <w:r>
+        <w:rPr>
+          <w:lang w:val="ru-RU"/>
+        </w:rPr>
+        <w:commentReference w:id="266"/>
       </w:r>
       <w:r>
         <w:rPr>
@@ -17776,19 +18201,27 @@
         </w:rPr>
         <w:t xml:space="preserve">отивоположного </w:t>
       </w:r>
-      <w:commentRangeStart w:id="266"/>
-      <w:r>
-        <w:rPr>
-          <w:lang w:val="ru-RU"/>
-        </w:rPr>
-        <w:t>поступенного движения</w:t>
-      </w:r>
-      <w:commentRangeEnd w:id="266"/>
+      <w:commentRangeStart w:id="267"/>
+      <w:proofErr w:type="spellStart"/>
+      <w:r>
+        <w:rPr>
+          <w:lang w:val="ru-RU"/>
+        </w:rPr>
+        <w:t>поступенного</w:t>
+      </w:r>
+      <w:proofErr w:type="spellEnd"/>
+      <w:r>
+        <w:rPr>
+          <w:lang w:val="ru-RU"/>
+        </w:rPr>
+        <w:t xml:space="preserve"> движения</w:t>
+      </w:r>
+      <w:commentRangeEnd w:id="267"/>
       <w:r>
         <w:rPr>
           <w:rStyle w:val="a8"/>
         </w:rPr>
-        <w:commentReference w:id="266"/>
+        <w:commentReference w:id="267"/>
       </w:r>
       <w:r>
         <w:rPr>
@@ -18076,11 +18509,33 @@
           <w:lang w:val="ru-RU"/>
         </w:rPr>
       </w:pPr>
-      <w:r>
-        <w:rPr>
-          <w:lang w:val="ru-RU"/>
-        </w:rPr>
-        <w:t>Опевание и опеваемая нота</w:t>
+      <w:proofErr w:type="spellStart"/>
+      <w:r>
+        <w:rPr>
+          <w:lang w:val="ru-RU"/>
+        </w:rPr>
+        <w:t>Опевание</w:t>
+      </w:r>
+      <w:proofErr w:type="spellEnd"/>
+      <w:r>
+        <w:rPr>
+          <w:lang w:val="ru-RU"/>
+        </w:rPr>
+        <w:t xml:space="preserve"> и </w:t>
+      </w:r>
+      <w:proofErr w:type="spellStart"/>
+      <w:r>
+        <w:rPr>
+          <w:lang w:val="ru-RU"/>
+        </w:rPr>
+        <w:t>опеваемая</w:t>
+      </w:r>
+      <w:proofErr w:type="spellEnd"/>
+      <w:r>
+        <w:rPr>
+          <w:lang w:val="ru-RU"/>
+        </w:rPr>
+        <w:t xml:space="preserve"> нота</w:t>
       </w:r>
     </w:p>
     <w:p>
@@ -18090,11 +18545,47 @@
           <w:lang w:val="ru-RU"/>
         </w:rPr>
       </w:pPr>
-      <w:r>
-        <w:rPr>
-          <w:lang w:val="ru-RU"/>
-        </w:rPr>
-        <w:t xml:space="preserve">Опевающая и опеваемая ноты могут звучать одновременно (опевание октавы). </w:t>
+      <w:proofErr w:type="spellStart"/>
+      <w:r>
+        <w:rPr>
+          <w:lang w:val="ru-RU"/>
+        </w:rPr>
+        <w:t>Опевающая</w:t>
+      </w:r>
+      <w:proofErr w:type="spellEnd"/>
+      <w:r>
+        <w:rPr>
+          <w:lang w:val="ru-RU"/>
+        </w:rPr>
+        <w:t xml:space="preserve"> и </w:t>
+      </w:r>
+      <w:proofErr w:type="spellStart"/>
+      <w:r>
+        <w:rPr>
+          <w:lang w:val="ru-RU"/>
+        </w:rPr>
+        <w:t>опеваемая</w:t>
+      </w:r>
+      <w:proofErr w:type="spellEnd"/>
+      <w:r>
+        <w:rPr>
+          <w:lang w:val="ru-RU"/>
+        </w:rPr>
+        <w:t xml:space="preserve"> ноты могут звучать одновременно (</w:t>
+      </w:r>
+      <w:proofErr w:type="spellStart"/>
+      <w:r>
+        <w:rPr>
+          <w:lang w:val="ru-RU"/>
+        </w:rPr>
+        <w:t>опевание</w:t>
+      </w:r>
+      <w:proofErr w:type="spellEnd"/>
+      <w:r>
+        <w:rPr>
+          <w:lang w:val="ru-RU"/>
+        </w:rPr>
+        <w:t xml:space="preserve"> октавы). </w:t>
       </w:r>
     </w:p>
     <w:p>
@@ -18108,7 +18599,21 @@
         <w:rPr>
           <w:lang w:val="ru-RU"/>
         </w:rPr>
-        <w:t>Нельзя опевать унисон.</w:t>
+        <w:t xml:space="preserve">Нельзя </w:t>
+      </w:r>
+      <w:proofErr w:type="spellStart"/>
+      <w:r>
+        <w:rPr>
+          <w:lang w:val="ru-RU"/>
+        </w:rPr>
+        <w:t>опевать</w:t>
+      </w:r>
+      <w:proofErr w:type="spellEnd"/>
+      <w:r>
+        <w:rPr>
+          <w:lang w:val="ru-RU"/>
+        </w:rPr>
+        <w:t xml:space="preserve"> унисон.</w:t>
       </w:r>
     </w:p>
     <w:p>
@@ -18328,11 +18833,19 @@
         </w:rPr>
         <w:t xml:space="preserve">это запрещает, </w:t>
       </w:r>
-      <w:r>
-        <w:rPr>
-          <w:lang w:val="ru-RU"/>
-        </w:rPr>
-        <w:t xml:space="preserve">MGen </w:t>
+      <w:proofErr w:type="spellStart"/>
+      <w:r>
+        <w:rPr>
+          <w:lang w:val="ru-RU"/>
+        </w:rPr>
+        <w:t>MGen</w:t>
+      </w:r>
+      <w:proofErr w:type="spellEnd"/>
+      <w:r>
+        <w:rPr>
+          <w:lang w:val="ru-RU"/>
+        </w:rPr>
+        <w:t xml:space="preserve"> </w:t>
       </w:r>
       <w:r>
         <w:rPr>
@@ -18931,7 +19444,39 @@
           <w:b/>
           <w:lang w:val="ru-RU"/>
         </w:rPr>
-        <w:t>Терции разрешены, но возможно Noel Gallon их запрещает из-за звучания пентатоники.</w:t>
+        <w:t xml:space="preserve">Терции разрешены, но возможно </w:t>
+      </w:r>
+      <w:proofErr w:type="spellStart"/>
+      <w:r>
+        <w:rPr>
+          <w:b/>
+          <w:lang w:val="ru-RU"/>
+        </w:rPr>
+        <w:t>Noel</w:t>
+      </w:r>
+      <w:proofErr w:type="spellEnd"/>
+      <w:r>
+        <w:rPr>
+          <w:b/>
+          <w:lang w:val="ru-RU"/>
+        </w:rPr>
+        <w:t xml:space="preserve"> </w:t>
+      </w:r>
+      <w:proofErr w:type="spellStart"/>
+      <w:r>
+        <w:rPr>
+          <w:b/>
+          <w:lang w:val="ru-RU"/>
+        </w:rPr>
+        <w:t>Gallon</w:t>
+      </w:r>
+      <w:proofErr w:type="spellEnd"/>
+      <w:r>
+        <w:rPr>
+          <w:b/>
+          <w:lang w:val="ru-RU"/>
+        </w:rPr>
+        <w:t xml:space="preserve"> их запрещает из-за звучания пентатоники.</w:t>
       </w:r>
     </w:p>
   </w:comment>
@@ -19127,7 +19672,21 @@
         <w:rPr>
           <w:lang w:val="ru-RU"/>
         </w:rPr>
-        <w:t xml:space="preserve"> может быть не подготовлена и не покинута поступенным движением в том же направлении, если она разрешается по правилам разрешения тритона в ближайших нотах после увеличенной кварты.</w:t>
+        <w:t xml:space="preserve"> может быть не подготовлена и не покинута </w:t>
+      </w:r>
+      <w:proofErr w:type="spellStart"/>
+      <w:r>
+        <w:rPr>
+          <w:lang w:val="ru-RU"/>
+        </w:rPr>
+        <w:t>поступенным</w:t>
+      </w:r>
+      <w:proofErr w:type="spellEnd"/>
+      <w:r>
+        <w:rPr>
+          <w:lang w:val="ru-RU"/>
+        </w:rPr>
+        <w:t xml:space="preserve"> движением в том же направлении, если она разрешается по правилам разрешения тритона в ближайших нотах после увеличенной кварты.</w:t>
       </w:r>
     </w:p>
   </w:comment>
@@ -19253,7 +19812,14 @@
         <w:rPr>
           <w:lang w:val="ru-RU"/>
         </w:rPr>
-        <w:t xml:space="preserve"> камбиат</w:t>
+        <w:t xml:space="preserve"> </w:t>
+      </w:r>
+      <w:proofErr w:type="spellStart"/>
+      <w:r>
+        <w:rPr>
+          <w:lang w:val="ru-RU"/>
+        </w:rPr>
+        <w:t>камбиат</w:t>
       </w:r>
       <w:r>
         <w:rPr>
@@ -19261,6 +19827,7 @@
         </w:rPr>
         <w:t>а</w:t>
       </w:r>
+      <w:proofErr w:type="spellEnd"/>
     </w:p>
   </w:comment>
   <w:comment w:id="101" w:author="Rualark Rualark" w:date="2018-05-01T13:19:00Z" w:initials="RR">
@@ -19277,11 +19844,19 @@
         </w:rPr>
         <w:annotationRef/>
       </w:r>
-      <w:r>
-        <w:rPr>
-          <w:lang w:val="ru-RU"/>
-        </w:rPr>
-        <w:t xml:space="preserve">MGen: </w:t>
+      <w:proofErr w:type="spellStart"/>
+      <w:r>
+        <w:rPr>
+          <w:lang w:val="ru-RU"/>
+        </w:rPr>
+        <w:t>MGen</w:t>
+      </w:r>
+      <w:proofErr w:type="spellEnd"/>
+      <w:r>
+        <w:rPr>
+          <w:lang w:val="ru-RU"/>
+        </w:rPr>
+        <w:t xml:space="preserve">: </w:t>
       </w:r>
       <w:r>
         <w:rPr>
@@ -19348,7 +19923,21 @@
         <w:rPr>
           <w:lang w:val="ru-RU"/>
         </w:rPr>
-        <w:t>разрешено не только поступенное движение к предъему, но и скачок к предъему.</w:t>
+        <w:t xml:space="preserve">разрешено не только </w:t>
+      </w:r>
+      <w:proofErr w:type="spellStart"/>
+      <w:r>
+        <w:rPr>
+          <w:lang w:val="ru-RU"/>
+        </w:rPr>
+        <w:t>поступенное</w:t>
+      </w:r>
+      <w:proofErr w:type="spellEnd"/>
+      <w:r>
+        <w:rPr>
+          <w:lang w:val="ru-RU"/>
+        </w:rPr>
+        <w:t xml:space="preserve"> движение к предъему, но и скачок к предъему.</w:t>
       </w:r>
     </w:p>
   </w:comment>
@@ -19559,7 +20148,23 @@
           <w:rStyle w:val="a8"/>
           <w:lang w:val="ru-RU"/>
         </w:rPr>
-        <w:t xml:space="preserve"># разрешен во всех поступенных движениях кроме движения </w:t>
+        <w:t xml:space="preserve"># разрешен во всех </w:t>
+      </w:r>
+      <w:proofErr w:type="spellStart"/>
+      <w:r>
+        <w:rPr>
+          <w:rStyle w:val="a8"/>
+          <w:lang w:val="ru-RU"/>
+        </w:rPr>
+        <w:t>поступенных</w:t>
+      </w:r>
+      <w:proofErr w:type="spellEnd"/>
+      <w:r>
+        <w:rPr>
+          <w:rStyle w:val="a8"/>
+          <w:lang w:val="ru-RU"/>
+        </w:rPr>
+        <w:t xml:space="preserve"> движениях кроме движения </w:t>
       </w:r>
       <w:r>
         <w:rPr>
@@ -19779,7 +20384,23 @@
           <w:rStyle w:val="a8"/>
           <w:lang w:val="ru-RU"/>
         </w:rPr>
-        <w:t xml:space="preserve">бекар разрешен во всех поступенных движениях кроме движения </w:t>
+        <w:t xml:space="preserve">бекар разрешен во всех </w:t>
+      </w:r>
+      <w:proofErr w:type="spellStart"/>
+      <w:r>
+        <w:rPr>
+          <w:rStyle w:val="a8"/>
+          <w:lang w:val="ru-RU"/>
+        </w:rPr>
+        <w:t>поступенных</w:t>
+      </w:r>
+      <w:proofErr w:type="spellEnd"/>
+      <w:r>
+        <w:rPr>
+          <w:rStyle w:val="a8"/>
+          <w:lang w:val="ru-RU"/>
+        </w:rPr>
+        <w:t xml:space="preserve"> движениях кроме движения </w:t>
       </w:r>
       <w:r>
         <w:rPr>
@@ -20639,12 +21260,14 @@
         </w:rPr>
         <w:t xml:space="preserve">хроматическое </w:t>
       </w:r>
+      <w:proofErr w:type="spellStart"/>
       <w:r>
         <w:rPr>
           <w:lang w:val="ru-RU"/>
         </w:rPr>
         <w:t>переченье</w:t>
       </w:r>
+      <w:proofErr w:type="spellEnd"/>
       <w:r>
         <w:rPr>
           <w:lang w:val="ru-RU"/>
@@ -20730,7 +21353,21 @@
         <w:rPr>
           <w:lang w:val="ru-RU"/>
         </w:rPr>
-        <w:t>Таким образом, если оба звука должны быть аккордовыми, то правило хроматического переченья можно сделать зеленым и показывать только если хотя бы один звук неаккордовый.</w:t>
+        <w:t xml:space="preserve">Таким образом, если оба звука должны быть аккордовыми, то правило хроматического </w:t>
+      </w:r>
+      <w:proofErr w:type="spellStart"/>
+      <w:r>
+        <w:rPr>
+          <w:lang w:val="ru-RU"/>
+        </w:rPr>
+        <w:t>переченья</w:t>
+      </w:r>
+      <w:proofErr w:type="spellEnd"/>
+      <w:r>
+        <w:rPr>
+          <w:lang w:val="ru-RU"/>
+        </w:rPr>
+        <w:t xml:space="preserve"> можно сделать зеленым и показывать только если хотя бы один звук неаккордовый.</w:t>
       </w:r>
       <w:r>
         <w:rPr>
@@ -21049,7 +21686,35 @@
         <w:rPr>
           <w:lang w:val="ru-RU"/>
         </w:rPr>
-        <w:t>Включая двойное опевание, камбиату и проходящий диссонанс на первую долю</w:t>
+        <w:t xml:space="preserve">Включая двойное </w:t>
+      </w:r>
+      <w:proofErr w:type="spellStart"/>
+      <w:r>
+        <w:rPr>
+          <w:lang w:val="ru-RU"/>
+        </w:rPr>
+        <w:t>опевание</w:t>
+      </w:r>
+      <w:proofErr w:type="spellEnd"/>
+      <w:r>
+        <w:rPr>
+          <w:lang w:val="ru-RU"/>
+        </w:rPr>
+        <w:t xml:space="preserve">, </w:t>
+      </w:r>
+      <w:proofErr w:type="spellStart"/>
+      <w:r>
+        <w:rPr>
+          <w:lang w:val="ru-RU"/>
+        </w:rPr>
+        <w:t>камбиату</w:t>
+      </w:r>
+      <w:proofErr w:type="spellEnd"/>
+      <w:r>
+        <w:rPr>
+          <w:lang w:val="ru-RU"/>
+        </w:rPr>
+        <w:t xml:space="preserve"> и проходящий диссонанс на первую долю</w:t>
       </w:r>
       <w:r>
         <w:rPr>
@@ -21082,7 +21747,49 @@
         <w:rPr>
           <w:lang w:val="ru-RU"/>
         </w:rPr>
-        <w:t>разрешено только в случае окружения ноты поступенным движением, поэтому двойное опевание и камбиата не помогает.</w:t>
+        <w:t xml:space="preserve">разрешено только в случае окружения ноты </w:t>
+      </w:r>
+      <w:proofErr w:type="spellStart"/>
+      <w:r>
+        <w:rPr>
+          <w:lang w:val="ru-RU"/>
+        </w:rPr>
+        <w:t>поступенным</w:t>
+      </w:r>
+      <w:proofErr w:type="spellEnd"/>
+      <w:r>
+        <w:rPr>
+          <w:lang w:val="ru-RU"/>
+        </w:rPr>
+        <w:t xml:space="preserve"> движением, поэтому двойное </w:t>
+      </w:r>
+      <w:proofErr w:type="spellStart"/>
+      <w:r>
+        <w:rPr>
+          <w:lang w:val="ru-RU"/>
+        </w:rPr>
+        <w:t>опевание</w:t>
+      </w:r>
+      <w:proofErr w:type="spellEnd"/>
+      <w:r>
+        <w:rPr>
+          <w:lang w:val="ru-RU"/>
+        </w:rPr>
+        <w:t xml:space="preserve"> и </w:t>
+      </w:r>
+      <w:proofErr w:type="spellStart"/>
+      <w:r>
+        <w:rPr>
+          <w:lang w:val="ru-RU"/>
+        </w:rPr>
+        <w:t>камбиата</w:t>
+      </w:r>
+      <w:proofErr w:type="spellEnd"/>
+      <w:r>
+        <w:rPr>
+          <w:lang w:val="ru-RU"/>
+        </w:rPr>
+        <w:t xml:space="preserve"> не помогает.</w:t>
       </w:r>
       <w:r>
         <w:rPr>
@@ -21094,7 +21801,21 @@
         <w:rPr>
           <w:lang w:val="ru-RU"/>
         </w:rPr>
-        <w:t xml:space="preserve">Лучше учитывать только ноты в поступенном движении, т.к. скачки будут выделять квинту. Для октавы это невозможно. Поэтому, в </w:t>
+        <w:t xml:space="preserve">Лучше учитывать только ноты в </w:t>
+      </w:r>
+      <w:proofErr w:type="spellStart"/>
+      <w:r>
+        <w:rPr>
+          <w:lang w:val="ru-RU"/>
+        </w:rPr>
+        <w:t>поступенном</w:t>
+      </w:r>
+      <w:proofErr w:type="spellEnd"/>
+      <w:r>
+        <w:rPr>
+          <w:lang w:val="ru-RU"/>
+        </w:rPr>
+        <w:t xml:space="preserve"> движении, т.к. скачки будут выделять квинту. Для октавы это невозможно. Поэтому, в </w:t>
       </w:r>
       <w:r>
         <w:t>MGen</w:t>
@@ -21389,7 +22110,21 @@
         <w:rPr>
           <w:lang w:val="ru-RU"/>
         </w:rPr>
-        <w:t xml:space="preserve"> В двухголосье это возможно только если диссонанс с голосом, не являющимся </w:t>
+        <w:t xml:space="preserve"> В </w:t>
+      </w:r>
+      <w:proofErr w:type="spellStart"/>
+      <w:r>
+        <w:rPr>
+          <w:lang w:val="ru-RU"/>
+        </w:rPr>
+        <w:t>двухголосье</w:t>
+      </w:r>
+      <w:proofErr w:type="spellEnd"/>
+      <w:r>
+        <w:rPr>
+          <w:lang w:val="ru-RU"/>
+        </w:rPr>
+        <w:t xml:space="preserve"> это возможно только если диссонанс с голосом, не являющимся </w:t>
       </w:r>
       <w:r>
         <w:t>CF</w:t>
@@ -21496,12 +22231,21 @@
         </w:rPr>
         <w:annotationRef/>
       </w:r>
+      <w:proofErr w:type="spellStart"/>
       <w:r>
         <w:rPr>
           <w:rStyle w:val="a8"/>
           <w:lang w:val="ru-RU"/>
         </w:rPr>
-        <w:t xml:space="preserve">MGen: </w:t>
+        <w:t>MGen</w:t>
+      </w:r>
+      <w:proofErr w:type="spellEnd"/>
+      <w:r>
+        <w:rPr>
+          <w:rStyle w:val="a8"/>
+          <w:lang w:val="ru-RU"/>
+        </w:rPr>
+        <w:t xml:space="preserve">: </w:t>
       </w:r>
       <w:r>
         <w:rPr>
@@ -21649,7 +22393,14 @@
           <w:b/>
           <w:lang w:val="ru-RU"/>
         </w:rPr>
-        <w:t>из малой секунды в унисон – красное</w:t>
+        <w:t xml:space="preserve">из малой секунды в унисон – </w:t>
+      </w:r>
+      <w:r>
+        <w:rPr>
+          <w:b/>
+          <w:lang w:val="ru-RU"/>
+        </w:rPr>
+        <w:t>красное</w:t>
       </w:r>
     </w:p>
     <w:p>
@@ -21679,8 +22430,24 @@
           <w:b/>
           <w:lang w:val="ru-RU"/>
         </w:rPr>
-        <w:t xml:space="preserve">из большой секунды в унисон – желтое </w:t>
-      </w:r>
+        <w:t xml:space="preserve">из большой секунды в унисон – </w:t>
+      </w:r>
+      <w:r>
+        <w:rPr>
+          <w:b/>
+          <w:lang w:val="ru-RU"/>
+        </w:rPr>
+        <w:t xml:space="preserve">зеленое </w:t>
+      </w:r>
+      <w:r>
+        <w:rPr>
+          <w:b/>
+          <w:lang w:val="ru-RU"/>
+        </w:rPr>
+        <w:t>разрешено</w:t>
+      </w:r>
+      <w:bookmarkStart w:id="225" w:name="_GoBack"/>
+      <w:bookmarkEnd w:id="225"/>
     </w:p>
     <w:p>
       <w:pPr>
@@ -21714,7 +22481,7 @@
       </w:r>
     </w:p>
   </w:comment>
-  <w:comment w:id="227" w:author="Rualark Rualark" w:date="2018-05-13T14:28:00Z" w:initials="RR">
+  <w:comment w:id="228" w:author="Rualark Rualark" w:date="2018-05-13T14:28:00Z" w:initials="RR">
     <w:p>
       <w:pPr>
         <w:pStyle w:val="a9"/>
@@ -21755,7 +22522,7 @@
       </w:r>
     </w:p>
   </w:comment>
-  <w:comment w:id="238" w:author="Rualark Rualark" w:date="2018-05-05T20:45:00Z" w:initials="RR">
+  <w:comment w:id="239" w:author="Rualark Rualark" w:date="2018-05-05T20:45:00Z" w:initials="RR">
     <w:p>
       <w:pPr>
         <w:pStyle w:val="a9"/>
@@ -21783,7 +22550,7 @@
       </w:r>
     </w:p>
   </w:comment>
-  <w:comment w:id="241" w:author="Rualark Rualark" w:date="2018-05-13T15:21:00Z" w:initials="RR">
+  <w:comment w:id="242" w:author="Rualark Rualark" w:date="2018-05-13T15:21:00Z" w:initials="RR">
     <w:p>
       <w:pPr>
         <w:pStyle w:val="a9"/>
@@ -21862,7 +22629,7 @@
       </w:r>
     </w:p>
   </w:comment>
-  <w:comment w:id="242" w:author="Rualark Rualark" w:date="2018-05-05T20:04:00Z" w:initials="RR">
+  <w:comment w:id="243" w:author="Rualark Rualark" w:date="2018-05-05T20:04:00Z" w:initials="RR">
     <w:p>
       <w:pPr>
         <w:pStyle w:val="a9"/>
@@ -21902,7 +22669,7 @@
       </w:r>
     </w:p>
   </w:comment>
-  <w:comment w:id="247" w:author="Rualark Rualark" w:date="2018-05-05T20:54:00Z" w:initials="RR">
+  <w:comment w:id="248" w:author="Rualark Rualark" w:date="2018-05-05T20:54:00Z" w:initials="RR">
     <w:p>
       <w:pPr>
         <w:pStyle w:val="a9"/>
@@ -21925,7 +22692,7 @@
       </w:r>
     </w:p>
   </w:comment>
-  <w:comment w:id="250" w:author="Rualark Rualark" w:date="2018-05-13T18:13:00Z" w:initials="RR">
+  <w:comment w:id="251" w:author="Rualark Rualark" w:date="2018-05-13T18:13:00Z" w:initials="RR">
     <w:p>
       <w:pPr>
         <w:pStyle w:val="a9"/>
@@ -21986,7 +22753,7 @@
       </w:r>
     </w:p>
   </w:comment>
-  <w:comment w:id="251" w:author="Rualark Rualark" w:date="2018-05-05T22:00:00Z" w:initials="RR">
+  <w:comment w:id="252" w:author="Rualark Rualark" w:date="2018-05-05T22:00:00Z" w:initials="RR">
     <w:p>
       <w:pPr>
         <w:pStyle w:val="a9"/>
@@ -22009,7 +22776,7 @@
       </w:r>
     </w:p>
   </w:comment>
-  <w:comment w:id="252" w:author="Rualark Rualark" w:date="2018-05-05T21:58:00Z" w:initials="RR">
+  <w:comment w:id="253" w:author="Rualark Rualark" w:date="2018-05-05T21:58:00Z" w:initials="RR">
     <w:p>
       <w:pPr>
         <w:pStyle w:val="a9"/>
@@ -22080,7 +22847,7 @@
       </w:r>
     </w:p>
   </w:comment>
-  <w:comment w:id="260" w:author="Rualark Rualark" w:date="2018-05-05T22:17:00Z" w:initials="RR">
+  <w:comment w:id="261" w:author="Rualark Rualark" w:date="2018-05-05T22:17:00Z" w:initials="RR">
     <w:p>
       <w:pPr>
         <w:pStyle w:val="a9"/>
@@ -22116,7 +22883,7 @@
       </w:r>
     </w:p>
   </w:comment>
-  <w:comment w:id="261" w:author="Rualark Rualark" w:date="2018-05-13T20:05:00Z" w:initials="RR">
+  <w:comment w:id="262" w:author="Rualark Rualark" w:date="2018-05-13T20:05:00Z" w:initials="RR">
     <w:p>
       <w:pPr>
         <w:pStyle w:val="a9"/>
@@ -22147,7 +22914,7 @@
       </w:r>
     </w:p>
   </w:comment>
-  <w:comment w:id="262" w:author="Rualark Rualark" w:date="2018-05-06T14:28:00Z" w:initials="RR">
+  <w:comment w:id="263" w:author="Rualark Rualark" w:date="2018-05-06T14:28:00Z" w:initials="RR">
     <w:p>
       <w:pPr>
         <w:pStyle w:val="a9"/>
@@ -22178,7 +22945,7 @@
       </w:r>
     </w:p>
   </w:comment>
-  <w:comment w:id="263" w:author="Rualark Rualark" w:date="2018-05-13T20:07:00Z" w:initials="RR">
+  <w:comment w:id="264" w:author="Rualark Rualark" w:date="2018-05-13T20:07:00Z" w:initials="RR">
     <w:p>
       <w:pPr>
         <w:pStyle w:val="a9"/>
@@ -22287,7 +23054,7 @@
       </w:r>
     </w:p>
   </w:comment>
-  <w:comment w:id="264" w:author="Rualark Rualark" w:date="2018-05-06T14:36:00Z" w:initials="RR">
+  <w:comment w:id="265" w:author="Rualark Rualark" w:date="2018-05-06T14:36:00Z" w:initials="RR">
     <w:p>
       <w:pPr>
         <w:pStyle w:val="a9"/>
@@ -22384,7 +23151,7 @@
       </w:r>
     </w:p>
   </w:comment>
-  <w:comment w:id="265" w:author="Rualark Rualark" w:date="2018-05-06T14:49:00Z" w:initials="RR">
+  <w:comment w:id="266" w:author="Rualark Rualark" w:date="2018-05-06T14:49:00Z" w:initials="RR">
     <w:p>
       <w:pPr>
         <w:pStyle w:val="a9"/>
@@ -22411,11 +23178,25 @@
         <w:rPr>
           <w:lang w:val="ru-RU"/>
         </w:rPr>
-        <w:t>такое ограничение на противоположное и поступенное движение не нужно.</w:t>
+        <w:t xml:space="preserve">такое ограничение на противоположное и </w:t>
+      </w:r>
+      <w:proofErr w:type="spellStart"/>
+      <w:r>
+        <w:rPr>
+          <w:lang w:val="ru-RU"/>
+        </w:rPr>
+        <w:t>поступенное</w:t>
+      </w:r>
+      <w:proofErr w:type="spellEnd"/>
+      <w:r>
+        <w:rPr>
+          <w:lang w:val="ru-RU"/>
+        </w:rPr>
+        <w:t xml:space="preserve"> движение не нужно.</w:t>
       </w:r>
     </w:p>
   </w:comment>
-  <w:comment w:id="266" w:author="Rualark Rualark" w:date="2018-06-12T12:04:00Z" w:initials="RR">
+  <w:comment w:id="267" w:author="Rualark Rualark" w:date="2018-06-12T12:04:00Z" w:initials="RR">
     <w:p>
       <w:pPr>
         <w:pStyle w:val="a9"/>
@@ -22448,15 +23229,7 @@
         <w:rPr>
           <w:lang w:val="ru-RU"/>
         </w:rPr>
-        <w:t>есть дополните</w:t>
-      </w:r>
-      <w:bookmarkStart w:id="267" w:name="_GoBack"/>
-      <w:bookmarkEnd w:id="267"/>
-      <w:r>
-        <w:rPr>
-          <w:lang w:val="ru-RU"/>
-        </w:rPr>
-        <w:t>льные условия</w:t>
+        <w:t>есть дополнительные условия</w:t>
       </w:r>
       <w:r>
         <w:rPr>
@@ -22468,7 +23241,21 @@
         <w:rPr>
           <w:lang w:val="ru-RU"/>
         </w:rPr>
-        <w:t>: только не в басу, только в нисходящем поступенном движении, последующая нота должна быть консонансом.</w:t>
+        <w:t xml:space="preserve">: только не в басу, только в нисходящем </w:t>
+      </w:r>
+      <w:proofErr w:type="spellStart"/>
+      <w:r>
+        <w:rPr>
+          <w:lang w:val="ru-RU"/>
+        </w:rPr>
+        <w:t>поступенном</w:t>
+      </w:r>
+      <w:proofErr w:type="spellEnd"/>
+      <w:r>
+        <w:rPr>
+          <w:lang w:val="ru-RU"/>
+        </w:rPr>
+        <w:t xml:space="preserve"> движении, последующая нота должна быть консонансом.</w:t>
       </w:r>
     </w:p>
   </w:comment>
@@ -22931,7 +23718,21 @@
         <w:rPr>
           <w:lang w:val="ru-RU"/>
         </w:rPr>
-        <w:t>Начиная с 5 голосов целая нота может быть залигована с более короткой нотой.</w:t>
+        <w:t xml:space="preserve">Начиная с 5 голосов целая нота может быть </w:t>
+      </w:r>
+      <w:proofErr w:type="spellStart"/>
+      <w:r>
+        <w:rPr>
+          <w:lang w:val="ru-RU"/>
+        </w:rPr>
+        <w:t>залигована</w:t>
+      </w:r>
+      <w:proofErr w:type="spellEnd"/>
+      <w:r>
+        <w:rPr>
+          <w:lang w:val="ru-RU"/>
+        </w:rPr>
+        <w:t xml:space="preserve"> с более короткой нотой.</w:t>
       </w:r>
       <w:bookmarkEnd w:id="73"/>
       <w:bookmarkEnd w:id="74"/>
@@ -23961,7 +24762,21 @@
         <w:rPr>
           <w:lang w:val="ru-RU"/>
         </w:rPr>
-        <w:t>По аналогии с этим примером, допускаются сближенные квинты и октавы, если вторая квинта или октава образована гармонической нотой в поступенном движении, напоминающей проходящую ноту:</w:t>
+        <w:t xml:space="preserve">По аналогии с этим примером, допускаются сближенные квинты и октавы, если вторая квинта или октава образована гармонической нотой в </w:t>
+      </w:r>
+      <w:proofErr w:type="spellStart"/>
+      <w:r>
+        <w:rPr>
+          <w:lang w:val="ru-RU"/>
+        </w:rPr>
+        <w:t>поступенном</w:t>
+      </w:r>
+      <w:proofErr w:type="spellEnd"/>
+      <w:r>
+        <w:rPr>
+          <w:lang w:val="ru-RU"/>
+        </w:rPr>
+        <w:t xml:space="preserve"> движении, напоминающей проходящую ноту:</w:t>
       </w:r>
     </w:p>
     <w:p>
@@ -27888,7 +28703,7 @@
 </file>
 
 <file path=customXml/itemProps1.xml><?xml version="1.0" encoding="utf-8"?>
-<ds:datastoreItem xmlns:ds="http://schemas.openxmlformats.org/officeDocument/2006/customXml" ds:itemID="{EF5A7F0B-A9AF-4A7D-B9A7-314A4EEF71E2}">
+<ds:datastoreItem xmlns:ds="http://schemas.openxmlformats.org/officeDocument/2006/customXml" ds:itemID="{B3320280-29B9-4189-96BC-D77519944C9E}">
   <ds:schemaRefs>
     <ds:schemaRef ds:uri="http://schemas.openxmlformats.org/officeDocument/2006/bibliography"/>
   </ds:schemaRefs>

</xml_diff>

<commit_message>
CA2: Changes after meeting with Shegolev
</commit_message>
<xml_diff>
--- a/MGen/docs/Archive/Галлон-Бич.docx
+++ b/MGen/docs/Archive/Галлон-Бич.docx
@@ -44,8 +44,8 @@
         <w:t>Контрапункт</w:t>
       </w:r>
     </w:p>
-    <w:bookmarkStart w:id="0" w:name="OLE_LINK2" w:displacedByCustomXml="next"/>
-    <w:bookmarkStart w:id="1" w:name="OLE_LINK1" w:displacedByCustomXml="next"/>
+    <w:bookmarkStart w:id="0" w:name="OLE_LINK1" w:displacedByCustomXml="next"/>
+    <w:bookmarkStart w:id="1" w:name="OLE_LINK2" w:displacedByCustomXml="next"/>
     <w:sdt>
       <w:sdtPr>
         <w:rPr>
@@ -11894,17 +11894,39 @@
       </w:pPr>
       <w:bookmarkStart w:id="170" w:name="OLE_LINK68"/>
       <w:bookmarkStart w:id="171" w:name="OLE_LINK69"/>
-      <w:r>
-        <w:rPr>
-          <w:lang w:val="ru-RU"/>
-        </w:rPr>
-        <w:t>Начиная с 3 голосов, разрешено прямое движение в октаву между крайними голосами при условии, что вер</w:t>
-      </w:r>
-      <w:r>
-        <w:rPr>
-          <w:lang w:val="ru-RU"/>
-        </w:rPr>
-        <w:t>хний голос двигается поступенно:</w:t>
+      <w:bookmarkStart w:id="172" w:name="OLE_LINK189"/>
+      <w:bookmarkStart w:id="173" w:name="_GoBack"/>
+      <w:r>
+        <w:rPr>
+          <w:lang w:val="ru-RU"/>
+        </w:rPr>
+        <w:t xml:space="preserve">Начиная с 3 голосов, разрешено прямое движение в октаву между крайними голосами </w:t>
+      </w:r>
+      <w:r>
+        <w:rPr>
+          <w:lang w:val="ru-RU"/>
+        </w:rPr>
+        <w:t xml:space="preserve">в заключительной каденции </w:t>
+      </w:r>
+      <w:r>
+        <w:rPr>
+          <w:lang w:val="ru-RU"/>
+        </w:rPr>
+        <w:t>при условии, что вер</w:t>
+      </w:r>
+      <w:r>
+        <w:rPr>
+          <w:lang w:val="ru-RU"/>
+        </w:rPr>
+        <w:t>хний голос двигается поступенно</w:t>
+      </w:r>
+      <w:bookmarkEnd w:id="172"/>
+      <w:bookmarkEnd w:id="173"/>
+      <w:r>
+        <w:rPr>
+          <w:lang w:val="ru-RU"/>
+        </w:rPr>
+        <w:t>:</w:t>
       </w:r>
     </w:p>
     <w:bookmarkEnd w:id="163"/>
@@ -11976,10 +11998,10 @@
           <w:lang w:val="ru-RU"/>
         </w:rPr>
       </w:pPr>
-      <w:bookmarkStart w:id="172" w:name="OLE_LINK164"/>
-      <w:bookmarkStart w:id="173" w:name="OLE_LINK165"/>
-      <w:bookmarkStart w:id="174" w:name="OLE_LINK72"/>
-      <w:bookmarkStart w:id="175" w:name="OLE_LINK73"/>
+      <w:bookmarkStart w:id="174" w:name="OLE_LINK164"/>
+      <w:bookmarkStart w:id="175" w:name="OLE_LINK165"/>
+      <w:bookmarkStart w:id="176" w:name="OLE_LINK72"/>
+      <w:bookmarkStart w:id="177" w:name="OLE_LINK73"/>
       <w:r>
         <w:rPr>
           <w:lang w:val="ru-RU"/>
@@ -12031,11 +12053,11 @@
         </w:rPr>
         <w:t>хний голос двигается поступенно.</w:t>
       </w:r>
-      <w:bookmarkEnd w:id="172"/>
-      <w:bookmarkEnd w:id="173"/>
-    </w:p>
-    <w:bookmarkEnd w:id="174"/>
-    <w:bookmarkEnd w:id="175"/>
+      <w:bookmarkEnd w:id="174"/>
+      <w:bookmarkEnd w:id="175"/>
+    </w:p>
+    <w:bookmarkEnd w:id="176"/>
+    <w:bookmarkEnd w:id="177"/>
     <w:p>
       <w:pPr>
         <w:pStyle w:val="5"/>
@@ -12063,8 +12085,8 @@
           <w:lang w:val="ru-RU"/>
         </w:rPr>
       </w:pPr>
-      <w:bookmarkStart w:id="176" w:name="OLE_LINK166"/>
-      <w:bookmarkStart w:id="177" w:name="OLE_LINK167"/>
+      <w:bookmarkStart w:id="178" w:name="OLE_LINK166"/>
+      <w:bookmarkStart w:id="179" w:name="OLE_LINK167"/>
       <w:r>
         <w:rPr>
           <w:lang w:val="ru-RU"/>
@@ -12084,8 +12106,8 @@
         </w:rPr>
         <w:t>, разрешено двигаться прямо в квинту или октаву</w:t>
       </w:r>
-      <w:bookmarkEnd w:id="176"/>
-      <w:bookmarkEnd w:id="177"/>
+      <w:bookmarkEnd w:id="178"/>
+      <w:bookmarkEnd w:id="179"/>
       <w:r>
         <w:rPr>
           <w:lang w:val="ru-RU"/>
@@ -12104,8 +12126,8 @@
           <w:lang w:val="ru-RU"/>
         </w:rPr>
       </w:pPr>
-      <w:bookmarkStart w:id="178" w:name="OLE_LINK275"/>
-      <w:bookmarkStart w:id="179" w:name="OLE_LINK276"/>
+      <w:bookmarkStart w:id="180" w:name="OLE_LINK275"/>
+      <w:bookmarkStart w:id="181" w:name="OLE_LINK276"/>
       <w:r>
         <w:rPr>
           <w:lang w:val="ru-RU"/>
@@ -12126,8 +12148,8 @@
         <w:t>:</w:t>
       </w:r>
     </w:p>
-    <w:bookmarkEnd w:id="178"/>
-    <w:bookmarkEnd w:id="179"/>
+    <w:bookmarkEnd w:id="180"/>
+    <w:bookmarkEnd w:id="181"/>
     <w:p>
       <w:pPr>
         <w:jc w:val="center"/>
@@ -12278,16 +12300,16 @@
         </w:rPr>
         <w:t xml:space="preserve">Прямое движение в унисон запрещено. </w:t>
       </w:r>
-      <w:bookmarkStart w:id="180" w:name="OLE_LINK168"/>
-      <w:bookmarkStart w:id="181" w:name="OLE_LINK169"/>
+      <w:bookmarkStart w:id="182" w:name="OLE_LINK168"/>
+      <w:bookmarkStart w:id="183" w:name="OLE_LINK169"/>
       <w:r>
         <w:rPr>
           <w:lang w:val="ru-RU"/>
         </w:rPr>
         <w:t>Начиная с трех голосов, разрешено прямое движение в уменьшенную квинту.</w:t>
       </w:r>
-      <w:bookmarkEnd w:id="180"/>
-      <w:bookmarkEnd w:id="181"/>
+      <w:bookmarkEnd w:id="182"/>
+      <w:bookmarkEnd w:id="183"/>
     </w:p>
     <w:p>
       <w:pPr>
@@ -12314,8 +12336,8 @@
           <w:lang w:val="ru-RU"/>
         </w:rPr>
       </w:pPr>
-      <w:bookmarkStart w:id="182" w:name="OLE_LINK170"/>
-      <w:bookmarkStart w:id="183" w:name="OLE_LINK171"/>
+      <w:bookmarkStart w:id="184" w:name="OLE_LINK170"/>
+      <w:bookmarkStart w:id="185" w:name="OLE_LINK171"/>
       <w:r>
         <w:rPr>
           <w:lang w:val="ru-RU"/>
@@ -12335,8 +12357,8 @@
         <w:t>даже без общей ноты.</w:t>
       </w:r>
     </w:p>
-    <w:bookmarkEnd w:id="182"/>
-    <w:bookmarkEnd w:id="183"/>
+    <w:bookmarkEnd w:id="184"/>
+    <w:bookmarkEnd w:id="185"/>
     <w:p>
       <w:pPr>
         <w:pStyle w:val="5"/>
@@ -12344,21 +12366,21 @@
           <w:lang w:val="ru-RU"/>
         </w:rPr>
       </w:pPr>
-      <w:commentRangeStart w:id="184"/>
+      <w:commentRangeStart w:id="186"/>
       <w:r>
         <w:rPr>
           <w:lang w:val="ru-RU"/>
         </w:rPr>
         <w:t>Последовательные секунды, септимы, ноны</w:t>
       </w:r>
-      <w:commentRangeEnd w:id="184"/>
+      <w:commentRangeEnd w:id="186"/>
       <w:r>
         <w:rPr>
           <w:rStyle w:val="a8"/>
           <w:rFonts w:asciiTheme="minorHAnsi" w:eastAsiaTheme="minorHAnsi" w:hAnsiTheme="minorHAnsi" w:cstheme="minorBidi"/>
           <w:color w:val="auto"/>
         </w:rPr>
-        <w:commentReference w:id="184"/>
+        <w:commentReference w:id="186"/>
       </w:r>
     </w:p>
     <w:p>
@@ -12372,8 +12394,8 @@
           <w:lang w:val="ru-RU"/>
         </w:rPr>
       </w:pPr>
-      <w:bookmarkStart w:id="188" w:name="OLE_LINK279"/>
-      <w:bookmarkStart w:id="189" w:name="OLE_LINK280"/>
+      <w:bookmarkStart w:id="190" w:name="OLE_LINK279"/>
+      <w:bookmarkStart w:id="191" w:name="OLE_LINK280"/>
       <w:r>
         <w:rPr>
           <w:lang w:val="ru-RU"/>
@@ -12394,8 +12416,8 @@
         <w:t>:</w:t>
       </w:r>
     </w:p>
-    <w:bookmarkEnd w:id="188"/>
-    <w:bookmarkEnd w:id="189"/>
+    <w:bookmarkEnd w:id="190"/>
+    <w:bookmarkEnd w:id="191"/>
     <w:p>
       <w:pPr>
         <w:jc w:val="center"/>
@@ -12563,9 +12585,9 @@
           <w:lang w:val="ru-RU"/>
         </w:rPr>
       </w:pPr>
-      <w:bookmarkStart w:id="190" w:name="OLE_LINK283"/>
-      <w:bookmarkStart w:id="191" w:name="OLE_LINK284"/>
-      <w:bookmarkStart w:id="192" w:name="OLE_LINK172"/>
+      <w:bookmarkStart w:id="192" w:name="OLE_LINK283"/>
+      <w:bookmarkStart w:id="193" w:name="OLE_LINK284"/>
+      <w:bookmarkStart w:id="194" w:name="OLE_LINK172"/>
       <w:r>
         <w:rPr>
           <w:lang w:val="ru-RU"/>
@@ -12658,9 +12680,9 @@
         <w:t>ноны.</w:t>
       </w:r>
     </w:p>
-    <w:bookmarkEnd w:id="190"/>
-    <w:bookmarkEnd w:id="191"/>
     <w:bookmarkEnd w:id="192"/>
+    <w:bookmarkEnd w:id="193"/>
+    <w:bookmarkEnd w:id="194"/>
     <w:p>
       <w:pPr>
         <w:pStyle w:val="5"/>
@@ -12686,9 +12708,9 @@
           <w:lang w:val="ru-RU"/>
         </w:rPr>
       </w:pPr>
-      <w:bookmarkStart w:id="193" w:name="OLE_LINK281"/>
-      <w:bookmarkStart w:id="194" w:name="OLE_LINK282"/>
-      <w:bookmarkStart w:id="195" w:name="OLE_LINK287"/>
+      <w:bookmarkStart w:id="195" w:name="OLE_LINK281"/>
+      <w:bookmarkStart w:id="196" w:name="OLE_LINK282"/>
+      <w:bookmarkStart w:id="197" w:name="OLE_LINK287"/>
       <w:r>
         <w:rPr>
           <w:lang w:val="ru-RU"/>
@@ -12733,9 +12755,9 @@
         <w:t>.</w:t>
       </w:r>
     </w:p>
-    <w:bookmarkEnd w:id="193"/>
-    <w:bookmarkEnd w:id="194"/>
     <w:bookmarkEnd w:id="195"/>
+    <w:bookmarkEnd w:id="196"/>
+    <w:bookmarkEnd w:id="197"/>
     <w:p>
       <w:pPr>
         <w:jc w:val="center"/>
@@ -12827,19 +12849,19 @@
         </w:rPr>
         <w:t xml:space="preserve">большая </w:t>
       </w:r>
-      <w:commentRangeStart w:id="196"/>
+      <w:commentRangeStart w:id="198"/>
       <w:r>
         <w:rPr>
           <w:lang w:val="ru-RU"/>
         </w:rPr>
         <w:t>нона</w:t>
       </w:r>
-      <w:commentRangeEnd w:id="196"/>
+      <w:commentRangeEnd w:id="198"/>
       <w:r>
         <w:rPr>
           <w:rStyle w:val="a8"/>
         </w:rPr>
-        <w:commentReference w:id="196"/>
+        <w:commentReference w:id="198"/>
       </w:r>
       <w:r>
         <w:rPr>
@@ -12935,19 +12957,19 @@
         </w:rPr>
         <w:t xml:space="preserve">нона могут быть смягчены </w:t>
       </w:r>
-      <w:commentRangeStart w:id="197"/>
+      <w:commentRangeStart w:id="199"/>
       <w:r>
         <w:rPr>
           <w:lang w:val="ru-RU"/>
         </w:rPr>
         <w:t>общей нотой</w:t>
       </w:r>
-      <w:commentRangeEnd w:id="197"/>
+      <w:commentRangeEnd w:id="199"/>
       <w:r>
         <w:rPr>
           <w:rStyle w:val="a8"/>
         </w:rPr>
-        <w:commentReference w:id="197"/>
+        <w:commentReference w:id="199"/>
       </w:r>
       <w:r>
         <w:rPr>
@@ -13051,7 +13073,7 @@
         </w:rPr>
         <w:t xml:space="preserve">большой </w:t>
       </w:r>
-      <w:commentRangeStart w:id="198"/>
+      <w:commentRangeStart w:id="200"/>
       <w:r>
         <w:rPr>
           <w:lang w:val="ru-RU"/>
@@ -13082,12 +13104,12 @@
         </w:rPr>
         <w:t>ноной</w:t>
       </w:r>
-      <w:commentRangeEnd w:id="198"/>
+      <w:commentRangeEnd w:id="200"/>
       <w:r>
         <w:rPr>
           <w:rStyle w:val="a8"/>
         </w:rPr>
-        <w:commentReference w:id="198"/>
+        <w:commentReference w:id="200"/>
       </w:r>
       <w:r>
         <w:rPr>
@@ -13103,8 +13125,8 @@
           <w:lang w:val="ru-RU"/>
         </w:rPr>
       </w:pPr>
-      <w:bookmarkStart w:id="199" w:name="OLE_LINK173"/>
-      <w:bookmarkStart w:id="200" w:name="OLE_LINK174"/>
+      <w:bookmarkStart w:id="201" w:name="OLE_LINK173"/>
+      <w:bookmarkStart w:id="202" w:name="OLE_LINK174"/>
       <w:r>
         <w:rPr>
           <w:lang w:val="ru-RU"/>
@@ -13136,8 +13158,8 @@
         <w:t>:</w:t>
       </w:r>
     </w:p>
-    <w:bookmarkEnd w:id="199"/>
-    <w:bookmarkEnd w:id="200"/>
+    <w:bookmarkEnd w:id="201"/>
+    <w:bookmarkEnd w:id="202"/>
     <w:p>
       <w:pPr>
         <w:jc w:val="center"/>
@@ -13270,19 +13292,19 @@
         </w:rPr>
         <w:t xml:space="preserve">Это расстояние является результатом мелодического поведения голосов и может быть очень переменным. Однако на сильную долю каждого такта расстояние между соседними голосами должно быть меньше </w:t>
       </w:r>
-      <w:commentRangeStart w:id="201"/>
+      <w:commentRangeStart w:id="203"/>
       <w:r>
         <w:rPr>
           <w:lang w:val="ru-RU"/>
         </w:rPr>
         <w:t>двух октав</w:t>
       </w:r>
-      <w:commentRangeEnd w:id="201"/>
+      <w:commentRangeEnd w:id="203"/>
       <w:r>
         <w:rPr>
           <w:rStyle w:val="a8"/>
         </w:rPr>
-        <w:commentReference w:id="201"/>
+        <w:commentReference w:id="203"/>
       </w:r>
       <w:r>
         <w:rPr>
@@ -13370,7 +13392,7 @@
           <w:lang w:val="ru-RU"/>
         </w:rPr>
       </w:pPr>
-      <w:commentRangeStart w:id="202"/>
+      <w:commentRangeStart w:id="204"/>
       <w:r>
         <w:rPr>
           <w:b/>
@@ -13379,12 +13401,12 @@
         </w:rPr>
         <w:t>Исключения</w:t>
       </w:r>
-      <w:commentRangeEnd w:id="202"/>
+      <w:commentRangeEnd w:id="204"/>
       <w:r>
         <w:rPr>
           <w:rStyle w:val="a8"/>
         </w:rPr>
-        <w:commentReference w:id="202"/>
+        <w:commentReference w:id="204"/>
       </w:r>
       <w:r>
         <w:rPr>
@@ -13400,11 +13422,11 @@
           <w:lang w:val="ru-RU"/>
         </w:rPr>
       </w:pPr>
-      <w:bookmarkStart w:id="203" w:name="OLE_LINK79"/>
-      <w:bookmarkStart w:id="204" w:name="OLE_LINK80"/>
-      <w:bookmarkStart w:id="205" w:name="OLE_LINK85"/>
-      <w:bookmarkStart w:id="206" w:name="OLE_LINK175"/>
-      <w:bookmarkStart w:id="207" w:name="OLE_LINK176"/>
+      <w:bookmarkStart w:id="205" w:name="OLE_LINK79"/>
+      <w:bookmarkStart w:id="206" w:name="OLE_LINK80"/>
+      <w:bookmarkStart w:id="207" w:name="OLE_LINK85"/>
+      <w:bookmarkStart w:id="208" w:name="OLE_LINK175"/>
+      <w:bookmarkStart w:id="209" w:name="OLE_LINK176"/>
       <w:r>
         <w:rPr>
           <w:lang w:val="ru-RU"/>
@@ -13419,11 +13441,11 @@
           <w:lang w:val="ru-RU"/>
         </w:rPr>
       </w:pPr>
-      <w:bookmarkStart w:id="208" w:name="OLE_LINK285"/>
-      <w:bookmarkStart w:id="209" w:name="OLE_LINK286"/>
-      <w:bookmarkEnd w:id="203"/>
-      <w:bookmarkEnd w:id="204"/>
+      <w:bookmarkStart w:id="210" w:name="OLE_LINK285"/>
+      <w:bookmarkStart w:id="211" w:name="OLE_LINK286"/>
       <w:bookmarkEnd w:id="205"/>
+      <w:bookmarkEnd w:id="206"/>
+      <w:bookmarkEnd w:id="207"/>
       <w:r>
         <w:rPr>
           <w:lang w:val="ru-RU"/>
@@ -13431,10 +13453,10 @@
         <w:t>Начиная с 5 голосов, допускаются пересечения даже в последнем такте. В первом такте они всегда запрещены.</w:t>
       </w:r>
     </w:p>
-    <w:bookmarkEnd w:id="206"/>
-    <w:bookmarkEnd w:id="207"/>
     <w:bookmarkEnd w:id="208"/>
     <w:bookmarkEnd w:id="209"/>
+    <w:bookmarkEnd w:id="210"/>
+    <w:bookmarkEnd w:id="211"/>
     <w:p>
       <w:pPr>
         <w:pStyle w:val="5"/>
@@ -13499,9 +13521,9 @@
           <w:lang w:val="ru-RU"/>
         </w:rPr>
       </w:pPr>
-      <w:bookmarkStart w:id="210" w:name="OLE_LINK288"/>
-      <w:bookmarkStart w:id="211" w:name="OLE_LINK289"/>
-      <w:bookmarkStart w:id="212" w:name="OLE_LINK76"/>
+      <w:bookmarkStart w:id="212" w:name="OLE_LINK288"/>
+      <w:bookmarkStart w:id="213" w:name="OLE_LINK289"/>
+      <w:bookmarkStart w:id="214" w:name="OLE_LINK76"/>
       <w:r>
         <w:rPr>
           <w:lang w:val="ru-RU"/>
@@ -13533,9 +13555,9 @@
             <w:tcW w:w="4839" w:type="dxa"/>
             <w:vAlign w:val="center"/>
           </w:tcPr>
-          <w:bookmarkEnd w:id="210"/>
-          <w:bookmarkEnd w:id="211"/>
           <w:bookmarkEnd w:id="212"/>
+          <w:bookmarkEnd w:id="213"/>
+          <w:bookmarkEnd w:id="214"/>
           <w:p>
             <w:pPr>
               <w:pStyle w:val="a7"/>
@@ -13849,29 +13871,29 @@
           <w:lang w:val="ru-RU"/>
         </w:rPr>
       </w:pPr>
-      <w:bookmarkStart w:id="213" w:name="OLE_LINK187"/>
-      <w:bookmarkStart w:id="214" w:name="OLE_LINK188"/>
-      <w:bookmarkStart w:id="215" w:name="OLE_LINK77"/>
-      <w:bookmarkStart w:id="216" w:name="OLE_LINK78"/>
+      <w:bookmarkStart w:id="215" w:name="OLE_LINK187"/>
+      <w:bookmarkStart w:id="216" w:name="OLE_LINK188"/>
+      <w:bookmarkStart w:id="217" w:name="OLE_LINK77"/>
+      <w:bookmarkStart w:id="218" w:name="OLE_LINK78"/>
       <w:r>
         <w:rPr>
           <w:lang w:val="ru-RU"/>
         </w:rPr>
         <w:t xml:space="preserve">Все ноты, гармонические и мелодические, за исключением задержания, можно удваивать. Вводный тон в контрапункте </w:t>
       </w:r>
-      <w:commentRangeStart w:id="217"/>
+      <w:commentRangeStart w:id="219"/>
       <w:r>
         <w:rPr>
           <w:lang w:val="ru-RU"/>
         </w:rPr>
         <w:t>также можно удваивать</w:t>
       </w:r>
-      <w:commentRangeEnd w:id="217"/>
+      <w:commentRangeEnd w:id="219"/>
       <w:r>
         <w:rPr>
           <w:rStyle w:val="a8"/>
         </w:rPr>
-        <w:commentReference w:id="217"/>
+        <w:commentReference w:id="219"/>
       </w:r>
       <w:r>
         <w:rPr>
@@ -13892,11 +13914,11 @@
         </w:rPr>
         <w:t>.</w:t>
       </w:r>
-      <w:bookmarkEnd w:id="213"/>
-      <w:bookmarkEnd w:id="214"/>
-    </w:p>
-    <w:bookmarkEnd w:id="215"/>
-    <w:bookmarkEnd w:id="216"/>
+      <w:bookmarkEnd w:id="215"/>
+      <w:bookmarkEnd w:id="216"/>
+    </w:p>
+    <w:bookmarkEnd w:id="217"/>
+    <w:bookmarkEnd w:id="218"/>
     <w:p>
       <w:pPr>
         <w:pStyle w:val="a7"/>
@@ -14035,8 +14057,8 @@
           <w:lang w:val="ru-RU"/>
         </w:rPr>
       </w:pPr>
-      <w:bookmarkStart w:id="220" w:name="OLE_LINK177"/>
-      <w:bookmarkStart w:id="221" w:name="OLE_LINK178"/>
+      <w:bookmarkStart w:id="222" w:name="OLE_LINK177"/>
+      <w:bookmarkStart w:id="223" w:name="OLE_LINK178"/>
       <w:r>
         <w:rPr>
           <w:lang w:val="ru-RU"/>
@@ -14084,8 +14106,8 @@
         <w:t>.</w:t>
       </w:r>
     </w:p>
-    <w:bookmarkEnd w:id="220"/>
-    <w:bookmarkEnd w:id="221"/>
+    <w:bookmarkEnd w:id="222"/>
+    <w:bookmarkEnd w:id="223"/>
     <w:p>
       <w:pPr>
         <w:pStyle w:val="a7"/>
@@ -14106,19 +14128,19 @@
           <w:lang w:val="ru-RU"/>
         </w:rPr>
       </w:pPr>
-      <w:commentRangeStart w:id="224"/>
+      <w:commentRangeStart w:id="226"/>
       <w:r>
         <w:rPr>
           <w:lang w:val="ru-RU"/>
         </w:rPr>
         <w:t xml:space="preserve">Движение в унисон должно быть противоположным </w:t>
       </w:r>
-      <w:commentRangeEnd w:id="224"/>
+      <w:commentRangeEnd w:id="226"/>
       <w:r>
         <w:rPr>
           <w:rStyle w:val="a8"/>
         </w:rPr>
-        <w:commentReference w:id="224"/>
+        <w:commentReference w:id="226"/>
       </w:r>
       <w:r>
         <w:rPr>
@@ -14410,21 +14432,21 @@
           <w:lang w:val="ru-RU"/>
         </w:rPr>
       </w:pPr>
-      <w:bookmarkStart w:id="226" w:name="OLE_LINK81"/>
-      <w:bookmarkStart w:id="227" w:name="OLE_LINK82"/>
-      <w:commentRangeStart w:id="228"/>
+      <w:bookmarkStart w:id="227" w:name="OLE_LINK81"/>
+      <w:bookmarkStart w:id="228" w:name="OLE_LINK82"/>
+      <w:commentRangeStart w:id="229"/>
       <w:r>
         <w:rPr>
           <w:lang w:val="ru-RU"/>
         </w:rPr>
         <w:t xml:space="preserve">Можно покидать унисон </w:t>
       </w:r>
-      <w:commentRangeEnd w:id="228"/>
+      <w:commentRangeEnd w:id="229"/>
       <w:r>
         <w:rPr>
           <w:rStyle w:val="a8"/>
         </w:rPr>
-        <w:commentReference w:id="228"/>
+        <w:commentReference w:id="229"/>
       </w:r>
       <w:r>
         <w:rPr>
@@ -14481,8 +14503,8 @@
         <w:t>.</w:t>
       </w:r>
     </w:p>
-    <w:bookmarkEnd w:id="226"/>
     <w:bookmarkEnd w:id="227"/>
+    <w:bookmarkEnd w:id="228"/>
     <w:p>
       <w:pPr>
         <w:pStyle w:val="5"/>
@@ -14508,10 +14530,10 @@
           <w:lang w:val="ru-RU"/>
         </w:rPr>
       </w:pPr>
-      <w:bookmarkStart w:id="229" w:name="OLE_LINK83"/>
-      <w:bookmarkStart w:id="230" w:name="OLE_LINK84"/>
-      <w:bookmarkStart w:id="231" w:name="OLE_LINK88"/>
-      <w:bookmarkStart w:id="232" w:name="OLE_LINK89"/>
+      <w:bookmarkStart w:id="230" w:name="OLE_LINK83"/>
+      <w:bookmarkStart w:id="231" w:name="OLE_LINK84"/>
+      <w:bookmarkStart w:id="232" w:name="OLE_LINK88"/>
+      <w:bookmarkStart w:id="233" w:name="OLE_LINK89"/>
       <w:r>
         <w:rPr>
           <w:lang w:val="ru-RU"/>
@@ -14519,8 +14541,8 @@
         <w:t>Чистая кварта, увеличенная кварта и уменьшенная квинта не допускаются между гармоническими нотами верхнего голоса и баса.</w:t>
       </w:r>
     </w:p>
-    <w:bookmarkEnd w:id="229"/>
     <w:bookmarkEnd w:id="230"/>
+    <w:bookmarkEnd w:id="231"/>
     <w:p>
       <w:pPr>
         <w:pStyle w:val="a7"/>
@@ -14587,10 +14609,10 @@
           <w:lang w:val="ru-RU"/>
         </w:rPr>
       </w:pPr>
-      <w:bookmarkStart w:id="233" w:name="OLE_LINK179"/>
-      <w:bookmarkStart w:id="234" w:name="OLE_LINK180"/>
-      <w:bookmarkEnd w:id="231"/>
+      <w:bookmarkStart w:id="234" w:name="OLE_LINK179"/>
+      <w:bookmarkStart w:id="235" w:name="OLE_LINK180"/>
       <w:bookmarkEnd w:id="232"/>
+      <w:bookmarkEnd w:id="233"/>
       <w:r>
         <w:rPr>
           <w:lang w:val="ru-RU"/>
@@ -14609,10 +14631,10 @@
           <w:lang w:val="ru-RU"/>
         </w:rPr>
       </w:pPr>
-      <w:bookmarkStart w:id="235" w:name="OLE_LINK181"/>
-      <w:bookmarkStart w:id="236" w:name="OLE_LINK182"/>
-      <w:bookmarkEnd w:id="233"/>
+      <w:bookmarkStart w:id="236" w:name="OLE_LINK181"/>
+      <w:bookmarkStart w:id="237" w:name="OLE_LINK182"/>
       <w:bookmarkEnd w:id="234"/>
+      <w:bookmarkEnd w:id="235"/>
       <w:r>
         <w:rPr>
           <w:lang w:val="ru-RU"/>
@@ -14627,10 +14649,10 @@
           <w:lang w:val="ru-RU"/>
         </w:rPr>
       </w:pPr>
-      <w:bookmarkStart w:id="237" w:name="OLE_LINK86"/>
-      <w:bookmarkStart w:id="238" w:name="OLE_LINK87"/>
-      <w:bookmarkEnd w:id="235"/>
+      <w:bookmarkStart w:id="238" w:name="OLE_LINK86"/>
+      <w:bookmarkStart w:id="239" w:name="OLE_LINK87"/>
       <w:bookmarkEnd w:id="236"/>
+      <w:bookmarkEnd w:id="237"/>
       <w:r>
         <w:rPr>
           <w:lang w:val="ru-RU"/>
@@ -14707,8 +14729,8 @@
         <w:t>водный тон задерживается в басу:</w:t>
       </w:r>
     </w:p>
-    <w:bookmarkEnd w:id="237"/>
     <w:bookmarkEnd w:id="238"/>
+    <w:bookmarkEnd w:id="239"/>
     <w:p>
       <w:pPr>
         <w:jc w:val="center"/>
@@ -14808,7 +14830,7 @@
         </w:rPr>
         <w:t>щение трезвучия, не допускается</w:t>
       </w:r>
-      <w:commentRangeStart w:id="239"/>
+      <w:commentRangeStart w:id="240"/>
       <w:r>
         <w:rPr>
           <w:rStyle w:val="a5"/>
@@ -14816,12 +14838,12 @@
         </w:rPr>
         <w:footnoteReference w:id="21"/>
       </w:r>
-      <w:commentRangeEnd w:id="239"/>
+      <w:commentRangeEnd w:id="240"/>
       <w:r>
         <w:rPr>
           <w:rStyle w:val="a8"/>
         </w:rPr>
-        <w:commentReference w:id="239"/>
+        <w:commentReference w:id="240"/>
       </w:r>
       <w:r>
         <w:rPr>
@@ -15049,8 +15071,8 @@
           <w:lang w:val="ru-RU"/>
         </w:rPr>
       </w:pPr>
-      <w:bookmarkStart w:id="240" w:name="OLE_LINK92"/>
-      <w:bookmarkStart w:id="241" w:name="OLE_LINK93"/>
+      <w:bookmarkStart w:id="241" w:name="OLE_LINK92"/>
+      <w:bookmarkStart w:id="242" w:name="OLE_LINK93"/>
       <w:r>
         <w:rPr>
           <w:lang w:val="ru-RU"/>
@@ -15058,8 +15080,8 @@
         <w:t>Первый и последний такт обязательно должны гармонизоваться тоническим трезвучием в основном виде.</w:t>
       </w:r>
     </w:p>
-    <w:bookmarkEnd w:id="240"/>
     <w:bookmarkEnd w:id="241"/>
+    <w:bookmarkEnd w:id="242"/>
     <w:p>
       <w:pPr>
         <w:pStyle w:val="a7"/>
@@ -15155,7 +15177,7 @@
         </w:rPr>
         <w:t xml:space="preserve">ступенью. </w:t>
       </w:r>
-      <w:commentRangeStart w:id="242"/>
+      <w:commentRangeStart w:id="243"/>
       <w:r>
         <w:rPr>
           <w:lang w:val="ru-RU"/>
@@ -15177,12 +15199,12 @@
         </w:rPr>
         <w:t>ступенью</w:t>
       </w:r>
-      <w:commentRangeEnd w:id="242"/>
+      <w:commentRangeEnd w:id="243"/>
       <w:r>
         <w:rPr>
           <w:rStyle w:val="a8"/>
         </w:rPr>
-        <w:commentReference w:id="242"/>
+        <w:commentReference w:id="243"/>
       </w:r>
       <w:r>
         <w:rPr>
@@ -15532,7 +15554,7 @@
           <w:lang w:val="ru-RU"/>
         </w:rPr>
       </w:pPr>
-      <w:commentRangeStart w:id="243"/>
+      <w:commentRangeStart w:id="244"/>
       <w:r>
         <w:rPr>
           <w:lang w:val="ru-RU"/>
@@ -15554,12 +15576,12 @@
         </w:rPr>
         <w:t xml:space="preserve">ступени </w:t>
       </w:r>
-      <w:commentRangeEnd w:id="243"/>
+      <w:commentRangeEnd w:id="244"/>
       <w:r>
         <w:rPr>
           <w:rStyle w:val="a8"/>
         </w:rPr>
-        <w:commentReference w:id="243"/>
+        <w:commentReference w:id="244"/>
       </w:r>
       <w:r>
         <w:rPr>
@@ -15676,8 +15698,8 @@
           <w:lang w:val="ru-RU"/>
         </w:rPr>
       </w:pPr>
-      <w:bookmarkStart w:id="244" w:name="OLE_LINK94"/>
-      <w:bookmarkStart w:id="245" w:name="OLE_LINK95"/>
+      <w:bookmarkStart w:id="245" w:name="OLE_LINK94"/>
+      <w:bookmarkStart w:id="246" w:name="OLE_LINK95"/>
       <w:r>
         <w:rPr>
           <w:lang w:val="ru-RU"/>
@@ -15727,8 +15749,8 @@
         <w:t>Независимо от количества голосов, аккорды первого и последнего тактов могут быть неполные (может отсутствовать терция или квинта) во всех разрядах контрапункта (включая смешанные).</w:t>
       </w:r>
     </w:p>
-    <w:bookmarkEnd w:id="244"/>
     <w:bookmarkEnd w:id="245"/>
+    <w:bookmarkEnd w:id="246"/>
     <w:p>
       <w:pPr>
         <w:rPr>
@@ -15743,27 +15765,27 @@
           <w:lang w:val="ru-RU"/>
         </w:rPr>
       </w:pPr>
-      <w:bookmarkStart w:id="246" w:name="OLE_LINK96"/>
-      <w:bookmarkStart w:id="247" w:name="OLE_LINK97"/>
+      <w:bookmarkStart w:id="247" w:name="OLE_LINK96"/>
+      <w:bookmarkStart w:id="248" w:name="OLE_LINK97"/>
       <w:r>
         <w:rPr>
           <w:lang w:val="ru-RU"/>
         </w:rPr>
         <w:t xml:space="preserve">В остальных тактах (не первом и не последнем) допускаются неполные аккорды </w:t>
       </w:r>
-      <w:commentRangeStart w:id="248"/>
+      <w:commentRangeStart w:id="249"/>
       <w:r>
         <w:rPr>
           <w:lang w:val="ru-RU"/>
         </w:rPr>
         <w:t>в трех голосах</w:t>
       </w:r>
-      <w:commentRangeEnd w:id="248"/>
-      <w:r>
-        <w:rPr>
-          <w:lang w:val="ru-RU"/>
-        </w:rPr>
-        <w:commentReference w:id="248"/>
+      <w:commentRangeEnd w:id="249"/>
+      <w:r>
+        <w:rPr>
+          <w:lang w:val="ru-RU"/>
+        </w:rPr>
+        <w:commentReference w:id="249"/>
       </w:r>
       <w:r>
         <w:rPr>
@@ -15789,10 +15811,10 @@
           <w:lang w:val="ru-RU"/>
         </w:rPr>
       </w:pPr>
-      <w:bookmarkStart w:id="249" w:name="OLE_LINK117"/>
-      <w:bookmarkStart w:id="250" w:name="OLE_LINK118"/>
-      <w:bookmarkEnd w:id="246"/>
+      <w:bookmarkStart w:id="250" w:name="OLE_LINK117"/>
+      <w:bookmarkStart w:id="251" w:name="OLE_LINK118"/>
       <w:bookmarkEnd w:id="247"/>
+      <w:bookmarkEnd w:id="248"/>
       <w:r>
         <w:rPr>
           <w:lang w:val="ru-RU"/>
@@ -15836,8 +15858,8 @@
         <w:t>Аккорд предпоследнего такта обязательно должен быть полным.</w:t>
       </w:r>
     </w:p>
-    <w:bookmarkEnd w:id="249"/>
     <w:bookmarkEnd w:id="250"/>
+    <w:bookmarkEnd w:id="251"/>
     <w:p>
       <w:pPr>
         <w:ind w:firstLine="360"/>
@@ -15994,19 +16016,19 @@
         </w:rPr>
         <w:t xml:space="preserve">В четвертом разряде </w:t>
       </w:r>
-      <w:commentRangeStart w:id="251"/>
+      <w:commentRangeStart w:id="252"/>
       <w:r>
         <w:rPr>
           <w:lang w:val="ru-RU"/>
         </w:rPr>
         <w:t xml:space="preserve">допускаются две гармонии в одном такте </w:t>
       </w:r>
-      <w:commentRangeEnd w:id="251"/>
+      <w:commentRangeEnd w:id="252"/>
       <w:r>
         <w:rPr>
           <w:rStyle w:val="a8"/>
         </w:rPr>
-        <w:commentReference w:id="251"/>
+        <w:commentReference w:id="252"/>
       </w:r>
       <w:r>
         <w:rPr>
@@ -16060,19 +16082,19 @@
         </w:rPr>
         <w:t xml:space="preserve">, допустима кратковременная модуляция в соседнюю тональность не больше одного раза в </w:t>
       </w:r>
-      <w:commentRangeStart w:id="252"/>
+      <w:commentRangeStart w:id="253"/>
       <w:r>
         <w:rPr>
           <w:lang w:val="ru-RU"/>
         </w:rPr>
         <w:t>каждом упражнении</w:t>
       </w:r>
-      <w:commentRangeEnd w:id="252"/>
+      <w:commentRangeEnd w:id="253"/>
       <w:r>
         <w:rPr>
           <w:rStyle w:val="a8"/>
         </w:rPr>
-        <w:commentReference w:id="252"/>
+        <w:commentReference w:id="253"/>
       </w:r>
       <w:r>
         <w:rPr>
@@ -16106,19 +16128,19 @@
         </w:rPr>
         <w:t xml:space="preserve"> </w:t>
       </w:r>
-      <w:commentRangeStart w:id="253"/>
+      <w:commentRangeStart w:id="254"/>
       <w:r>
         <w:rPr>
           <w:lang w:val="ru-RU"/>
         </w:rPr>
         <w:t xml:space="preserve">В упражнениях в минорной тональности необходимо избегать </w:t>
       </w:r>
-      <w:commentRangeEnd w:id="253"/>
+      <w:commentRangeEnd w:id="254"/>
       <w:r>
         <w:rPr>
           <w:rStyle w:val="a8"/>
         </w:rPr>
-        <w:commentReference w:id="253"/>
+        <w:commentReference w:id="254"/>
       </w:r>
       <w:r>
         <w:rPr>
@@ -16160,16 +16182,16 @@
       <w:pPr>
         <w:pStyle w:val="3"/>
       </w:pPr>
-      <w:bookmarkStart w:id="254" w:name="_Toc513984263"/>
-      <w:bookmarkStart w:id="255" w:name="OLE_LINK131"/>
-      <w:bookmarkStart w:id="256" w:name="OLE_LINK132"/>
+      <w:bookmarkStart w:id="255" w:name="_Toc513984263"/>
+      <w:bookmarkStart w:id="256" w:name="OLE_LINK131"/>
+      <w:bookmarkStart w:id="257" w:name="OLE_LINK132"/>
       <w:r>
         <w:t>Задержания, проходящие и вспомогательные ноты</w:t>
       </w:r>
-      <w:bookmarkEnd w:id="254"/>
-    </w:p>
-    <w:bookmarkEnd w:id="255"/>
+      <w:bookmarkEnd w:id="255"/>
+    </w:p>
     <w:bookmarkEnd w:id="256"/>
+    <w:bookmarkEnd w:id="257"/>
     <w:p>
       <w:pPr>
         <w:pStyle w:val="4"/>
@@ -16229,8 +16251,8 @@
           <w:lang w:val="ru-RU"/>
         </w:rPr>
       </w:pPr>
-      <w:bookmarkStart w:id="257" w:name="OLE_LINK98"/>
-      <w:bookmarkStart w:id="258" w:name="OLE_LINK99"/>
+      <w:bookmarkStart w:id="258" w:name="OLE_LINK98"/>
+      <w:bookmarkStart w:id="259" w:name="OLE_LINK99"/>
       <w:r>
         <w:rPr>
           <w:lang w:val="ru-RU"/>
@@ -16238,8 +16260,8 @@
         <w:t>Разрешение задержания вниз используется для всех ступеней тональности.</w:t>
       </w:r>
     </w:p>
-    <w:bookmarkEnd w:id="257"/>
     <w:bookmarkEnd w:id="258"/>
+    <w:bookmarkEnd w:id="259"/>
     <w:p>
       <w:pPr>
         <w:ind w:firstLine="360"/>
@@ -16329,8 +16351,8 @@
           <w:lang w:val="ru-RU"/>
         </w:rPr>
       </w:pPr>
-      <w:bookmarkStart w:id="259" w:name="OLE_LINK119"/>
-      <w:bookmarkStart w:id="260" w:name="OLE_LINK120"/>
+      <w:bookmarkStart w:id="260" w:name="OLE_LINK119"/>
+      <w:bookmarkStart w:id="261" w:name="OLE_LINK120"/>
       <w:r>
         <w:rPr>
           <w:lang w:val="ru-RU"/>
@@ -16361,19 +16383,19 @@
         </w:rPr>
         <w:t xml:space="preserve"> </w:t>
       </w:r>
-      <w:commentRangeStart w:id="261"/>
+      <w:commentRangeStart w:id="262"/>
       <w:r>
         <w:rPr>
           <w:lang w:val="ru-RU"/>
         </w:rPr>
         <w:t>минорной тональности</w:t>
       </w:r>
-      <w:commentRangeEnd w:id="261"/>
+      <w:commentRangeEnd w:id="262"/>
       <w:r>
         <w:rPr>
           <w:rStyle w:val="a8"/>
         </w:rPr>
-        <w:commentReference w:id="261"/>
+        <w:commentReference w:id="262"/>
       </w:r>
       <w:r>
         <w:rPr>
@@ -16382,8 +16404,8 @@
         <w:t>:</w:t>
       </w:r>
     </w:p>
-    <w:bookmarkEnd w:id="259"/>
     <w:bookmarkEnd w:id="260"/>
+    <w:bookmarkEnd w:id="261"/>
     <w:p>
       <w:pPr>
         <w:jc w:val="center"/>
@@ -17028,7 +17050,7 @@
         </w:rPr>
         <w:t>Однако, между задержанием и разрешением может находиться другая гармоническая нота</w:t>
       </w:r>
-      <w:commentRangeStart w:id="262"/>
+      <w:commentRangeStart w:id="263"/>
       <w:r>
         <w:rPr>
           <w:rStyle w:val="a5"/>
@@ -17036,12 +17058,12 @@
         </w:rPr>
         <w:footnoteReference w:id="22"/>
       </w:r>
-      <w:commentRangeEnd w:id="262"/>
+      <w:commentRangeEnd w:id="263"/>
       <w:r>
         <w:rPr>
           <w:rStyle w:val="a8"/>
         </w:rPr>
-        <w:commentReference w:id="262"/>
+        <w:commentReference w:id="263"/>
       </w:r>
       <w:r>
         <w:rPr>
@@ -17150,7 +17172,7 @@
         </w:rPr>
         <w:t xml:space="preserve">более раннее разрешение задержания, при условии, </w:t>
       </w:r>
-      <w:commentRangeStart w:id="263"/>
+      <w:commentRangeStart w:id="264"/>
       <w:r>
         <w:rPr>
           <w:lang w:val="ru-RU"/>
@@ -17169,12 +17191,12 @@
         </w:rPr>
         <w:t>гармоническая нота все еще находится на третью долю та</w:t>
       </w:r>
-      <w:commentRangeEnd w:id="263"/>
+      <w:commentRangeEnd w:id="264"/>
       <w:r>
         <w:rPr>
           <w:rStyle w:val="a8"/>
         </w:rPr>
-        <w:commentReference w:id="263"/>
+        <w:commentReference w:id="264"/>
       </w:r>
       <w:r>
         <w:rPr>
@@ -17341,19 +17363,19 @@
         </w:rPr>
         <w:t xml:space="preserve">Задерживаемая нота не должна звучать </w:t>
       </w:r>
-      <w:commentRangeStart w:id="264"/>
+      <w:commentRangeStart w:id="265"/>
       <w:r>
         <w:rPr>
           <w:lang w:val="ru-RU"/>
         </w:rPr>
         <w:t xml:space="preserve">одновременно с задерживающей </w:t>
       </w:r>
-      <w:commentRangeEnd w:id="264"/>
+      <w:commentRangeEnd w:id="265"/>
       <w:r>
         <w:rPr>
           <w:rStyle w:val="a8"/>
         </w:rPr>
-        <w:commentReference w:id="264"/>
+        <w:commentReference w:id="265"/>
       </w:r>
       <w:r>
         <w:rPr>
@@ -17521,19 +17543,19 @@
         </w:rPr>
         <w:t xml:space="preserve">может быть большой секундой в </w:t>
       </w:r>
-      <w:commentRangeStart w:id="265"/>
+      <w:commentRangeStart w:id="266"/>
       <w:r>
         <w:rPr>
           <w:lang w:val="ru-RU"/>
         </w:rPr>
         <w:t>следующим примере</w:t>
       </w:r>
-      <w:commentRangeEnd w:id="265"/>
+      <w:commentRangeEnd w:id="266"/>
       <w:r>
         <w:rPr>
           <w:rStyle w:val="a8"/>
         </w:rPr>
-        <w:commentReference w:id="265"/>
+        <w:commentReference w:id="266"/>
       </w:r>
       <w:r>
         <w:rPr>
@@ -17718,19 +17740,19 @@
         </w:rPr>
         <w:t xml:space="preserve">голоса двигаются </w:t>
       </w:r>
-      <w:commentRangeStart w:id="266"/>
+      <w:commentRangeStart w:id="267"/>
       <w:r>
         <w:rPr>
           <w:lang w:val="ru-RU"/>
         </w:rPr>
         <w:t>противоположно и поступенно</w:t>
       </w:r>
-      <w:commentRangeEnd w:id="266"/>
-      <w:r>
-        <w:rPr>
-          <w:lang w:val="ru-RU"/>
-        </w:rPr>
-        <w:commentReference w:id="266"/>
+      <w:commentRangeEnd w:id="267"/>
+      <w:r>
+        <w:rPr>
+          <w:lang w:val="ru-RU"/>
+        </w:rPr>
+        <w:commentReference w:id="267"/>
       </w:r>
       <w:r>
         <w:rPr>
@@ -18201,7 +18223,7 @@
         </w:rPr>
         <w:t xml:space="preserve">отивоположного </w:t>
       </w:r>
-      <w:commentRangeStart w:id="267"/>
+      <w:commentRangeStart w:id="268"/>
       <w:proofErr w:type="spellStart"/>
       <w:r>
         <w:rPr>
@@ -18216,12 +18238,12 @@
         </w:rPr>
         <w:t xml:space="preserve"> движения</w:t>
       </w:r>
-      <w:commentRangeEnd w:id="267"/>
+      <w:commentRangeEnd w:id="268"/>
       <w:r>
         <w:rPr>
           <w:rStyle w:val="a8"/>
         </w:rPr>
-        <w:commentReference w:id="267"/>
+        <w:commentReference w:id="268"/>
       </w:r>
       <w:r>
         <w:rPr>
@@ -18293,9 +18315,9 @@
           <w:lang w:val="ru-RU"/>
         </w:rPr>
       </w:pPr>
-      <w:bookmarkStart w:id="268" w:name="OLE_LINK127"/>
-      <w:bookmarkStart w:id="269" w:name="OLE_LINK128"/>
-      <w:bookmarkStart w:id="270" w:name="OLE_LINK137"/>
+      <w:bookmarkStart w:id="269" w:name="OLE_LINK127"/>
+      <w:bookmarkStart w:id="270" w:name="OLE_LINK128"/>
+      <w:bookmarkStart w:id="271" w:name="OLE_LINK137"/>
       <w:r>
         <w:rPr>
           <w:lang w:val="ru-RU"/>
@@ -18315,9 +18337,9 @@
         <w:t>.</w:t>
       </w:r>
     </w:p>
-    <w:bookmarkEnd w:id="268"/>
     <w:bookmarkEnd w:id="269"/>
     <w:bookmarkEnd w:id="270"/>
+    <w:bookmarkEnd w:id="271"/>
     <w:p>
       <w:pPr>
         <w:pStyle w:val="5"/>
@@ -18449,26 +18471,26 @@
         </w:rPr>
         <w:t xml:space="preserve">При прямом движении эти соединения подчиняются правилам </w:t>
       </w:r>
-      <w:bookmarkStart w:id="271" w:name="OLE_LINK133"/>
-      <w:bookmarkStart w:id="272" w:name="OLE_LINK134"/>
-      <w:bookmarkStart w:id="273" w:name="OLE_LINK135"/>
-      <w:bookmarkStart w:id="274" w:name="OLE_LINK136"/>
+      <w:bookmarkStart w:id="272" w:name="OLE_LINK133"/>
+      <w:bookmarkStart w:id="273" w:name="OLE_LINK134"/>
+      <w:bookmarkStart w:id="274" w:name="OLE_LINK135"/>
+      <w:bookmarkStart w:id="275" w:name="OLE_LINK136"/>
       <w:r>
         <w:rPr>
           <w:lang w:val="ru-RU"/>
         </w:rPr>
         <w:t>§</w:t>
       </w:r>
-      <w:bookmarkEnd w:id="271"/>
       <w:bookmarkEnd w:id="272"/>
+      <w:bookmarkEnd w:id="273"/>
       <w:r>
         <w:rPr>
           <w:lang w:val="ru-RU"/>
         </w:rPr>
         <w:t xml:space="preserve"> 44</w:t>
       </w:r>
-      <w:bookmarkEnd w:id="273"/>
       <w:bookmarkEnd w:id="274"/>
+      <w:bookmarkEnd w:id="275"/>
       <w:r>
         <w:rPr>
           <w:lang w:val="ru-RU"/>
@@ -18634,11 +18656,11 @@
       <w:pPr>
         <w:pStyle w:val="3"/>
       </w:pPr>
-      <w:bookmarkStart w:id="275" w:name="_Toc513984264"/>
+      <w:bookmarkStart w:id="276" w:name="_Toc513984264"/>
       <w:r>
         <w:t>Двойной хор</w:t>
       </w:r>
-      <w:bookmarkEnd w:id="275"/>
+      <w:bookmarkEnd w:id="276"/>
     </w:p>
     <w:p>
       <w:pPr>
@@ -18647,8 +18669,8 @@
           <w:lang w:val="ru-RU"/>
         </w:rPr>
       </w:pPr>
-      <w:bookmarkStart w:id="276" w:name="OLE_LINK138"/>
-      <w:bookmarkStart w:id="277" w:name="OLE_LINK139"/>
+      <w:bookmarkStart w:id="277" w:name="OLE_LINK138"/>
+      <w:bookmarkStart w:id="278" w:name="OLE_LINK139"/>
       <w:r>
         <w:rPr>
           <w:lang w:val="ru-RU"/>
@@ -18660,13 +18682,13 @@
       <w:pPr>
         <w:pStyle w:val="2"/>
       </w:pPr>
-      <w:bookmarkStart w:id="278" w:name="_Toc513984265"/>
-      <w:bookmarkEnd w:id="276"/>
+      <w:bookmarkStart w:id="279" w:name="_Toc513984265"/>
       <w:bookmarkEnd w:id="277"/>
+      <w:bookmarkEnd w:id="278"/>
       <w:r>
         <w:t>Обратимый контрапункт</w:t>
       </w:r>
-      <w:bookmarkEnd w:id="278"/>
+      <w:bookmarkEnd w:id="279"/>
     </w:p>
     <w:p>
       <w:pPr>
@@ -18675,8 +18697,8 @@
           <w:lang w:val="ru-RU"/>
         </w:rPr>
       </w:pPr>
-      <w:bookmarkStart w:id="279" w:name="OLE_LINK140"/>
-      <w:bookmarkStart w:id="280" w:name="OLE_LINK141"/>
+      <w:bookmarkStart w:id="280" w:name="OLE_LINK140"/>
+      <w:bookmarkStart w:id="281" w:name="OLE_LINK141"/>
       <w:r>
         <w:rPr>
           <w:lang w:val="ru-RU"/>
@@ -18688,14 +18710,14 @@
       <w:pPr>
         <w:pStyle w:val="2"/>
       </w:pPr>
-      <w:bookmarkStart w:id="281" w:name="_Toc513984266"/>
-      <w:bookmarkEnd w:id="279"/>
+      <w:bookmarkStart w:id="282" w:name="_Toc513984266"/>
       <w:bookmarkEnd w:id="280"/>
+      <w:bookmarkEnd w:id="281"/>
       <w:r>
         <w:lastRenderedPageBreak/>
         <w:t>Имитации</w:t>
       </w:r>
-      <w:bookmarkEnd w:id="281"/>
+      <w:bookmarkEnd w:id="282"/>
     </w:p>
     <w:p>
       <w:pPr>
@@ -18715,61 +18737,61 @@
       <w:pPr>
         <w:pStyle w:val="1"/>
       </w:pPr>
-      <w:bookmarkStart w:id="282" w:name="_Toc513984267"/>
+      <w:bookmarkStart w:id="283" w:name="_Toc513984267"/>
       <w:r>
         <w:t>Примеры строгого контрапункта</w:t>
       </w:r>
-      <w:bookmarkEnd w:id="282"/>
+      <w:bookmarkEnd w:id="283"/>
     </w:p>
     <w:p>
       <w:pPr>
         <w:pStyle w:val="2"/>
       </w:pPr>
-      <w:bookmarkStart w:id="283" w:name="_Toc513984268"/>
+      <w:bookmarkStart w:id="284" w:name="_Toc513984268"/>
       <w:r>
         <w:t>Простой контрапункт</w:t>
       </w:r>
-      <w:bookmarkEnd w:id="283"/>
+      <w:bookmarkEnd w:id="284"/>
     </w:p>
     <w:p>
       <w:pPr>
         <w:pStyle w:val="3"/>
       </w:pPr>
-      <w:bookmarkStart w:id="284" w:name="_Toc513984269"/>
+      <w:bookmarkStart w:id="285" w:name="_Toc513984269"/>
       <w:r>
         <w:t>Контрапункт в 2 голосах</w:t>
       </w:r>
-      <w:bookmarkEnd w:id="284"/>
+      <w:bookmarkEnd w:id="285"/>
     </w:p>
     <w:p>
       <w:pPr>
         <w:pStyle w:val="2"/>
       </w:pPr>
-      <w:bookmarkStart w:id="285" w:name="_Toc513984270"/>
+      <w:bookmarkStart w:id="286" w:name="_Toc513984270"/>
       <w:r>
         <w:t>Первый разряд</w:t>
       </w:r>
-      <w:bookmarkEnd w:id="285"/>
+      <w:bookmarkEnd w:id="286"/>
     </w:p>
     <w:p>
       <w:pPr>
         <w:pStyle w:val="2"/>
       </w:pPr>
-      <w:bookmarkStart w:id="286" w:name="_Toc513984271"/>
+      <w:bookmarkStart w:id="287" w:name="_Toc513984271"/>
       <w:r>
         <w:t>Обратимый контрапункт</w:t>
       </w:r>
-      <w:bookmarkEnd w:id="286"/>
+      <w:bookmarkEnd w:id="287"/>
     </w:p>
     <w:p>
       <w:pPr>
         <w:pStyle w:val="2"/>
       </w:pPr>
-      <w:bookmarkStart w:id="287" w:name="_Toc513984272"/>
+      <w:bookmarkStart w:id="288" w:name="_Toc513984272"/>
       <w:r>
         <w:t>Имитации</w:t>
       </w:r>
-      <w:bookmarkEnd w:id="287"/>
+      <w:bookmarkEnd w:id="288"/>
     </w:p>
     <w:sectPr>
       <w:pgSz w:w="12240" w:h="15840"/>
@@ -21959,7 +21981,7 @@
       </w:r>
     </w:p>
   </w:comment>
-  <w:comment w:id="184" w:author="Rualark Rualark" w:date="2018-04-30T21:12:00Z" w:initials="RR">
+  <w:comment w:id="186" w:author="Rualark Rualark" w:date="2018-04-30T21:12:00Z" w:initials="RR">
     <w:p>
       <w:pPr>
         <w:pStyle w:val="a9"/>
@@ -21973,9 +21995,9 @@
         </w:rPr>
         <w:annotationRef/>
       </w:r>
-      <w:bookmarkStart w:id="185" w:name="OLE_LINK277"/>
-      <w:bookmarkStart w:id="186" w:name="OLE_LINK278"/>
-      <w:bookmarkStart w:id="187" w:name="_Hlk512889017"/>
+      <w:bookmarkStart w:id="187" w:name="OLE_LINK277"/>
+      <w:bookmarkStart w:id="188" w:name="OLE_LINK278"/>
+      <w:bookmarkStart w:id="189" w:name="_Hlk512889017"/>
       <w:proofErr w:type="gramStart"/>
       <w:r>
         <w:rPr>
@@ -21990,9 +22012,9 @@
         </w:rPr>
         <w:t xml:space="preserve"> глупый вопрос, но почему на сильную долю разрешены диссонансы, если в параграфе 5 они были запрещены?</w:t>
       </w:r>
-      <w:bookmarkEnd w:id="185"/>
-      <w:bookmarkEnd w:id="186"/>
       <w:bookmarkEnd w:id="187"/>
+      <w:bookmarkEnd w:id="188"/>
+      <w:bookmarkEnd w:id="189"/>
       <w:r>
         <w:rPr>
           <w:lang w:val="ru-RU"/>
@@ -22001,7 +22023,7 @@
       </w:r>
     </w:p>
   </w:comment>
-  <w:comment w:id="196" w:author="Rualark Rualark" w:date="2018-05-02T21:42:00Z" w:initials="RR">
+  <w:comment w:id="198" w:author="Rualark Rualark" w:date="2018-05-02T21:42:00Z" w:initials="RR">
     <w:p>
       <w:pPr>
         <w:pStyle w:val="a9"/>
@@ -22057,7 +22079,7 @@
       </w:r>
     </w:p>
   </w:comment>
-  <w:comment w:id="197" w:author="Rualark Rualark" w:date="2018-05-02T21:43:00Z" w:initials="RR">
+  <w:comment w:id="199" w:author="Rualark Rualark" w:date="2018-05-02T21:43:00Z" w:initials="RR">
     <w:p>
       <w:pPr>
         <w:pStyle w:val="a9"/>
@@ -22080,7 +22102,7 @@
       </w:r>
     </w:p>
   </w:comment>
-  <w:comment w:id="198" w:author="Rualark Rualark" w:date="2018-04-30T22:52:00Z" w:initials="RR">
+  <w:comment w:id="200" w:author="Rualark Rualark" w:date="2018-04-30T22:52:00Z" w:initials="RR">
     <w:p>
       <w:pPr>
         <w:pStyle w:val="a9"/>
@@ -22137,7 +22159,7 @@
       </w:r>
     </w:p>
   </w:comment>
-  <w:comment w:id="201" w:author="Rualark Rualark" w:date="2018-04-30T22:50:00Z" w:initials="RR">
+  <w:comment w:id="203" w:author="Rualark Rualark" w:date="2018-04-30T22:50:00Z" w:initials="RR">
     <w:p>
       <w:pPr>
         <w:pStyle w:val="a9"/>
@@ -22180,7 +22202,7 @@
       </w:r>
     </w:p>
   </w:comment>
-  <w:comment w:id="202" w:author="Rualark Rualark" w:date="2018-04-30T23:04:00Z" w:initials="RR">
+  <w:comment w:id="204" w:author="Rualark Rualark" w:date="2018-04-30T23:04:00Z" w:initials="RR">
     <w:p>
       <w:pPr>
         <w:pStyle w:val="a9"/>
@@ -22217,7 +22239,7 @@
       </w:r>
     </w:p>
   </w:comment>
-  <w:comment w:id="217" w:author="Rualark Rualark" w:date="2018-05-03T23:39:00Z" w:initials="RR">
+  <w:comment w:id="219" w:author="Rualark Rualark" w:date="2018-05-03T23:39:00Z" w:initials="RR">
     <w:p>
       <w:pPr>
         <w:pStyle w:val="a9"/>
@@ -22256,7 +22278,7 @@
       </w:r>
     </w:p>
   </w:comment>
-  <w:comment w:id="224" w:author="Rualark Rualark" w:date="2018-05-13T14:21:00Z" w:initials="RR">
+  <w:comment w:id="226" w:author="Rualark Rualark" w:date="2018-05-13T14:21:00Z" w:initials="RR">
     <w:p>
       <w:pPr>
         <w:pStyle w:val="a9"/>
@@ -22446,8 +22468,6 @@
         </w:rPr>
         <w:t>разрешено</w:t>
       </w:r>
-      <w:bookmarkStart w:id="225" w:name="_GoBack"/>
-      <w:bookmarkEnd w:id="225"/>
     </w:p>
     <w:p>
       <w:pPr>
@@ -22481,7 +22501,7 @@
       </w:r>
     </w:p>
   </w:comment>
-  <w:comment w:id="228" w:author="Rualark Rualark" w:date="2018-05-13T14:28:00Z" w:initials="RR">
+  <w:comment w:id="229" w:author="Rualark Rualark" w:date="2018-05-13T14:28:00Z" w:initials="RR">
     <w:p>
       <w:pPr>
         <w:pStyle w:val="a9"/>
@@ -22522,7 +22542,7 @@
       </w:r>
     </w:p>
   </w:comment>
-  <w:comment w:id="239" w:author="Rualark Rualark" w:date="2018-05-05T20:45:00Z" w:initials="RR">
+  <w:comment w:id="240" w:author="Rualark Rualark" w:date="2018-05-05T20:45:00Z" w:initials="RR">
     <w:p>
       <w:pPr>
         <w:pStyle w:val="a9"/>
@@ -22550,7 +22570,7 @@
       </w:r>
     </w:p>
   </w:comment>
-  <w:comment w:id="242" w:author="Rualark Rualark" w:date="2018-05-13T15:21:00Z" w:initials="RR">
+  <w:comment w:id="243" w:author="Rualark Rualark" w:date="2018-05-13T15:21:00Z" w:initials="RR">
     <w:p>
       <w:pPr>
         <w:pStyle w:val="a9"/>
@@ -22629,7 +22649,7 @@
       </w:r>
     </w:p>
   </w:comment>
-  <w:comment w:id="243" w:author="Rualark Rualark" w:date="2018-05-05T20:04:00Z" w:initials="RR">
+  <w:comment w:id="244" w:author="Rualark Rualark" w:date="2018-05-05T20:04:00Z" w:initials="RR">
     <w:p>
       <w:pPr>
         <w:pStyle w:val="a9"/>
@@ -22669,7 +22689,7 @@
       </w:r>
     </w:p>
   </w:comment>
-  <w:comment w:id="248" w:author="Rualark Rualark" w:date="2018-05-05T20:54:00Z" w:initials="RR">
+  <w:comment w:id="249" w:author="Rualark Rualark" w:date="2018-05-05T20:54:00Z" w:initials="RR">
     <w:p>
       <w:pPr>
         <w:pStyle w:val="a9"/>
@@ -22692,7 +22712,7 @@
       </w:r>
     </w:p>
   </w:comment>
-  <w:comment w:id="251" w:author="Rualark Rualark" w:date="2018-05-13T18:13:00Z" w:initials="RR">
+  <w:comment w:id="252" w:author="Rualark Rualark" w:date="2018-05-13T18:13:00Z" w:initials="RR">
     <w:p>
       <w:pPr>
         <w:pStyle w:val="a9"/>
@@ -22753,7 +22773,7 @@
       </w:r>
     </w:p>
   </w:comment>
-  <w:comment w:id="252" w:author="Rualark Rualark" w:date="2018-05-05T22:00:00Z" w:initials="RR">
+  <w:comment w:id="253" w:author="Rualark Rualark" w:date="2018-05-05T22:00:00Z" w:initials="RR">
     <w:p>
       <w:pPr>
         <w:pStyle w:val="a9"/>
@@ -22776,7 +22796,7 @@
       </w:r>
     </w:p>
   </w:comment>
-  <w:comment w:id="253" w:author="Rualark Rualark" w:date="2018-05-05T21:58:00Z" w:initials="RR">
+  <w:comment w:id="254" w:author="Rualark Rualark" w:date="2018-05-05T21:58:00Z" w:initials="RR">
     <w:p>
       <w:pPr>
         <w:pStyle w:val="a9"/>
@@ -22847,7 +22867,7 @@
       </w:r>
     </w:p>
   </w:comment>
-  <w:comment w:id="261" w:author="Rualark Rualark" w:date="2018-05-05T22:17:00Z" w:initials="RR">
+  <w:comment w:id="262" w:author="Rualark Rualark" w:date="2018-05-05T22:17:00Z" w:initials="RR">
     <w:p>
       <w:pPr>
         <w:pStyle w:val="a9"/>
@@ -22883,7 +22903,7 @@
       </w:r>
     </w:p>
   </w:comment>
-  <w:comment w:id="262" w:author="Rualark Rualark" w:date="2018-05-13T20:05:00Z" w:initials="RR">
+  <w:comment w:id="263" w:author="Rualark Rualark" w:date="2018-05-13T20:05:00Z" w:initials="RR">
     <w:p>
       <w:pPr>
         <w:pStyle w:val="a9"/>
@@ -22914,7 +22934,7 @@
       </w:r>
     </w:p>
   </w:comment>
-  <w:comment w:id="263" w:author="Rualark Rualark" w:date="2018-05-06T14:28:00Z" w:initials="RR">
+  <w:comment w:id="264" w:author="Rualark Rualark" w:date="2018-05-06T14:28:00Z" w:initials="RR">
     <w:p>
       <w:pPr>
         <w:pStyle w:val="a9"/>
@@ -22945,7 +22965,7 @@
       </w:r>
     </w:p>
   </w:comment>
-  <w:comment w:id="264" w:author="Rualark Rualark" w:date="2018-05-13T20:07:00Z" w:initials="RR">
+  <w:comment w:id="265" w:author="Rualark Rualark" w:date="2018-05-13T20:07:00Z" w:initials="RR">
     <w:p>
       <w:pPr>
         <w:pStyle w:val="a9"/>
@@ -23054,7 +23074,7 @@
       </w:r>
     </w:p>
   </w:comment>
-  <w:comment w:id="265" w:author="Rualark Rualark" w:date="2018-05-06T14:36:00Z" w:initials="RR">
+  <w:comment w:id="266" w:author="Rualark Rualark" w:date="2018-05-06T14:36:00Z" w:initials="RR">
     <w:p>
       <w:pPr>
         <w:pStyle w:val="a9"/>
@@ -23151,7 +23171,7 @@
       </w:r>
     </w:p>
   </w:comment>
-  <w:comment w:id="266" w:author="Rualark Rualark" w:date="2018-05-06T14:49:00Z" w:initials="RR">
+  <w:comment w:id="267" w:author="Rualark Rualark" w:date="2018-05-06T14:49:00Z" w:initials="RR">
     <w:p>
       <w:pPr>
         <w:pStyle w:val="a9"/>
@@ -23196,7 +23216,7 @@
       </w:r>
     </w:p>
   </w:comment>
-  <w:comment w:id="267" w:author="Rualark Rualark" w:date="2018-06-12T12:04:00Z" w:initials="RR">
+  <w:comment w:id="268" w:author="Rualark Rualark" w:date="2018-06-12T12:04:00Z" w:initials="RR">
     <w:p>
       <w:pPr>
         <w:pStyle w:val="a9"/>
@@ -25325,8 +25345,8 @@
         </w:rPr>
         <w:t xml:space="preserve"> </w:t>
       </w:r>
-      <w:bookmarkStart w:id="218" w:name="OLE_LINK185"/>
-      <w:bookmarkStart w:id="219" w:name="OLE_LINK186"/>
+      <w:bookmarkStart w:id="220" w:name="OLE_LINK185"/>
+      <w:bookmarkStart w:id="221" w:name="OLE_LINK186"/>
       <w:r>
         <w:rPr>
           <w:lang w:val="ru-RU"/>
@@ -25345,8 +25365,8 @@
         </w:rPr>
         <w:t xml:space="preserve"> вводного тона, расположенного в басу, нужно избегать, т.к. это звучит плохо.</w:t>
       </w:r>
-      <w:bookmarkEnd w:id="218"/>
-      <w:bookmarkEnd w:id="219"/>
+      <w:bookmarkEnd w:id="220"/>
+      <w:bookmarkEnd w:id="221"/>
     </w:p>
   </w:footnote>
   <w:footnote w:id="20">
@@ -25357,8 +25377,8 @@
           <w:lang w:val="ru-RU"/>
         </w:rPr>
       </w:pPr>
-      <w:bookmarkStart w:id="222" w:name="OLE_LINK183"/>
-      <w:bookmarkStart w:id="223" w:name="OLE_LINK184"/>
+      <w:bookmarkStart w:id="224" w:name="OLE_LINK183"/>
+      <w:bookmarkStart w:id="225" w:name="OLE_LINK184"/>
       <w:r>
         <w:rPr>
           <w:rStyle w:val="a5"/>
@@ -25389,8 +25409,8 @@
         </w:rPr>
         <w:t>.</w:t>
       </w:r>
-      <w:bookmarkEnd w:id="222"/>
-      <w:bookmarkEnd w:id="223"/>
+      <w:bookmarkEnd w:id="224"/>
+      <w:bookmarkEnd w:id="225"/>
     </w:p>
   </w:footnote>
   <w:footnote w:id="21">
@@ -28703,7 +28723,7 @@
 </file>
 
 <file path=customXml/itemProps1.xml><?xml version="1.0" encoding="utf-8"?>
-<ds:datastoreItem xmlns:ds="http://schemas.openxmlformats.org/officeDocument/2006/customXml" ds:itemID="{B3320280-29B9-4189-96BC-D77519944C9E}">
+<ds:datastoreItem xmlns:ds="http://schemas.openxmlformats.org/officeDocument/2006/customXml" ds:itemID="{F3FF9DAE-06E0-41C2-B4C5-067B880096C9}">
   <ds:schemaRefs>
     <ds:schemaRef ds:uri="http://schemas.openxmlformats.org/officeDocument/2006/bibliography"/>
   </ds:schemaRefs>

</xml_diff>

<commit_message>
Update rules after meeting with Shegolev
</commit_message>
<xml_diff>
--- a/MGen/docs/Archive/Галлон-Бич.docx
+++ b/MGen/docs/Archive/Галлон-Бич.docx
@@ -44,8 +44,8 @@
         <w:t>Контрапункт</w:t>
       </w:r>
     </w:p>
-    <w:bookmarkStart w:id="0" w:name="OLE_LINK1" w:displacedByCustomXml="next"/>
-    <w:bookmarkStart w:id="1" w:name="OLE_LINK2" w:displacedByCustomXml="next"/>
+    <w:bookmarkStart w:id="0" w:name="OLE_LINK2" w:displacedByCustomXml="next"/>
+    <w:bookmarkStart w:id="1" w:name="OLE_LINK1" w:displacedByCustomXml="next"/>
     <w:sdt>
       <w:sdtPr>
         <w:rPr>
@@ -1771,16 +1771,8 @@
         <w:rPr>
           <w:lang w:val="ru-RU"/>
         </w:rPr>
-        <w:t xml:space="preserve">Строгий или школьный контрапункт учит накладывать друг на друга короткие </w:t>
-      </w:r>
-      <w:proofErr w:type="spellStart"/>
-      <w:r>
-        <w:rPr>
-          <w:lang w:val="ru-RU"/>
-        </w:rPr>
-        <w:t>немодулирующие</w:t>
-      </w:r>
-      <w:proofErr w:type="spellEnd"/>
+        <w:t>Строгий или школьный контрапункт учит накладывать друг на друга короткие немодулирующие</w:t>
+      </w:r>
       <w:r>
         <w:rPr>
           <w:rStyle w:val="a5"/>
@@ -1835,14 +1827,12 @@
         </w:rPr>
         <w:t xml:space="preserve"> </w:t>
       </w:r>
-      <w:proofErr w:type="spellStart"/>
       <w:r>
         <w:rPr>
           <w:i/>
         </w:rPr>
         <w:t>firmus</w:t>
       </w:r>
-      <w:proofErr w:type="spellEnd"/>
       <w:r>
         <w:rPr>
           <w:i/>
@@ -1900,51 +1890,44 @@
         </w:rPr>
       </w:pPr>
       <w:r>
-        <w:t xml:space="preserve">Cantus </w:t>
-      </w:r>
-      <w:proofErr w:type="spellStart"/>
-      <w:r>
+        <w:t>Cantus firmus</w:t>
+      </w:r>
+    </w:p>
+    <w:p>
+      <w:pPr>
+        <w:ind w:firstLine="360"/>
+        <w:rPr>
+          <w:lang w:val="ru-RU"/>
+        </w:rPr>
+      </w:pPr>
+      <w:r>
+        <w:rPr>
+          <w:lang w:val="ru-RU"/>
+        </w:rPr>
+        <w:t xml:space="preserve">Также называется заданной мелодией, используемой для выполнения упражнений по контрапункту. </w:t>
+      </w:r>
+      <w:r>
+        <w:t>C</w:t>
+      </w:r>
+      <w:r>
+        <w:rPr>
+          <w:i/>
+        </w:rPr>
+        <w:t>antus</w:t>
+      </w:r>
+      <w:r>
+        <w:rPr>
+          <w:i/>
+          <w:lang w:val="ru-RU"/>
+        </w:rPr>
+        <w:t xml:space="preserve"> </w:t>
+      </w:r>
+      <w:r>
+        <w:rPr>
+          <w:i/>
+        </w:rPr>
         <w:t>firmus</w:t>
       </w:r>
-      <w:proofErr w:type="spellEnd"/>
-    </w:p>
-    <w:p>
-      <w:pPr>
-        <w:ind w:firstLine="360"/>
-        <w:rPr>
-          <w:lang w:val="ru-RU"/>
-        </w:rPr>
-      </w:pPr>
-      <w:r>
-        <w:rPr>
-          <w:lang w:val="ru-RU"/>
-        </w:rPr>
-        <w:t xml:space="preserve">Также называется заданной мелодией, используемой для выполнения упражнений по контрапункту. </w:t>
-      </w:r>
-      <w:r>
-        <w:t>C</w:t>
-      </w:r>
-      <w:r>
-        <w:rPr>
-          <w:i/>
-        </w:rPr>
-        <w:t>antus</w:t>
-      </w:r>
-      <w:r>
-        <w:rPr>
-          <w:i/>
-          <w:lang w:val="ru-RU"/>
-        </w:rPr>
-        <w:t xml:space="preserve"> </w:t>
-      </w:r>
-      <w:proofErr w:type="spellStart"/>
-      <w:r>
-        <w:rPr>
-          <w:i/>
-        </w:rPr>
-        <w:t>firmus</w:t>
-      </w:r>
-      <w:proofErr w:type="spellEnd"/>
       <w:r>
         <w:rPr>
           <w:i/>
@@ -1988,7 +1971,6 @@
         </w:rPr>
         <w:t xml:space="preserve"> </w:t>
       </w:r>
-      <w:proofErr w:type="spellStart"/>
       <w:r>
         <w:rPr>
           <w:i/>
@@ -1996,7 +1978,6 @@
         </w:rPr>
         <w:t>firmus</w:t>
       </w:r>
-      <w:proofErr w:type="spellEnd"/>
       <w:r>
         <w:rPr>
           <w:i/>
@@ -2718,14 +2699,12 @@
         </w:rPr>
         <w:t xml:space="preserve"> </w:t>
       </w:r>
-      <w:proofErr w:type="spellStart"/>
       <w:r>
         <w:rPr>
           <w:i/>
         </w:rPr>
         <w:t>firmus</w:t>
       </w:r>
-      <w:proofErr w:type="spellEnd"/>
       <w:r>
         <w:rPr>
           <w:i/>
@@ -3907,19 +3886,11 @@
           <w:lang w:val="ru-RU"/>
         </w:rPr>
       </w:pPr>
-      <w:proofErr w:type="spellStart"/>
-      <w:r>
-        <w:rPr>
-          <w:lang w:val="ru-RU"/>
-        </w:rPr>
-        <w:t>Квартсекстаккорд</w:t>
-      </w:r>
-      <w:proofErr w:type="spellEnd"/>
-      <w:r>
-        <w:rPr>
-          <w:lang w:val="ru-RU"/>
-        </w:rPr>
-        <w:t xml:space="preserve"> и септаккорды разрешены в некоторых случаях в двойном хоре (см. §</w:t>
+      <w:r>
+        <w:rPr>
+          <w:lang w:val="ru-RU"/>
+        </w:rPr>
+        <w:t>Квартсекстаккорд и септаккорды разрешены в некоторых случаях в двойном хоре (см. §</w:t>
       </w:r>
       <w:r>
         <w:rPr>
@@ -4186,21 +4157,7 @@
         <w:rPr>
           <w:lang w:val="ru-RU"/>
         </w:rPr>
-        <w:t xml:space="preserve">(квинта через октаву), когда она оправдана длинным </w:t>
-      </w:r>
-      <w:proofErr w:type="spellStart"/>
-      <w:r>
-        <w:rPr>
-          <w:lang w:val="ru-RU"/>
-        </w:rPr>
-        <w:t>поступенным</w:t>
-      </w:r>
-      <w:proofErr w:type="spellEnd"/>
-      <w:r>
-        <w:rPr>
-          <w:lang w:val="ru-RU"/>
-        </w:rPr>
-        <w:t xml:space="preserve"> движением.</w:t>
+        <w:t>(квинта через октаву), когда она оправдана длинным поступенным движением.</w:t>
       </w:r>
     </w:p>
     <w:p>
@@ -4249,16 +4206,8 @@
         <w:rPr>
           <w:lang w:val="ru-RU"/>
         </w:rPr>
-        <w:t xml:space="preserve">Начиная с пяти </w:t>
-      </w:r>
-      <w:proofErr w:type="gramStart"/>
-      <w:r>
-        <w:rPr>
-          <w:lang w:val="ru-RU"/>
-        </w:rPr>
-        <w:t>голосов</w:t>
-      </w:r>
-      <w:proofErr w:type="gramEnd"/>
+        <w:t>Начиная с пяти голосов</w:t>
+      </w:r>
       <w:r>
         <w:rPr>
           <w:lang w:val="ru-RU"/>
@@ -4358,14 +4307,12 @@
         </w:rPr>
         <w:t xml:space="preserve"> </w:t>
       </w:r>
-      <w:proofErr w:type="spellStart"/>
       <w:r>
         <w:rPr>
           <w:i/>
         </w:rPr>
         <w:t>firmus</w:t>
       </w:r>
-      <w:proofErr w:type="spellEnd"/>
       <w:r>
         <w:rPr>
           <w:i/>
@@ -4406,14 +4353,12 @@
         </w:rPr>
         <w:t xml:space="preserve"> </w:t>
       </w:r>
-      <w:proofErr w:type="spellStart"/>
       <w:r>
         <w:rPr>
           <w:i/>
         </w:rPr>
         <w:t>firmus</w:t>
       </w:r>
-      <w:proofErr w:type="spellEnd"/>
       <w:r>
         <w:rPr>
           <w:i/>
@@ -4678,14 +4623,12 @@
         </w:rPr>
         <w:t xml:space="preserve"> </w:t>
       </w:r>
-      <w:proofErr w:type="spellStart"/>
       <w:r>
         <w:rPr>
           <w:i/>
         </w:rPr>
         <w:t>firmus</w:t>
       </w:r>
-      <w:proofErr w:type="spellEnd"/>
       <w:r>
         <w:rPr>
           <w:i/>
@@ -4912,21 +4855,7 @@
         <w:rPr>
           <w:lang w:val="ru-RU"/>
         </w:rPr>
-        <w:t xml:space="preserve">. Синкопы. Контрапункт пишется половинными </w:t>
-      </w:r>
-      <w:proofErr w:type="spellStart"/>
-      <w:r>
-        <w:rPr>
-          <w:lang w:val="ru-RU"/>
-        </w:rPr>
-        <w:t>залигованными</w:t>
-      </w:r>
-      <w:proofErr w:type="spellEnd"/>
-      <w:r>
-        <w:rPr>
-          <w:lang w:val="ru-RU"/>
-        </w:rPr>
-        <w:t xml:space="preserve"> нотами и начинается с половинной паузы. В случае сложности допускается разрыв </w:t>
+        <w:t xml:space="preserve">. Синкопы. Контрапункт пишется половинными залигованными нотами и начинается с половинной паузы. В случае сложности допускается разрыв </w:t>
       </w:r>
       <w:r>
         <w:rPr>
@@ -5014,14 +4943,12 @@
         </w:rPr>
         <w:t xml:space="preserve"> </w:t>
       </w:r>
-      <w:proofErr w:type="spellStart"/>
       <w:r>
         <w:rPr>
           <w:i/>
         </w:rPr>
         <w:t>firmus</w:t>
       </w:r>
-      <w:proofErr w:type="spellEnd"/>
       <w:r>
         <w:rPr>
           <w:i/>
@@ -5198,14 +5125,12 @@
         </w:rPr>
         <w:t xml:space="preserve"> </w:t>
       </w:r>
-      <w:proofErr w:type="spellStart"/>
       <w:r>
         <w:rPr>
           <w:i/>
         </w:rPr>
         <w:t>firmus</w:t>
       </w:r>
-      <w:proofErr w:type="spellEnd"/>
       <w:r>
         <w:rPr>
           <w:i/>
@@ -5299,14 +5224,12 @@
         </w:rPr>
         <w:t xml:space="preserve"> </w:t>
       </w:r>
-      <w:proofErr w:type="spellStart"/>
       <w:r>
         <w:rPr>
           <w:i/>
         </w:rPr>
         <w:t>firmus</w:t>
       </w:r>
-      <w:proofErr w:type="spellEnd"/>
       <w:r>
         <w:rPr>
           <w:i/>
@@ -5356,31 +5279,13 @@
         </w:rPr>
         <w:t xml:space="preserve">называется </w:t>
       </w:r>
-      <w:proofErr w:type="spellStart"/>
       <w:r>
         <w:rPr>
           <w:i/>
           <w:lang w:val="ru-RU"/>
         </w:rPr>
-        <w:t>grand</w:t>
-      </w:r>
-      <w:proofErr w:type="spellEnd"/>
-      <w:r>
-        <w:rPr>
-          <w:i/>
-          <w:lang w:val="ru-RU"/>
-        </w:rPr>
-        <w:t xml:space="preserve"> </w:t>
-      </w:r>
-      <w:proofErr w:type="spellStart"/>
-      <w:r>
-        <w:rPr>
-          <w:i/>
-          <w:lang w:val="ru-RU"/>
-        </w:rPr>
-        <w:t>mélange</w:t>
-      </w:r>
-      <w:proofErr w:type="spellEnd"/>
+        <w:t>grand mélange</w:t>
+      </w:r>
       <w:r>
         <w:rPr>
           <w:lang w:val="ru-RU"/>
@@ -5676,21 +5581,7 @@
         <w:rPr>
           <w:lang w:val="ru-RU"/>
         </w:rPr>
-        <w:t xml:space="preserve">Восьмые ноты должны соединяться </w:t>
-      </w:r>
-      <w:proofErr w:type="spellStart"/>
-      <w:r>
-        <w:rPr>
-          <w:lang w:val="ru-RU"/>
-        </w:rPr>
-        <w:t>поступенным</w:t>
-      </w:r>
-      <w:proofErr w:type="spellEnd"/>
-      <w:r>
-        <w:rPr>
-          <w:lang w:val="ru-RU"/>
-        </w:rPr>
-        <w:t xml:space="preserve"> движением между собой и со следующей нотой.</w:t>
+        <w:t>Восьмые ноты должны соединяться поступенным движением между собой и со следующей нотой.</w:t>
       </w:r>
       <w:r>
         <w:rPr>
@@ -6670,19 +6561,11 @@
           <w:lang w:val="ru-RU"/>
         </w:rPr>
       </w:pPr>
-      <w:proofErr w:type="spellStart"/>
-      <w:r>
-        <w:rPr>
-          <w:lang w:val="ru-RU"/>
-        </w:rPr>
-        <w:t>Поступенное</w:t>
-      </w:r>
-      <w:proofErr w:type="spellEnd"/>
-      <w:r>
-        <w:rPr>
-          <w:lang w:val="ru-RU"/>
-        </w:rPr>
-        <w:t xml:space="preserve"> движение</w:t>
+      <w:r>
+        <w:rPr>
+          <w:lang w:val="ru-RU"/>
+        </w:rPr>
+        <w:t>Поступенное движение</w:t>
       </w:r>
     </w:p>
     <w:p>
@@ -6692,19 +6575,11 @@
           <w:lang w:val="ru-RU"/>
         </w:rPr>
       </w:pPr>
-      <w:proofErr w:type="spellStart"/>
-      <w:r>
-        <w:rPr>
-          <w:lang w:val="ru-RU"/>
-        </w:rPr>
-        <w:t>Поступенное</w:t>
-      </w:r>
-      <w:proofErr w:type="spellEnd"/>
-      <w:r>
-        <w:rPr>
-          <w:lang w:val="ru-RU"/>
-        </w:rPr>
-        <w:t xml:space="preserve"> движение должно использоваться как можно чаще и должно продолжаться как можно дольше, </w:t>
+      <w:r>
+        <w:rPr>
+          <w:lang w:val="ru-RU"/>
+        </w:rPr>
+        <w:t xml:space="preserve">Поступенное движение должно использоваться как можно чаще и должно продолжаться как можно дольше, </w:t>
       </w:r>
       <w:commentRangeStart w:id="84"/>
       <w:r>
@@ -6724,21 +6599,7 @@
         <w:rPr>
           <w:lang w:val="ru-RU"/>
         </w:rPr>
-        <w:t xml:space="preserve">. Вместе с противоположным движением, </w:t>
-      </w:r>
-      <w:proofErr w:type="spellStart"/>
-      <w:r>
-        <w:rPr>
-          <w:lang w:val="ru-RU"/>
-        </w:rPr>
-        <w:t>поступенное</w:t>
-      </w:r>
-      <w:proofErr w:type="spellEnd"/>
-      <w:r>
-        <w:rPr>
-          <w:lang w:val="ru-RU"/>
-        </w:rPr>
-        <w:t xml:space="preserve"> движение составляет саму суть контрапункта.</w:t>
+        <w:t>. Вместе с противоположным движением, поступенное движение составляет саму суть контрапункта.</w:t>
       </w:r>
     </w:p>
     <w:p>
@@ -7343,21 +7204,7 @@
         <w:rPr>
           <w:lang w:val="ru-RU"/>
         </w:rPr>
-        <w:t xml:space="preserve">образованные </w:t>
-      </w:r>
-      <w:proofErr w:type="spellStart"/>
-      <w:r>
-        <w:rPr>
-          <w:lang w:val="ru-RU"/>
-        </w:rPr>
-        <w:t>недиатоническими</w:t>
-      </w:r>
-      <w:proofErr w:type="spellEnd"/>
-      <w:r>
-        <w:rPr>
-          <w:lang w:val="ru-RU"/>
-        </w:rPr>
-        <w:t xml:space="preserve"> звуками</w:t>
+        <w:t>образованные недиатоническими звуками</w:t>
       </w:r>
       <w:r>
         <w:rPr>
@@ -7381,35 +7228,7 @@
         <w:rPr>
           <w:lang w:val="ru-RU"/>
         </w:rPr>
-        <w:t xml:space="preserve">интервалы между </w:t>
-      </w:r>
-      <w:proofErr w:type="spellStart"/>
-      <w:r>
-        <w:rPr>
-          <w:lang w:val="ru-RU"/>
-        </w:rPr>
-        <w:t>альтерированной</w:t>
-      </w:r>
-      <w:proofErr w:type="spellEnd"/>
-      <w:r>
-        <w:rPr>
-          <w:lang w:val="ru-RU"/>
-        </w:rPr>
-        <w:t xml:space="preserve"> и </w:t>
-      </w:r>
-      <w:proofErr w:type="spellStart"/>
-      <w:r>
-        <w:rPr>
-          <w:lang w:val="ru-RU"/>
-        </w:rPr>
-        <w:t>неальтерированной</w:t>
-      </w:r>
-      <w:proofErr w:type="spellEnd"/>
-      <w:r>
-        <w:rPr>
-          <w:lang w:val="ru-RU"/>
-        </w:rPr>
-        <w:t xml:space="preserve"> нотой одной ступени.</w:t>
+        <w:t>интервалы между альтерированной и неальтерированной нотой одной ступени.</w:t>
       </w:r>
     </w:p>
     <w:p>
@@ -7614,21 +7433,7 @@
         <w:rPr>
           <w:lang w:val="ru-RU"/>
         </w:rPr>
-        <w:t xml:space="preserve">Увеличенная кварта в пределах трех или четырех соседних нот должна быть подготовлена или покинута </w:t>
-      </w:r>
-      <w:proofErr w:type="spellStart"/>
-      <w:r>
-        <w:rPr>
-          <w:lang w:val="ru-RU"/>
-        </w:rPr>
-        <w:t>поступенным</w:t>
-      </w:r>
-      <w:proofErr w:type="spellEnd"/>
-      <w:r>
-        <w:rPr>
-          <w:lang w:val="ru-RU"/>
-        </w:rPr>
-        <w:t xml:space="preserve"> движением в </w:t>
+        <w:t xml:space="preserve">Увеличенная кварта в пределах трех или четырех соседних нот должна быть подготовлена или покинута поступенным движением в </w:t>
       </w:r>
       <w:commentRangeStart w:id="96"/>
       <w:r>
@@ -7778,21 +7583,7 @@
         <w:rPr>
           <w:lang w:val="ru-RU"/>
         </w:rPr>
-        <w:t xml:space="preserve">Увеличенная квинта в пределах четырех соседних нот должна быть продолжена </w:t>
-      </w:r>
-      <w:proofErr w:type="spellStart"/>
-      <w:r>
-        <w:rPr>
-          <w:lang w:val="ru-RU"/>
-        </w:rPr>
-        <w:t>поступенным</w:t>
-      </w:r>
-      <w:proofErr w:type="spellEnd"/>
-      <w:r>
-        <w:rPr>
-          <w:lang w:val="ru-RU"/>
-        </w:rPr>
-        <w:t xml:space="preserve"> движением в </w:t>
+        <w:t xml:space="preserve">Увеличенная квинта в пределах четырех соседних нот должна быть продолжена поступенным движением в </w:t>
       </w:r>
       <w:commentRangeStart w:id="97"/>
       <w:r>
@@ -7955,21 +7746,7 @@
         <w:rPr>
           <w:lang w:val="ru-RU"/>
         </w:rPr>
-        <w:t xml:space="preserve">в пределах трех нот должны содержать в себе </w:t>
-      </w:r>
-      <w:proofErr w:type="spellStart"/>
-      <w:r>
-        <w:rPr>
-          <w:lang w:val="ru-RU"/>
-        </w:rPr>
-        <w:t>поступенное</w:t>
-      </w:r>
-      <w:proofErr w:type="spellEnd"/>
-      <w:r>
-        <w:rPr>
-          <w:lang w:val="ru-RU"/>
-        </w:rPr>
-        <w:t xml:space="preserve"> </w:t>
+        <w:t xml:space="preserve">в пределах трех нот должны содержать в себе поступенное </w:t>
       </w:r>
       <w:r>
         <w:rPr>
@@ -8425,7 +8202,6 @@
         <w:t xml:space="preserve">Движение ко всем мелодическим нотам (задержания, проходящие и вспомогательные ноты) и от них должно быть </w:t>
       </w:r>
       <w:commentRangeStart w:id="100"/>
-      <w:proofErr w:type="spellStart"/>
       <w:r>
         <w:rPr>
           <w:lang w:val="ru-RU"/>
@@ -8433,7 +8209,6 @@
         <w:t>поступенным</w:t>
       </w:r>
       <w:commentRangeEnd w:id="100"/>
-      <w:proofErr w:type="spellEnd"/>
       <w:r>
         <w:rPr>
           <w:rStyle w:val="a8"/>
@@ -8444,21 +8219,7 @@
         <w:rPr>
           <w:lang w:val="ru-RU"/>
         </w:rPr>
-        <w:t xml:space="preserve"> (кроме </w:t>
-      </w:r>
-      <w:proofErr w:type="spellStart"/>
-      <w:r>
-        <w:rPr>
-          <w:lang w:val="ru-RU"/>
-        </w:rPr>
-        <w:t>опевания</w:t>
-      </w:r>
-      <w:proofErr w:type="spellEnd"/>
-      <w:r>
-        <w:rPr>
-          <w:lang w:val="ru-RU"/>
-        </w:rPr>
-        <w:t>)</w:t>
+        <w:t xml:space="preserve"> (кроме опевания)</w:t>
       </w:r>
       <w:r>
         <w:rPr>
@@ -8470,21 +8231,7 @@
         <w:rPr>
           <w:lang w:val="ru-RU"/>
         </w:rPr>
-        <w:t xml:space="preserve"> Гармонические ноты могут использоваться как в </w:t>
-      </w:r>
-      <w:proofErr w:type="spellStart"/>
-      <w:r>
-        <w:rPr>
-          <w:lang w:val="ru-RU"/>
-        </w:rPr>
-        <w:t>поступенном</w:t>
-      </w:r>
-      <w:proofErr w:type="spellEnd"/>
-      <w:r>
-        <w:rPr>
-          <w:lang w:val="ru-RU"/>
-        </w:rPr>
-        <w:t xml:space="preserve"> движении, так и в скачках. </w:t>
+        <w:t xml:space="preserve"> Гармонические ноты могут использоваться как в поступенном движении, так и в скачках. </w:t>
       </w:r>
       <w:commentRangeStart w:id="101"/>
       <w:r>
@@ -9511,19 +9258,11 @@
         </w:rPr>
         <w:t xml:space="preserve">при восходящем </w:t>
       </w:r>
-      <w:proofErr w:type="spellStart"/>
-      <w:r>
-        <w:rPr>
-          <w:lang w:val="ru-RU"/>
-        </w:rPr>
-        <w:t>поступенном</w:t>
-      </w:r>
-      <w:proofErr w:type="spellEnd"/>
-      <w:r>
-        <w:rPr>
-          <w:lang w:val="ru-RU"/>
-        </w:rPr>
-        <w:t xml:space="preserve"> </w:t>
+      <w:r>
+        <w:rPr>
+          <w:lang w:val="ru-RU"/>
+        </w:rPr>
+        <w:t xml:space="preserve">поступенном </w:t>
       </w:r>
       <w:commentRangeStart w:id="116"/>
       <w:r>
@@ -9645,21 +9384,7 @@
         <w:rPr>
           <w:lang w:val="ru-RU"/>
         </w:rPr>
-        <w:t xml:space="preserve">при нисходящем </w:t>
-      </w:r>
-      <w:proofErr w:type="spellStart"/>
-      <w:r>
-        <w:rPr>
-          <w:lang w:val="ru-RU"/>
-        </w:rPr>
-        <w:t>поступенном</w:t>
-      </w:r>
-      <w:proofErr w:type="spellEnd"/>
-      <w:r>
-        <w:rPr>
-          <w:lang w:val="ru-RU"/>
-        </w:rPr>
-        <w:t xml:space="preserve"> </w:t>
+        <w:t xml:space="preserve">при нисходящем поступенном </w:t>
       </w:r>
       <w:commentRangeStart w:id="123"/>
       <w:r>
@@ -9851,35 +9576,7 @@
         <w:rPr>
           <w:lang w:val="ru-RU"/>
         </w:rPr>
-        <w:t xml:space="preserve">избегать сближения </w:t>
-      </w:r>
-      <w:proofErr w:type="spellStart"/>
-      <w:r>
-        <w:rPr>
-          <w:lang w:val="ru-RU"/>
-        </w:rPr>
-        <w:t>альтерированной</w:t>
-      </w:r>
-      <w:proofErr w:type="spellEnd"/>
-      <w:r>
-        <w:rPr>
-          <w:lang w:val="ru-RU"/>
-        </w:rPr>
-        <w:t xml:space="preserve"> и </w:t>
-      </w:r>
-      <w:proofErr w:type="spellStart"/>
-      <w:r>
-        <w:rPr>
-          <w:lang w:val="ru-RU"/>
-        </w:rPr>
-        <w:t>неальтерированной</w:t>
-      </w:r>
-      <w:proofErr w:type="spellEnd"/>
-      <w:r>
-        <w:rPr>
-          <w:lang w:val="ru-RU"/>
-        </w:rPr>
-        <w:t xml:space="preserve"> форм одной и той же ступени (</w:t>
+        <w:t>избегать сближения альтерированной и неальтерированной форм одной и той же ступени (</w:t>
       </w:r>
       <w:r>
         <w:t>VI</w:t>
@@ -10080,7 +9777,6 @@
         </w:rPr>
         <w:t xml:space="preserve">хроматическое </w:t>
       </w:r>
-      <w:proofErr w:type="spellStart"/>
       <w:r>
         <w:rPr>
           <w:lang w:val="ru-RU"/>
@@ -10091,14 +9787,7 @@
         <w:rPr>
           <w:lang w:val="ru-RU"/>
         </w:rPr>
-        <w:t>ереченье</w:t>
-      </w:r>
-      <w:proofErr w:type="spellEnd"/>
-      <w:r>
-        <w:rPr>
-          <w:lang w:val="ru-RU"/>
-        </w:rPr>
-        <w:t xml:space="preserve"> хорошо </w:t>
+        <w:t xml:space="preserve">ереченье хорошо </w:t>
       </w:r>
       <w:commentRangeStart w:id="131"/>
       <w:r>
@@ -10190,35 +9879,7 @@
         <w:rPr>
           <w:lang w:val="ru-RU"/>
         </w:rPr>
-        <w:t xml:space="preserve">Одновременное звучание </w:t>
-      </w:r>
-      <w:proofErr w:type="spellStart"/>
-      <w:r>
-        <w:rPr>
-          <w:lang w:val="ru-RU"/>
-        </w:rPr>
-        <w:t>альтерированной</w:t>
-      </w:r>
-      <w:proofErr w:type="spellEnd"/>
-      <w:r>
-        <w:rPr>
-          <w:lang w:val="ru-RU"/>
-        </w:rPr>
-        <w:t xml:space="preserve"> и </w:t>
-      </w:r>
-      <w:proofErr w:type="spellStart"/>
-      <w:r>
-        <w:rPr>
-          <w:lang w:val="ru-RU"/>
-        </w:rPr>
-        <w:t>неальтерированной</w:t>
-      </w:r>
-      <w:proofErr w:type="spellEnd"/>
-      <w:r>
-        <w:rPr>
-          <w:lang w:val="ru-RU"/>
-        </w:rPr>
-        <w:t xml:space="preserve"> форм </w:t>
+        <w:t xml:space="preserve">Одновременное звучание альтерированной и неальтерированной форм </w:t>
       </w:r>
       <w:r>
         <w:t>VI</w:t>
@@ -10453,21 +10114,7 @@
         <w:rPr>
           <w:lang w:val="ru-RU"/>
         </w:rPr>
-        <w:t xml:space="preserve">Вместе с </w:t>
-      </w:r>
-      <w:proofErr w:type="spellStart"/>
-      <w:r>
-        <w:rPr>
-          <w:lang w:val="ru-RU"/>
-        </w:rPr>
-        <w:t>поступенным</w:t>
-      </w:r>
-      <w:proofErr w:type="spellEnd"/>
-      <w:r>
-        <w:rPr>
-          <w:lang w:val="ru-RU"/>
-        </w:rPr>
-        <w:t xml:space="preserve"> движением, противоположное движение составля</w:t>
+        <w:t>Вместе с поступенным движением, противоположное движение составля</w:t>
       </w:r>
       <w:r>
         <w:rPr>
@@ -10479,21 +10126,7 @@
         <w:rPr>
           <w:lang w:val="ru-RU"/>
         </w:rPr>
-        <w:t xml:space="preserve">оединения нот, образующиеся при противоположном и </w:t>
-      </w:r>
-      <w:proofErr w:type="spellStart"/>
-      <w:r>
-        <w:rPr>
-          <w:lang w:val="ru-RU"/>
-        </w:rPr>
-        <w:t>поступенном</w:t>
-      </w:r>
-      <w:proofErr w:type="spellEnd"/>
-      <w:r>
-        <w:rPr>
-          <w:lang w:val="ru-RU"/>
-        </w:rPr>
-        <w:t xml:space="preserve"> движении, прекрасно звучат.</w:t>
+        <w:t>оединения нот, образующиеся при противоположном и поступенном движении, прекрасно звучат.</w:t>
       </w:r>
     </w:p>
     <w:p>
@@ -11892,10 +11525,9 @@
           <w:lang w:val="ru-RU"/>
         </w:rPr>
       </w:pPr>
-      <w:bookmarkStart w:id="170" w:name="OLE_LINK68"/>
-      <w:bookmarkStart w:id="171" w:name="OLE_LINK69"/>
-      <w:bookmarkStart w:id="172" w:name="OLE_LINK189"/>
-      <w:bookmarkStart w:id="173" w:name="_GoBack"/>
+      <w:bookmarkStart w:id="170" w:name="OLE_LINK189"/>
+      <w:bookmarkStart w:id="171" w:name="OLE_LINK68"/>
+      <w:bookmarkStart w:id="172" w:name="OLE_LINK69"/>
       <w:r>
         <w:rPr>
           <w:lang w:val="ru-RU"/>
@@ -11920,8 +11552,7 @@
         </w:rPr>
         <w:t>хний голос двигается поступенно</w:t>
       </w:r>
-      <w:bookmarkEnd w:id="172"/>
-      <w:bookmarkEnd w:id="173"/>
+      <w:bookmarkEnd w:id="170"/>
       <w:r>
         <w:rPr>
           <w:lang w:val="ru-RU"/>
@@ -11933,8 +11564,8 @@
     <w:bookmarkEnd w:id="164"/>
     <w:bookmarkEnd w:id="168"/>
     <w:bookmarkEnd w:id="169"/>
-    <w:bookmarkEnd w:id="170"/>
     <w:bookmarkEnd w:id="171"/>
+    <w:bookmarkEnd w:id="172"/>
     <w:p>
       <w:pPr>
         <w:jc w:val="center"/>
@@ -11998,10 +11629,10 @@
           <w:lang w:val="ru-RU"/>
         </w:rPr>
       </w:pPr>
-      <w:bookmarkStart w:id="174" w:name="OLE_LINK164"/>
-      <w:bookmarkStart w:id="175" w:name="OLE_LINK165"/>
-      <w:bookmarkStart w:id="176" w:name="OLE_LINK72"/>
-      <w:bookmarkStart w:id="177" w:name="OLE_LINK73"/>
+      <w:bookmarkStart w:id="173" w:name="OLE_LINK164"/>
+      <w:bookmarkStart w:id="174" w:name="OLE_LINK165"/>
+      <w:bookmarkStart w:id="175" w:name="OLE_LINK72"/>
+      <w:bookmarkStart w:id="176" w:name="OLE_LINK73"/>
       <w:r>
         <w:rPr>
           <w:lang w:val="ru-RU"/>
@@ -12053,11 +11684,11 @@
         </w:rPr>
         <w:t>хний голос двигается поступенно.</w:t>
       </w:r>
+      <w:bookmarkEnd w:id="173"/>
       <w:bookmarkEnd w:id="174"/>
-      <w:bookmarkEnd w:id="175"/>
-    </w:p>
+    </w:p>
+    <w:bookmarkEnd w:id="175"/>
     <w:bookmarkEnd w:id="176"/>
-    <w:bookmarkEnd w:id="177"/>
     <w:p>
       <w:pPr>
         <w:pStyle w:val="5"/>
@@ -12085,8 +11716,8 @@
           <w:lang w:val="ru-RU"/>
         </w:rPr>
       </w:pPr>
-      <w:bookmarkStart w:id="178" w:name="OLE_LINK166"/>
-      <w:bookmarkStart w:id="179" w:name="OLE_LINK167"/>
+      <w:bookmarkStart w:id="177" w:name="OLE_LINK166"/>
+      <w:bookmarkStart w:id="178" w:name="OLE_LINK167"/>
       <w:r>
         <w:rPr>
           <w:lang w:val="ru-RU"/>
@@ -12106,8 +11737,8 @@
         </w:rPr>
         <w:t>, разрешено двигаться прямо в квинту или октаву</w:t>
       </w:r>
+      <w:bookmarkEnd w:id="177"/>
       <w:bookmarkEnd w:id="178"/>
-      <w:bookmarkEnd w:id="179"/>
       <w:r>
         <w:rPr>
           <w:lang w:val="ru-RU"/>
@@ -12126,8 +11757,8 @@
           <w:lang w:val="ru-RU"/>
         </w:rPr>
       </w:pPr>
-      <w:bookmarkStart w:id="180" w:name="OLE_LINK275"/>
-      <w:bookmarkStart w:id="181" w:name="OLE_LINK276"/>
+      <w:bookmarkStart w:id="179" w:name="OLE_LINK275"/>
+      <w:bookmarkStart w:id="180" w:name="OLE_LINK276"/>
       <w:r>
         <w:rPr>
           <w:lang w:val="ru-RU"/>
@@ -12148,8 +11779,8 @@
         <w:t>:</w:t>
       </w:r>
     </w:p>
+    <w:bookmarkEnd w:id="179"/>
     <w:bookmarkEnd w:id="180"/>
-    <w:bookmarkEnd w:id="181"/>
     <w:p>
       <w:pPr>
         <w:jc w:val="center"/>
@@ -12300,16 +11931,16 @@
         </w:rPr>
         <w:t xml:space="preserve">Прямое движение в унисон запрещено. </w:t>
       </w:r>
-      <w:bookmarkStart w:id="182" w:name="OLE_LINK168"/>
-      <w:bookmarkStart w:id="183" w:name="OLE_LINK169"/>
+      <w:bookmarkStart w:id="181" w:name="OLE_LINK168"/>
+      <w:bookmarkStart w:id="182" w:name="OLE_LINK169"/>
       <w:r>
         <w:rPr>
           <w:lang w:val="ru-RU"/>
         </w:rPr>
         <w:t>Начиная с трех голосов, разрешено прямое движение в уменьшенную квинту.</w:t>
       </w:r>
+      <w:bookmarkEnd w:id="181"/>
       <w:bookmarkEnd w:id="182"/>
-      <w:bookmarkEnd w:id="183"/>
     </w:p>
     <w:p>
       <w:pPr>
@@ -12336,8 +11967,8 @@
           <w:lang w:val="ru-RU"/>
         </w:rPr>
       </w:pPr>
-      <w:bookmarkStart w:id="184" w:name="OLE_LINK170"/>
-      <w:bookmarkStart w:id="185" w:name="OLE_LINK171"/>
+      <w:bookmarkStart w:id="183" w:name="OLE_LINK170"/>
+      <w:bookmarkStart w:id="184" w:name="OLE_LINK171"/>
       <w:r>
         <w:rPr>
           <w:lang w:val="ru-RU"/>
@@ -12357,8 +11988,8 @@
         <w:t>даже без общей ноты.</w:t>
       </w:r>
     </w:p>
+    <w:bookmarkEnd w:id="183"/>
     <w:bookmarkEnd w:id="184"/>
-    <w:bookmarkEnd w:id="185"/>
     <w:p>
       <w:pPr>
         <w:pStyle w:val="5"/>
@@ -12366,21 +11997,21 @@
           <w:lang w:val="ru-RU"/>
         </w:rPr>
       </w:pPr>
-      <w:commentRangeStart w:id="186"/>
+      <w:commentRangeStart w:id="185"/>
       <w:r>
         <w:rPr>
           <w:lang w:val="ru-RU"/>
         </w:rPr>
         <w:t>Последовательные секунды, септимы, ноны</w:t>
       </w:r>
-      <w:commentRangeEnd w:id="186"/>
+      <w:commentRangeEnd w:id="185"/>
       <w:r>
         <w:rPr>
           <w:rStyle w:val="a8"/>
           <w:rFonts w:asciiTheme="minorHAnsi" w:eastAsiaTheme="minorHAnsi" w:hAnsiTheme="minorHAnsi" w:cstheme="minorBidi"/>
           <w:color w:val="auto"/>
         </w:rPr>
-        <w:commentReference w:id="186"/>
+        <w:commentReference w:id="185"/>
       </w:r>
     </w:p>
     <w:p>
@@ -12394,8 +12025,8 @@
           <w:lang w:val="ru-RU"/>
         </w:rPr>
       </w:pPr>
-      <w:bookmarkStart w:id="190" w:name="OLE_LINK279"/>
-      <w:bookmarkStart w:id="191" w:name="OLE_LINK280"/>
+      <w:bookmarkStart w:id="189" w:name="OLE_LINK279"/>
+      <w:bookmarkStart w:id="190" w:name="OLE_LINK280"/>
       <w:r>
         <w:rPr>
           <w:lang w:val="ru-RU"/>
@@ -12416,8 +12047,8 @@
         <w:t>:</w:t>
       </w:r>
     </w:p>
+    <w:bookmarkEnd w:id="189"/>
     <w:bookmarkEnd w:id="190"/>
-    <w:bookmarkEnd w:id="191"/>
     <w:p>
       <w:pPr>
         <w:jc w:val="center"/>
@@ -12585,9 +12216,9 @@
           <w:lang w:val="ru-RU"/>
         </w:rPr>
       </w:pPr>
-      <w:bookmarkStart w:id="192" w:name="OLE_LINK283"/>
-      <w:bookmarkStart w:id="193" w:name="OLE_LINK284"/>
-      <w:bookmarkStart w:id="194" w:name="OLE_LINK172"/>
+      <w:bookmarkStart w:id="191" w:name="OLE_LINK283"/>
+      <w:bookmarkStart w:id="192" w:name="OLE_LINK284"/>
+      <w:bookmarkStart w:id="193" w:name="OLE_LINK172"/>
       <w:r>
         <w:rPr>
           <w:lang w:val="ru-RU"/>
@@ -12680,9 +12311,9 @@
         <w:t>ноны.</w:t>
       </w:r>
     </w:p>
+    <w:bookmarkEnd w:id="191"/>
     <w:bookmarkEnd w:id="192"/>
     <w:bookmarkEnd w:id="193"/>
-    <w:bookmarkEnd w:id="194"/>
     <w:p>
       <w:pPr>
         <w:pStyle w:val="5"/>
@@ -12708,9 +12339,9 @@
           <w:lang w:val="ru-RU"/>
         </w:rPr>
       </w:pPr>
-      <w:bookmarkStart w:id="195" w:name="OLE_LINK281"/>
-      <w:bookmarkStart w:id="196" w:name="OLE_LINK282"/>
-      <w:bookmarkStart w:id="197" w:name="OLE_LINK287"/>
+      <w:bookmarkStart w:id="194" w:name="OLE_LINK281"/>
+      <w:bookmarkStart w:id="195" w:name="OLE_LINK282"/>
+      <w:bookmarkStart w:id="196" w:name="OLE_LINK287"/>
       <w:r>
         <w:rPr>
           <w:lang w:val="ru-RU"/>
@@ -12755,9 +12386,9 @@
         <w:t>.</w:t>
       </w:r>
     </w:p>
+    <w:bookmarkEnd w:id="194"/>
     <w:bookmarkEnd w:id="195"/>
     <w:bookmarkEnd w:id="196"/>
-    <w:bookmarkEnd w:id="197"/>
     <w:p>
       <w:pPr>
         <w:jc w:val="center"/>
@@ -12849,19 +12480,19 @@
         </w:rPr>
         <w:t xml:space="preserve">большая </w:t>
       </w:r>
-      <w:commentRangeStart w:id="198"/>
+      <w:commentRangeStart w:id="197"/>
       <w:r>
         <w:rPr>
           <w:lang w:val="ru-RU"/>
         </w:rPr>
         <w:t>нона</w:t>
       </w:r>
-      <w:commentRangeEnd w:id="198"/>
+      <w:commentRangeEnd w:id="197"/>
       <w:r>
         <w:rPr>
           <w:rStyle w:val="a8"/>
         </w:rPr>
-        <w:commentReference w:id="198"/>
+        <w:commentReference w:id="197"/>
       </w:r>
       <w:r>
         <w:rPr>
@@ -12957,19 +12588,19 @@
         </w:rPr>
         <w:t xml:space="preserve">нона могут быть смягчены </w:t>
       </w:r>
-      <w:commentRangeStart w:id="199"/>
+      <w:commentRangeStart w:id="198"/>
       <w:r>
         <w:rPr>
           <w:lang w:val="ru-RU"/>
         </w:rPr>
         <w:t>общей нотой</w:t>
       </w:r>
-      <w:commentRangeEnd w:id="199"/>
+      <w:commentRangeEnd w:id="198"/>
       <w:r>
         <w:rPr>
           <w:rStyle w:val="a8"/>
         </w:rPr>
-        <w:commentReference w:id="199"/>
+        <w:commentReference w:id="198"/>
       </w:r>
       <w:r>
         <w:rPr>
@@ -13073,7 +12704,7 @@
         </w:rPr>
         <w:t xml:space="preserve">большой </w:t>
       </w:r>
-      <w:commentRangeStart w:id="200"/>
+      <w:commentRangeStart w:id="199"/>
       <w:r>
         <w:rPr>
           <w:lang w:val="ru-RU"/>
@@ -13104,12 +12735,12 @@
         </w:rPr>
         <w:t>ноной</w:t>
       </w:r>
-      <w:commentRangeEnd w:id="200"/>
+      <w:commentRangeEnd w:id="199"/>
       <w:r>
         <w:rPr>
           <w:rStyle w:val="a8"/>
         </w:rPr>
-        <w:commentReference w:id="200"/>
+        <w:commentReference w:id="199"/>
       </w:r>
       <w:r>
         <w:rPr>
@@ -13125,8 +12756,8 @@
           <w:lang w:val="ru-RU"/>
         </w:rPr>
       </w:pPr>
-      <w:bookmarkStart w:id="201" w:name="OLE_LINK173"/>
-      <w:bookmarkStart w:id="202" w:name="OLE_LINK174"/>
+      <w:bookmarkStart w:id="200" w:name="OLE_LINK173"/>
+      <w:bookmarkStart w:id="201" w:name="OLE_LINK174"/>
       <w:r>
         <w:rPr>
           <w:lang w:val="ru-RU"/>
@@ -13158,8 +12789,8 @@
         <w:t>:</w:t>
       </w:r>
     </w:p>
+    <w:bookmarkEnd w:id="200"/>
     <w:bookmarkEnd w:id="201"/>
-    <w:bookmarkEnd w:id="202"/>
     <w:p>
       <w:pPr>
         <w:jc w:val="center"/>
@@ -13292,107 +12923,107 @@
         </w:rPr>
         <w:t xml:space="preserve">Это расстояние является результатом мелодического поведения голосов и может быть очень переменным. Однако на сильную долю каждого такта расстояние между соседними голосами должно быть меньше </w:t>
       </w:r>
+      <w:commentRangeStart w:id="202"/>
+      <w:r>
+        <w:rPr>
+          <w:lang w:val="ru-RU"/>
+        </w:rPr>
+        <w:t>двух октав</w:t>
+      </w:r>
+      <w:commentRangeEnd w:id="202"/>
+      <w:r>
+        <w:rPr>
+          <w:rStyle w:val="a8"/>
+        </w:rPr>
+        <w:commentReference w:id="202"/>
+      </w:r>
+      <w:r>
+        <w:rPr>
+          <w:lang w:val="ru-RU"/>
+        </w:rPr>
+        <w:t>.</w:t>
+      </w:r>
+      <w:r>
+        <w:rPr>
+          <w:lang w:val="ru-RU"/>
+        </w:rPr>
+        <w:t xml:space="preserve"> </w:t>
+      </w:r>
+    </w:p>
+    <w:p>
+      <w:pPr>
+        <w:ind w:firstLine="360"/>
+        <w:rPr>
+          <w:lang w:val="ru-RU"/>
+        </w:rPr>
+      </w:pPr>
+      <w:r>
+        <w:rPr>
+          <w:lang w:val="ru-RU"/>
+        </w:rPr>
+        <w:t>Это р</w:t>
+      </w:r>
+      <w:r>
+        <w:rPr>
+          <w:lang w:val="ru-RU"/>
+        </w:rPr>
+        <w:t>асстояние может достигать двух октав или даже превышать их в течение такта.</w:t>
+      </w:r>
+    </w:p>
+    <w:p>
+      <w:pPr>
+        <w:pStyle w:val="5"/>
+        <w:rPr>
+          <w:lang w:val="ru-RU"/>
+        </w:rPr>
+      </w:pPr>
+      <w:r>
+        <w:rPr>
+          <w:lang w:val="ru-RU"/>
+        </w:rPr>
+        <w:t>Пересечения голосов</w:t>
+      </w:r>
+    </w:p>
+    <w:p>
+      <w:pPr>
+        <w:ind w:firstLine="360"/>
+        <w:rPr>
+          <w:lang w:val="ru-RU"/>
+        </w:rPr>
+      </w:pPr>
+      <w:r>
+        <w:rPr>
+          <w:lang w:val="ru-RU"/>
+        </w:rPr>
+        <w:t xml:space="preserve">Пересечения голосов часто оправданы мелодическим поведением голосов. Однако, пересечения голосов следует избегать для </w:t>
+      </w:r>
+      <w:r>
+        <w:rPr>
+          <w:lang w:val="ru-RU"/>
+        </w:rPr>
+        <w:t xml:space="preserve">хорошего </w:t>
+      </w:r>
+      <w:r>
+        <w:rPr>
+          <w:lang w:val="ru-RU"/>
+        </w:rPr>
+        <w:t>полифонического баланса</w:t>
+      </w:r>
+      <w:r>
+        <w:rPr>
+          <w:lang w:val="ru-RU"/>
+        </w:rPr>
+        <w:t>.</w:t>
+      </w:r>
+    </w:p>
+    <w:p>
+      <w:pPr>
+        <w:ind w:firstLine="360"/>
+        <w:rPr>
+          <w:lang w:val="ru-RU"/>
+        </w:rPr>
+      </w:pPr>
       <w:commentRangeStart w:id="203"/>
-      <w:r>
-        <w:rPr>
-          <w:lang w:val="ru-RU"/>
-        </w:rPr>
-        <w:t>двух октав</w:t>
-      </w:r>
-      <w:commentRangeEnd w:id="203"/>
-      <w:r>
-        <w:rPr>
-          <w:rStyle w:val="a8"/>
-        </w:rPr>
-        <w:commentReference w:id="203"/>
-      </w:r>
-      <w:r>
-        <w:rPr>
-          <w:lang w:val="ru-RU"/>
-        </w:rPr>
-        <w:t>.</w:t>
-      </w:r>
-      <w:r>
-        <w:rPr>
-          <w:lang w:val="ru-RU"/>
-        </w:rPr>
-        <w:t xml:space="preserve"> </w:t>
-      </w:r>
-    </w:p>
-    <w:p>
-      <w:pPr>
-        <w:ind w:firstLine="360"/>
-        <w:rPr>
-          <w:lang w:val="ru-RU"/>
-        </w:rPr>
-      </w:pPr>
-      <w:r>
-        <w:rPr>
-          <w:lang w:val="ru-RU"/>
-        </w:rPr>
-        <w:t>Это р</w:t>
-      </w:r>
-      <w:r>
-        <w:rPr>
-          <w:lang w:val="ru-RU"/>
-        </w:rPr>
-        <w:t>асстояние может достигать двух октав или даже превышать их в течение такта.</w:t>
-      </w:r>
-    </w:p>
-    <w:p>
-      <w:pPr>
-        <w:pStyle w:val="5"/>
-        <w:rPr>
-          <w:lang w:val="ru-RU"/>
-        </w:rPr>
-      </w:pPr>
-      <w:r>
-        <w:rPr>
-          <w:lang w:val="ru-RU"/>
-        </w:rPr>
-        <w:t>Пересечения голосов</w:t>
-      </w:r>
-    </w:p>
-    <w:p>
-      <w:pPr>
-        <w:ind w:firstLine="360"/>
-        <w:rPr>
-          <w:lang w:val="ru-RU"/>
-        </w:rPr>
-      </w:pPr>
-      <w:r>
-        <w:rPr>
-          <w:lang w:val="ru-RU"/>
-        </w:rPr>
-        <w:t xml:space="preserve">Пересечения голосов часто оправданы мелодическим поведением голосов. Однако, пересечения голосов следует избегать для </w:t>
-      </w:r>
-      <w:r>
-        <w:rPr>
-          <w:lang w:val="ru-RU"/>
-        </w:rPr>
-        <w:t xml:space="preserve">хорошего </w:t>
-      </w:r>
-      <w:r>
-        <w:rPr>
-          <w:lang w:val="ru-RU"/>
-        </w:rPr>
-        <w:t>полифонического баланса</w:t>
-      </w:r>
-      <w:r>
-        <w:rPr>
-          <w:lang w:val="ru-RU"/>
-        </w:rPr>
-        <w:t>.</w:t>
-      </w:r>
-    </w:p>
-    <w:p>
-      <w:pPr>
-        <w:ind w:firstLine="360"/>
-        <w:rPr>
-          <w:lang w:val="ru-RU"/>
-        </w:rPr>
-      </w:pPr>
-      <w:commentRangeStart w:id="204"/>
       <w:r>
         <w:rPr>
           <w:b/>
@@ -13401,12 +13032,12 @@
         </w:rPr>
         <w:t>Исключения</w:t>
       </w:r>
-      <w:commentRangeEnd w:id="204"/>
+      <w:commentRangeEnd w:id="203"/>
       <w:r>
         <w:rPr>
           <w:rStyle w:val="a8"/>
         </w:rPr>
-        <w:commentReference w:id="204"/>
+        <w:commentReference w:id="203"/>
       </w:r>
       <w:r>
         <w:rPr>
@@ -13422,11 +13053,11 @@
           <w:lang w:val="ru-RU"/>
         </w:rPr>
       </w:pPr>
-      <w:bookmarkStart w:id="205" w:name="OLE_LINK79"/>
-      <w:bookmarkStart w:id="206" w:name="OLE_LINK80"/>
-      <w:bookmarkStart w:id="207" w:name="OLE_LINK85"/>
-      <w:bookmarkStart w:id="208" w:name="OLE_LINK175"/>
-      <w:bookmarkStart w:id="209" w:name="OLE_LINK176"/>
+      <w:bookmarkStart w:id="204" w:name="OLE_LINK79"/>
+      <w:bookmarkStart w:id="205" w:name="OLE_LINK80"/>
+      <w:bookmarkStart w:id="206" w:name="OLE_LINK85"/>
+      <w:bookmarkStart w:id="207" w:name="OLE_LINK175"/>
+      <w:bookmarkStart w:id="208" w:name="OLE_LINK176"/>
       <w:r>
         <w:rPr>
           <w:lang w:val="ru-RU"/>
@@ -13441,11 +13072,11 @@
           <w:lang w:val="ru-RU"/>
         </w:rPr>
       </w:pPr>
-      <w:bookmarkStart w:id="210" w:name="OLE_LINK285"/>
-      <w:bookmarkStart w:id="211" w:name="OLE_LINK286"/>
+      <w:bookmarkStart w:id="209" w:name="OLE_LINK285"/>
+      <w:bookmarkStart w:id="210" w:name="OLE_LINK286"/>
+      <w:bookmarkEnd w:id="204"/>
       <w:bookmarkEnd w:id="205"/>
       <w:bookmarkEnd w:id="206"/>
-      <w:bookmarkEnd w:id="207"/>
       <w:r>
         <w:rPr>
           <w:lang w:val="ru-RU"/>
@@ -13453,10 +13084,10 @@
         <w:t>Начиная с 5 голосов, допускаются пересечения даже в последнем такте. В первом такте они всегда запрещены.</w:t>
       </w:r>
     </w:p>
+    <w:bookmarkEnd w:id="207"/>
     <w:bookmarkEnd w:id="208"/>
     <w:bookmarkEnd w:id="209"/>
     <w:bookmarkEnd w:id="210"/>
-    <w:bookmarkEnd w:id="211"/>
     <w:p>
       <w:pPr>
         <w:pStyle w:val="5"/>
@@ -13521,9 +13152,9 @@
           <w:lang w:val="ru-RU"/>
         </w:rPr>
       </w:pPr>
-      <w:bookmarkStart w:id="212" w:name="OLE_LINK288"/>
-      <w:bookmarkStart w:id="213" w:name="OLE_LINK289"/>
-      <w:bookmarkStart w:id="214" w:name="OLE_LINK76"/>
+      <w:bookmarkStart w:id="211" w:name="OLE_LINK288"/>
+      <w:bookmarkStart w:id="212" w:name="OLE_LINK289"/>
+      <w:bookmarkStart w:id="213" w:name="OLE_LINK76"/>
       <w:r>
         <w:rPr>
           <w:lang w:val="ru-RU"/>
@@ -13555,9 +13186,9 @@
             <w:tcW w:w="4839" w:type="dxa"/>
             <w:vAlign w:val="center"/>
           </w:tcPr>
+          <w:bookmarkEnd w:id="211"/>
           <w:bookmarkEnd w:id="212"/>
           <w:bookmarkEnd w:id="213"/>
-          <w:bookmarkEnd w:id="214"/>
           <w:p>
             <w:pPr>
               <w:pStyle w:val="a7"/>
@@ -13871,29 +13502,29 @@
           <w:lang w:val="ru-RU"/>
         </w:rPr>
       </w:pPr>
-      <w:bookmarkStart w:id="215" w:name="OLE_LINK187"/>
-      <w:bookmarkStart w:id="216" w:name="OLE_LINK188"/>
-      <w:bookmarkStart w:id="217" w:name="OLE_LINK77"/>
-      <w:bookmarkStart w:id="218" w:name="OLE_LINK78"/>
+      <w:bookmarkStart w:id="214" w:name="OLE_LINK187"/>
+      <w:bookmarkStart w:id="215" w:name="OLE_LINK188"/>
+      <w:bookmarkStart w:id="216" w:name="OLE_LINK77"/>
+      <w:bookmarkStart w:id="217" w:name="OLE_LINK78"/>
       <w:r>
         <w:rPr>
           <w:lang w:val="ru-RU"/>
         </w:rPr>
         <w:t xml:space="preserve">Все ноты, гармонические и мелодические, за исключением задержания, можно удваивать. Вводный тон в контрапункте </w:t>
       </w:r>
-      <w:commentRangeStart w:id="219"/>
+      <w:commentRangeStart w:id="218"/>
       <w:r>
         <w:rPr>
           <w:lang w:val="ru-RU"/>
         </w:rPr>
         <w:t>также можно удваивать</w:t>
       </w:r>
-      <w:commentRangeEnd w:id="219"/>
+      <w:commentRangeEnd w:id="218"/>
       <w:r>
         <w:rPr>
           <w:rStyle w:val="a8"/>
         </w:rPr>
-        <w:commentReference w:id="219"/>
+        <w:commentReference w:id="218"/>
       </w:r>
       <w:r>
         <w:rPr>
@@ -13914,11 +13545,11 @@
         </w:rPr>
         <w:t>.</w:t>
       </w:r>
+      <w:bookmarkEnd w:id="214"/>
       <w:bookmarkEnd w:id="215"/>
-      <w:bookmarkEnd w:id="216"/>
-    </w:p>
+    </w:p>
+    <w:bookmarkEnd w:id="216"/>
     <w:bookmarkEnd w:id="217"/>
-    <w:bookmarkEnd w:id="218"/>
     <w:p>
       <w:pPr>
         <w:pStyle w:val="a7"/>
@@ -14057,8 +13688,8 @@
           <w:lang w:val="ru-RU"/>
         </w:rPr>
       </w:pPr>
-      <w:bookmarkStart w:id="222" w:name="OLE_LINK177"/>
-      <w:bookmarkStart w:id="223" w:name="OLE_LINK178"/>
+      <w:bookmarkStart w:id="221" w:name="OLE_LINK177"/>
+      <w:bookmarkStart w:id="222" w:name="OLE_LINK178"/>
       <w:r>
         <w:rPr>
           <w:lang w:val="ru-RU"/>
@@ -14106,8 +13737,8 @@
         <w:t>.</w:t>
       </w:r>
     </w:p>
+    <w:bookmarkEnd w:id="221"/>
     <w:bookmarkEnd w:id="222"/>
-    <w:bookmarkEnd w:id="223"/>
     <w:p>
       <w:pPr>
         <w:pStyle w:val="a7"/>
@@ -14128,19 +13759,19 @@
           <w:lang w:val="ru-RU"/>
         </w:rPr>
       </w:pPr>
-      <w:commentRangeStart w:id="226"/>
+      <w:commentRangeStart w:id="225"/>
       <w:r>
         <w:rPr>
           <w:lang w:val="ru-RU"/>
         </w:rPr>
         <w:t xml:space="preserve">Движение в унисон должно быть противоположным </w:t>
       </w:r>
-      <w:commentRangeEnd w:id="226"/>
+      <w:commentRangeEnd w:id="225"/>
       <w:r>
         <w:rPr>
           <w:rStyle w:val="a8"/>
         </w:rPr>
-        <w:commentReference w:id="226"/>
+        <w:commentReference w:id="225"/>
       </w:r>
       <w:r>
         <w:rPr>
@@ -14432,21 +14063,21 @@
           <w:lang w:val="ru-RU"/>
         </w:rPr>
       </w:pPr>
-      <w:bookmarkStart w:id="227" w:name="OLE_LINK81"/>
-      <w:bookmarkStart w:id="228" w:name="OLE_LINK82"/>
-      <w:commentRangeStart w:id="229"/>
+      <w:bookmarkStart w:id="226" w:name="OLE_LINK81"/>
+      <w:bookmarkStart w:id="227" w:name="OLE_LINK82"/>
+      <w:commentRangeStart w:id="228"/>
       <w:r>
         <w:rPr>
           <w:lang w:val="ru-RU"/>
         </w:rPr>
         <w:t xml:space="preserve">Можно покидать унисон </w:t>
       </w:r>
-      <w:commentRangeEnd w:id="229"/>
+      <w:commentRangeEnd w:id="228"/>
       <w:r>
         <w:rPr>
           <w:rStyle w:val="a8"/>
         </w:rPr>
-        <w:commentReference w:id="229"/>
+        <w:commentReference w:id="228"/>
       </w:r>
       <w:r>
         <w:rPr>
@@ -14503,8 +14134,8 @@
         <w:t>.</w:t>
       </w:r>
     </w:p>
+    <w:bookmarkEnd w:id="226"/>
     <w:bookmarkEnd w:id="227"/>
-    <w:bookmarkEnd w:id="228"/>
     <w:p>
       <w:pPr>
         <w:pStyle w:val="5"/>
@@ -14530,10 +14161,10 @@
           <w:lang w:val="ru-RU"/>
         </w:rPr>
       </w:pPr>
-      <w:bookmarkStart w:id="230" w:name="OLE_LINK83"/>
-      <w:bookmarkStart w:id="231" w:name="OLE_LINK84"/>
-      <w:bookmarkStart w:id="232" w:name="OLE_LINK88"/>
-      <w:bookmarkStart w:id="233" w:name="OLE_LINK89"/>
+      <w:bookmarkStart w:id="229" w:name="OLE_LINK83"/>
+      <w:bookmarkStart w:id="230" w:name="OLE_LINK84"/>
+      <w:bookmarkStart w:id="231" w:name="OLE_LINK88"/>
+      <w:bookmarkStart w:id="232" w:name="OLE_LINK89"/>
       <w:r>
         <w:rPr>
           <w:lang w:val="ru-RU"/>
@@ -14541,8 +14172,8 @@
         <w:t>Чистая кварта, увеличенная кварта и уменьшенная квинта не допускаются между гармоническими нотами верхнего голоса и баса.</w:t>
       </w:r>
     </w:p>
+    <w:bookmarkEnd w:id="229"/>
     <w:bookmarkEnd w:id="230"/>
-    <w:bookmarkEnd w:id="231"/>
     <w:p>
       <w:pPr>
         <w:pStyle w:val="a7"/>
@@ -14609,10 +14240,10 @@
           <w:lang w:val="ru-RU"/>
         </w:rPr>
       </w:pPr>
-      <w:bookmarkStart w:id="234" w:name="OLE_LINK179"/>
-      <w:bookmarkStart w:id="235" w:name="OLE_LINK180"/>
+      <w:bookmarkStart w:id="233" w:name="OLE_LINK179"/>
+      <w:bookmarkStart w:id="234" w:name="OLE_LINK180"/>
+      <w:bookmarkEnd w:id="231"/>
       <w:bookmarkEnd w:id="232"/>
-      <w:bookmarkEnd w:id="233"/>
       <w:r>
         <w:rPr>
           <w:lang w:val="ru-RU"/>
@@ -14631,28 +14262,28 @@
           <w:lang w:val="ru-RU"/>
         </w:rPr>
       </w:pPr>
-      <w:bookmarkStart w:id="236" w:name="OLE_LINK181"/>
-      <w:bookmarkStart w:id="237" w:name="OLE_LINK182"/>
+      <w:bookmarkStart w:id="235" w:name="OLE_LINK181"/>
+      <w:bookmarkStart w:id="236" w:name="OLE_LINK182"/>
+      <w:bookmarkEnd w:id="233"/>
       <w:bookmarkEnd w:id="234"/>
+      <w:r>
+        <w:rPr>
+          <w:lang w:val="ru-RU"/>
+        </w:rPr>
+        <w:t>Чистая кварта, увеличенная кварта и уменьшенная квинта не допускаются между гармоническими нотами голосов, отличных от баса.</w:t>
+      </w:r>
+    </w:p>
+    <w:p>
+      <w:pPr>
+        <w:pStyle w:val="5"/>
+        <w:rPr>
+          <w:lang w:val="ru-RU"/>
+        </w:rPr>
+      </w:pPr>
+      <w:bookmarkStart w:id="237" w:name="OLE_LINK86"/>
+      <w:bookmarkStart w:id="238" w:name="OLE_LINK87"/>
       <w:bookmarkEnd w:id="235"/>
-      <w:r>
-        <w:rPr>
-          <w:lang w:val="ru-RU"/>
-        </w:rPr>
-        <w:t>Чистая кварта, увеличенная кварта и уменьшенная квинта не допускаются между гармоническими нотами голосов, отличных от баса.</w:t>
-      </w:r>
-    </w:p>
-    <w:p>
-      <w:pPr>
-        <w:pStyle w:val="5"/>
-        <w:rPr>
-          <w:lang w:val="ru-RU"/>
-        </w:rPr>
-      </w:pPr>
-      <w:bookmarkStart w:id="238" w:name="OLE_LINK86"/>
-      <w:bookmarkStart w:id="239" w:name="OLE_LINK87"/>
       <w:bookmarkEnd w:id="236"/>
-      <w:bookmarkEnd w:id="237"/>
       <w:r>
         <w:rPr>
           <w:lang w:val="ru-RU"/>
@@ -14729,8 +14360,8 @@
         <w:t>водный тон задерживается в басу:</w:t>
       </w:r>
     </w:p>
+    <w:bookmarkEnd w:id="237"/>
     <w:bookmarkEnd w:id="238"/>
-    <w:bookmarkEnd w:id="239"/>
     <w:p>
       <w:pPr>
         <w:jc w:val="center"/>
@@ -14794,14 +14425,12 @@
           <w:lang w:val="ru-RU"/>
         </w:rPr>
       </w:pPr>
-      <w:proofErr w:type="spellStart"/>
       <w:r>
         <w:rPr>
           <w:lang w:val="ru-RU"/>
         </w:rPr>
         <w:t>Квартсекстаккорд</w:t>
       </w:r>
-      <w:proofErr w:type="spellEnd"/>
     </w:p>
     <w:p>
       <w:pPr>
@@ -14810,19 +14439,11 @@
           <w:lang w:val="ru-RU"/>
         </w:rPr>
       </w:pPr>
-      <w:proofErr w:type="spellStart"/>
-      <w:r>
-        <w:rPr>
-          <w:lang w:val="ru-RU"/>
-        </w:rPr>
-        <w:t>Квартсекстаккорд</w:t>
-      </w:r>
-      <w:proofErr w:type="spellEnd"/>
-      <w:r>
-        <w:rPr>
-          <w:lang w:val="ru-RU"/>
-        </w:rPr>
-        <w:t>, второе обра</w:t>
+      <w:r>
+        <w:rPr>
+          <w:lang w:val="ru-RU"/>
+        </w:rPr>
+        <w:t>Квартсекстаккорд, второе обра</w:t>
       </w:r>
       <w:r>
         <w:rPr>
@@ -14830,7 +14451,7 @@
         </w:rPr>
         <w:t>щение трезвучия, не допускается</w:t>
       </w:r>
-      <w:commentRangeStart w:id="240"/>
+      <w:commentRangeStart w:id="239"/>
       <w:r>
         <w:rPr>
           <w:rStyle w:val="a5"/>
@@ -14838,12 +14459,12 @@
         </w:rPr>
         <w:footnoteReference w:id="21"/>
       </w:r>
-      <w:commentRangeEnd w:id="240"/>
+      <w:commentRangeEnd w:id="239"/>
       <w:r>
         <w:rPr>
           <w:rStyle w:val="a8"/>
         </w:rPr>
-        <w:commentReference w:id="240"/>
+        <w:commentReference w:id="239"/>
       </w:r>
       <w:r>
         <w:rPr>
@@ -14950,19 +14571,11 @@
         </w:rPr>
         <w:t xml:space="preserve">кратковременный </w:t>
       </w:r>
-      <w:proofErr w:type="spellStart"/>
-      <w:r>
-        <w:rPr>
-          <w:lang w:val="ru-RU"/>
-        </w:rPr>
-        <w:t>квартсекстаккорд</w:t>
-      </w:r>
-      <w:proofErr w:type="spellEnd"/>
-      <w:r>
-        <w:rPr>
-          <w:lang w:val="ru-RU"/>
-        </w:rPr>
-        <w:t xml:space="preserve"> н</w:t>
+      <w:r>
+        <w:rPr>
+          <w:lang w:val="ru-RU"/>
+        </w:rPr>
+        <w:t>квартсекстаккорд н</w:t>
       </w:r>
       <w:r>
         <w:rPr>
@@ -15071,17 +14684,31 @@
           <w:lang w:val="ru-RU"/>
         </w:rPr>
       </w:pPr>
-      <w:bookmarkStart w:id="241" w:name="OLE_LINK92"/>
-      <w:bookmarkStart w:id="242" w:name="OLE_LINK93"/>
-      <w:r>
-        <w:rPr>
-          <w:lang w:val="ru-RU"/>
-        </w:rPr>
-        <w:t>Первый и последний такт обязательно должны гармонизоваться тоническим трезвучием в основном виде.</w:t>
-      </w:r>
-    </w:p>
+      <w:bookmarkStart w:id="240" w:name="OLE_LINK92"/>
+      <w:bookmarkStart w:id="241" w:name="OLE_LINK93"/>
+      <w:r>
+        <w:rPr>
+          <w:lang w:val="ru-RU"/>
+        </w:rPr>
+        <w:t>Первый и последний такт</w:t>
+      </w:r>
+      <w:r>
+        <w:rPr>
+          <w:lang w:val="ru-RU"/>
+        </w:rPr>
+        <w:t>ы</w:t>
+      </w:r>
+      <w:bookmarkStart w:id="242" w:name="_GoBack"/>
+      <w:bookmarkEnd w:id="242"/>
+      <w:r>
+        <w:rPr>
+          <w:lang w:val="ru-RU"/>
+        </w:rPr>
+        <w:t xml:space="preserve"> обязательно должны гармонизоваться тоническим трезвучием в основном виде.</w:t>
+      </w:r>
+    </w:p>
+    <w:bookmarkEnd w:id="240"/>
     <w:bookmarkEnd w:id="241"/>
-    <w:bookmarkEnd w:id="242"/>
     <w:p>
       <w:pPr>
         <w:pStyle w:val="a7"/>
@@ -18224,19 +17851,11 @@
         <w:t xml:space="preserve">отивоположного </w:t>
       </w:r>
       <w:commentRangeStart w:id="268"/>
-      <w:proofErr w:type="spellStart"/>
-      <w:r>
-        <w:rPr>
-          <w:lang w:val="ru-RU"/>
-        </w:rPr>
-        <w:t>поступенного</w:t>
-      </w:r>
-      <w:proofErr w:type="spellEnd"/>
-      <w:r>
-        <w:rPr>
-          <w:lang w:val="ru-RU"/>
-        </w:rPr>
-        <w:t xml:space="preserve"> движения</w:t>
+      <w:r>
+        <w:rPr>
+          <w:lang w:val="ru-RU"/>
+        </w:rPr>
+        <w:t>поступенного движения</w:t>
       </w:r>
       <w:commentRangeEnd w:id="268"/>
       <w:r>
@@ -18531,33 +18150,11 @@
           <w:lang w:val="ru-RU"/>
         </w:rPr>
       </w:pPr>
-      <w:proofErr w:type="spellStart"/>
-      <w:r>
-        <w:rPr>
-          <w:lang w:val="ru-RU"/>
-        </w:rPr>
-        <w:t>Опевание</w:t>
-      </w:r>
-      <w:proofErr w:type="spellEnd"/>
-      <w:r>
-        <w:rPr>
-          <w:lang w:val="ru-RU"/>
-        </w:rPr>
-        <w:t xml:space="preserve"> и </w:t>
-      </w:r>
-      <w:proofErr w:type="spellStart"/>
-      <w:r>
-        <w:rPr>
-          <w:lang w:val="ru-RU"/>
-        </w:rPr>
-        <w:t>опеваемая</w:t>
-      </w:r>
-      <w:proofErr w:type="spellEnd"/>
-      <w:r>
-        <w:rPr>
-          <w:lang w:val="ru-RU"/>
-        </w:rPr>
-        <w:t xml:space="preserve"> нота</w:t>
+      <w:r>
+        <w:rPr>
+          <w:lang w:val="ru-RU"/>
+        </w:rPr>
+        <w:t>Опевание и опеваемая нота</w:t>
       </w:r>
     </w:p>
     <w:p>
@@ -18567,47 +18164,11 @@
           <w:lang w:val="ru-RU"/>
         </w:rPr>
       </w:pPr>
-      <w:proofErr w:type="spellStart"/>
-      <w:r>
-        <w:rPr>
-          <w:lang w:val="ru-RU"/>
-        </w:rPr>
-        <w:t>Опевающая</w:t>
-      </w:r>
-      <w:proofErr w:type="spellEnd"/>
-      <w:r>
-        <w:rPr>
-          <w:lang w:val="ru-RU"/>
-        </w:rPr>
-        <w:t xml:space="preserve"> и </w:t>
-      </w:r>
-      <w:proofErr w:type="spellStart"/>
-      <w:r>
-        <w:rPr>
-          <w:lang w:val="ru-RU"/>
-        </w:rPr>
-        <w:t>опеваемая</w:t>
-      </w:r>
-      <w:proofErr w:type="spellEnd"/>
-      <w:r>
-        <w:rPr>
-          <w:lang w:val="ru-RU"/>
-        </w:rPr>
-        <w:t xml:space="preserve"> ноты могут звучать одновременно (</w:t>
-      </w:r>
-      <w:proofErr w:type="spellStart"/>
-      <w:r>
-        <w:rPr>
-          <w:lang w:val="ru-RU"/>
-        </w:rPr>
-        <w:t>опевание</w:t>
-      </w:r>
-      <w:proofErr w:type="spellEnd"/>
-      <w:r>
-        <w:rPr>
-          <w:lang w:val="ru-RU"/>
-        </w:rPr>
-        <w:t xml:space="preserve"> октавы). </w:t>
+      <w:r>
+        <w:rPr>
+          <w:lang w:val="ru-RU"/>
+        </w:rPr>
+        <w:t xml:space="preserve">Опевающая и опеваемая ноты могут звучать одновременно (опевание октавы). </w:t>
       </w:r>
     </w:p>
     <w:p>
@@ -18621,21 +18182,7 @@
         <w:rPr>
           <w:lang w:val="ru-RU"/>
         </w:rPr>
-        <w:t xml:space="preserve">Нельзя </w:t>
-      </w:r>
-      <w:proofErr w:type="spellStart"/>
-      <w:r>
-        <w:rPr>
-          <w:lang w:val="ru-RU"/>
-        </w:rPr>
-        <w:t>опевать</w:t>
-      </w:r>
-      <w:proofErr w:type="spellEnd"/>
-      <w:r>
-        <w:rPr>
-          <w:lang w:val="ru-RU"/>
-        </w:rPr>
-        <w:t xml:space="preserve"> унисон.</w:t>
+        <w:t>Нельзя опевать унисон.</w:t>
       </w:r>
     </w:p>
     <w:p>
@@ -18855,19 +18402,11 @@
         </w:rPr>
         <w:t xml:space="preserve">это запрещает, </w:t>
       </w:r>
-      <w:proofErr w:type="spellStart"/>
-      <w:r>
-        <w:rPr>
-          <w:lang w:val="ru-RU"/>
-        </w:rPr>
-        <w:t>MGen</w:t>
-      </w:r>
-      <w:proofErr w:type="spellEnd"/>
-      <w:r>
-        <w:rPr>
-          <w:lang w:val="ru-RU"/>
-        </w:rPr>
-        <w:t xml:space="preserve"> </w:t>
+      <w:r>
+        <w:rPr>
+          <w:lang w:val="ru-RU"/>
+        </w:rPr>
+        <w:t xml:space="preserve">MGen </w:t>
       </w:r>
       <w:r>
         <w:rPr>
@@ -19047,14 +18586,7 @@
         <w:rPr>
           <w:lang w:val="ru-RU"/>
         </w:rPr>
-        <w:t xml:space="preserve">½_¼ ¼ </w:t>
-      </w:r>
-      <w:proofErr w:type="gramStart"/>
-      <w:r>
-        <w:rPr>
-          <w:lang w:val="ru-RU"/>
-        </w:rPr>
-        <w:t>½</w:t>
+        <w:t>½_¼ ¼ ½</w:t>
       </w:r>
       <w:bookmarkEnd w:id="66"/>
       <w:bookmarkEnd w:id="67"/>
@@ -19068,14 +18600,7 @@
         <w:rPr>
           <w:lang w:val="ru-RU"/>
         </w:rPr>
-        <w:t xml:space="preserve"> (</w:t>
-      </w:r>
-      <w:proofErr w:type="gramEnd"/>
-      <w:r>
-        <w:rPr>
-          <w:lang w:val="ru-RU"/>
-        </w:rPr>
-        <w:t>запретить</w:t>
+        <w:t xml:space="preserve"> (запретить</w:t>
       </w:r>
       <w:r>
         <w:rPr>
@@ -19119,14 +18644,7 @@
         <w:rPr>
           <w:lang w:val="ru-RU"/>
         </w:rPr>
-        <w:t>1/8 1/</w:t>
-      </w:r>
-      <w:proofErr w:type="gramStart"/>
-      <w:r>
-        <w:rPr>
-          <w:lang w:val="ru-RU"/>
-        </w:rPr>
-        <w:t xml:space="preserve">8 </w:t>
+        <w:t xml:space="preserve">1/8 1/8 </w:t>
       </w:r>
       <w:r>
         <w:rPr>
@@ -19134,7 +18652,6 @@
         </w:rPr>
         <w:t xml:space="preserve"> ½</w:t>
       </w:r>
-      <w:proofErr w:type="gramEnd"/>
       <w:r>
         <w:rPr>
           <w:lang w:val="ru-RU"/>
@@ -19170,23 +18687,7 @@
           <w:color w:val="D9D9D9" w:themeColor="background1" w:themeShade="D9"/>
           <w:lang w:val="ru-RU"/>
         </w:rPr>
-        <w:t xml:space="preserve">е больше двух восьмых на такт. Это уже определяется правилом «не больше 5 нот в такте», потому </w:t>
-      </w:r>
-      <w:proofErr w:type="gramStart"/>
-      <w:r>
-        <w:rPr>
-          <w:color w:val="D9D9D9" w:themeColor="background1" w:themeShade="D9"/>
-          <w:lang w:val="ru-RU"/>
-        </w:rPr>
-        <w:t>что</w:t>
-      </w:r>
-      <w:proofErr w:type="gramEnd"/>
-      <w:r>
-        <w:rPr>
-          <w:color w:val="D9D9D9" w:themeColor="background1" w:themeShade="D9"/>
-          <w:lang w:val="ru-RU"/>
-        </w:rPr>
-        <w:t xml:space="preserve"> учитывая, что четыре восьмые не могут стоять рядом, т.к. попадут на 3 долю, нот будет 6</w:t>
+        <w:t>е больше двух восьмых на такт. Это уже определяется правилом «не больше 5 нот в такте», потому что учитывая, что четыре восьмые не могут стоять рядом, т.к. попадут на 3 долю, нот будет 6</w:t>
       </w:r>
       <w:r>
         <w:rPr>
@@ -19466,39 +18967,7 @@
           <w:b/>
           <w:lang w:val="ru-RU"/>
         </w:rPr>
-        <w:t xml:space="preserve">Терции разрешены, но возможно </w:t>
-      </w:r>
-      <w:proofErr w:type="spellStart"/>
-      <w:r>
-        <w:rPr>
-          <w:b/>
-          <w:lang w:val="ru-RU"/>
-        </w:rPr>
-        <w:t>Noel</w:t>
-      </w:r>
-      <w:proofErr w:type="spellEnd"/>
-      <w:r>
-        <w:rPr>
-          <w:b/>
-          <w:lang w:val="ru-RU"/>
-        </w:rPr>
-        <w:t xml:space="preserve"> </w:t>
-      </w:r>
-      <w:proofErr w:type="spellStart"/>
-      <w:r>
-        <w:rPr>
-          <w:b/>
-          <w:lang w:val="ru-RU"/>
-        </w:rPr>
-        <w:t>Gallon</w:t>
-      </w:r>
-      <w:proofErr w:type="spellEnd"/>
-      <w:r>
-        <w:rPr>
-          <w:b/>
-          <w:lang w:val="ru-RU"/>
-        </w:rPr>
-        <w:t xml:space="preserve"> их запрещает из-за звучания пентатоники.</w:t>
+        <w:t>Терции разрешены, но возможно Noel Gallon их запрещает из-за звучания пентатоники.</w:t>
       </w:r>
     </w:p>
   </w:comment>
@@ -19694,21 +19163,7 @@
         <w:rPr>
           <w:lang w:val="ru-RU"/>
         </w:rPr>
-        <w:t xml:space="preserve"> может быть не подготовлена и не покинута </w:t>
-      </w:r>
-      <w:proofErr w:type="spellStart"/>
-      <w:r>
-        <w:rPr>
-          <w:lang w:val="ru-RU"/>
-        </w:rPr>
-        <w:t>поступенным</w:t>
-      </w:r>
-      <w:proofErr w:type="spellEnd"/>
-      <w:r>
-        <w:rPr>
-          <w:lang w:val="ru-RU"/>
-        </w:rPr>
-        <w:t xml:space="preserve"> движением в том же направлении, если она разрешается по правилам разрешения тритона в ближайших нотах после увеличенной кварты.</w:t>
+        <w:t xml:space="preserve"> может быть не подготовлена и не покинута поступенным движением в том же направлении, если она разрешается по правилам разрешения тритона в ближайших нотах после увеличенной кварты.</w:t>
       </w:r>
     </w:p>
   </w:comment>
@@ -19834,14 +19289,7 @@
         <w:rPr>
           <w:lang w:val="ru-RU"/>
         </w:rPr>
-        <w:t xml:space="preserve"> </w:t>
-      </w:r>
-      <w:proofErr w:type="spellStart"/>
-      <w:r>
-        <w:rPr>
-          <w:lang w:val="ru-RU"/>
-        </w:rPr>
-        <w:t>камбиат</w:t>
+        <w:t xml:space="preserve"> камбиат</w:t>
       </w:r>
       <w:r>
         <w:rPr>
@@ -19849,7 +19297,6 @@
         </w:rPr>
         <w:t>а</w:t>
       </w:r>
-      <w:proofErr w:type="spellEnd"/>
     </w:p>
   </w:comment>
   <w:comment w:id="101" w:author="Rualark Rualark" w:date="2018-05-01T13:19:00Z" w:initials="RR">
@@ -19866,19 +19313,11 @@
         </w:rPr>
         <w:annotationRef/>
       </w:r>
-      <w:proofErr w:type="spellStart"/>
-      <w:r>
-        <w:rPr>
-          <w:lang w:val="ru-RU"/>
-        </w:rPr>
-        <w:t>MGen</w:t>
-      </w:r>
-      <w:proofErr w:type="spellEnd"/>
-      <w:r>
-        <w:rPr>
-          <w:lang w:val="ru-RU"/>
-        </w:rPr>
-        <w:t xml:space="preserve">: </w:t>
+      <w:r>
+        <w:rPr>
+          <w:lang w:val="ru-RU"/>
+        </w:rPr>
+        <w:t xml:space="preserve">MGen: </w:t>
       </w:r>
       <w:r>
         <w:rPr>
@@ -19945,21 +19384,7 @@
         <w:rPr>
           <w:lang w:val="ru-RU"/>
         </w:rPr>
-        <w:t xml:space="preserve">разрешено не только </w:t>
-      </w:r>
-      <w:proofErr w:type="spellStart"/>
-      <w:r>
-        <w:rPr>
-          <w:lang w:val="ru-RU"/>
-        </w:rPr>
-        <w:t>поступенное</w:t>
-      </w:r>
-      <w:proofErr w:type="spellEnd"/>
-      <w:r>
-        <w:rPr>
-          <w:lang w:val="ru-RU"/>
-        </w:rPr>
-        <w:t xml:space="preserve"> движение к предъему, но и скачок к предъему.</w:t>
+        <w:t>разрешено не только поступенное движение к предъему, но и скачок к предъему.</w:t>
       </w:r>
     </w:p>
   </w:comment>
@@ -20170,23 +19595,7 @@
           <w:rStyle w:val="a8"/>
           <w:lang w:val="ru-RU"/>
         </w:rPr>
-        <w:t xml:space="preserve"># разрешен во всех </w:t>
-      </w:r>
-      <w:proofErr w:type="spellStart"/>
-      <w:r>
-        <w:rPr>
-          <w:rStyle w:val="a8"/>
-          <w:lang w:val="ru-RU"/>
-        </w:rPr>
-        <w:t>поступенных</w:t>
-      </w:r>
-      <w:proofErr w:type="spellEnd"/>
-      <w:r>
-        <w:rPr>
-          <w:rStyle w:val="a8"/>
-          <w:lang w:val="ru-RU"/>
-        </w:rPr>
-        <w:t xml:space="preserve"> движениях кроме движения </w:t>
+        <w:t xml:space="preserve"># разрешен во всех поступенных движениях кроме движения </w:t>
       </w:r>
       <w:r>
         <w:rPr>
@@ -20406,23 +19815,7 @@
           <w:rStyle w:val="a8"/>
           <w:lang w:val="ru-RU"/>
         </w:rPr>
-        <w:t xml:space="preserve">бекар разрешен во всех </w:t>
-      </w:r>
-      <w:proofErr w:type="spellStart"/>
-      <w:r>
-        <w:rPr>
-          <w:rStyle w:val="a8"/>
-          <w:lang w:val="ru-RU"/>
-        </w:rPr>
-        <w:t>поступенных</w:t>
-      </w:r>
-      <w:proofErr w:type="spellEnd"/>
-      <w:r>
-        <w:rPr>
-          <w:rStyle w:val="a8"/>
-          <w:lang w:val="ru-RU"/>
-        </w:rPr>
-        <w:t xml:space="preserve"> движениях кроме движения </w:t>
+        <w:t xml:space="preserve">бекар разрешен во всех поступенных движениях кроме движения </w:t>
       </w:r>
       <w:r>
         <w:rPr>
@@ -21282,14 +20675,12 @@
         </w:rPr>
         <w:t xml:space="preserve">хроматическое </w:t>
       </w:r>
-      <w:proofErr w:type="spellStart"/>
       <w:r>
         <w:rPr>
           <w:lang w:val="ru-RU"/>
         </w:rPr>
         <w:t>переченье</w:t>
       </w:r>
-      <w:proofErr w:type="spellEnd"/>
       <w:r>
         <w:rPr>
           <w:lang w:val="ru-RU"/>
@@ -21375,21 +20766,7 @@
         <w:rPr>
           <w:lang w:val="ru-RU"/>
         </w:rPr>
-        <w:t xml:space="preserve">Таким образом, если оба звука должны быть аккордовыми, то правило хроматического </w:t>
-      </w:r>
-      <w:proofErr w:type="spellStart"/>
-      <w:r>
-        <w:rPr>
-          <w:lang w:val="ru-RU"/>
-        </w:rPr>
-        <w:t>переченья</w:t>
-      </w:r>
-      <w:proofErr w:type="spellEnd"/>
-      <w:r>
-        <w:rPr>
-          <w:lang w:val="ru-RU"/>
-        </w:rPr>
-        <w:t xml:space="preserve"> можно сделать зеленым и показывать только если хотя бы один звук неаккордовый.</w:t>
+        <w:t>Таким образом, если оба звука должны быть аккордовыми, то правило хроматического переченья можно сделать зеленым и показывать только если хотя бы один звук неаккордовый.</w:t>
       </w:r>
       <w:r>
         <w:rPr>
@@ -21708,35 +21085,7 @@
         <w:rPr>
           <w:lang w:val="ru-RU"/>
         </w:rPr>
-        <w:t xml:space="preserve">Включая двойное </w:t>
-      </w:r>
-      <w:proofErr w:type="spellStart"/>
-      <w:r>
-        <w:rPr>
-          <w:lang w:val="ru-RU"/>
-        </w:rPr>
-        <w:t>опевание</w:t>
-      </w:r>
-      <w:proofErr w:type="spellEnd"/>
-      <w:r>
-        <w:rPr>
-          <w:lang w:val="ru-RU"/>
-        </w:rPr>
-        <w:t xml:space="preserve">, </w:t>
-      </w:r>
-      <w:proofErr w:type="spellStart"/>
-      <w:r>
-        <w:rPr>
-          <w:lang w:val="ru-RU"/>
-        </w:rPr>
-        <w:t>камбиату</w:t>
-      </w:r>
-      <w:proofErr w:type="spellEnd"/>
-      <w:r>
-        <w:rPr>
-          <w:lang w:val="ru-RU"/>
-        </w:rPr>
-        <w:t xml:space="preserve"> и проходящий диссонанс на первую долю</w:t>
+        <w:t>Включая двойное опевание, камбиату и проходящий диссонанс на первую долю</w:t>
       </w:r>
       <w:r>
         <w:rPr>
@@ -21769,49 +21118,7 @@
         <w:rPr>
           <w:lang w:val="ru-RU"/>
         </w:rPr>
-        <w:t xml:space="preserve">разрешено только в случае окружения ноты </w:t>
-      </w:r>
-      <w:proofErr w:type="spellStart"/>
-      <w:r>
-        <w:rPr>
-          <w:lang w:val="ru-RU"/>
-        </w:rPr>
-        <w:t>поступенным</w:t>
-      </w:r>
-      <w:proofErr w:type="spellEnd"/>
-      <w:r>
-        <w:rPr>
-          <w:lang w:val="ru-RU"/>
-        </w:rPr>
-        <w:t xml:space="preserve"> движением, поэтому двойное </w:t>
-      </w:r>
-      <w:proofErr w:type="spellStart"/>
-      <w:r>
-        <w:rPr>
-          <w:lang w:val="ru-RU"/>
-        </w:rPr>
-        <w:t>опевание</w:t>
-      </w:r>
-      <w:proofErr w:type="spellEnd"/>
-      <w:r>
-        <w:rPr>
-          <w:lang w:val="ru-RU"/>
-        </w:rPr>
-        <w:t xml:space="preserve"> и </w:t>
-      </w:r>
-      <w:proofErr w:type="spellStart"/>
-      <w:r>
-        <w:rPr>
-          <w:lang w:val="ru-RU"/>
-        </w:rPr>
-        <w:t>камбиата</w:t>
-      </w:r>
-      <w:proofErr w:type="spellEnd"/>
-      <w:r>
-        <w:rPr>
-          <w:lang w:val="ru-RU"/>
-        </w:rPr>
-        <w:t xml:space="preserve"> не помогает.</w:t>
+        <w:t>разрешено только в случае окружения ноты поступенным движением, поэтому двойное опевание и камбиата не помогает.</w:t>
       </w:r>
       <w:r>
         <w:rPr>
@@ -21823,21 +21130,7 @@
         <w:rPr>
           <w:lang w:val="ru-RU"/>
         </w:rPr>
-        <w:t xml:space="preserve">Лучше учитывать только ноты в </w:t>
-      </w:r>
-      <w:proofErr w:type="spellStart"/>
-      <w:r>
-        <w:rPr>
-          <w:lang w:val="ru-RU"/>
-        </w:rPr>
-        <w:t>поступенном</w:t>
-      </w:r>
-      <w:proofErr w:type="spellEnd"/>
-      <w:r>
-        <w:rPr>
-          <w:lang w:val="ru-RU"/>
-        </w:rPr>
-        <w:t xml:space="preserve"> движении, т.к. скачки будут выделять квинту. Для октавы это невозможно. Поэтому, в </w:t>
+        <w:t xml:space="preserve">Лучше учитывать только ноты в поступенном движении, т.к. скачки будут выделять квинту. Для октавы это невозможно. Поэтому, в </w:t>
       </w:r>
       <w:r>
         <w:t>MGen</w:t>
@@ -21981,7 +21274,7 @@
       </w:r>
     </w:p>
   </w:comment>
-  <w:comment w:id="186" w:author="Rualark Rualark" w:date="2018-04-30T21:12:00Z" w:initials="RR">
+  <w:comment w:id="185" w:author="Rualark Rualark" w:date="2018-04-30T21:12:00Z" w:initials="RR">
     <w:p>
       <w:pPr>
         <w:pStyle w:val="a9"/>
@@ -21995,26 +21288,18 @@
         </w:rPr>
         <w:annotationRef/>
       </w:r>
-      <w:bookmarkStart w:id="187" w:name="OLE_LINK277"/>
-      <w:bookmarkStart w:id="188" w:name="OLE_LINK278"/>
-      <w:bookmarkStart w:id="189" w:name="_Hlk512889017"/>
-      <w:proofErr w:type="gramStart"/>
-      <w:r>
-        <w:rPr>
-          <w:lang w:val="ru-RU"/>
-        </w:rPr>
-        <w:t>Наверное</w:t>
-      </w:r>
-      <w:proofErr w:type="gramEnd"/>
-      <w:r>
-        <w:rPr>
-          <w:lang w:val="ru-RU"/>
-        </w:rPr>
-        <w:t xml:space="preserve"> глупый вопрос, но почему на сильную долю разрешены диссонансы, если в параграфе 5 они были запрещены?</w:t>
-      </w:r>
+      <w:bookmarkStart w:id="186" w:name="OLE_LINK277"/>
+      <w:bookmarkStart w:id="187" w:name="OLE_LINK278"/>
+      <w:bookmarkStart w:id="188" w:name="_Hlk512889017"/>
+      <w:r>
+        <w:rPr>
+          <w:lang w:val="ru-RU"/>
+        </w:rPr>
+        <w:t>Наверное глупый вопрос, но почему на сильную долю разрешены диссонансы, если в параграфе 5 они были запрещены?</w:t>
+      </w:r>
+      <w:bookmarkEnd w:id="186"/>
       <w:bookmarkEnd w:id="187"/>
       <w:bookmarkEnd w:id="188"/>
-      <w:bookmarkEnd w:id="189"/>
       <w:r>
         <w:rPr>
           <w:lang w:val="ru-RU"/>
@@ -22023,7 +21308,7 @@
       </w:r>
     </w:p>
   </w:comment>
-  <w:comment w:id="198" w:author="Rualark Rualark" w:date="2018-05-02T21:42:00Z" w:initials="RR">
+  <w:comment w:id="197" w:author="Rualark Rualark" w:date="2018-05-02T21:42:00Z" w:initials="RR">
     <w:p>
       <w:pPr>
         <w:pStyle w:val="a9"/>
@@ -22079,7 +21364,7 @@
       </w:r>
     </w:p>
   </w:comment>
-  <w:comment w:id="199" w:author="Rualark Rualark" w:date="2018-05-02T21:43:00Z" w:initials="RR">
+  <w:comment w:id="198" w:author="Rualark Rualark" w:date="2018-05-02T21:43:00Z" w:initials="RR">
     <w:p>
       <w:pPr>
         <w:pStyle w:val="a9"/>
@@ -22102,7 +21387,7 @@
       </w:r>
     </w:p>
   </w:comment>
-  <w:comment w:id="200" w:author="Rualark Rualark" w:date="2018-04-30T22:52:00Z" w:initials="RR">
+  <w:comment w:id="199" w:author="Rualark Rualark" w:date="2018-04-30T22:52:00Z" w:initials="RR">
     <w:p>
       <w:pPr>
         <w:pStyle w:val="a9"/>
@@ -22132,21 +21417,7 @@
         <w:rPr>
           <w:lang w:val="ru-RU"/>
         </w:rPr>
-        <w:t xml:space="preserve"> В </w:t>
-      </w:r>
-      <w:proofErr w:type="spellStart"/>
-      <w:r>
-        <w:rPr>
-          <w:lang w:val="ru-RU"/>
-        </w:rPr>
-        <w:t>двухголосье</w:t>
-      </w:r>
-      <w:proofErr w:type="spellEnd"/>
-      <w:r>
-        <w:rPr>
-          <w:lang w:val="ru-RU"/>
-        </w:rPr>
-        <w:t xml:space="preserve"> это возможно только если диссонанс с голосом, не являющимся </w:t>
+        <w:t xml:space="preserve"> В двухголосье это возможно только если диссонанс с голосом, не являющимся </w:t>
       </w:r>
       <w:r>
         <w:t>CF</w:t>
@@ -22159,7 +21430,7 @@
       </w:r>
     </w:p>
   </w:comment>
-  <w:comment w:id="203" w:author="Rualark Rualark" w:date="2018-04-30T22:50:00Z" w:initials="RR">
+  <w:comment w:id="202" w:author="Rualark Rualark" w:date="2018-04-30T22:50:00Z" w:initials="RR">
     <w:p>
       <w:pPr>
         <w:pStyle w:val="a9"/>
@@ -22202,7 +21473,7 @@
       </w:r>
     </w:p>
   </w:comment>
-  <w:comment w:id="204" w:author="Rualark Rualark" w:date="2018-04-30T23:04:00Z" w:initials="RR">
+  <w:comment w:id="203" w:author="Rualark Rualark" w:date="2018-04-30T23:04:00Z" w:initials="RR">
     <w:p>
       <w:pPr>
         <w:pStyle w:val="a9"/>
@@ -22239,7 +21510,7 @@
       </w:r>
     </w:p>
   </w:comment>
-  <w:comment w:id="219" w:author="Rualark Rualark" w:date="2018-05-03T23:39:00Z" w:initials="RR">
+  <w:comment w:id="218" w:author="Rualark Rualark" w:date="2018-05-03T23:39:00Z" w:initials="RR">
     <w:p>
       <w:pPr>
         <w:pStyle w:val="a9"/>
@@ -22253,296 +21524,287 @@
         </w:rPr>
         <w:annotationRef/>
       </w:r>
-      <w:proofErr w:type="spellStart"/>
       <w:r>
         <w:rPr>
           <w:rStyle w:val="a8"/>
           <w:lang w:val="ru-RU"/>
         </w:rPr>
+        <w:t xml:space="preserve">MGen: </w:t>
+      </w:r>
+      <w:r>
+        <w:rPr>
+          <w:rStyle w:val="a8"/>
+          <w:lang w:val="ru-RU"/>
+        </w:rPr>
+        <w:t>нельзя</w:t>
+      </w:r>
+    </w:p>
+  </w:comment>
+  <w:comment w:id="225" w:author="Rualark Rualark" w:date="2018-05-13T14:21:00Z" w:initials="RR">
+    <w:p>
+      <w:pPr>
+        <w:pStyle w:val="a9"/>
+        <w:rPr>
+          <w:lang w:val="ru-RU"/>
+        </w:rPr>
+      </w:pPr>
+      <w:r>
+        <w:rPr>
+          <w:rStyle w:val="a8"/>
+        </w:rPr>
+        <w:annotationRef/>
+      </w:r>
+      <w:r>
         <w:t>MGen</w:t>
       </w:r>
-      <w:proofErr w:type="spellEnd"/>
+      <w:r>
+        <w:rPr>
+          <w:lang w:val="ru-RU"/>
+        </w:rPr>
+        <w:t>: есть други</w:t>
+      </w:r>
+      <w:r>
+        <w:rPr>
+          <w:lang w:val="ru-RU"/>
+        </w:rPr>
+        <w:t>е правила:</w:t>
+      </w:r>
+    </w:p>
+    <w:p>
+      <w:pPr>
+        <w:pStyle w:val="a9"/>
+        <w:rPr>
+          <w:lang w:val="ru-RU"/>
+        </w:rPr>
+      </w:pPr>
+    </w:p>
+    <w:p>
+      <w:pPr>
+        <w:pStyle w:val="a9"/>
+        <w:rPr>
+          <w:lang w:val="ru-RU"/>
+        </w:rPr>
+      </w:pPr>
+      <w:r>
+        <w:rPr>
+          <w:lang w:val="ru-RU"/>
+        </w:rPr>
+        <w:t>- запрещено движение в унисон из любой секунды, а не только из малой</w:t>
+      </w:r>
+    </w:p>
+    <w:p>
+      <w:pPr>
+        <w:pStyle w:val="a9"/>
+        <w:rPr>
+          <w:lang w:val="ru-RU"/>
+        </w:rPr>
+      </w:pPr>
+      <w:r>
+        <w:rPr>
+          <w:lang w:val="ru-RU"/>
+        </w:rPr>
+        <w:t>- запрещено движение из унисона в малую секунду</w:t>
+      </w:r>
+    </w:p>
+    <w:p>
+      <w:pPr>
+        <w:pStyle w:val="a9"/>
+        <w:rPr>
+          <w:lang w:val="ru-RU"/>
+        </w:rPr>
+      </w:pPr>
+      <w:r>
+        <w:rPr>
+          <w:lang w:val="ru-RU"/>
+        </w:rPr>
+        <w:t>- противоположное движение в унисон запрещено, т.к. пока только 2 голоса, где такое движение возможно только на сильную долю. При развитии на 3 голоса нужно будет разрешить.</w:t>
+      </w:r>
+    </w:p>
+    <w:p>
+      <w:pPr>
+        <w:pStyle w:val="a9"/>
+        <w:rPr>
+          <w:lang w:val="ru-RU"/>
+        </w:rPr>
+      </w:pPr>
+    </w:p>
+    <w:p>
+      <w:pPr>
+        <w:pStyle w:val="a9"/>
+        <w:rPr>
+          <w:lang w:val="ru-RU"/>
+        </w:rPr>
+      </w:pPr>
+      <w:r>
+        <w:rPr>
+          <w:lang w:val="ru-RU"/>
+        </w:rPr>
+        <w:t>Что нужно сделать:</w:t>
+      </w:r>
+    </w:p>
+    <w:p>
+      <w:pPr>
+        <w:pStyle w:val="a9"/>
+        <w:rPr>
+          <w:lang w:val="ru-RU"/>
+        </w:rPr>
+      </w:pPr>
+    </w:p>
+    <w:p>
+      <w:pPr>
+        <w:pStyle w:val="a9"/>
+        <w:rPr>
+          <w:b/>
+          <w:lang w:val="ru-RU"/>
+        </w:rPr>
+      </w:pPr>
+      <w:r>
+        <w:rPr>
+          <w:b/>
+          <w:lang w:val="ru-RU"/>
+        </w:rPr>
+        <w:t xml:space="preserve">- </w:t>
+      </w:r>
+      <w:r>
+        <w:rPr>
+          <w:b/>
+          <w:lang w:val="ru-RU"/>
+        </w:rPr>
+        <w:t xml:space="preserve">косвенное </w:t>
+      </w:r>
+      <w:r>
+        <w:rPr>
+          <w:b/>
+          <w:lang w:val="ru-RU"/>
+        </w:rPr>
+        <w:t xml:space="preserve">из малой секунды в унисон – </w:t>
+      </w:r>
+      <w:r>
+        <w:rPr>
+          <w:b/>
+          <w:lang w:val="ru-RU"/>
+        </w:rPr>
+        <w:t>красное</w:t>
+      </w:r>
+    </w:p>
+    <w:p>
+      <w:pPr>
+        <w:pStyle w:val="a9"/>
+        <w:rPr>
+          <w:b/>
+          <w:lang w:val="ru-RU"/>
+        </w:rPr>
+      </w:pPr>
+      <w:r>
+        <w:rPr>
+          <w:b/>
+          <w:lang w:val="ru-RU"/>
+        </w:rPr>
+        <w:t xml:space="preserve">- </w:t>
+      </w:r>
+      <w:r>
+        <w:rPr>
+          <w:b/>
+          <w:lang w:val="ru-RU"/>
+        </w:rPr>
+        <w:t xml:space="preserve">косвенное </w:t>
+      </w:r>
+      <w:r>
+        <w:rPr>
+          <w:b/>
+          <w:lang w:val="ru-RU"/>
+        </w:rPr>
+        <w:t xml:space="preserve">из большой секунды в унисон – </w:t>
+      </w:r>
+      <w:r>
+        <w:rPr>
+          <w:b/>
+          <w:lang w:val="ru-RU"/>
+        </w:rPr>
+        <w:t xml:space="preserve">зеленое </w:t>
+      </w:r>
+      <w:r>
+        <w:rPr>
+          <w:b/>
+          <w:lang w:val="ru-RU"/>
+        </w:rPr>
+        <w:t>разрешено</w:t>
+      </w:r>
+    </w:p>
+    <w:p>
+      <w:pPr>
+        <w:pStyle w:val="a9"/>
+        <w:rPr>
+          <w:b/>
+          <w:lang w:val="ru-RU"/>
+        </w:rPr>
+      </w:pPr>
+      <w:r>
+        <w:rPr>
+          <w:b/>
+          <w:lang w:val="ru-RU"/>
+        </w:rPr>
+        <w:t>- запретить прямое движение в унисон</w:t>
+      </w:r>
+    </w:p>
+    <w:p>
+      <w:pPr>
+        <w:pStyle w:val="a9"/>
+        <w:rPr>
+          <w:lang w:val="ru-RU"/>
+        </w:rPr>
+      </w:pPr>
+      <w:r>
+        <w:rPr>
+          <w:b/>
+          <w:lang w:val="ru-RU"/>
+        </w:rPr>
+        <w:t>- противоположное движение в унисон разрешено</w:t>
+      </w:r>
+    </w:p>
+  </w:comment>
+  <w:comment w:id="228" w:author="Rualark Rualark" w:date="2018-05-13T14:28:00Z" w:initials="RR">
+    <w:p>
+      <w:pPr>
+        <w:pStyle w:val="a9"/>
+        <w:rPr>
+          <w:lang w:val="ru-RU"/>
+        </w:rPr>
+      </w:pPr>
       <w:r>
         <w:rPr>
           <w:rStyle w:val="a8"/>
-          <w:lang w:val="ru-RU"/>
-        </w:rPr>
-        <w:t xml:space="preserve">: </w:t>
-      </w:r>
-      <w:r>
-        <w:rPr>
-          <w:rStyle w:val="a8"/>
-          <w:lang w:val="ru-RU"/>
-        </w:rPr>
-        <w:t>нельзя</w:t>
+        </w:rPr>
+        <w:annotationRef/>
+      </w:r>
+      <w:r>
+        <w:t>MGen</w:t>
+      </w:r>
+      <w:r>
+        <w:rPr>
+          <w:lang w:val="ru-RU"/>
+        </w:rPr>
+        <w:t>:</w:t>
+      </w:r>
+    </w:p>
+    <w:p>
+      <w:pPr>
+        <w:pStyle w:val="a9"/>
+        <w:rPr>
+          <w:b/>
+          <w:lang w:val="ru-RU"/>
+        </w:rPr>
+      </w:pPr>
+      <w:r>
+        <w:rPr>
+          <w:b/>
+          <w:lang w:val="ru-RU"/>
+        </w:rPr>
+        <w:t>- удалить правило запрета движения из унисона в малую секунду</w:t>
       </w:r>
     </w:p>
   </w:comment>
-  <w:comment w:id="226" w:author="Rualark Rualark" w:date="2018-05-13T14:21:00Z" w:initials="RR">
-    <w:p>
-      <w:pPr>
-        <w:pStyle w:val="a9"/>
-        <w:rPr>
-          <w:lang w:val="ru-RU"/>
-        </w:rPr>
-      </w:pPr>
-      <w:r>
-        <w:rPr>
-          <w:rStyle w:val="a8"/>
-        </w:rPr>
-        <w:annotationRef/>
-      </w:r>
-      <w:r>
-        <w:t>MGen</w:t>
-      </w:r>
-      <w:r>
-        <w:rPr>
-          <w:lang w:val="ru-RU"/>
-        </w:rPr>
-        <w:t>: есть други</w:t>
-      </w:r>
-      <w:r>
-        <w:rPr>
-          <w:lang w:val="ru-RU"/>
-        </w:rPr>
-        <w:t>е правила:</w:t>
-      </w:r>
-    </w:p>
-    <w:p>
-      <w:pPr>
-        <w:pStyle w:val="a9"/>
-        <w:rPr>
-          <w:lang w:val="ru-RU"/>
-        </w:rPr>
-      </w:pPr>
-    </w:p>
-    <w:p>
-      <w:pPr>
-        <w:pStyle w:val="a9"/>
-        <w:rPr>
-          <w:lang w:val="ru-RU"/>
-        </w:rPr>
-      </w:pPr>
-      <w:r>
-        <w:rPr>
-          <w:lang w:val="ru-RU"/>
-        </w:rPr>
-        <w:t>- запрещено движение в унисон из любой секунды, а не только из малой</w:t>
-      </w:r>
-    </w:p>
-    <w:p>
-      <w:pPr>
-        <w:pStyle w:val="a9"/>
-        <w:rPr>
-          <w:lang w:val="ru-RU"/>
-        </w:rPr>
-      </w:pPr>
-      <w:r>
-        <w:rPr>
-          <w:lang w:val="ru-RU"/>
-        </w:rPr>
-        <w:t>- запрещено движение из унисона в малую секунду</w:t>
-      </w:r>
-    </w:p>
-    <w:p>
-      <w:pPr>
-        <w:pStyle w:val="a9"/>
-        <w:rPr>
-          <w:lang w:val="ru-RU"/>
-        </w:rPr>
-      </w:pPr>
-      <w:r>
-        <w:rPr>
-          <w:lang w:val="ru-RU"/>
-        </w:rPr>
-        <w:t>- противоположное движение в унисон запрещено, т.к. пока только 2 голоса, где такое движение возможно только на сильную долю. При развитии на 3 голоса нужно будет разрешить.</w:t>
-      </w:r>
-    </w:p>
-    <w:p>
-      <w:pPr>
-        <w:pStyle w:val="a9"/>
-        <w:rPr>
-          <w:lang w:val="ru-RU"/>
-        </w:rPr>
-      </w:pPr>
-    </w:p>
-    <w:p>
-      <w:pPr>
-        <w:pStyle w:val="a9"/>
-        <w:rPr>
-          <w:lang w:val="ru-RU"/>
-        </w:rPr>
-      </w:pPr>
-      <w:r>
-        <w:rPr>
-          <w:lang w:val="ru-RU"/>
-        </w:rPr>
-        <w:t>Что нужно сделать:</w:t>
-      </w:r>
-    </w:p>
-    <w:p>
-      <w:pPr>
-        <w:pStyle w:val="a9"/>
-        <w:rPr>
-          <w:lang w:val="ru-RU"/>
-        </w:rPr>
-      </w:pPr>
-    </w:p>
-    <w:p>
-      <w:pPr>
-        <w:pStyle w:val="a9"/>
-        <w:rPr>
-          <w:b/>
-          <w:lang w:val="ru-RU"/>
-        </w:rPr>
-      </w:pPr>
-      <w:r>
-        <w:rPr>
-          <w:b/>
-          <w:lang w:val="ru-RU"/>
-        </w:rPr>
-        <w:t xml:space="preserve">- </w:t>
-      </w:r>
-      <w:r>
-        <w:rPr>
-          <w:b/>
-          <w:lang w:val="ru-RU"/>
-        </w:rPr>
-        <w:t xml:space="preserve">косвенное </w:t>
-      </w:r>
-      <w:r>
-        <w:rPr>
-          <w:b/>
-          <w:lang w:val="ru-RU"/>
-        </w:rPr>
-        <w:t xml:space="preserve">из малой секунды в унисон – </w:t>
-      </w:r>
-      <w:r>
-        <w:rPr>
-          <w:b/>
-          <w:lang w:val="ru-RU"/>
-        </w:rPr>
-        <w:t>красное</w:t>
-      </w:r>
-    </w:p>
-    <w:p>
-      <w:pPr>
-        <w:pStyle w:val="a9"/>
-        <w:rPr>
-          <w:b/>
-          <w:lang w:val="ru-RU"/>
-        </w:rPr>
-      </w:pPr>
-      <w:r>
-        <w:rPr>
-          <w:b/>
-          <w:lang w:val="ru-RU"/>
-        </w:rPr>
-        <w:t xml:space="preserve">- </w:t>
-      </w:r>
-      <w:r>
-        <w:rPr>
-          <w:b/>
-          <w:lang w:val="ru-RU"/>
-        </w:rPr>
-        <w:t xml:space="preserve">косвенное </w:t>
-      </w:r>
-      <w:r>
-        <w:rPr>
-          <w:b/>
-          <w:lang w:val="ru-RU"/>
-        </w:rPr>
-        <w:t xml:space="preserve">из большой секунды в унисон – </w:t>
-      </w:r>
-      <w:r>
-        <w:rPr>
-          <w:b/>
-          <w:lang w:val="ru-RU"/>
-        </w:rPr>
-        <w:t xml:space="preserve">зеленое </w:t>
-      </w:r>
-      <w:r>
-        <w:rPr>
-          <w:b/>
-          <w:lang w:val="ru-RU"/>
-        </w:rPr>
-        <w:t>разрешено</w:t>
-      </w:r>
-    </w:p>
-    <w:p>
-      <w:pPr>
-        <w:pStyle w:val="a9"/>
-        <w:rPr>
-          <w:b/>
-          <w:lang w:val="ru-RU"/>
-        </w:rPr>
-      </w:pPr>
-      <w:r>
-        <w:rPr>
-          <w:b/>
-          <w:lang w:val="ru-RU"/>
-        </w:rPr>
-        <w:t>- запретить прямое движение в унисон</w:t>
-      </w:r>
-    </w:p>
-    <w:p>
-      <w:pPr>
-        <w:pStyle w:val="a9"/>
-        <w:rPr>
-          <w:lang w:val="ru-RU"/>
-        </w:rPr>
-      </w:pPr>
-      <w:r>
-        <w:rPr>
-          <w:b/>
-          <w:lang w:val="ru-RU"/>
-        </w:rPr>
-        <w:t>- противоположное движение в унисон разрешено</w:t>
-      </w:r>
-    </w:p>
-  </w:comment>
-  <w:comment w:id="229" w:author="Rualark Rualark" w:date="2018-05-13T14:28:00Z" w:initials="RR">
-    <w:p>
-      <w:pPr>
-        <w:pStyle w:val="a9"/>
-        <w:rPr>
-          <w:lang w:val="ru-RU"/>
-        </w:rPr>
-      </w:pPr>
-      <w:r>
-        <w:rPr>
-          <w:rStyle w:val="a8"/>
-        </w:rPr>
-        <w:annotationRef/>
-      </w:r>
-      <w:r>
-        <w:t>MGen</w:t>
-      </w:r>
-      <w:r>
-        <w:rPr>
-          <w:lang w:val="ru-RU"/>
-        </w:rPr>
-        <w:t>:</w:t>
-      </w:r>
-    </w:p>
-    <w:p>
-      <w:pPr>
-        <w:pStyle w:val="a9"/>
-        <w:rPr>
-          <w:b/>
-          <w:lang w:val="ru-RU"/>
-        </w:rPr>
-      </w:pPr>
-      <w:r>
-        <w:rPr>
-          <w:b/>
-          <w:lang w:val="ru-RU"/>
-        </w:rPr>
-        <w:t>- удалить правило запрета движения из унисона в малую секунду</w:t>
-      </w:r>
-    </w:p>
-  </w:comment>
-  <w:comment w:id="240" w:author="Rualark Rualark" w:date="2018-05-05T20:45:00Z" w:initials="RR">
+  <w:comment w:id="239" w:author="Rualark Rualark" w:date="2018-05-05T20:45:00Z" w:initials="RR">
     <w:p>
       <w:pPr>
         <w:pStyle w:val="a9"/>
@@ -23198,21 +22460,7 @@
         <w:rPr>
           <w:lang w:val="ru-RU"/>
         </w:rPr>
-        <w:t xml:space="preserve">такое ограничение на противоположное и </w:t>
-      </w:r>
-      <w:proofErr w:type="spellStart"/>
-      <w:r>
-        <w:rPr>
-          <w:lang w:val="ru-RU"/>
-        </w:rPr>
-        <w:t>поступенное</w:t>
-      </w:r>
-      <w:proofErr w:type="spellEnd"/>
-      <w:r>
-        <w:rPr>
-          <w:lang w:val="ru-RU"/>
-        </w:rPr>
-        <w:t xml:space="preserve"> движение не нужно.</w:t>
+        <w:t>такое ограничение на противоположное и поступенное движение не нужно.</w:t>
       </w:r>
     </w:p>
   </w:comment>
@@ -23261,21 +22509,7 @@
         <w:rPr>
           <w:lang w:val="ru-RU"/>
         </w:rPr>
-        <w:t xml:space="preserve">: только не в басу, только в нисходящем </w:t>
-      </w:r>
-      <w:proofErr w:type="spellStart"/>
-      <w:r>
-        <w:rPr>
-          <w:lang w:val="ru-RU"/>
-        </w:rPr>
-        <w:t>поступенном</w:t>
-      </w:r>
-      <w:proofErr w:type="spellEnd"/>
-      <w:r>
-        <w:rPr>
-          <w:lang w:val="ru-RU"/>
-        </w:rPr>
-        <w:t xml:space="preserve"> движении, последующая нота должна быть консонансом.</w:t>
+        <w:t>: только не в басу, только в нисходящем поступенном движении, последующая нота должна быть консонансом.</w:t>
       </w:r>
     </w:p>
   </w:comment>
@@ -23738,21 +22972,7 @@
         <w:rPr>
           <w:lang w:val="ru-RU"/>
         </w:rPr>
-        <w:t xml:space="preserve">Начиная с 5 голосов целая нота может быть </w:t>
-      </w:r>
-      <w:proofErr w:type="spellStart"/>
-      <w:r>
-        <w:rPr>
-          <w:lang w:val="ru-RU"/>
-        </w:rPr>
-        <w:t>залигована</w:t>
-      </w:r>
-      <w:proofErr w:type="spellEnd"/>
-      <w:r>
-        <w:rPr>
-          <w:lang w:val="ru-RU"/>
-        </w:rPr>
-        <w:t xml:space="preserve"> с более короткой нотой.</w:t>
+        <w:t>Начиная с 5 голосов целая нота может быть залигована с более короткой нотой.</w:t>
       </w:r>
       <w:bookmarkEnd w:id="73"/>
       <w:bookmarkEnd w:id="74"/>
@@ -24782,21 +24002,7 @@
         <w:rPr>
           <w:lang w:val="ru-RU"/>
         </w:rPr>
-        <w:t xml:space="preserve">По аналогии с этим примером, допускаются сближенные квинты и октавы, если вторая квинта или октава образована гармонической нотой в </w:t>
-      </w:r>
-      <w:proofErr w:type="spellStart"/>
-      <w:r>
-        <w:rPr>
-          <w:lang w:val="ru-RU"/>
-        </w:rPr>
-        <w:t>поступенном</w:t>
-      </w:r>
-      <w:proofErr w:type="spellEnd"/>
-      <w:r>
-        <w:rPr>
-          <w:lang w:val="ru-RU"/>
-        </w:rPr>
-        <w:t xml:space="preserve"> движении, напоминающей проходящую ноту:</w:t>
+        <w:t>По аналогии с этим примером, допускаются сближенные квинты и октавы, если вторая квинта или октава образована гармонической нотой в поступенном движении, напоминающей проходящую ноту:</w:t>
       </w:r>
     </w:p>
     <w:p>
@@ -25345,8 +24551,8 @@
         </w:rPr>
         <w:t xml:space="preserve"> </w:t>
       </w:r>
-      <w:bookmarkStart w:id="220" w:name="OLE_LINK185"/>
-      <w:bookmarkStart w:id="221" w:name="OLE_LINK186"/>
+      <w:bookmarkStart w:id="219" w:name="OLE_LINK185"/>
+      <w:bookmarkStart w:id="220" w:name="OLE_LINK186"/>
       <w:r>
         <w:rPr>
           <w:lang w:val="ru-RU"/>
@@ -25365,8 +24571,8 @@
         </w:rPr>
         <w:t xml:space="preserve"> вводного тона, расположенного в басу, нужно избегать, т.к. это звучит плохо.</w:t>
       </w:r>
+      <w:bookmarkEnd w:id="219"/>
       <w:bookmarkEnd w:id="220"/>
-      <w:bookmarkEnd w:id="221"/>
     </w:p>
   </w:footnote>
   <w:footnote w:id="20">
@@ -25377,8 +24583,8 @@
           <w:lang w:val="ru-RU"/>
         </w:rPr>
       </w:pPr>
-      <w:bookmarkStart w:id="224" w:name="OLE_LINK183"/>
-      <w:bookmarkStart w:id="225" w:name="OLE_LINK184"/>
+      <w:bookmarkStart w:id="223" w:name="OLE_LINK183"/>
+      <w:bookmarkStart w:id="224" w:name="OLE_LINK184"/>
       <w:r>
         <w:rPr>
           <w:rStyle w:val="a5"/>
@@ -25409,8 +24615,8 @@
         </w:rPr>
         <w:t>.</w:t>
       </w:r>
+      <w:bookmarkEnd w:id="223"/>
       <w:bookmarkEnd w:id="224"/>
-      <w:bookmarkEnd w:id="225"/>
     </w:p>
   </w:footnote>
   <w:footnote w:id="21">
@@ -28723,7 +27929,7 @@
 </file>
 
 <file path=customXml/itemProps1.xml><?xml version="1.0" encoding="utf-8"?>
-<ds:datastoreItem xmlns:ds="http://schemas.openxmlformats.org/officeDocument/2006/customXml" ds:itemID="{F3FF9DAE-06E0-41C2-B4C5-067B880096C9}">
+<ds:datastoreItem xmlns:ds="http://schemas.openxmlformats.org/officeDocument/2006/customXml" ds:itemID="{83A54F10-95CF-4B9D-B3B7-FB80847F6BEE}">
   <ds:schemaRefs>
     <ds:schemaRef ds:uri="http://schemas.openxmlformats.org/officeDocument/2006/bibliography"/>
   </ds:schemaRefs>

</xml_diff>

<commit_message>
MP1: Add short note vibrato to all instruments. Other changes
</commit_message>
<xml_diff>
--- a/MGen/docs/Archive/Галлон-Бич.docx
+++ b/MGen/docs/Archive/Галлон-Бич.docx
@@ -11,21 +11,23 @@
           <w:lang w:val="ru-RU"/>
         </w:rPr>
       </w:pPr>
+      <w:proofErr w:type="spellStart"/>
       <w:r>
         <w:rPr>
           <w:b/>
           <w:sz w:val="44"/>
           <w:lang w:val="ru-RU"/>
         </w:rPr>
-        <w:t>Ноэль Галлон, Марсель Би</w:t>
-      </w:r>
+        <w:t>Ноэль</w:t>
+      </w:r>
+      <w:proofErr w:type="spellEnd"/>
       <w:r>
         <w:rPr>
           <w:b/>
           <w:sz w:val="44"/>
           <w:lang w:val="ru-RU"/>
         </w:rPr>
-        <w:t>ч</w:t>
+        <w:t xml:space="preserve"> Галлон, Марсель Би</w:t>
       </w:r>
       <w:r>
         <w:rPr>
@@ -33,7 +35,7 @@
           <w:sz w:val="44"/>
           <w:lang w:val="ru-RU"/>
         </w:rPr>
-        <w:t xml:space="preserve">. </w:t>
+        <w:t>ч</w:t>
       </w:r>
       <w:r>
         <w:rPr>
@@ -41,11 +43,19 @@
           <w:sz w:val="44"/>
           <w:lang w:val="ru-RU"/>
         </w:rPr>
+        <w:t xml:space="preserve">. </w:t>
+      </w:r>
+      <w:r>
+        <w:rPr>
+          <w:b/>
+          <w:sz w:val="44"/>
+          <w:lang w:val="ru-RU"/>
+        </w:rPr>
         <w:t>Контрапункт</w:t>
       </w:r>
     </w:p>
-    <w:bookmarkStart w:id="0" w:name="OLE_LINK2" w:displacedByCustomXml="next"/>
-    <w:bookmarkStart w:id="1" w:name="OLE_LINK1" w:displacedByCustomXml="next"/>
+    <w:bookmarkStart w:id="0" w:name="OLE_LINK1" w:displacedByCustomXml="next"/>
+    <w:bookmarkStart w:id="1" w:name="OLE_LINK2" w:displacedByCustomXml="next"/>
     <w:sdt>
       <w:sdtPr>
         <w:rPr>
@@ -1771,8 +1781,16 @@
         <w:rPr>
           <w:lang w:val="ru-RU"/>
         </w:rPr>
-        <w:t>Строгий или школьный контрапункт учит накладывать друг на друга короткие немодулирующие</w:t>
-      </w:r>
+        <w:t xml:space="preserve">Строгий или школьный контрапункт учит накладывать друг на друга короткие </w:t>
+      </w:r>
+      <w:proofErr w:type="spellStart"/>
+      <w:r>
+        <w:rPr>
+          <w:lang w:val="ru-RU"/>
+        </w:rPr>
+        <w:t>немодулирующие</w:t>
+      </w:r>
+      <w:proofErr w:type="spellEnd"/>
       <w:r>
         <w:rPr>
           <w:rStyle w:val="a5"/>
@@ -1827,12 +1845,14 @@
         </w:rPr>
         <w:t xml:space="preserve"> </w:t>
       </w:r>
+      <w:proofErr w:type="spellStart"/>
       <w:r>
         <w:rPr>
           <w:i/>
         </w:rPr>
         <w:t>firmus</w:t>
       </w:r>
+      <w:proofErr w:type="spellEnd"/>
       <w:r>
         <w:rPr>
           <w:i/>
@@ -1890,8 +1910,13 @@
         </w:rPr>
       </w:pPr>
       <w:r>
-        <w:t>Cantus firmus</w:t>
-      </w:r>
+        <w:t xml:space="preserve">Cantus </w:t>
+      </w:r>
+      <w:proofErr w:type="spellStart"/>
+      <w:r>
+        <w:t>firmus</w:t>
+      </w:r>
+      <w:proofErr w:type="spellEnd"/>
     </w:p>
     <w:p>
       <w:pPr>
@@ -1922,12 +1947,14 @@
         </w:rPr>
         <w:t xml:space="preserve"> </w:t>
       </w:r>
+      <w:proofErr w:type="spellStart"/>
       <w:r>
         <w:rPr>
           <w:i/>
         </w:rPr>
         <w:t>firmus</w:t>
       </w:r>
+      <w:proofErr w:type="spellEnd"/>
       <w:r>
         <w:rPr>
           <w:i/>
@@ -1971,6 +1998,7 @@
         </w:rPr>
         <w:t xml:space="preserve"> </w:t>
       </w:r>
+      <w:proofErr w:type="spellStart"/>
       <w:r>
         <w:rPr>
           <w:i/>
@@ -1978,6 +2006,7 @@
         </w:rPr>
         <w:t>firmus</w:t>
       </w:r>
+      <w:proofErr w:type="spellEnd"/>
       <w:r>
         <w:rPr>
           <w:i/>
@@ -2699,12 +2728,14 @@
         </w:rPr>
         <w:t xml:space="preserve"> </w:t>
       </w:r>
+      <w:proofErr w:type="spellStart"/>
       <w:r>
         <w:rPr>
           <w:i/>
         </w:rPr>
         <w:t>firmus</w:t>
       </w:r>
+      <w:proofErr w:type="spellEnd"/>
       <w:r>
         <w:rPr>
           <w:i/>
@@ -3571,6 +3602,7 @@
         <w:ind w:firstLine="360"/>
         <w:rPr>
           <w:color w:val="D9D9D9" w:themeColor="background1" w:themeShade="D9"/>
+          <w:lang w:val="ru-RU"/>
         </w:rPr>
       </w:pPr>
       <w:bookmarkStart w:id="37" w:name="OLE_LINK21"/>
@@ -4206,8 +4238,16 @@
         <w:rPr>
           <w:lang w:val="ru-RU"/>
         </w:rPr>
-        <w:t>Начиная с пяти голосов</w:t>
-      </w:r>
+        <w:t xml:space="preserve">Начиная с пяти </w:t>
+      </w:r>
+      <w:proofErr w:type="gramStart"/>
+      <w:r>
+        <w:rPr>
+          <w:lang w:val="ru-RU"/>
+        </w:rPr>
+        <w:t>голосов</w:t>
+      </w:r>
+      <w:proofErr w:type="gramEnd"/>
       <w:r>
         <w:rPr>
           <w:lang w:val="ru-RU"/>
@@ -4307,12 +4347,14 @@
         </w:rPr>
         <w:t xml:space="preserve"> </w:t>
       </w:r>
+      <w:proofErr w:type="spellStart"/>
       <w:r>
         <w:rPr>
           <w:i/>
         </w:rPr>
         <w:t>firmus</w:t>
       </w:r>
+      <w:proofErr w:type="spellEnd"/>
       <w:r>
         <w:rPr>
           <w:i/>
@@ -4353,12 +4395,14 @@
         </w:rPr>
         <w:t xml:space="preserve"> </w:t>
       </w:r>
+      <w:proofErr w:type="spellStart"/>
       <w:r>
         <w:rPr>
           <w:i/>
         </w:rPr>
         <w:t>firmus</w:t>
       </w:r>
+      <w:proofErr w:type="spellEnd"/>
       <w:r>
         <w:rPr>
           <w:i/>
@@ -4623,12 +4667,14 @@
         </w:rPr>
         <w:t xml:space="preserve"> </w:t>
       </w:r>
+      <w:proofErr w:type="spellStart"/>
       <w:r>
         <w:rPr>
           <w:i/>
         </w:rPr>
         <w:t>firmus</w:t>
       </w:r>
+      <w:proofErr w:type="spellEnd"/>
       <w:r>
         <w:rPr>
           <w:i/>
@@ -4855,7 +4901,21 @@
         <w:rPr>
           <w:lang w:val="ru-RU"/>
         </w:rPr>
-        <w:t xml:space="preserve">. Синкопы. Контрапункт пишется половинными залигованными нотами и начинается с половинной паузы. В случае сложности допускается разрыв </w:t>
+        <w:t xml:space="preserve">. Синкопы. Контрапункт пишется половинными </w:t>
+      </w:r>
+      <w:proofErr w:type="spellStart"/>
+      <w:r>
+        <w:rPr>
+          <w:lang w:val="ru-RU"/>
+        </w:rPr>
+        <w:t>залигованными</w:t>
+      </w:r>
+      <w:proofErr w:type="spellEnd"/>
+      <w:r>
+        <w:rPr>
+          <w:lang w:val="ru-RU"/>
+        </w:rPr>
+        <w:t xml:space="preserve"> нотами и начинается с половинной паузы. В случае сложности допускается разрыв </w:t>
       </w:r>
       <w:r>
         <w:rPr>
@@ -4943,12 +5003,14 @@
         </w:rPr>
         <w:t xml:space="preserve"> </w:t>
       </w:r>
+      <w:proofErr w:type="spellStart"/>
       <w:r>
         <w:rPr>
           <w:i/>
         </w:rPr>
         <w:t>firmus</w:t>
       </w:r>
+      <w:proofErr w:type="spellEnd"/>
       <w:r>
         <w:rPr>
           <w:i/>
@@ -5125,12 +5187,14 @@
         </w:rPr>
         <w:t xml:space="preserve"> </w:t>
       </w:r>
+      <w:proofErr w:type="spellStart"/>
       <w:r>
         <w:rPr>
           <w:i/>
         </w:rPr>
         <w:t>firmus</w:t>
       </w:r>
+      <w:proofErr w:type="spellEnd"/>
       <w:r>
         <w:rPr>
           <w:i/>
@@ -5224,12 +5288,14 @@
         </w:rPr>
         <w:t xml:space="preserve"> </w:t>
       </w:r>
+      <w:proofErr w:type="spellStart"/>
       <w:r>
         <w:rPr>
           <w:i/>
         </w:rPr>
         <w:t>firmus</w:t>
       </w:r>
+      <w:proofErr w:type="spellEnd"/>
       <w:r>
         <w:rPr>
           <w:i/>
@@ -5279,13 +5345,31 @@
         </w:rPr>
         <w:t xml:space="preserve">называется </w:t>
       </w:r>
+      <w:proofErr w:type="spellStart"/>
       <w:r>
         <w:rPr>
           <w:i/>
           <w:lang w:val="ru-RU"/>
         </w:rPr>
-        <w:t>grand mélange</w:t>
-      </w:r>
+        <w:t>grand</w:t>
+      </w:r>
+      <w:proofErr w:type="spellEnd"/>
+      <w:r>
+        <w:rPr>
+          <w:i/>
+          <w:lang w:val="ru-RU"/>
+        </w:rPr>
+        <w:t xml:space="preserve"> </w:t>
+      </w:r>
+      <w:proofErr w:type="spellStart"/>
+      <w:r>
+        <w:rPr>
+          <w:i/>
+          <w:lang w:val="ru-RU"/>
+        </w:rPr>
+        <w:t>mélange</w:t>
+      </w:r>
+      <w:proofErr w:type="spellEnd"/>
       <w:r>
         <w:rPr>
           <w:lang w:val="ru-RU"/>
@@ -6599,7 +6683,21 @@
         <w:rPr>
           <w:lang w:val="ru-RU"/>
         </w:rPr>
-        <w:t>. Вместе с противоположным движением, поступенное движение составляет саму суть контрапункта.</w:t>
+        <w:t xml:space="preserve">. Вместе с противоположным движением, </w:t>
+      </w:r>
+      <w:proofErr w:type="spellStart"/>
+      <w:r>
+        <w:rPr>
+          <w:lang w:val="ru-RU"/>
+        </w:rPr>
+        <w:t>поступенное</w:t>
+      </w:r>
+      <w:proofErr w:type="spellEnd"/>
+      <w:r>
+        <w:rPr>
+          <w:lang w:val="ru-RU"/>
+        </w:rPr>
+        <w:t xml:space="preserve"> движение составляет саму суть контрапункта.</w:t>
       </w:r>
     </w:p>
     <w:p>
@@ -7204,7 +7302,21 @@
         <w:rPr>
           <w:lang w:val="ru-RU"/>
         </w:rPr>
-        <w:t>образованные недиатоническими звуками</w:t>
+        <w:t xml:space="preserve">образованные </w:t>
+      </w:r>
+      <w:proofErr w:type="spellStart"/>
+      <w:r>
+        <w:rPr>
+          <w:lang w:val="ru-RU"/>
+        </w:rPr>
+        <w:t>недиатоническими</w:t>
+      </w:r>
+      <w:proofErr w:type="spellEnd"/>
+      <w:r>
+        <w:rPr>
+          <w:lang w:val="ru-RU"/>
+        </w:rPr>
+        <w:t xml:space="preserve"> звуками</w:t>
       </w:r>
       <w:r>
         <w:rPr>
@@ -7228,7 +7340,35 @@
         <w:rPr>
           <w:lang w:val="ru-RU"/>
         </w:rPr>
-        <w:t>интервалы между альтерированной и неальтерированной нотой одной ступени.</w:t>
+        <w:t xml:space="preserve">интервалы между </w:t>
+      </w:r>
+      <w:proofErr w:type="spellStart"/>
+      <w:r>
+        <w:rPr>
+          <w:lang w:val="ru-RU"/>
+        </w:rPr>
+        <w:t>альтерированной</w:t>
+      </w:r>
+      <w:proofErr w:type="spellEnd"/>
+      <w:r>
+        <w:rPr>
+          <w:lang w:val="ru-RU"/>
+        </w:rPr>
+        <w:t xml:space="preserve"> и </w:t>
+      </w:r>
+      <w:proofErr w:type="spellStart"/>
+      <w:r>
+        <w:rPr>
+          <w:lang w:val="ru-RU"/>
+        </w:rPr>
+        <w:t>неальтерированной</w:t>
+      </w:r>
+      <w:proofErr w:type="spellEnd"/>
+      <w:r>
+        <w:rPr>
+          <w:lang w:val="ru-RU"/>
+        </w:rPr>
+        <w:t xml:space="preserve"> нотой одной ступени.</w:t>
       </w:r>
     </w:p>
     <w:p>
@@ -7746,7 +7886,21 @@
         <w:rPr>
           <w:lang w:val="ru-RU"/>
         </w:rPr>
-        <w:t xml:space="preserve">в пределах трех нот должны содержать в себе поступенное </w:t>
+        <w:t xml:space="preserve">в пределах трех нот должны содержать в себе </w:t>
+      </w:r>
+      <w:proofErr w:type="spellStart"/>
+      <w:r>
+        <w:rPr>
+          <w:lang w:val="ru-RU"/>
+        </w:rPr>
+        <w:t>поступенное</w:t>
+      </w:r>
+      <w:proofErr w:type="spellEnd"/>
+      <w:r>
+        <w:rPr>
+          <w:lang w:val="ru-RU"/>
+        </w:rPr>
+        <w:t xml:space="preserve"> </w:t>
       </w:r>
       <w:r>
         <w:rPr>
@@ -8219,7 +8373,21 @@
         <w:rPr>
           <w:lang w:val="ru-RU"/>
         </w:rPr>
-        <w:t xml:space="preserve"> (кроме опевания)</w:t>
+        <w:t xml:space="preserve"> (кроме </w:t>
+      </w:r>
+      <w:proofErr w:type="spellStart"/>
+      <w:r>
+        <w:rPr>
+          <w:lang w:val="ru-RU"/>
+        </w:rPr>
+        <w:t>опевания</w:t>
+      </w:r>
+      <w:proofErr w:type="spellEnd"/>
+      <w:r>
+        <w:rPr>
+          <w:lang w:val="ru-RU"/>
+        </w:rPr>
+        <w:t>)</w:t>
       </w:r>
       <w:r>
         <w:rPr>
@@ -8231,7 +8399,21 @@
         <w:rPr>
           <w:lang w:val="ru-RU"/>
         </w:rPr>
-        <w:t xml:space="preserve"> Гармонические ноты могут использоваться как в поступенном движении, так и в скачках. </w:t>
+        <w:t xml:space="preserve"> Гармонические ноты могут использоваться как в </w:t>
+      </w:r>
+      <w:proofErr w:type="spellStart"/>
+      <w:r>
+        <w:rPr>
+          <w:lang w:val="ru-RU"/>
+        </w:rPr>
+        <w:t>поступенном</w:t>
+      </w:r>
+      <w:proofErr w:type="spellEnd"/>
+      <w:r>
+        <w:rPr>
+          <w:lang w:val="ru-RU"/>
+        </w:rPr>
+        <w:t xml:space="preserve"> движении, так и в скачках. </w:t>
       </w:r>
       <w:commentRangeStart w:id="101"/>
       <w:r>
@@ -9258,11 +9440,19 @@
         </w:rPr>
         <w:t xml:space="preserve">при восходящем </w:t>
       </w:r>
-      <w:r>
-        <w:rPr>
-          <w:lang w:val="ru-RU"/>
-        </w:rPr>
-        <w:t xml:space="preserve">поступенном </w:t>
+      <w:proofErr w:type="spellStart"/>
+      <w:r>
+        <w:rPr>
+          <w:lang w:val="ru-RU"/>
+        </w:rPr>
+        <w:t>поступенном</w:t>
+      </w:r>
+      <w:proofErr w:type="spellEnd"/>
+      <w:r>
+        <w:rPr>
+          <w:lang w:val="ru-RU"/>
+        </w:rPr>
+        <w:t xml:space="preserve"> </w:t>
       </w:r>
       <w:commentRangeStart w:id="116"/>
       <w:r>
@@ -9384,7 +9574,21 @@
         <w:rPr>
           <w:lang w:val="ru-RU"/>
         </w:rPr>
-        <w:t xml:space="preserve">при нисходящем поступенном </w:t>
+        <w:t xml:space="preserve">при нисходящем </w:t>
+      </w:r>
+      <w:proofErr w:type="spellStart"/>
+      <w:r>
+        <w:rPr>
+          <w:lang w:val="ru-RU"/>
+        </w:rPr>
+        <w:t>поступенном</w:t>
+      </w:r>
+      <w:proofErr w:type="spellEnd"/>
+      <w:r>
+        <w:rPr>
+          <w:lang w:val="ru-RU"/>
+        </w:rPr>
+        <w:t xml:space="preserve"> </w:t>
       </w:r>
       <w:commentRangeStart w:id="123"/>
       <w:r>
@@ -9576,7 +9780,35 @@
         <w:rPr>
           <w:lang w:val="ru-RU"/>
         </w:rPr>
-        <w:t>избегать сближения альтерированной и неальтерированной форм одной и той же ступени (</w:t>
+        <w:t xml:space="preserve">избегать сближения </w:t>
+      </w:r>
+      <w:proofErr w:type="spellStart"/>
+      <w:r>
+        <w:rPr>
+          <w:lang w:val="ru-RU"/>
+        </w:rPr>
+        <w:t>альтерированной</w:t>
+      </w:r>
+      <w:proofErr w:type="spellEnd"/>
+      <w:r>
+        <w:rPr>
+          <w:lang w:val="ru-RU"/>
+        </w:rPr>
+        <w:t xml:space="preserve"> и </w:t>
+      </w:r>
+      <w:proofErr w:type="spellStart"/>
+      <w:r>
+        <w:rPr>
+          <w:lang w:val="ru-RU"/>
+        </w:rPr>
+        <w:t>неальтерированной</w:t>
+      </w:r>
+      <w:proofErr w:type="spellEnd"/>
+      <w:r>
+        <w:rPr>
+          <w:lang w:val="ru-RU"/>
+        </w:rPr>
+        <w:t xml:space="preserve"> форм одной и той же ступени (</w:t>
       </w:r>
       <w:r>
         <w:t>VI</w:t>
@@ -9777,6 +10009,7 @@
         </w:rPr>
         <w:t xml:space="preserve">хроматическое </w:t>
       </w:r>
+      <w:proofErr w:type="spellStart"/>
       <w:r>
         <w:rPr>
           <w:lang w:val="ru-RU"/>
@@ -9787,7 +10020,14 @@
         <w:rPr>
           <w:lang w:val="ru-RU"/>
         </w:rPr>
-        <w:t xml:space="preserve">ереченье хорошо </w:t>
+        <w:t>ереченье</w:t>
+      </w:r>
+      <w:proofErr w:type="spellEnd"/>
+      <w:r>
+        <w:rPr>
+          <w:lang w:val="ru-RU"/>
+        </w:rPr>
+        <w:t xml:space="preserve"> хорошо </w:t>
       </w:r>
       <w:commentRangeStart w:id="131"/>
       <w:r>
@@ -9879,7 +10119,35 @@
         <w:rPr>
           <w:lang w:val="ru-RU"/>
         </w:rPr>
-        <w:t xml:space="preserve">Одновременное звучание альтерированной и неальтерированной форм </w:t>
+        <w:t xml:space="preserve">Одновременное звучание </w:t>
+      </w:r>
+      <w:proofErr w:type="spellStart"/>
+      <w:r>
+        <w:rPr>
+          <w:lang w:val="ru-RU"/>
+        </w:rPr>
+        <w:t>альтерированной</w:t>
+      </w:r>
+      <w:proofErr w:type="spellEnd"/>
+      <w:r>
+        <w:rPr>
+          <w:lang w:val="ru-RU"/>
+        </w:rPr>
+        <w:t xml:space="preserve"> и </w:t>
+      </w:r>
+      <w:proofErr w:type="spellStart"/>
+      <w:r>
+        <w:rPr>
+          <w:lang w:val="ru-RU"/>
+        </w:rPr>
+        <w:t>неальтерированной</w:t>
+      </w:r>
+      <w:proofErr w:type="spellEnd"/>
+      <w:r>
+        <w:rPr>
+          <w:lang w:val="ru-RU"/>
+        </w:rPr>
+        <w:t xml:space="preserve"> форм </w:t>
       </w:r>
       <w:r>
         <w:t>VI</w:t>
@@ -10126,7 +10394,21 @@
         <w:rPr>
           <w:lang w:val="ru-RU"/>
         </w:rPr>
-        <w:t>оединения нот, образующиеся при противоположном и поступенном движении, прекрасно звучат.</w:t>
+        <w:t xml:space="preserve">оединения нот, образующиеся при противоположном и </w:t>
+      </w:r>
+      <w:proofErr w:type="spellStart"/>
+      <w:r>
+        <w:rPr>
+          <w:lang w:val="ru-RU"/>
+        </w:rPr>
+        <w:t>поступенном</w:t>
+      </w:r>
+      <w:proofErr w:type="spellEnd"/>
+      <w:r>
+        <w:rPr>
+          <w:lang w:val="ru-RU"/>
+        </w:rPr>
+        <w:t xml:space="preserve"> движении, прекрасно звучат.</w:t>
       </w:r>
     </w:p>
     <w:p>
@@ -14270,7 +14552,15 @@
         <w:rPr>
           <w:lang w:val="ru-RU"/>
         </w:rPr>
-        <w:t>Чистая кварта, увеличенная кварта и уменьшенная квинта не допускаются между гармоническими нотами голосов, отличных от баса.</w:t>
+        <w:t xml:space="preserve">Чистая кварта, увеличенная кварта и уменьшенная квинта </w:t>
+      </w:r>
+      <w:bookmarkStart w:id="237" w:name="_GoBack"/>
+      <w:bookmarkEnd w:id="237"/>
+      <w:r>
+        <w:rPr>
+          <w:lang w:val="ru-RU"/>
+        </w:rPr>
+        <w:t>допускаются между гармоническими нотами голосов, отличных от баса.</w:t>
       </w:r>
     </w:p>
     <w:p>
@@ -14280,8 +14570,8 @@
           <w:lang w:val="ru-RU"/>
         </w:rPr>
       </w:pPr>
-      <w:bookmarkStart w:id="237" w:name="OLE_LINK86"/>
-      <w:bookmarkStart w:id="238" w:name="OLE_LINK87"/>
+      <w:bookmarkStart w:id="238" w:name="OLE_LINK86"/>
+      <w:bookmarkStart w:id="239" w:name="OLE_LINK87"/>
       <w:bookmarkEnd w:id="235"/>
       <w:bookmarkEnd w:id="236"/>
       <w:r>
@@ -14360,8 +14650,8 @@
         <w:t>водный тон задерживается в басу:</w:t>
       </w:r>
     </w:p>
-    <w:bookmarkEnd w:id="237"/>
     <w:bookmarkEnd w:id="238"/>
+    <w:bookmarkEnd w:id="239"/>
     <w:p>
       <w:pPr>
         <w:jc w:val="center"/>
@@ -14451,7 +14741,7 @@
         </w:rPr>
         <w:t>щение трезвучия, не допускается</w:t>
       </w:r>
-      <w:commentRangeStart w:id="239"/>
+      <w:commentRangeStart w:id="240"/>
       <w:r>
         <w:rPr>
           <w:rStyle w:val="a5"/>
@@ -14459,12 +14749,12 @@
         </w:rPr>
         <w:footnoteReference w:id="21"/>
       </w:r>
-      <w:commentRangeEnd w:id="239"/>
+      <w:commentRangeEnd w:id="240"/>
       <w:r>
         <w:rPr>
           <w:rStyle w:val="a8"/>
         </w:rPr>
-        <w:commentReference w:id="239"/>
+        <w:commentReference w:id="240"/>
       </w:r>
       <w:r>
         <w:rPr>
@@ -14684,8 +14974,8 @@
           <w:lang w:val="ru-RU"/>
         </w:rPr>
       </w:pPr>
-      <w:bookmarkStart w:id="240" w:name="OLE_LINK92"/>
-      <w:bookmarkStart w:id="241" w:name="OLE_LINK93"/>
+      <w:bookmarkStart w:id="241" w:name="OLE_LINK92"/>
+      <w:bookmarkStart w:id="242" w:name="OLE_LINK93"/>
       <w:r>
         <w:rPr>
           <w:lang w:val="ru-RU"/>
@@ -14698,8 +14988,6 @@
         </w:rPr>
         <w:t>ы</w:t>
       </w:r>
-      <w:bookmarkStart w:id="242" w:name="_GoBack"/>
-      <w:bookmarkEnd w:id="242"/>
       <w:r>
         <w:rPr>
           <w:lang w:val="ru-RU"/>
@@ -14707,8 +14995,8 @@
         <w:t xml:space="preserve"> обязательно должны гармонизоваться тоническим трезвучием в основном виде.</w:t>
       </w:r>
     </w:p>
-    <w:bookmarkEnd w:id="240"/>
     <w:bookmarkEnd w:id="241"/>
+    <w:bookmarkEnd w:id="242"/>
     <w:p>
       <w:pPr>
         <w:pStyle w:val="a7"/>
@@ -17851,11 +18139,19 @@
         <w:t xml:space="preserve">отивоположного </w:t>
       </w:r>
       <w:commentRangeStart w:id="268"/>
-      <w:r>
-        <w:rPr>
-          <w:lang w:val="ru-RU"/>
-        </w:rPr>
-        <w:t>поступенного движения</w:t>
+      <w:proofErr w:type="spellStart"/>
+      <w:r>
+        <w:rPr>
+          <w:lang w:val="ru-RU"/>
+        </w:rPr>
+        <w:t>поступенного</w:t>
+      </w:r>
+      <w:proofErr w:type="spellEnd"/>
+      <w:r>
+        <w:rPr>
+          <w:lang w:val="ru-RU"/>
+        </w:rPr>
+        <w:t xml:space="preserve"> движения</w:t>
       </w:r>
       <w:commentRangeEnd w:id="268"/>
       <w:r>
@@ -18150,11 +18446,33 @@
           <w:lang w:val="ru-RU"/>
         </w:rPr>
       </w:pPr>
-      <w:r>
-        <w:rPr>
-          <w:lang w:val="ru-RU"/>
-        </w:rPr>
-        <w:t>Опевание и опеваемая нота</w:t>
+      <w:proofErr w:type="spellStart"/>
+      <w:r>
+        <w:rPr>
+          <w:lang w:val="ru-RU"/>
+        </w:rPr>
+        <w:t>Опевание</w:t>
+      </w:r>
+      <w:proofErr w:type="spellEnd"/>
+      <w:r>
+        <w:rPr>
+          <w:lang w:val="ru-RU"/>
+        </w:rPr>
+        <w:t xml:space="preserve"> и </w:t>
+      </w:r>
+      <w:proofErr w:type="spellStart"/>
+      <w:r>
+        <w:rPr>
+          <w:lang w:val="ru-RU"/>
+        </w:rPr>
+        <w:t>опеваемая</w:t>
+      </w:r>
+      <w:proofErr w:type="spellEnd"/>
+      <w:r>
+        <w:rPr>
+          <w:lang w:val="ru-RU"/>
+        </w:rPr>
+        <w:t xml:space="preserve"> нота</w:t>
       </w:r>
     </w:p>
     <w:p>
@@ -18164,11 +18482,47 @@
           <w:lang w:val="ru-RU"/>
         </w:rPr>
       </w:pPr>
-      <w:r>
-        <w:rPr>
-          <w:lang w:val="ru-RU"/>
-        </w:rPr>
-        <w:t xml:space="preserve">Опевающая и опеваемая ноты могут звучать одновременно (опевание октавы). </w:t>
+      <w:proofErr w:type="spellStart"/>
+      <w:r>
+        <w:rPr>
+          <w:lang w:val="ru-RU"/>
+        </w:rPr>
+        <w:t>Опевающая</w:t>
+      </w:r>
+      <w:proofErr w:type="spellEnd"/>
+      <w:r>
+        <w:rPr>
+          <w:lang w:val="ru-RU"/>
+        </w:rPr>
+        <w:t xml:space="preserve"> и </w:t>
+      </w:r>
+      <w:proofErr w:type="spellStart"/>
+      <w:r>
+        <w:rPr>
+          <w:lang w:val="ru-RU"/>
+        </w:rPr>
+        <w:t>опеваемая</w:t>
+      </w:r>
+      <w:proofErr w:type="spellEnd"/>
+      <w:r>
+        <w:rPr>
+          <w:lang w:val="ru-RU"/>
+        </w:rPr>
+        <w:t xml:space="preserve"> ноты могут звучать одновременно (</w:t>
+      </w:r>
+      <w:proofErr w:type="spellStart"/>
+      <w:r>
+        <w:rPr>
+          <w:lang w:val="ru-RU"/>
+        </w:rPr>
+        <w:t>опевание</w:t>
+      </w:r>
+      <w:proofErr w:type="spellEnd"/>
+      <w:r>
+        <w:rPr>
+          <w:lang w:val="ru-RU"/>
+        </w:rPr>
+        <w:t xml:space="preserve"> октавы). </w:t>
       </w:r>
     </w:p>
     <w:p>
@@ -18182,7 +18536,21 @@
         <w:rPr>
           <w:lang w:val="ru-RU"/>
         </w:rPr>
-        <w:t>Нельзя опевать унисон.</w:t>
+        <w:t xml:space="preserve">Нельзя </w:t>
+      </w:r>
+      <w:proofErr w:type="spellStart"/>
+      <w:r>
+        <w:rPr>
+          <w:lang w:val="ru-RU"/>
+        </w:rPr>
+        <w:t>опевать</w:t>
+      </w:r>
+      <w:proofErr w:type="spellEnd"/>
+      <w:r>
+        <w:rPr>
+          <w:lang w:val="ru-RU"/>
+        </w:rPr>
+        <w:t xml:space="preserve"> унисон.</w:t>
       </w:r>
     </w:p>
     <w:p>
@@ -18402,11 +18770,19 @@
         </w:rPr>
         <w:t xml:space="preserve">это запрещает, </w:t>
       </w:r>
-      <w:r>
-        <w:rPr>
-          <w:lang w:val="ru-RU"/>
-        </w:rPr>
-        <w:t xml:space="preserve">MGen </w:t>
+      <w:proofErr w:type="spellStart"/>
+      <w:r>
+        <w:rPr>
+          <w:lang w:val="ru-RU"/>
+        </w:rPr>
+        <w:t>MGen</w:t>
+      </w:r>
+      <w:proofErr w:type="spellEnd"/>
+      <w:r>
+        <w:rPr>
+          <w:lang w:val="ru-RU"/>
+        </w:rPr>
+        <w:t xml:space="preserve"> </w:t>
       </w:r>
       <w:r>
         <w:rPr>
@@ -18508,9 +18884,11 @@
         </w:rPr>
         <w:annotationRef/>
       </w:r>
+      <w:proofErr w:type="spellStart"/>
       <w:r>
         <w:t>MGen</w:t>
       </w:r>
+      <w:proofErr w:type="spellEnd"/>
       <w:r>
         <w:rPr>
           <w:lang w:val="ru-RU"/>
@@ -18551,9 +18929,11 @@
         </w:rPr>
         <w:annotationRef/>
       </w:r>
+      <w:proofErr w:type="spellStart"/>
       <w:r>
         <w:t>MGen</w:t>
       </w:r>
+      <w:proofErr w:type="spellEnd"/>
       <w:r>
         <w:rPr>
           <w:lang w:val="ru-RU"/>
@@ -18586,7 +18966,14 @@
         <w:rPr>
           <w:lang w:val="ru-RU"/>
         </w:rPr>
-        <w:t>½_¼ ¼ ½</w:t>
+        <w:t xml:space="preserve">½_¼ ¼ </w:t>
+      </w:r>
+      <w:proofErr w:type="gramStart"/>
+      <w:r>
+        <w:rPr>
+          <w:lang w:val="ru-RU"/>
+        </w:rPr>
+        <w:t>½</w:t>
       </w:r>
       <w:bookmarkEnd w:id="66"/>
       <w:bookmarkEnd w:id="67"/>
@@ -18600,7 +18987,14 @@
         <w:rPr>
           <w:lang w:val="ru-RU"/>
         </w:rPr>
-        <w:t xml:space="preserve"> (запретить</w:t>
+        <w:t xml:space="preserve"> (</w:t>
+      </w:r>
+      <w:proofErr w:type="gramEnd"/>
+      <w:r>
+        <w:rPr>
+          <w:lang w:val="ru-RU"/>
+        </w:rPr>
+        <w:t>запретить</w:t>
       </w:r>
       <w:r>
         <w:rPr>
@@ -18644,7 +19038,14 @@
         <w:rPr>
           <w:lang w:val="ru-RU"/>
         </w:rPr>
-        <w:t xml:space="preserve">1/8 1/8 </w:t>
+        <w:t>1/8 1/</w:t>
+      </w:r>
+      <w:proofErr w:type="gramStart"/>
+      <w:r>
+        <w:rPr>
+          <w:lang w:val="ru-RU"/>
+        </w:rPr>
+        <w:t xml:space="preserve">8 </w:t>
       </w:r>
       <w:r>
         <w:rPr>
@@ -18652,6 +19053,7 @@
         </w:rPr>
         <w:t xml:space="preserve"> ½</w:t>
       </w:r>
+      <w:proofErr w:type="gramEnd"/>
       <w:r>
         <w:rPr>
           <w:lang w:val="ru-RU"/>
@@ -18687,7 +19089,23 @@
           <w:color w:val="D9D9D9" w:themeColor="background1" w:themeShade="D9"/>
           <w:lang w:val="ru-RU"/>
         </w:rPr>
-        <w:t>е больше двух восьмых на такт. Это уже определяется правилом «не больше 5 нот в такте», потому что учитывая, что четыре восьмые не могут стоять рядом, т.к. попадут на 3 долю, нот будет 6</w:t>
+        <w:t xml:space="preserve">е больше двух восьмых на такт. Это уже определяется правилом «не больше 5 нот в такте», потому </w:t>
+      </w:r>
+      <w:proofErr w:type="gramStart"/>
+      <w:r>
+        <w:rPr>
+          <w:color w:val="D9D9D9" w:themeColor="background1" w:themeShade="D9"/>
+          <w:lang w:val="ru-RU"/>
+        </w:rPr>
+        <w:t>что</w:t>
+      </w:r>
+      <w:proofErr w:type="gramEnd"/>
+      <w:r>
+        <w:rPr>
+          <w:color w:val="D9D9D9" w:themeColor="background1" w:themeShade="D9"/>
+          <w:lang w:val="ru-RU"/>
+        </w:rPr>
+        <w:t xml:space="preserve"> учитывая, что четыре восьмые не могут стоять рядом, т.к. попадут на 3 долю, нот будет 6</w:t>
       </w:r>
       <w:r>
         <w:rPr>
@@ -18711,9 +19129,11 @@
         </w:rPr>
         <w:annotationRef/>
       </w:r>
+      <w:proofErr w:type="spellStart"/>
       <w:r>
         <w:t>MGen</w:t>
       </w:r>
+      <w:proofErr w:type="spellEnd"/>
       <w:r>
         <w:rPr>
           <w:lang w:val="ru-RU"/>
@@ -18748,9 +19168,11 @@
         </w:rPr>
         <w:annotationRef/>
       </w:r>
+      <w:proofErr w:type="spellStart"/>
       <w:r>
         <w:t>MGen</w:t>
       </w:r>
+      <w:proofErr w:type="spellEnd"/>
       <w:r>
         <w:rPr>
           <w:lang w:val="ru-RU"/>
@@ -18779,9 +19201,11 @@
         </w:rPr>
         <w:annotationRef/>
       </w:r>
+      <w:proofErr w:type="spellStart"/>
       <w:r>
         <w:t>MGen</w:t>
       </w:r>
+      <w:proofErr w:type="spellEnd"/>
       <w:r>
         <w:rPr>
           <w:lang w:val="ru-RU"/>
@@ -18882,9 +19306,11 @@
         </w:rPr>
         <w:annotationRef/>
       </w:r>
+      <w:proofErr w:type="spellStart"/>
       <w:r>
         <w:t>MGen</w:t>
       </w:r>
+      <w:proofErr w:type="spellEnd"/>
       <w:r>
         <w:rPr>
           <w:lang w:val="ru-RU"/>
@@ -18913,9 +19339,11 @@
         </w:rPr>
         <w:annotationRef/>
       </w:r>
+      <w:proofErr w:type="spellStart"/>
       <w:r>
         <w:t>MGen</w:t>
       </w:r>
+      <w:proofErr w:type="spellEnd"/>
       <w:r>
         <w:rPr>
           <w:lang w:val="ru-RU"/>
@@ -18967,7 +19395,39 @@
           <w:b/>
           <w:lang w:val="ru-RU"/>
         </w:rPr>
-        <w:t>Терции разрешены, но возможно Noel Gallon их запрещает из-за звучания пентатоники.</w:t>
+        <w:t xml:space="preserve">Терции разрешены, но возможно </w:t>
+      </w:r>
+      <w:proofErr w:type="spellStart"/>
+      <w:r>
+        <w:rPr>
+          <w:b/>
+          <w:lang w:val="ru-RU"/>
+        </w:rPr>
+        <w:t>Noel</w:t>
+      </w:r>
+      <w:proofErr w:type="spellEnd"/>
+      <w:r>
+        <w:rPr>
+          <w:b/>
+          <w:lang w:val="ru-RU"/>
+        </w:rPr>
+        <w:t xml:space="preserve"> </w:t>
+      </w:r>
+      <w:proofErr w:type="spellStart"/>
+      <w:r>
+        <w:rPr>
+          <w:b/>
+          <w:lang w:val="ru-RU"/>
+        </w:rPr>
+        <w:t>Gallon</w:t>
+      </w:r>
+      <w:proofErr w:type="spellEnd"/>
+      <w:r>
+        <w:rPr>
+          <w:b/>
+          <w:lang w:val="ru-RU"/>
+        </w:rPr>
+        <w:t xml:space="preserve"> их запрещает из-за звучания пентатоники.</w:t>
       </w:r>
     </w:p>
   </w:comment>
@@ -18985,12 +19445,14 @@
         </w:rPr>
         <w:annotationRef/>
       </w:r>
+      <w:proofErr w:type="spellStart"/>
       <w:r>
         <w:rPr>
           <w:rStyle w:val="a8"/>
         </w:rPr>
         <w:t>MGen</w:t>
       </w:r>
+      <w:proofErr w:type="spellEnd"/>
       <w:r>
         <w:rPr>
           <w:rStyle w:val="a8"/>
@@ -19021,9 +19483,11 @@
         </w:rPr>
         <w:annotationRef/>
       </w:r>
+      <w:proofErr w:type="spellStart"/>
       <w:r>
         <w:t>MGen</w:t>
       </w:r>
+      <w:proofErr w:type="spellEnd"/>
       <w:r>
         <w:rPr>
           <w:lang w:val="ru-RU"/>
@@ -19223,9 +19687,11 @@
         </w:rPr>
         <w:annotationRef/>
       </w:r>
+      <w:proofErr w:type="spellStart"/>
       <w:r>
         <w:t>Mgen</w:t>
       </w:r>
+      <w:proofErr w:type="spellEnd"/>
       <w:r>
         <w:rPr>
           <w:lang w:val="ru-RU"/>
@@ -19254,9 +19720,11 @@
         </w:rPr>
         <w:annotationRef/>
       </w:r>
+      <w:proofErr w:type="spellStart"/>
       <w:r>
         <w:t>Mgen</w:t>
       </w:r>
+      <w:proofErr w:type="spellEnd"/>
       <w:r>
         <w:rPr>
           <w:lang w:val="ru-RU"/>
@@ -19289,7 +19757,14 @@
         <w:rPr>
           <w:lang w:val="ru-RU"/>
         </w:rPr>
-        <w:t xml:space="preserve"> камбиат</w:t>
+        <w:t xml:space="preserve"> </w:t>
+      </w:r>
+      <w:proofErr w:type="spellStart"/>
+      <w:r>
+        <w:rPr>
+          <w:lang w:val="ru-RU"/>
+        </w:rPr>
+        <w:t>камбиат</w:t>
       </w:r>
       <w:r>
         <w:rPr>
@@ -19297,6 +19772,7 @@
         </w:rPr>
         <w:t>а</w:t>
       </w:r>
+      <w:proofErr w:type="spellEnd"/>
     </w:p>
   </w:comment>
   <w:comment w:id="101" w:author="Rualark Rualark" w:date="2018-05-01T13:19:00Z" w:initials="RR">
@@ -19313,11 +19789,19 @@
         </w:rPr>
         <w:annotationRef/>
       </w:r>
-      <w:r>
-        <w:rPr>
-          <w:lang w:val="ru-RU"/>
-        </w:rPr>
-        <w:t xml:space="preserve">MGen: </w:t>
+      <w:proofErr w:type="spellStart"/>
+      <w:r>
+        <w:rPr>
+          <w:lang w:val="ru-RU"/>
+        </w:rPr>
+        <w:t>MGen</w:t>
+      </w:r>
+      <w:proofErr w:type="spellEnd"/>
+      <w:r>
+        <w:rPr>
+          <w:lang w:val="ru-RU"/>
+        </w:rPr>
+        <w:t xml:space="preserve">: </w:t>
       </w:r>
       <w:r>
         <w:rPr>
@@ -19371,9 +19855,11 @@
         </w:rPr>
         <w:annotationRef/>
       </w:r>
+      <w:proofErr w:type="spellStart"/>
       <w:r>
         <w:t>MGen</w:t>
       </w:r>
+      <w:proofErr w:type="spellEnd"/>
       <w:r>
         <w:rPr>
           <w:lang w:val="ru-RU"/>
@@ -19384,7 +19870,21 @@
         <w:rPr>
           <w:lang w:val="ru-RU"/>
         </w:rPr>
-        <w:t>разрешено не только поступенное движение к предъему, но и скачок к предъему.</w:t>
+        <w:t xml:space="preserve">разрешено не только </w:t>
+      </w:r>
+      <w:proofErr w:type="spellStart"/>
+      <w:r>
+        <w:rPr>
+          <w:lang w:val="ru-RU"/>
+        </w:rPr>
+        <w:t>поступенное</w:t>
+      </w:r>
+      <w:proofErr w:type="spellEnd"/>
+      <w:r>
+        <w:rPr>
+          <w:lang w:val="ru-RU"/>
+        </w:rPr>
+        <w:t xml:space="preserve"> движение к предъему, но и скачок к предъему.</w:t>
       </w:r>
     </w:p>
   </w:comment>
@@ -19396,9 +19896,11 @@
           <w:lang w:val="ru-RU"/>
         </w:rPr>
       </w:pPr>
+      <w:proofErr w:type="spellStart"/>
       <w:r>
         <w:t>MGen</w:t>
       </w:r>
+      <w:proofErr w:type="spellEnd"/>
       <w:r>
         <w:rPr>
           <w:lang w:val="ru-RU"/>
@@ -19445,9 +19947,11 @@
         </w:rPr>
         <w:annotationRef/>
       </w:r>
+      <w:proofErr w:type="spellStart"/>
       <w:r>
         <w:t>MGen</w:t>
       </w:r>
+      <w:proofErr w:type="spellEnd"/>
       <w:r>
         <w:rPr>
           <w:lang w:val="ru-RU"/>
@@ -19482,9 +19986,11 @@
         </w:rPr>
         <w:annotationRef/>
       </w:r>
+      <w:proofErr w:type="spellStart"/>
       <w:r>
         <w:t>MGen</w:t>
       </w:r>
+      <w:proofErr w:type="spellEnd"/>
       <w:r>
         <w:rPr>
           <w:lang w:val="ru-RU"/>
@@ -19521,9 +20027,11 @@
       </w:r>
       <w:bookmarkStart w:id="114" w:name="OLE_LINK104"/>
       <w:bookmarkStart w:id="115" w:name="OLE_LINK105"/>
+      <w:proofErr w:type="spellStart"/>
       <w:r>
         <w:t>MGen</w:t>
       </w:r>
+      <w:proofErr w:type="spellEnd"/>
       <w:r>
         <w:rPr>
           <w:lang w:val="ru-RU"/>
@@ -19570,12 +20078,14 @@
         </w:rPr>
         <w:t xml:space="preserve">Здесь имеется в виду подчинение правилам мелодического минора. При этом сейчас в </w:t>
       </w:r>
+      <w:proofErr w:type="spellStart"/>
       <w:r>
         <w:rPr>
           <w:rStyle w:val="a8"/>
         </w:rPr>
         <w:t>MGen</w:t>
       </w:r>
+      <w:proofErr w:type="spellEnd"/>
       <w:r>
         <w:rPr>
           <w:rStyle w:val="a8"/>
@@ -19595,11 +20105,27 @@
           <w:rStyle w:val="a8"/>
           <w:lang w:val="ru-RU"/>
         </w:rPr>
-        <w:t xml:space="preserve"># разрешен во всех поступенных движениях кроме движения </w:t>
-      </w:r>
+        <w:t xml:space="preserve"># разрешен во всех </w:t>
+      </w:r>
+      <w:proofErr w:type="spellStart"/>
       <w:r>
         <w:rPr>
           <w:rStyle w:val="a8"/>
+          <w:lang w:val="ru-RU"/>
+        </w:rPr>
+        <w:t>поступенных</w:t>
+      </w:r>
+      <w:proofErr w:type="spellEnd"/>
+      <w:r>
+        <w:rPr>
+          <w:rStyle w:val="a8"/>
+          <w:lang w:val="ru-RU"/>
+        </w:rPr>
+        <w:t xml:space="preserve"> движениях кроме движения </w:t>
+      </w:r>
+      <w:r>
+        <w:rPr>
+          <w:rStyle w:val="a8"/>
         </w:rPr>
         <w:t>G</w:t>
       </w:r>
@@ -19623,12 +20149,14 @@
         </w:rPr>
         <w:t xml:space="preserve">. Таким образом, Галлон в отличие от </w:t>
       </w:r>
+      <w:proofErr w:type="spellStart"/>
       <w:r>
         <w:rPr>
           <w:rStyle w:val="a8"/>
         </w:rPr>
         <w:t>MGen</w:t>
       </w:r>
+      <w:proofErr w:type="spellEnd"/>
       <w:r>
         <w:rPr>
           <w:rStyle w:val="a8"/>
@@ -19649,12 +20177,14 @@
         </w:rPr>
         <w:t xml:space="preserve"> как вспомогательную гармоническую ноту. При этом </w:t>
       </w:r>
+      <w:proofErr w:type="spellStart"/>
       <w:r>
         <w:rPr>
           <w:rStyle w:val="a8"/>
         </w:rPr>
         <w:t>MGen</w:t>
       </w:r>
+      <w:proofErr w:type="spellEnd"/>
       <w:r>
         <w:rPr>
           <w:rStyle w:val="a8"/>
@@ -19723,9 +20253,11 @@
         </w:rPr>
         <w:t xml:space="preserve">Правило не очень понятно для </w:t>
       </w:r>
+      <w:proofErr w:type="spellStart"/>
       <w:r>
         <w:t>sp</w:t>
       </w:r>
+      <w:proofErr w:type="spellEnd"/>
       <w:r>
         <w:rPr>
           <w:lang w:val="ru-RU"/>
@@ -19784,12 +20316,14 @@
         </w:rPr>
         <w:t xml:space="preserve">Здесь имеется в виду подчинение правилам мелодического минора. При этом сейчас в </w:t>
       </w:r>
+      <w:proofErr w:type="spellStart"/>
       <w:r>
         <w:rPr>
           <w:rStyle w:val="a8"/>
         </w:rPr>
         <w:t>MGen</w:t>
       </w:r>
+      <w:proofErr w:type="spellEnd"/>
       <w:r>
         <w:rPr>
           <w:rStyle w:val="a8"/>
@@ -19815,11 +20349,27 @@
           <w:rStyle w:val="a8"/>
           <w:lang w:val="ru-RU"/>
         </w:rPr>
-        <w:t xml:space="preserve">бекар разрешен во всех поступенных движениях кроме движения </w:t>
-      </w:r>
+        <w:t xml:space="preserve">бекар разрешен во всех </w:t>
+      </w:r>
+      <w:proofErr w:type="spellStart"/>
       <w:r>
         <w:rPr>
           <w:rStyle w:val="a8"/>
+          <w:lang w:val="ru-RU"/>
+        </w:rPr>
+        <w:t>поступенных</w:t>
+      </w:r>
+      <w:proofErr w:type="spellEnd"/>
+      <w:r>
+        <w:rPr>
+          <w:rStyle w:val="a8"/>
+          <w:lang w:val="ru-RU"/>
+        </w:rPr>
+        <w:t xml:space="preserve"> движениях кроме движения </w:t>
+      </w:r>
+      <w:r>
+        <w:rPr>
+          <w:rStyle w:val="a8"/>
         </w:rPr>
         <w:t>G</w:t>
       </w:r>
@@ -19857,12 +20407,14 @@
         </w:rPr>
         <w:t xml:space="preserve">Таким образом, Галлон в отличие от </w:t>
       </w:r>
+      <w:proofErr w:type="spellStart"/>
       <w:r>
         <w:rPr>
           <w:rStyle w:val="a8"/>
         </w:rPr>
         <w:t>MGen</w:t>
       </w:r>
+      <w:proofErr w:type="spellEnd"/>
       <w:r>
         <w:rPr>
           <w:rStyle w:val="a8"/>
@@ -19897,12 +20449,14 @@
         </w:rPr>
         <w:t xml:space="preserve">как вспомогательную гармоническую ноту. При этом </w:t>
       </w:r>
+      <w:proofErr w:type="spellStart"/>
       <w:r>
         <w:rPr>
           <w:rStyle w:val="a8"/>
         </w:rPr>
         <w:t>MGen</w:t>
       </w:r>
+      <w:proofErr w:type="spellEnd"/>
       <w:r>
         <w:rPr>
           <w:rStyle w:val="a8"/>
@@ -20001,9 +20555,11 @@
         </w:rPr>
         <w:t xml:space="preserve">Правило не очень понятно для </w:t>
       </w:r>
+      <w:proofErr w:type="spellStart"/>
       <w:r>
         <w:t>sp</w:t>
       </w:r>
+      <w:proofErr w:type="spellEnd"/>
       <w:r>
         <w:rPr>
           <w:lang w:val="ru-RU"/>
@@ -20046,8 +20602,13 @@
       </w:r>
       <w:bookmarkStart w:id="127" w:name="OLE_LINK125"/>
       <w:bookmarkStart w:id="128" w:name="OLE_LINK126"/>
-      <w:r>
-        <w:t xml:space="preserve">MGen: </w:t>
+      <w:proofErr w:type="spellStart"/>
+      <w:r>
+        <w:t>MGen</w:t>
+      </w:r>
+      <w:proofErr w:type="spellEnd"/>
+      <w:r>
+        <w:t xml:space="preserve">: </w:t>
       </w:r>
       <w:r>
         <w:rPr>
@@ -20216,6 +20777,7 @@
         </w:rPr>
         <w:t xml:space="preserve"> &gt;4</w:t>
       </w:r>
+      <w:proofErr w:type="spellStart"/>
       <w:r>
         <w:rPr>
           <w:rFonts w:ascii="Arial" w:eastAsia="Times New Roman" w:hAnsi="Arial" w:cs="Arial"/>
@@ -20225,6 +20787,7 @@
         </w:rPr>
         <w:t>th</w:t>
       </w:r>
+      <w:proofErr w:type="spellEnd"/>
     </w:p>
     <w:p>
       <w:pPr>
@@ -20648,9 +21211,11 @@
         </w:rPr>
         <w:annotationRef/>
       </w:r>
+      <w:proofErr w:type="spellStart"/>
       <w:r>
         <w:t>MGen</w:t>
       </w:r>
+      <w:proofErr w:type="spellEnd"/>
       <w:r>
         <w:rPr>
           <w:lang w:val="ru-RU"/>
@@ -20675,12 +21240,14 @@
         </w:rPr>
         <w:t xml:space="preserve">хроматическое </w:t>
       </w:r>
+      <w:proofErr w:type="spellStart"/>
       <w:r>
         <w:rPr>
           <w:lang w:val="ru-RU"/>
         </w:rPr>
         <w:t>переченье</w:t>
       </w:r>
+      <w:proofErr w:type="spellEnd"/>
       <w:r>
         <w:rPr>
           <w:lang w:val="ru-RU"/>
@@ -20766,7 +21333,21 @@
         <w:rPr>
           <w:lang w:val="ru-RU"/>
         </w:rPr>
-        <w:t>Таким образом, если оба звука должны быть аккордовыми, то правило хроматического переченья можно сделать зеленым и показывать только если хотя бы один звук неаккордовый.</w:t>
+        <w:t xml:space="preserve">Таким образом, если оба звука должны быть аккордовыми, то правило хроматического </w:t>
+      </w:r>
+      <w:proofErr w:type="spellStart"/>
+      <w:r>
+        <w:rPr>
+          <w:lang w:val="ru-RU"/>
+        </w:rPr>
+        <w:t>переченья</w:t>
+      </w:r>
+      <w:proofErr w:type="spellEnd"/>
+      <w:r>
+        <w:rPr>
+          <w:lang w:val="ru-RU"/>
+        </w:rPr>
+        <w:t xml:space="preserve"> можно сделать зеленым и показывать только если хотя бы один звук неаккордовый.</w:t>
       </w:r>
       <w:r>
         <w:rPr>
@@ -20848,9 +21429,11 @@
         </w:rPr>
         <w:annotationRef/>
       </w:r>
+      <w:proofErr w:type="spellStart"/>
       <w:r>
         <w:t>MGen</w:t>
       </w:r>
+      <w:proofErr w:type="spellEnd"/>
       <w:r>
         <w:rPr>
           <w:lang w:val="ru-RU"/>
@@ -20933,9 +21516,11 @@
         </w:rPr>
         <w:annotationRef/>
       </w:r>
+      <w:proofErr w:type="spellStart"/>
       <w:r>
         <w:t>MGen</w:t>
       </w:r>
+      <w:proofErr w:type="spellEnd"/>
       <w:r>
         <w:rPr>
           <w:lang w:val="ru-RU"/>
@@ -20962,21 +21547,25 @@
         </w:rPr>
         <w:t>- больше 4 нот между 5</w:t>
       </w:r>
+      <w:proofErr w:type="spellStart"/>
       <w:r>
         <w:rPr>
           <w:vertAlign w:val="superscript"/>
         </w:rPr>
         <w:t>th</w:t>
       </w:r>
+      <w:proofErr w:type="spellEnd"/>
       <w:r>
         <w:rPr>
           <w:lang w:val="ru-RU"/>
         </w:rPr>
         <w:t xml:space="preserve"> / 8</w:t>
       </w:r>
+      <w:proofErr w:type="spellStart"/>
       <w:r>
         <w:t>va</w:t>
       </w:r>
+      <w:proofErr w:type="spellEnd"/>
       <w:r>
         <w:rPr>
           <w:lang w:val="ru-RU"/>
@@ -21085,7 +21674,35 @@
         <w:rPr>
           <w:lang w:val="ru-RU"/>
         </w:rPr>
-        <w:t>Включая двойное опевание, камбиату и проходящий диссонанс на первую долю</w:t>
+        <w:t xml:space="preserve">Включая двойное </w:t>
+      </w:r>
+      <w:proofErr w:type="spellStart"/>
+      <w:r>
+        <w:rPr>
+          <w:lang w:val="ru-RU"/>
+        </w:rPr>
+        <w:t>опевание</w:t>
+      </w:r>
+      <w:proofErr w:type="spellEnd"/>
+      <w:r>
+        <w:rPr>
+          <w:lang w:val="ru-RU"/>
+        </w:rPr>
+        <w:t xml:space="preserve">, </w:t>
+      </w:r>
+      <w:proofErr w:type="spellStart"/>
+      <w:r>
+        <w:rPr>
+          <w:lang w:val="ru-RU"/>
+        </w:rPr>
+        <w:t>камбиату</w:t>
+      </w:r>
+      <w:proofErr w:type="spellEnd"/>
+      <w:r>
+        <w:rPr>
+          <w:lang w:val="ru-RU"/>
+        </w:rPr>
+        <w:t xml:space="preserve"> и проходящий диссонанс на первую долю</w:t>
       </w:r>
       <w:r>
         <w:rPr>
@@ -21105,9 +21722,11 @@
         </w:rPr>
         <w:t xml:space="preserve">Сейчас в </w:t>
       </w:r>
+      <w:proofErr w:type="spellStart"/>
       <w:r>
         <w:t>MGen</w:t>
       </w:r>
+      <w:proofErr w:type="spellEnd"/>
       <w:r>
         <w:rPr>
           <w:lang w:val="ru-RU"/>
@@ -21118,7 +21737,35 @@
         <w:rPr>
           <w:lang w:val="ru-RU"/>
         </w:rPr>
-        <w:t>разрешено только в случае окружения ноты поступенным движением, поэтому двойное опевание и камбиата не помогает.</w:t>
+        <w:t xml:space="preserve">разрешено только в случае окружения ноты поступенным движением, поэтому двойное </w:t>
+      </w:r>
+      <w:proofErr w:type="spellStart"/>
+      <w:r>
+        <w:rPr>
+          <w:lang w:val="ru-RU"/>
+        </w:rPr>
+        <w:t>опевание</w:t>
+      </w:r>
+      <w:proofErr w:type="spellEnd"/>
+      <w:r>
+        <w:rPr>
+          <w:lang w:val="ru-RU"/>
+        </w:rPr>
+        <w:t xml:space="preserve"> и </w:t>
+      </w:r>
+      <w:proofErr w:type="spellStart"/>
+      <w:r>
+        <w:rPr>
+          <w:lang w:val="ru-RU"/>
+        </w:rPr>
+        <w:t>камбиата</w:t>
+      </w:r>
+      <w:proofErr w:type="spellEnd"/>
+      <w:r>
+        <w:rPr>
+          <w:lang w:val="ru-RU"/>
+        </w:rPr>
+        <w:t xml:space="preserve"> не помогает.</w:t>
       </w:r>
       <w:r>
         <w:rPr>
@@ -21130,11 +21777,27 @@
         <w:rPr>
           <w:lang w:val="ru-RU"/>
         </w:rPr>
-        <w:t xml:space="preserve">Лучше учитывать только ноты в поступенном движении, т.к. скачки будут выделять квинту. Для октавы это невозможно. Поэтому, в </w:t>
-      </w:r>
+        <w:t xml:space="preserve">Лучше учитывать только ноты в </w:t>
+      </w:r>
+      <w:proofErr w:type="spellStart"/>
+      <w:r>
+        <w:rPr>
+          <w:lang w:val="ru-RU"/>
+        </w:rPr>
+        <w:t>поступенном</w:t>
+      </w:r>
+      <w:proofErr w:type="spellEnd"/>
+      <w:r>
+        <w:rPr>
+          <w:lang w:val="ru-RU"/>
+        </w:rPr>
+        <w:t xml:space="preserve"> движении, т.к. скачки будут выделять квинту. Для октавы это невозможно. Поэтому, в </w:t>
+      </w:r>
+      <w:proofErr w:type="spellStart"/>
       <w:r>
         <w:t>MGen</w:t>
       </w:r>
+      <w:proofErr w:type="spellEnd"/>
       <w:r>
         <w:rPr>
           <w:lang w:val="ru-RU"/>
@@ -21163,9 +21826,11 @@
         </w:rPr>
         <w:annotationRef/>
       </w:r>
+      <w:proofErr w:type="spellStart"/>
       <w:r>
         <w:t>MGen</w:t>
       </w:r>
+      <w:proofErr w:type="spellEnd"/>
       <w:r>
         <w:rPr>
           <w:lang w:val="ru-RU"/>
@@ -21190,24 +21855,28 @@
         </w:rPr>
         <w:t>5</w:t>
       </w:r>
+      <w:proofErr w:type="spellStart"/>
       <w:r>
         <w:rPr>
           <w:vertAlign w:val="superscript"/>
         </w:rPr>
         <w:t>th</w:t>
       </w:r>
+      <w:proofErr w:type="spellEnd"/>
       <w:r>
         <w:rPr>
           <w:lang w:val="ru-RU"/>
         </w:rPr>
         <w:t>-6</w:t>
       </w:r>
+      <w:proofErr w:type="spellStart"/>
       <w:r>
         <w:rPr>
           <w:vertAlign w:val="superscript"/>
         </w:rPr>
         <w:t>th</w:t>
       </w:r>
+      <w:proofErr w:type="spellEnd"/>
       <w:r>
         <w:rPr>
           <w:vertAlign w:val="superscript"/>
@@ -21243,9 +21912,11 @@
         </w:rPr>
         <w:t xml:space="preserve">В </w:t>
       </w:r>
+      <w:proofErr w:type="spellStart"/>
       <w:r>
         <w:t>MGen</w:t>
       </w:r>
+      <w:proofErr w:type="spellEnd"/>
       <w:r>
         <w:rPr>
           <w:lang w:val="ru-RU"/>
@@ -21291,11 +21962,19 @@
       <w:bookmarkStart w:id="186" w:name="OLE_LINK277"/>
       <w:bookmarkStart w:id="187" w:name="OLE_LINK278"/>
       <w:bookmarkStart w:id="188" w:name="_Hlk512889017"/>
-      <w:r>
-        <w:rPr>
-          <w:lang w:val="ru-RU"/>
-        </w:rPr>
-        <w:t>Наверное глупый вопрос, но почему на сильную долю разрешены диссонансы, если в параграфе 5 они были запрещены?</w:t>
+      <w:proofErr w:type="gramStart"/>
+      <w:r>
+        <w:rPr>
+          <w:lang w:val="ru-RU"/>
+        </w:rPr>
+        <w:t>Наверное</w:t>
+      </w:r>
+      <w:proofErr w:type="gramEnd"/>
+      <w:r>
+        <w:rPr>
+          <w:lang w:val="ru-RU"/>
+        </w:rPr>
+        <w:t xml:space="preserve"> глупый вопрос, но почему на сильную долю разрешены диссонансы, если в параграфе 5 они были запрещены?</w:t>
       </w:r>
       <w:bookmarkEnd w:id="186"/>
       <w:bookmarkEnd w:id="187"/>
@@ -21342,12 +22021,14 @@
         </w:rPr>
         <w:t xml:space="preserve"> (</w:t>
       </w:r>
+      <w:proofErr w:type="spellStart"/>
       <w:r>
         <w:rPr>
           <w:rStyle w:val="a8"/>
         </w:rPr>
         <w:t>fleuri</w:t>
       </w:r>
+      <w:proofErr w:type="spellEnd"/>
       <w:r>
         <w:rPr>
           <w:rStyle w:val="a8"/>
@@ -21417,7 +22098,21 @@
         <w:rPr>
           <w:lang w:val="ru-RU"/>
         </w:rPr>
-        <w:t xml:space="preserve"> В двухголосье это возможно только если диссонанс с голосом, не являющимся </w:t>
+        <w:t xml:space="preserve"> В </w:t>
+      </w:r>
+      <w:proofErr w:type="spellStart"/>
+      <w:r>
+        <w:rPr>
+          <w:lang w:val="ru-RU"/>
+        </w:rPr>
+        <w:t>двухголосье</w:t>
+      </w:r>
+      <w:proofErr w:type="spellEnd"/>
+      <w:r>
+        <w:rPr>
+          <w:lang w:val="ru-RU"/>
+        </w:rPr>
+        <w:t xml:space="preserve"> это возможно только если диссонанс с голосом, не являющимся </w:t>
       </w:r>
       <w:r>
         <w:t>CF</w:t>
@@ -21444,9 +22139,11 @@
         </w:rPr>
         <w:annotationRef/>
       </w:r>
+      <w:proofErr w:type="spellStart"/>
       <w:r>
         <w:t>MGen</w:t>
       </w:r>
+      <w:proofErr w:type="spellEnd"/>
       <w:r>
         <w:rPr>
           <w:lang w:val="ru-RU"/>
@@ -21487,9 +22184,11 @@
         </w:rPr>
         <w:annotationRef/>
       </w:r>
+      <w:proofErr w:type="spellStart"/>
       <w:r>
         <w:t>MGen</w:t>
       </w:r>
+      <w:proofErr w:type="spellEnd"/>
       <w:r>
         <w:rPr>
           <w:lang w:val="ru-RU"/>
@@ -21524,12 +22223,21 @@
         </w:rPr>
         <w:annotationRef/>
       </w:r>
+      <w:proofErr w:type="spellStart"/>
       <w:r>
         <w:rPr>
           <w:rStyle w:val="a8"/>
           <w:lang w:val="ru-RU"/>
         </w:rPr>
-        <w:t xml:space="preserve">MGen: </w:t>
+        <w:t>MGen</w:t>
+      </w:r>
+      <w:proofErr w:type="spellEnd"/>
+      <w:r>
+        <w:rPr>
+          <w:rStyle w:val="a8"/>
+          <w:lang w:val="ru-RU"/>
+        </w:rPr>
+        <w:t xml:space="preserve">: </w:t>
       </w:r>
       <w:r>
         <w:rPr>
@@ -21554,9 +22262,11 @@
         </w:rPr>
         <w:annotationRef/>
       </w:r>
+      <w:proofErr w:type="spellStart"/>
       <w:r>
         <w:t>MGen</w:t>
       </w:r>
+      <w:proofErr w:type="spellEnd"/>
       <w:r>
         <w:rPr>
           <w:lang w:val="ru-RU"/>
@@ -21777,9 +22487,11 @@
         </w:rPr>
         <w:annotationRef/>
       </w:r>
+      <w:proofErr w:type="spellStart"/>
       <w:r>
         <w:t>MGen</w:t>
       </w:r>
+      <w:proofErr w:type="spellEnd"/>
       <w:r>
         <w:rPr>
           <w:lang w:val="ru-RU"/>
@@ -21804,7 +22516,7 @@
       </w:r>
     </w:p>
   </w:comment>
-  <w:comment w:id="239" w:author="Rualark Rualark" w:date="2018-05-05T20:45:00Z" w:initials="RR">
+  <w:comment w:id="240" w:author="Rualark Rualark" w:date="2018-05-05T20:45:00Z" w:initials="RR">
     <w:p>
       <w:pPr>
         <w:pStyle w:val="a9"/>
@@ -21846,9 +22558,11 @@
         </w:rPr>
         <w:annotationRef/>
       </w:r>
+      <w:proofErr w:type="spellStart"/>
       <w:r>
         <w:t>MGen</w:t>
       </w:r>
+      <w:proofErr w:type="spellEnd"/>
       <w:r>
         <w:rPr>
           <w:lang w:val="ru-RU"/>
@@ -21925,9 +22639,11 @@
         </w:rPr>
         <w:annotationRef/>
       </w:r>
+      <w:proofErr w:type="spellStart"/>
       <w:r>
         <w:t>MGen</w:t>
       </w:r>
+      <w:proofErr w:type="spellEnd"/>
       <w:r>
         <w:rPr>
           <w:lang w:val="ru-RU"/>
@@ -21988,9 +22704,11 @@
         </w:rPr>
         <w:annotationRef/>
       </w:r>
+      <w:proofErr w:type="spellStart"/>
       <w:r>
         <w:t>MGen</w:t>
       </w:r>
+      <w:proofErr w:type="spellEnd"/>
       <w:r>
         <w:rPr>
           <w:lang w:val="ru-RU"/>
@@ -22009,24 +22727,28 @@
         </w:rPr>
         <w:t>5</w:t>
       </w:r>
+      <w:proofErr w:type="spellStart"/>
       <w:r>
         <w:rPr>
           <w:vertAlign w:val="superscript"/>
         </w:rPr>
         <w:t>th</w:t>
       </w:r>
+      <w:proofErr w:type="spellEnd"/>
       <w:r>
         <w:rPr>
           <w:lang w:val="ru-RU"/>
         </w:rPr>
         <w:t>-6</w:t>
       </w:r>
+      <w:proofErr w:type="spellStart"/>
       <w:r>
         <w:rPr>
           <w:vertAlign w:val="superscript"/>
         </w:rPr>
         <w:t>th</w:t>
       </w:r>
+      <w:proofErr w:type="spellEnd"/>
       <w:r>
         <w:rPr>
           <w:lang w:val="ru-RU"/>
@@ -22143,12 +22865,14 @@
         </w:rPr>
         <w:annotationRef/>
       </w:r>
+      <w:proofErr w:type="spellStart"/>
       <w:r>
         <w:rPr>
           <w:rStyle w:val="a8"/>
         </w:rPr>
         <w:t>MGen</w:t>
       </w:r>
+      <w:proofErr w:type="spellEnd"/>
       <w:r>
         <w:rPr>
           <w:rStyle w:val="a8"/>
@@ -22173,9 +22897,11 @@
           <w:lang w:val="ru-RU"/>
         </w:rPr>
       </w:pPr>
+      <w:proofErr w:type="spellStart"/>
       <w:r>
         <w:t>MGen</w:t>
       </w:r>
+      <w:proofErr w:type="spellEnd"/>
       <w:r>
         <w:rPr>
           <w:lang w:val="ru-RU"/>
@@ -22210,9 +22936,11 @@
         </w:rPr>
         <w:annotationRef/>
       </w:r>
+      <w:proofErr w:type="spellStart"/>
       <w:r>
         <w:t>MGen</w:t>
       </w:r>
+      <w:proofErr w:type="spellEnd"/>
       <w:r>
         <w:rPr>
           <w:lang w:val="ru-RU"/>
@@ -22281,9 +23009,11 @@
         </w:rPr>
         <w:t xml:space="preserve">В </w:t>
       </w:r>
+      <w:proofErr w:type="spellStart"/>
       <w:r>
         <w:t>MGen</w:t>
       </w:r>
+      <w:proofErr w:type="spellEnd"/>
       <w:r>
         <w:rPr>
           <w:lang w:val="ru-RU"/>
@@ -22368,9 +23098,11 @@
         </w:rPr>
         <w:t xml:space="preserve"> трех голосов или в </w:t>
       </w:r>
+      <w:proofErr w:type="spellStart"/>
       <w:r>
         <w:t>fleuri</w:t>
       </w:r>
+      <w:proofErr w:type="spellEnd"/>
       <w:r>
         <w:rPr>
           <w:lang w:val="ru-RU"/>
@@ -22447,9 +23179,11 @@
         </w:rPr>
         <w:annotationRef/>
       </w:r>
+      <w:proofErr w:type="spellStart"/>
       <w:r>
         <w:t>MGen</w:t>
       </w:r>
+      <w:proofErr w:type="spellEnd"/>
       <w:r>
         <w:rPr>
           <w:lang w:val="ru-RU"/>
@@ -22460,7 +23194,21 @@
         <w:rPr>
           <w:lang w:val="ru-RU"/>
         </w:rPr>
-        <w:t>такое ограничение на противоположное и поступенное движение не нужно.</w:t>
+        <w:t xml:space="preserve">такое ограничение на противоположное и </w:t>
+      </w:r>
+      <w:proofErr w:type="spellStart"/>
+      <w:r>
+        <w:rPr>
+          <w:lang w:val="ru-RU"/>
+        </w:rPr>
+        <w:t>поступенное</w:t>
+      </w:r>
+      <w:proofErr w:type="spellEnd"/>
+      <w:r>
+        <w:rPr>
+          <w:lang w:val="ru-RU"/>
+        </w:rPr>
+        <w:t xml:space="preserve"> движение не нужно.</w:t>
       </w:r>
     </w:p>
   </w:comment>
@@ -22484,9 +23232,11 @@
         </w:rPr>
         <w:t xml:space="preserve">В </w:t>
       </w:r>
+      <w:proofErr w:type="spellStart"/>
       <w:r>
         <w:t>MGen</w:t>
       </w:r>
+      <w:proofErr w:type="spellEnd"/>
       <w:r>
         <w:rPr>
           <w:lang w:val="ru-RU"/>
@@ -22509,7 +23259,21 @@
         <w:rPr>
           <w:lang w:val="ru-RU"/>
         </w:rPr>
-        <w:t>: только не в басу, только в нисходящем поступенном движении, последующая нота должна быть консонансом.</w:t>
+        <w:t xml:space="preserve">: только не в басу, только в нисходящем </w:t>
+      </w:r>
+      <w:proofErr w:type="spellStart"/>
+      <w:r>
+        <w:rPr>
+          <w:lang w:val="ru-RU"/>
+        </w:rPr>
+        <w:t>поступенном</w:t>
+      </w:r>
+      <w:proofErr w:type="spellEnd"/>
+      <w:r>
+        <w:rPr>
+          <w:lang w:val="ru-RU"/>
+        </w:rPr>
+        <w:t xml:space="preserve"> движении, последующая нота должна быть консонансом.</w:t>
       </w:r>
     </w:p>
   </w:comment>
@@ -22972,7 +23736,21 @@
         <w:rPr>
           <w:lang w:val="ru-RU"/>
         </w:rPr>
-        <w:t>Начиная с 5 голосов целая нота может быть залигована с более короткой нотой.</w:t>
+        <w:t xml:space="preserve">Начиная с 5 голосов целая нота может быть </w:t>
+      </w:r>
+      <w:proofErr w:type="spellStart"/>
+      <w:r>
+        <w:rPr>
+          <w:lang w:val="ru-RU"/>
+        </w:rPr>
+        <w:t>залигована</w:t>
+      </w:r>
+      <w:proofErr w:type="spellEnd"/>
+      <w:r>
+        <w:rPr>
+          <w:lang w:val="ru-RU"/>
+        </w:rPr>
+        <w:t xml:space="preserve"> с более короткой нотой.</w:t>
       </w:r>
       <w:bookmarkEnd w:id="73"/>
       <w:bookmarkEnd w:id="74"/>
@@ -24002,7 +24780,21 @@
         <w:rPr>
           <w:lang w:val="ru-RU"/>
         </w:rPr>
-        <w:t>По аналогии с этим примером, допускаются сближенные квинты и октавы, если вторая квинта или октава образована гармонической нотой в поступенном движении, напоминающей проходящую ноту:</w:t>
+        <w:t xml:space="preserve">По аналогии с этим примером, допускаются сближенные квинты и октавы, если вторая квинта или октава образована гармонической нотой в </w:t>
+      </w:r>
+      <w:proofErr w:type="spellStart"/>
+      <w:r>
+        <w:rPr>
+          <w:lang w:val="ru-RU"/>
+        </w:rPr>
+        <w:t>поступенном</w:t>
+      </w:r>
+      <w:proofErr w:type="spellEnd"/>
+      <w:r>
+        <w:rPr>
+          <w:lang w:val="ru-RU"/>
+        </w:rPr>
+        <w:t xml:space="preserve"> движении, напоминающей проходящую ноту:</w:t>
       </w:r>
     </w:p>
     <w:p>
@@ -27929,7 +28721,7 @@
 </file>
 
 <file path=customXml/itemProps1.xml><?xml version="1.0" encoding="utf-8"?>
-<ds:datastoreItem xmlns:ds="http://schemas.openxmlformats.org/officeDocument/2006/customXml" ds:itemID="{83A54F10-95CF-4B9D-B3B7-FB80847F6BEE}">
+<ds:datastoreItem xmlns:ds="http://schemas.openxmlformats.org/officeDocument/2006/customXml" ds:itemID="{12FB7FEE-D906-4C08-BB35-F73992DEA552}">
   <ds:schemaRefs>
     <ds:schemaRef ds:uri="http://schemas.openxmlformats.org/officeDocument/2006/bibliography"/>
   </ds:schemaRefs>

</xml_diff>

<commit_message>
CA3: Load lyrics and text
</commit_message>
<xml_diff>
--- a/MGen/docs/Archive/Галлон-Бич.docx
+++ b/MGen/docs/Archive/Галлон-Бич.docx
@@ -11,23 +11,21 @@
           <w:lang w:val="ru-RU"/>
         </w:rPr>
       </w:pPr>
-      <w:proofErr w:type="spellStart"/>
       <w:r>
         <w:rPr>
           <w:b/>
           <w:sz w:val="44"/>
           <w:lang w:val="ru-RU"/>
         </w:rPr>
-        <w:t>Ноэль</w:t>
-      </w:r>
-      <w:proofErr w:type="spellEnd"/>
+        <w:t>Ноэль Галлон, Марсель Би</w:t>
+      </w:r>
       <w:r>
         <w:rPr>
           <w:b/>
           <w:sz w:val="44"/>
           <w:lang w:val="ru-RU"/>
         </w:rPr>
-        <w:t xml:space="preserve"> Галлон, Марсель Би</w:t>
+        <w:t>ч</w:t>
       </w:r>
       <w:r>
         <w:rPr>
@@ -35,7 +33,7 @@
           <w:sz w:val="44"/>
           <w:lang w:val="ru-RU"/>
         </w:rPr>
-        <w:t>ч</w:t>
+        <w:t xml:space="preserve">. </w:t>
       </w:r>
       <w:r>
         <w:rPr>
@@ -43,19 +41,11 @@
           <w:sz w:val="44"/>
           <w:lang w:val="ru-RU"/>
         </w:rPr>
-        <w:t xml:space="preserve">. </w:t>
-      </w:r>
-      <w:r>
-        <w:rPr>
-          <w:b/>
-          <w:sz w:val="44"/>
-          <w:lang w:val="ru-RU"/>
-        </w:rPr>
         <w:t>Контрапункт</w:t>
       </w:r>
     </w:p>
-    <w:bookmarkStart w:id="0" w:name="OLE_LINK1" w:displacedByCustomXml="next"/>
-    <w:bookmarkStart w:id="1" w:name="OLE_LINK2" w:displacedByCustomXml="next"/>
+    <w:bookmarkStart w:id="0" w:name="OLE_LINK2" w:displacedByCustomXml="next"/>
+    <w:bookmarkStart w:id="1" w:name="OLE_LINK1" w:displacedByCustomXml="next"/>
     <w:sdt>
       <w:sdtPr>
         <w:rPr>
@@ -1781,16 +1771,8 @@
         <w:rPr>
           <w:lang w:val="ru-RU"/>
         </w:rPr>
-        <w:t xml:space="preserve">Строгий или школьный контрапункт учит накладывать друг на друга короткие </w:t>
-      </w:r>
-      <w:proofErr w:type="spellStart"/>
-      <w:r>
-        <w:rPr>
-          <w:lang w:val="ru-RU"/>
-        </w:rPr>
-        <w:t>немодулирующие</w:t>
-      </w:r>
-      <w:proofErr w:type="spellEnd"/>
+        <w:t>Строгий или школьный контрапункт учит накладывать друг на друга короткие немодулирующие</w:t>
+      </w:r>
       <w:r>
         <w:rPr>
           <w:rStyle w:val="a5"/>
@@ -1845,14 +1827,12 @@
         </w:rPr>
         <w:t xml:space="preserve"> </w:t>
       </w:r>
-      <w:proofErr w:type="spellStart"/>
       <w:r>
         <w:rPr>
           <w:i/>
         </w:rPr>
         <w:t>firmus</w:t>
       </w:r>
-      <w:proofErr w:type="spellEnd"/>
       <w:r>
         <w:rPr>
           <w:i/>
@@ -1910,51 +1890,44 @@
         </w:rPr>
       </w:pPr>
       <w:r>
-        <w:t xml:space="preserve">Cantus </w:t>
-      </w:r>
-      <w:proofErr w:type="spellStart"/>
-      <w:r>
+        <w:t>Cantus firmus</w:t>
+      </w:r>
+    </w:p>
+    <w:p>
+      <w:pPr>
+        <w:ind w:firstLine="360"/>
+        <w:rPr>
+          <w:lang w:val="ru-RU"/>
+        </w:rPr>
+      </w:pPr>
+      <w:r>
+        <w:rPr>
+          <w:lang w:val="ru-RU"/>
+        </w:rPr>
+        <w:t xml:space="preserve">Также называется заданной мелодией, используемой для выполнения упражнений по контрапункту. </w:t>
+      </w:r>
+      <w:r>
+        <w:t>C</w:t>
+      </w:r>
+      <w:r>
+        <w:rPr>
+          <w:i/>
+        </w:rPr>
+        <w:t>antus</w:t>
+      </w:r>
+      <w:r>
+        <w:rPr>
+          <w:i/>
+          <w:lang w:val="ru-RU"/>
+        </w:rPr>
+        <w:t xml:space="preserve"> </w:t>
+      </w:r>
+      <w:r>
+        <w:rPr>
+          <w:i/>
+        </w:rPr>
         <w:t>firmus</w:t>
       </w:r>
-      <w:proofErr w:type="spellEnd"/>
-    </w:p>
-    <w:p>
-      <w:pPr>
-        <w:ind w:firstLine="360"/>
-        <w:rPr>
-          <w:lang w:val="ru-RU"/>
-        </w:rPr>
-      </w:pPr>
-      <w:r>
-        <w:rPr>
-          <w:lang w:val="ru-RU"/>
-        </w:rPr>
-        <w:t xml:space="preserve">Также называется заданной мелодией, используемой для выполнения упражнений по контрапункту. </w:t>
-      </w:r>
-      <w:r>
-        <w:t>C</w:t>
-      </w:r>
-      <w:r>
-        <w:rPr>
-          <w:i/>
-        </w:rPr>
-        <w:t>antus</w:t>
-      </w:r>
-      <w:r>
-        <w:rPr>
-          <w:i/>
-          <w:lang w:val="ru-RU"/>
-        </w:rPr>
-        <w:t xml:space="preserve"> </w:t>
-      </w:r>
-      <w:proofErr w:type="spellStart"/>
-      <w:r>
-        <w:rPr>
-          <w:i/>
-        </w:rPr>
-        <w:t>firmus</w:t>
-      </w:r>
-      <w:proofErr w:type="spellEnd"/>
       <w:r>
         <w:rPr>
           <w:i/>
@@ -1998,7 +1971,6 @@
         </w:rPr>
         <w:t xml:space="preserve"> </w:t>
       </w:r>
-      <w:proofErr w:type="spellStart"/>
       <w:r>
         <w:rPr>
           <w:i/>
@@ -2006,7 +1978,6 @@
         </w:rPr>
         <w:t>firmus</w:t>
       </w:r>
-      <w:proofErr w:type="spellEnd"/>
       <w:r>
         <w:rPr>
           <w:i/>
@@ -2728,14 +2699,12 @@
         </w:rPr>
         <w:t xml:space="preserve"> </w:t>
       </w:r>
-      <w:proofErr w:type="spellStart"/>
       <w:r>
         <w:rPr>
           <w:i/>
         </w:rPr>
         <w:t>firmus</w:t>
       </w:r>
-      <w:proofErr w:type="spellEnd"/>
       <w:r>
         <w:rPr>
           <w:i/>
@@ -4238,16 +4207,8 @@
         <w:rPr>
           <w:lang w:val="ru-RU"/>
         </w:rPr>
-        <w:t xml:space="preserve">Начиная с пяти </w:t>
-      </w:r>
-      <w:proofErr w:type="gramStart"/>
-      <w:r>
-        <w:rPr>
-          <w:lang w:val="ru-RU"/>
-        </w:rPr>
-        <w:t>голосов</w:t>
-      </w:r>
-      <w:proofErr w:type="gramEnd"/>
+        <w:t>Начиная с пяти голосов</w:t>
+      </w:r>
       <w:r>
         <w:rPr>
           <w:lang w:val="ru-RU"/>
@@ -4347,14 +4308,12 @@
         </w:rPr>
         <w:t xml:space="preserve"> </w:t>
       </w:r>
-      <w:proofErr w:type="spellStart"/>
       <w:r>
         <w:rPr>
           <w:i/>
         </w:rPr>
         <w:t>firmus</w:t>
       </w:r>
-      <w:proofErr w:type="spellEnd"/>
       <w:r>
         <w:rPr>
           <w:i/>
@@ -4395,14 +4354,12 @@
         </w:rPr>
         <w:t xml:space="preserve"> </w:t>
       </w:r>
-      <w:proofErr w:type="spellStart"/>
       <w:r>
         <w:rPr>
           <w:i/>
         </w:rPr>
         <w:t>firmus</w:t>
       </w:r>
-      <w:proofErr w:type="spellEnd"/>
       <w:r>
         <w:rPr>
           <w:i/>
@@ -4667,14 +4624,12 @@
         </w:rPr>
         <w:t xml:space="preserve"> </w:t>
       </w:r>
-      <w:proofErr w:type="spellStart"/>
       <w:r>
         <w:rPr>
           <w:i/>
         </w:rPr>
         <w:t>firmus</w:t>
       </w:r>
-      <w:proofErr w:type="spellEnd"/>
       <w:r>
         <w:rPr>
           <w:i/>
@@ -4901,21 +4856,7 @@
         <w:rPr>
           <w:lang w:val="ru-RU"/>
         </w:rPr>
-        <w:t xml:space="preserve">. Синкопы. Контрапункт пишется половинными </w:t>
-      </w:r>
-      <w:proofErr w:type="spellStart"/>
-      <w:r>
-        <w:rPr>
-          <w:lang w:val="ru-RU"/>
-        </w:rPr>
-        <w:t>залигованными</w:t>
-      </w:r>
-      <w:proofErr w:type="spellEnd"/>
-      <w:r>
-        <w:rPr>
-          <w:lang w:val="ru-RU"/>
-        </w:rPr>
-        <w:t xml:space="preserve"> нотами и начинается с половинной паузы. В случае сложности допускается разрыв </w:t>
+        <w:t xml:space="preserve">. Синкопы. Контрапункт пишется половинными залигованными нотами и начинается с половинной паузы. В случае сложности допускается разрыв </w:t>
       </w:r>
       <w:r>
         <w:rPr>
@@ -5003,14 +4944,12 @@
         </w:rPr>
         <w:t xml:space="preserve"> </w:t>
       </w:r>
-      <w:proofErr w:type="spellStart"/>
       <w:r>
         <w:rPr>
           <w:i/>
         </w:rPr>
         <w:t>firmus</w:t>
       </w:r>
-      <w:proofErr w:type="spellEnd"/>
       <w:r>
         <w:rPr>
           <w:i/>
@@ -5187,14 +5126,12 @@
         </w:rPr>
         <w:t xml:space="preserve"> </w:t>
       </w:r>
-      <w:proofErr w:type="spellStart"/>
       <w:r>
         <w:rPr>
           <w:i/>
         </w:rPr>
         <w:t>firmus</w:t>
       </w:r>
-      <w:proofErr w:type="spellEnd"/>
       <w:r>
         <w:rPr>
           <w:i/>
@@ -5288,14 +5225,12 @@
         </w:rPr>
         <w:t xml:space="preserve"> </w:t>
       </w:r>
-      <w:proofErr w:type="spellStart"/>
       <w:r>
         <w:rPr>
           <w:i/>
         </w:rPr>
         <w:t>firmus</w:t>
       </w:r>
-      <w:proofErr w:type="spellEnd"/>
       <w:r>
         <w:rPr>
           <w:i/>
@@ -5345,31 +5280,13 @@
         </w:rPr>
         <w:t xml:space="preserve">называется </w:t>
       </w:r>
-      <w:proofErr w:type="spellStart"/>
       <w:r>
         <w:rPr>
           <w:i/>
           <w:lang w:val="ru-RU"/>
         </w:rPr>
-        <w:t>grand</w:t>
-      </w:r>
-      <w:proofErr w:type="spellEnd"/>
-      <w:r>
-        <w:rPr>
-          <w:i/>
-          <w:lang w:val="ru-RU"/>
-        </w:rPr>
-        <w:t xml:space="preserve"> </w:t>
-      </w:r>
-      <w:proofErr w:type="spellStart"/>
-      <w:r>
-        <w:rPr>
-          <w:i/>
-          <w:lang w:val="ru-RU"/>
-        </w:rPr>
-        <w:t>mélange</w:t>
-      </w:r>
-      <w:proofErr w:type="spellEnd"/>
+        <w:t>grand mélange</w:t>
+      </w:r>
       <w:r>
         <w:rPr>
           <w:lang w:val="ru-RU"/>
@@ -6683,21 +6600,7 @@
         <w:rPr>
           <w:lang w:val="ru-RU"/>
         </w:rPr>
-        <w:t xml:space="preserve">. Вместе с противоположным движением, </w:t>
-      </w:r>
-      <w:proofErr w:type="spellStart"/>
-      <w:r>
-        <w:rPr>
-          <w:lang w:val="ru-RU"/>
-        </w:rPr>
-        <w:t>поступенное</w:t>
-      </w:r>
-      <w:proofErr w:type="spellEnd"/>
-      <w:r>
-        <w:rPr>
-          <w:lang w:val="ru-RU"/>
-        </w:rPr>
-        <w:t xml:space="preserve"> движение составляет саму суть контрапункта.</w:t>
+        <w:t>. Вместе с противоположным движением, поступенное движение составляет саму суть контрапункта.</w:t>
       </w:r>
     </w:p>
     <w:p>
@@ -7302,21 +7205,7 @@
         <w:rPr>
           <w:lang w:val="ru-RU"/>
         </w:rPr>
-        <w:t xml:space="preserve">образованные </w:t>
-      </w:r>
-      <w:proofErr w:type="spellStart"/>
-      <w:r>
-        <w:rPr>
-          <w:lang w:val="ru-RU"/>
-        </w:rPr>
-        <w:t>недиатоническими</w:t>
-      </w:r>
-      <w:proofErr w:type="spellEnd"/>
-      <w:r>
-        <w:rPr>
-          <w:lang w:val="ru-RU"/>
-        </w:rPr>
-        <w:t xml:space="preserve"> звуками</w:t>
+        <w:t>образованные недиатоническими звуками</w:t>
       </w:r>
       <w:r>
         <w:rPr>
@@ -7340,35 +7229,7 @@
         <w:rPr>
           <w:lang w:val="ru-RU"/>
         </w:rPr>
-        <w:t xml:space="preserve">интервалы между </w:t>
-      </w:r>
-      <w:proofErr w:type="spellStart"/>
-      <w:r>
-        <w:rPr>
-          <w:lang w:val="ru-RU"/>
-        </w:rPr>
-        <w:t>альтерированной</w:t>
-      </w:r>
-      <w:proofErr w:type="spellEnd"/>
-      <w:r>
-        <w:rPr>
-          <w:lang w:val="ru-RU"/>
-        </w:rPr>
-        <w:t xml:space="preserve"> и </w:t>
-      </w:r>
-      <w:proofErr w:type="spellStart"/>
-      <w:r>
-        <w:rPr>
-          <w:lang w:val="ru-RU"/>
-        </w:rPr>
-        <w:t>неальтерированной</w:t>
-      </w:r>
-      <w:proofErr w:type="spellEnd"/>
-      <w:r>
-        <w:rPr>
-          <w:lang w:val="ru-RU"/>
-        </w:rPr>
-        <w:t xml:space="preserve"> нотой одной ступени.</w:t>
+        <w:t>интервалы между альтерированной и неальтерированной нотой одной ступени.</w:t>
       </w:r>
     </w:p>
     <w:p>
@@ -7886,21 +7747,7 @@
         <w:rPr>
           <w:lang w:val="ru-RU"/>
         </w:rPr>
-        <w:t xml:space="preserve">в пределах трех нот должны содержать в себе </w:t>
-      </w:r>
-      <w:proofErr w:type="spellStart"/>
-      <w:r>
-        <w:rPr>
-          <w:lang w:val="ru-RU"/>
-        </w:rPr>
-        <w:t>поступенное</w:t>
-      </w:r>
-      <w:proofErr w:type="spellEnd"/>
-      <w:r>
-        <w:rPr>
-          <w:lang w:val="ru-RU"/>
-        </w:rPr>
-        <w:t xml:space="preserve"> </w:t>
+        <w:t xml:space="preserve">в пределах трех нот должны содержать в себе поступенное </w:t>
       </w:r>
       <w:r>
         <w:rPr>
@@ -8373,21 +8220,7 @@
         <w:rPr>
           <w:lang w:val="ru-RU"/>
         </w:rPr>
-        <w:t xml:space="preserve"> (кроме </w:t>
-      </w:r>
-      <w:proofErr w:type="spellStart"/>
-      <w:r>
-        <w:rPr>
-          <w:lang w:val="ru-RU"/>
-        </w:rPr>
-        <w:t>опевания</w:t>
-      </w:r>
-      <w:proofErr w:type="spellEnd"/>
-      <w:r>
-        <w:rPr>
-          <w:lang w:val="ru-RU"/>
-        </w:rPr>
-        <w:t>)</w:t>
+        <w:t xml:space="preserve"> (кроме опевания)</w:t>
       </w:r>
       <w:r>
         <w:rPr>
@@ -8399,21 +8232,7 @@
         <w:rPr>
           <w:lang w:val="ru-RU"/>
         </w:rPr>
-        <w:t xml:space="preserve"> Гармонические ноты могут использоваться как в </w:t>
-      </w:r>
-      <w:proofErr w:type="spellStart"/>
-      <w:r>
-        <w:rPr>
-          <w:lang w:val="ru-RU"/>
-        </w:rPr>
-        <w:t>поступенном</w:t>
-      </w:r>
-      <w:proofErr w:type="spellEnd"/>
-      <w:r>
-        <w:rPr>
-          <w:lang w:val="ru-RU"/>
-        </w:rPr>
-        <w:t xml:space="preserve"> движении, так и в скачках. </w:t>
+        <w:t xml:space="preserve"> Гармонические ноты могут использоваться как в поступенном движении, так и в скачках. </w:t>
       </w:r>
       <w:commentRangeStart w:id="101"/>
       <w:r>
@@ -9440,19 +9259,11 @@
         </w:rPr>
         <w:t xml:space="preserve">при восходящем </w:t>
       </w:r>
-      <w:proofErr w:type="spellStart"/>
-      <w:r>
-        <w:rPr>
-          <w:lang w:val="ru-RU"/>
-        </w:rPr>
-        <w:t>поступенном</w:t>
-      </w:r>
-      <w:proofErr w:type="spellEnd"/>
-      <w:r>
-        <w:rPr>
-          <w:lang w:val="ru-RU"/>
-        </w:rPr>
-        <w:t xml:space="preserve"> </w:t>
+      <w:r>
+        <w:rPr>
+          <w:lang w:val="ru-RU"/>
+        </w:rPr>
+        <w:t xml:space="preserve">поступенном </w:t>
       </w:r>
       <w:commentRangeStart w:id="116"/>
       <w:r>
@@ -9574,21 +9385,7 @@
         <w:rPr>
           <w:lang w:val="ru-RU"/>
         </w:rPr>
-        <w:t xml:space="preserve">при нисходящем </w:t>
-      </w:r>
-      <w:proofErr w:type="spellStart"/>
-      <w:r>
-        <w:rPr>
-          <w:lang w:val="ru-RU"/>
-        </w:rPr>
-        <w:t>поступенном</w:t>
-      </w:r>
-      <w:proofErr w:type="spellEnd"/>
-      <w:r>
-        <w:rPr>
-          <w:lang w:val="ru-RU"/>
-        </w:rPr>
-        <w:t xml:space="preserve"> </w:t>
+        <w:t xml:space="preserve">при нисходящем поступенном </w:t>
       </w:r>
       <w:commentRangeStart w:id="123"/>
       <w:r>
@@ -9780,35 +9577,7 @@
         <w:rPr>
           <w:lang w:val="ru-RU"/>
         </w:rPr>
-        <w:t xml:space="preserve">избегать сближения </w:t>
-      </w:r>
-      <w:proofErr w:type="spellStart"/>
-      <w:r>
-        <w:rPr>
-          <w:lang w:val="ru-RU"/>
-        </w:rPr>
-        <w:t>альтерированной</w:t>
-      </w:r>
-      <w:proofErr w:type="spellEnd"/>
-      <w:r>
-        <w:rPr>
-          <w:lang w:val="ru-RU"/>
-        </w:rPr>
-        <w:t xml:space="preserve"> и </w:t>
-      </w:r>
-      <w:proofErr w:type="spellStart"/>
-      <w:r>
-        <w:rPr>
-          <w:lang w:val="ru-RU"/>
-        </w:rPr>
-        <w:t>неальтерированной</w:t>
-      </w:r>
-      <w:proofErr w:type="spellEnd"/>
-      <w:r>
-        <w:rPr>
-          <w:lang w:val="ru-RU"/>
-        </w:rPr>
-        <w:t xml:space="preserve"> форм одной и той же ступени (</w:t>
+        <w:t>избегать сближения альтерированной и неальтерированной форм одной и той же ступени (</w:t>
       </w:r>
       <w:r>
         <w:t>VI</w:t>
@@ -10009,7 +9778,6 @@
         </w:rPr>
         <w:t xml:space="preserve">хроматическое </w:t>
       </w:r>
-      <w:proofErr w:type="spellStart"/>
       <w:r>
         <w:rPr>
           <w:lang w:val="ru-RU"/>
@@ -10020,14 +9788,7 @@
         <w:rPr>
           <w:lang w:val="ru-RU"/>
         </w:rPr>
-        <w:t>ереченье</w:t>
-      </w:r>
-      <w:proofErr w:type="spellEnd"/>
-      <w:r>
-        <w:rPr>
-          <w:lang w:val="ru-RU"/>
-        </w:rPr>
-        <w:t xml:space="preserve"> хорошо </w:t>
+        <w:t xml:space="preserve">ереченье хорошо </w:t>
       </w:r>
       <w:commentRangeStart w:id="131"/>
       <w:r>
@@ -10119,35 +9880,7 @@
         <w:rPr>
           <w:lang w:val="ru-RU"/>
         </w:rPr>
-        <w:t xml:space="preserve">Одновременное звучание </w:t>
-      </w:r>
-      <w:proofErr w:type="spellStart"/>
-      <w:r>
-        <w:rPr>
-          <w:lang w:val="ru-RU"/>
-        </w:rPr>
-        <w:t>альтерированной</w:t>
-      </w:r>
-      <w:proofErr w:type="spellEnd"/>
-      <w:r>
-        <w:rPr>
-          <w:lang w:val="ru-RU"/>
-        </w:rPr>
-        <w:t xml:space="preserve"> и </w:t>
-      </w:r>
-      <w:proofErr w:type="spellStart"/>
-      <w:r>
-        <w:rPr>
-          <w:lang w:val="ru-RU"/>
-        </w:rPr>
-        <w:t>неальтерированной</w:t>
-      </w:r>
-      <w:proofErr w:type="spellEnd"/>
-      <w:r>
-        <w:rPr>
-          <w:lang w:val="ru-RU"/>
-        </w:rPr>
-        <w:t xml:space="preserve"> форм </w:t>
+        <w:t xml:space="preserve">Одновременное звучание альтерированной и неальтерированной форм </w:t>
       </w:r>
       <w:r>
         <w:t>VI</w:t>
@@ -10394,21 +10127,7 @@
         <w:rPr>
           <w:lang w:val="ru-RU"/>
         </w:rPr>
-        <w:t xml:space="preserve">оединения нот, образующиеся при противоположном и </w:t>
-      </w:r>
-      <w:proofErr w:type="spellStart"/>
-      <w:r>
-        <w:rPr>
-          <w:lang w:val="ru-RU"/>
-        </w:rPr>
-        <w:t>поступенном</w:t>
-      </w:r>
-      <w:proofErr w:type="spellEnd"/>
-      <w:r>
-        <w:rPr>
-          <w:lang w:val="ru-RU"/>
-        </w:rPr>
-        <w:t xml:space="preserve"> движении, прекрасно звучат.</w:t>
+        <w:t>оединения нот, образующиеся при противоположном и поступенном движении, прекрасно звучат.</w:t>
       </w:r>
     </w:p>
     <w:p>
@@ -12506,25 +12225,27 @@
           <w:lang w:val="ru-RU"/>
         </w:rPr>
         <w:lastRenderedPageBreak/>
-        <w:t>Большую</w:t>
-      </w:r>
-      <w:r>
-        <w:rPr>
-          <w:lang w:val="ru-RU"/>
-        </w:rPr>
-        <w:t xml:space="preserve"> септиму и </w:t>
-      </w:r>
-      <w:r>
-        <w:rPr>
-          <w:lang w:val="ru-RU"/>
-        </w:rPr>
-        <w:t>малую</w:t>
-      </w:r>
-      <w:r>
-        <w:rPr>
-          <w:lang w:val="ru-RU"/>
-        </w:rPr>
-        <w:t xml:space="preserve"> нону </w:t>
+        <w:t>Большая септима</w:t>
+      </w:r>
+      <w:r>
+        <w:rPr>
+          <w:lang w:val="ru-RU"/>
+        </w:rPr>
+        <w:t xml:space="preserve"> и </w:t>
+      </w:r>
+      <w:r>
+        <w:rPr>
+          <w:lang w:val="ru-RU"/>
+        </w:rPr>
+        <w:t>малая нона</w:t>
+      </w:r>
+      <w:bookmarkStart w:id="194" w:name="_GoBack"/>
+      <w:bookmarkEnd w:id="194"/>
+      <w:r>
+        <w:rPr>
+          <w:lang w:val="ru-RU"/>
+        </w:rPr>
+        <w:t xml:space="preserve"> </w:t>
       </w:r>
       <w:r>
         <w:rPr>
@@ -12621,9 +12342,9 @@
           <w:lang w:val="ru-RU"/>
         </w:rPr>
       </w:pPr>
-      <w:bookmarkStart w:id="194" w:name="OLE_LINK281"/>
-      <w:bookmarkStart w:id="195" w:name="OLE_LINK282"/>
-      <w:bookmarkStart w:id="196" w:name="OLE_LINK287"/>
+      <w:bookmarkStart w:id="195" w:name="OLE_LINK281"/>
+      <w:bookmarkStart w:id="196" w:name="OLE_LINK282"/>
+      <w:bookmarkStart w:id="197" w:name="OLE_LINK287"/>
       <w:r>
         <w:rPr>
           <w:lang w:val="ru-RU"/>
@@ -12668,9 +12389,9 @@
         <w:t>.</w:t>
       </w:r>
     </w:p>
-    <w:bookmarkEnd w:id="194"/>
     <w:bookmarkEnd w:id="195"/>
     <w:bookmarkEnd w:id="196"/>
+    <w:bookmarkEnd w:id="197"/>
     <w:p>
       <w:pPr>
         <w:jc w:val="center"/>
@@ -12762,19 +12483,19 @@
         </w:rPr>
         <w:t xml:space="preserve">большая </w:t>
       </w:r>
-      <w:commentRangeStart w:id="197"/>
+      <w:commentRangeStart w:id="198"/>
       <w:r>
         <w:rPr>
           <w:lang w:val="ru-RU"/>
         </w:rPr>
         <w:t>нона</w:t>
       </w:r>
-      <w:commentRangeEnd w:id="197"/>
+      <w:commentRangeEnd w:id="198"/>
       <w:r>
         <w:rPr>
           <w:rStyle w:val="a8"/>
         </w:rPr>
-        <w:commentReference w:id="197"/>
+        <w:commentReference w:id="198"/>
       </w:r>
       <w:r>
         <w:rPr>
@@ -12870,19 +12591,19 @@
         </w:rPr>
         <w:t xml:space="preserve">нона могут быть смягчены </w:t>
       </w:r>
-      <w:commentRangeStart w:id="198"/>
+      <w:commentRangeStart w:id="199"/>
       <w:r>
         <w:rPr>
           <w:lang w:val="ru-RU"/>
         </w:rPr>
         <w:t>общей нотой</w:t>
       </w:r>
-      <w:commentRangeEnd w:id="198"/>
+      <w:commentRangeEnd w:id="199"/>
       <w:r>
         <w:rPr>
           <w:rStyle w:val="a8"/>
         </w:rPr>
-        <w:commentReference w:id="198"/>
+        <w:commentReference w:id="199"/>
       </w:r>
       <w:r>
         <w:rPr>
@@ -12986,7 +12707,7 @@
         </w:rPr>
         <w:t xml:space="preserve">большой </w:t>
       </w:r>
-      <w:commentRangeStart w:id="199"/>
+      <w:commentRangeStart w:id="200"/>
       <w:r>
         <w:rPr>
           <w:lang w:val="ru-RU"/>
@@ -13017,12 +12738,12 @@
         </w:rPr>
         <w:t>ноной</w:t>
       </w:r>
-      <w:commentRangeEnd w:id="199"/>
+      <w:commentRangeEnd w:id="200"/>
       <w:r>
         <w:rPr>
           <w:rStyle w:val="a8"/>
         </w:rPr>
-        <w:commentReference w:id="199"/>
+        <w:commentReference w:id="200"/>
       </w:r>
       <w:r>
         <w:rPr>
@@ -13038,8 +12759,8 @@
           <w:lang w:val="ru-RU"/>
         </w:rPr>
       </w:pPr>
-      <w:bookmarkStart w:id="200" w:name="OLE_LINK173"/>
-      <w:bookmarkStart w:id="201" w:name="OLE_LINK174"/>
+      <w:bookmarkStart w:id="201" w:name="OLE_LINK173"/>
+      <w:bookmarkStart w:id="202" w:name="OLE_LINK174"/>
       <w:r>
         <w:rPr>
           <w:lang w:val="ru-RU"/>
@@ -13071,8 +12792,8 @@
         <w:t>:</w:t>
       </w:r>
     </w:p>
-    <w:bookmarkEnd w:id="200"/>
     <w:bookmarkEnd w:id="201"/>
+    <w:bookmarkEnd w:id="202"/>
     <w:p>
       <w:pPr>
         <w:jc w:val="center"/>
@@ -13205,19 +12926,19 @@
         </w:rPr>
         <w:t xml:space="preserve">Это расстояние является результатом мелодического поведения голосов и может быть очень переменным. Однако на сильную долю каждого такта расстояние между соседними голосами должно быть меньше </w:t>
       </w:r>
-      <w:commentRangeStart w:id="202"/>
+      <w:commentRangeStart w:id="203"/>
       <w:r>
         <w:rPr>
           <w:lang w:val="ru-RU"/>
         </w:rPr>
         <w:t>двух октав</w:t>
       </w:r>
-      <w:commentRangeEnd w:id="202"/>
+      <w:commentRangeEnd w:id="203"/>
       <w:r>
         <w:rPr>
           <w:rStyle w:val="a8"/>
         </w:rPr>
-        <w:commentReference w:id="202"/>
+        <w:commentReference w:id="203"/>
       </w:r>
       <w:r>
         <w:rPr>
@@ -13305,7 +13026,7 @@
           <w:lang w:val="ru-RU"/>
         </w:rPr>
       </w:pPr>
-      <w:commentRangeStart w:id="203"/>
+      <w:commentRangeStart w:id="204"/>
       <w:r>
         <w:rPr>
           <w:b/>
@@ -13314,12 +13035,12 @@
         </w:rPr>
         <w:t>Исключения</w:t>
       </w:r>
-      <w:commentRangeEnd w:id="203"/>
+      <w:commentRangeEnd w:id="204"/>
       <w:r>
         <w:rPr>
           <w:rStyle w:val="a8"/>
         </w:rPr>
-        <w:commentReference w:id="203"/>
+        <w:commentReference w:id="204"/>
       </w:r>
       <w:r>
         <w:rPr>
@@ -13335,11 +13056,11 @@
           <w:lang w:val="ru-RU"/>
         </w:rPr>
       </w:pPr>
-      <w:bookmarkStart w:id="204" w:name="OLE_LINK79"/>
-      <w:bookmarkStart w:id="205" w:name="OLE_LINK80"/>
-      <w:bookmarkStart w:id="206" w:name="OLE_LINK85"/>
-      <w:bookmarkStart w:id="207" w:name="OLE_LINK175"/>
-      <w:bookmarkStart w:id="208" w:name="OLE_LINK176"/>
+      <w:bookmarkStart w:id="205" w:name="OLE_LINK79"/>
+      <w:bookmarkStart w:id="206" w:name="OLE_LINK80"/>
+      <w:bookmarkStart w:id="207" w:name="OLE_LINK85"/>
+      <w:bookmarkStart w:id="208" w:name="OLE_LINK175"/>
+      <w:bookmarkStart w:id="209" w:name="OLE_LINK176"/>
       <w:r>
         <w:rPr>
           <w:lang w:val="ru-RU"/>
@@ -13354,11 +13075,11 @@
           <w:lang w:val="ru-RU"/>
         </w:rPr>
       </w:pPr>
-      <w:bookmarkStart w:id="209" w:name="OLE_LINK285"/>
-      <w:bookmarkStart w:id="210" w:name="OLE_LINK286"/>
-      <w:bookmarkEnd w:id="204"/>
+      <w:bookmarkStart w:id="210" w:name="OLE_LINK285"/>
+      <w:bookmarkStart w:id="211" w:name="OLE_LINK286"/>
       <w:bookmarkEnd w:id="205"/>
       <w:bookmarkEnd w:id="206"/>
+      <w:bookmarkEnd w:id="207"/>
       <w:r>
         <w:rPr>
           <w:lang w:val="ru-RU"/>
@@ -13366,10 +13087,10 @@
         <w:t>Начиная с 5 голосов, допускаются пересечения даже в последнем такте. В первом такте они всегда запрещены.</w:t>
       </w:r>
     </w:p>
-    <w:bookmarkEnd w:id="207"/>
     <w:bookmarkEnd w:id="208"/>
     <w:bookmarkEnd w:id="209"/>
     <w:bookmarkEnd w:id="210"/>
+    <w:bookmarkEnd w:id="211"/>
     <w:p>
       <w:pPr>
         <w:pStyle w:val="5"/>
@@ -13434,9 +13155,9 @@
           <w:lang w:val="ru-RU"/>
         </w:rPr>
       </w:pPr>
-      <w:bookmarkStart w:id="211" w:name="OLE_LINK288"/>
-      <w:bookmarkStart w:id="212" w:name="OLE_LINK289"/>
-      <w:bookmarkStart w:id="213" w:name="OLE_LINK76"/>
+      <w:bookmarkStart w:id="212" w:name="OLE_LINK288"/>
+      <w:bookmarkStart w:id="213" w:name="OLE_LINK289"/>
+      <w:bookmarkStart w:id="214" w:name="OLE_LINK76"/>
       <w:r>
         <w:rPr>
           <w:lang w:val="ru-RU"/>
@@ -13468,9 +13189,9 @@
             <w:tcW w:w="4839" w:type="dxa"/>
             <w:vAlign w:val="center"/>
           </w:tcPr>
-          <w:bookmarkEnd w:id="211"/>
           <w:bookmarkEnd w:id="212"/>
           <w:bookmarkEnd w:id="213"/>
+          <w:bookmarkEnd w:id="214"/>
           <w:p>
             <w:pPr>
               <w:pStyle w:val="a7"/>
@@ -13784,29 +13505,29 @@
           <w:lang w:val="ru-RU"/>
         </w:rPr>
       </w:pPr>
-      <w:bookmarkStart w:id="214" w:name="OLE_LINK187"/>
-      <w:bookmarkStart w:id="215" w:name="OLE_LINK188"/>
-      <w:bookmarkStart w:id="216" w:name="OLE_LINK77"/>
-      <w:bookmarkStart w:id="217" w:name="OLE_LINK78"/>
+      <w:bookmarkStart w:id="215" w:name="OLE_LINK187"/>
+      <w:bookmarkStart w:id="216" w:name="OLE_LINK188"/>
+      <w:bookmarkStart w:id="217" w:name="OLE_LINK77"/>
+      <w:bookmarkStart w:id="218" w:name="OLE_LINK78"/>
       <w:r>
         <w:rPr>
           <w:lang w:val="ru-RU"/>
         </w:rPr>
         <w:t xml:space="preserve">Все ноты, гармонические и мелодические, за исключением задержания, можно удваивать. Вводный тон в контрапункте </w:t>
       </w:r>
-      <w:commentRangeStart w:id="218"/>
+      <w:commentRangeStart w:id="219"/>
       <w:r>
         <w:rPr>
           <w:lang w:val="ru-RU"/>
         </w:rPr>
         <w:t>также можно удваивать</w:t>
       </w:r>
-      <w:commentRangeEnd w:id="218"/>
+      <w:commentRangeEnd w:id="219"/>
       <w:r>
         <w:rPr>
           <w:rStyle w:val="a8"/>
         </w:rPr>
-        <w:commentReference w:id="218"/>
+        <w:commentReference w:id="219"/>
       </w:r>
       <w:r>
         <w:rPr>
@@ -13827,11 +13548,11 @@
         </w:rPr>
         <w:t>.</w:t>
       </w:r>
-      <w:bookmarkEnd w:id="214"/>
       <w:bookmarkEnd w:id="215"/>
-    </w:p>
-    <w:bookmarkEnd w:id="216"/>
+      <w:bookmarkEnd w:id="216"/>
+    </w:p>
     <w:bookmarkEnd w:id="217"/>
+    <w:bookmarkEnd w:id="218"/>
     <w:p>
       <w:pPr>
         <w:pStyle w:val="a7"/>
@@ -13970,8 +13691,8 @@
           <w:lang w:val="ru-RU"/>
         </w:rPr>
       </w:pPr>
-      <w:bookmarkStart w:id="221" w:name="OLE_LINK177"/>
-      <w:bookmarkStart w:id="222" w:name="OLE_LINK178"/>
+      <w:bookmarkStart w:id="222" w:name="OLE_LINK177"/>
+      <w:bookmarkStart w:id="223" w:name="OLE_LINK178"/>
       <w:r>
         <w:rPr>
           <w:lang w:val="ru-RU"/>
@@ -14019,8 +13740,8 @@
         <w:t>.</w:t>
       </w:r>
     </w:p>
-    <w:bookmarkEnd w:id="221"/>
     <w:bookmarkEnd w:id="222"/>
+    <w:bookmarkEnd w:id="223"/>
     <w:p>
       <w:pPr>
         <w:pStyle w:val="a7"/>
@@ -14041,19 +13762,19 @@
           <w:lang w:val="ru-RU"/>
         </w:rPr>
       </w:pPr>
-      <w:commentRangeStart w:id="225"/>
+      <w:commentRangeStart w:id="226"/>
       <w:r>
         <w:rPr>
           <w:lang w:val="ru-RU"/>
         </w:rPr>
         <w:t xml:space="preserve">Движение в унисон должно быть противоположным </w:t>
       </w:r>
-      <w:commentRangeEnd w:id="225"/>
+      <w:commentRangeEnd w:id="226"/>
       <w:r>
         <w:rPr>
           <w:rStyle w:val="a8"/>
         </w:rPr>
-        <w:commentReference w:id="225"/>
+        <w:commentReference w:id="226"/>
       </w:r>
       <w:r>
         <w:rPr>
@@ -14345,21 +14066,21 @@
           <w:lang w:val="ru-RU"/>
         </w:rPr>
       </w:pPr>
-      <w:bookmarkStart w:id="226" w:name="OLE_LINK81"/>
-      <w:bookmarkStart w:id="227" w:name="OLE_LINK82"/>
-      <w:commentRangeStart w:id="228"/>
+      <w:bookmarkStart w:id="227" w:name="OLE_LINK81"/>
+      <w:bookmarkStart w:id="228" w:name="OLE_LINK82"/>
+      <w:commentRangeStart w:id="229"/>
       <w:r>
         <w:rPr>
           <w:lang w:val="ru-RU"/>
         </w:rPr>
         <w:t xml:space="preserve">Можно покидать унисон </w:t>
       </w:r>
-      <w:commentRangeEnd w:id="228"/>
+      <w:commentRangeEnd w:id="229"/>
       <w:r>
         <w:rPr>
           <w:rStyle w:val="a8"/>
         </w:rPr>
-        <w:commentReference w:id="228"/>
+        <w:commentReference w:id="229"/>
       </w:r>
       <w:r>
         <w:rPr>
@@ -14416,8 +14137,8 @@
         <w:t>.</w:t>
       </w:r>
     </w:p>
-    <w:bookmarkEnd w:id="226"/>
     <w:bookmarkEnd w:id="227"/>
+    <w:bookmarkEnd w:id="228"/>
     <w:p>
       <w:pPr>
         <w:pStyle w:val="5"/>
@@ -14443,10 +14164,10 @@
           <w:lang w:val="ru-RU"/>
         </w:rPr>
       </w:pPr>
-      <w:bookmarkStart w:id="229" w:name="OLE_LINK83"/>
-      <w:bookmarkStart w:id="230" w:name="OLE_LINK84"/>
-      <w:bookmarkStart w:id="231" w:name="OLE_LINK88"/>
-      <w:bookmarkStart w:id="232" w:name="OLE_LINK89"/>
+      <w:bookmarkStart w:id="230" w:name="OLE_LINK83"/>
+      <w:bookmarkStart w:id="231" w:name="OLE_LINK84"/>
+      <w:bookmarkStart w:id="232" w:name="OLE_LINK88"/>
+      <w:bookmarkStart w:id="233" w:name="OLE_LINK89"/>
       <w:r>
         <w:rPr>
           <w:lang w:val="ru-RU"/>
@@ -14454,8 +14175,8 @@
         <w:t>Чистая кварта, увеличенная кварта и уменьшенная квинта не допускаются между гармоническими нотами верхнего голоса и баса.</w:t>
       </w:r>
     </w:p>
-    <w:bookmarkEnd w:id="229"/>
     <w:bookmarkEnd w:id="230"/>
+    <w:bookmarkEnd w:id="231"/>
     <w:p>
       <w:pPr>
         <w:pStyle w:val="a7"/>
@@ -14522,10 +14243,10 @@
           <w:lang w:val="ru-RU"/>
         </w:rPr>
       </w:pPr>
-      <w:bookmarkStart w:id="233" w:name="OLE_LINK179"/>
-      <w:bookmarkStart w:id="234" w:name="OLE_LINK180"/>
-      <w:bookmarkEnd w:id="231"/>
+      <w:bookmarkStart w:id="234" w:name="OLE_LINK179"/>
+      <w:bookmarkStart w:id="235" w:name="OLE_LINK180"/>
       <w:bookmarkEnd w:id="232"/>
+      <w:bookmarkEnd w:id="233"/>
       <w:r>
         <w:rPr>
           <w:lang w:val="ru-RU"/>
@@ -14544,23 +14265,15 @@
           <w:lang w:val="ru-RU"/>
         </w:rPr>
       </w:pPr>
-      <w:bookmarkStart w:id="235" w:name="OLE_LINK181"/>
-      <w:bookmarkStart w:id="236" w:name="OLE_LINK182"/>
-      <w:bookmarkEnd w:id="233"/>
+      <w:bookmarkStart w:id="236" w:name="OLE_LINK181"/>
+      <w:bookmarkStart w:id="237" w:name="OLE_LINK182"/>
       <w:bookmarkEnd w:id="234"/>
-      <w:r>
-        <w:rPr>
-          <w:lang w:val="ru-RU"/>
-        </w:rPr>
-        <w:t xml:space="preserve">Чистая кварта, увеличенная кварта и уменьшенная квинта </w:t>
-      </w:r>
-      <w:bookmarkStart w:id="237" w:name="_GoBack"/>
-      <w:bookmarkEnd w:id="237"/>
-      <w:r>
-        <w:rPr>
-          <w:lang w:val="ru-RU"/>
-        </w:rPr>
-        <w:t>допускаются между гармоническими нотами голосов, отличных от баса.</w:t>
+      <w:bookmarkEnd w:id="235"/>
+      <w:r>
+        <w:rPr>
+          <w:lang w:val="ru-RU"/>
+        </w:rPr>
+        <w:t>Чистая кварта, увеличенная кварта и уменьшенная квинта допускаются между гармоническими нотами голосов, отличных от баса.</w:t>
       </w:r>
     </w:p>
     <w:p>
@@ -14572,8 +14285,8 @@
       </w:pPr>
       <w:bookmarkStart w:id="238" w:name="OLE_LINK86"/>
       <w:bookmarkStart w:id="239" w:name="OLE_LINK87"/>
-      <w:bookmarkEnd w:id="235"/>
       <w:bookmarkEnd w:id="236"/>
+      <w:bookmarkEnd w:id="237"/>
       <w:r>
         <w:rPr>
           <w:lang w:val="ru-RU"/>
@@ -18139,19 +17852,11 @@
         <w:t xml:space="preserve">отивоположного </w:t>
       </w:r>
       <w:commentRangeStart w:id="268"/>
-      <w:proofErr w:type="spellStart"/>
-      <w:r>
-        <w:rPr>
-          <w:lang w:val="ru-RU"/>
-        </w:rPr>
-        <w:t>поступенного</w:t>
-      </w:r>
-      <w:proofErr w:type="spellEnd"/>
-      <w:r>
-        <w:rPr>
-          <w:lang w:val="ru-RU"/>
-        </w:rPr>
-        <w:t xml:space="preserve"> движения</w:t>
+      <w:r>
+        <w:rPr>
+          <w:lang w:val="ru-RU"/>
+        </w:rPr>
+        <w:t>поступенного движения</w:t>
       </w:r>
       <w:commentRangeEnd w:id="268"/>
       <w:r>
@@ -18446,33 +18151,11 @@
           <w:lang w:val="ru-RU"/>
         </w:rPr>
       </w:pPr>
-      <w:proofErr w:type="spellStart"/>
-      <w:r>
-        <w:rPr>
-          <w:lang w:val="ru-RU"/>
-        </w:rPr>
-        <w:t>Опевание</w:t>
-      </w:r>
-      <w:proofErr w:type="spellEnd"/>
-      <w:r>
-        <w:rPr>
-          <w:lang w:val="ru-RU"/>
-        </w:rPr>
-        <w:t xml:space="preserve"> и </w:t>
-      </w:r>
-      <w:proofErr w:type="spellStart"/>
-      <w:r>
-        <w:rPr>
-          <w:lang w:val="ru-RU"/>
-        </w:rPr>
-        <w:t>опеваемая</w:t>
-      </w:r>
-      <w:proofErr w:type="spellEnd"/>
-      <w:r>
-        <w:rPr>
-          <w:lang w:val="ru-RU"/>
-        </w:rPr>
-        <w:t xml:space="preserve"> нота</w:t>
+      <w:r>
+        <w:rPr>
+          <w:lang w:val="ru-RU"/>
+        </w:rPr>
+        <w:t>Опевание и опеваемая нота</w:t>
       </w:r>
     </w:p>
     <w:p>
@@ -18482,47 +18165,11 @@
           <w:lang w:val="ru-RU"/>
         </w:rPr>
       </w:pPr>
-      <w:proofErr w:type="spellStart"/>
-      <w:r>
-        <w:rPr>
-          <w:lang w:val="ru-RU"/>
-        </w:rPr>
-        <w:t>Опевающая</w:t>
-      </w:r>
-      <w:proofErr w:type="spellEnd"/>
-      <w:r>
-        <w:rPr>
-          <w:lang w:val="ru-RU"/>
-        </w:rPr>
-        <w:t xml:space="preserve"> и </w:t>
-      </w:r>
-      <w:proofErr w:type="spellStart"/>
-      <w:r>
-        <w:rPr>
-          <w:lang w:val="ru-RU"/>
-        </w:rPr>
-        <w:t>опеваемая</w:t>
-      </w:r>
-      <w:proofErr w:type="spellEnd"/>
-      <w:r>
-        <w:rPr>
-          <w:lang w:val="ru-RU"/>
-        </w:rPr>
-        <w:t xml:space="preserve"> ноты могут звучать одновременно (</w:t>
-      </w:r>
-      <w:proofErr w:type="spellStart"/>
-      <w:r>
-        <w:rPr>
-          <w:lang w:val="ru-RU"/>
-        </w:rPr>
-        <w:t>опевание</w:t>
-      </w:r>
-      <w:proofErr w:type="spellEnd"/>
-      <w:r>
-        <w:rPr>
-          <w:lang w:val="ru-RU"/>
-        </w:rPr>
-        <w:t xml:space="preserve"> октавы). </w:t>
+      <w:r>
+        <w:rPr>
+          <w:lang w:val="ru-RU"/>
+        </w:rPr>
+        <w:t xml:space="preserve">Опевающая и опеваемая ноты могут звучать одновременно (опевание октавы). </w:t>
       </w:r>
     </w:p>
     <w:p>
@@ -18536,21 +18183,7 @@
         <w:rPr>
           <w:lang w:val="ru-RU"/>
         </w:rPr>
-        <w:t xml:space="preserve">Нельзя </w:t>
-      </w:r>
-      <w:proofErr w:type="spellStart"/>
-      <w:r>
-        <w:rPr>
-          <w:lang w:val="ru-RU"/>
-        </w:rPr>
-        <w:t>опевать</w:t>
-      </w:r>
-      <w:proofErr w:type="spellEnd"/>
-      <w:r>
-        <w:rPr>
-          <w:lang w:val="ru-RU"/>
-        </w:rPr>
-        <w:t xml:space="preserve"> унисон.</w:t>
+        <w:t>Нельзя опевать унисон.</w:t>
       </w:r>
     </w:p>
     <w:p>
@@ -18770,19 +18403,11 @@
         </w:rPr>
         <w:t xml:space="preserve">это запрещает, </w:t>
       </w:r>
-      <w:proofErr w:type="spellStart"/>
-      <w:r>
-        <w:rPr>
-          <w:lang w:val="ru-RU"/>
-        </w:rPr>
-        <w:t>MGen</w:t>
-      </w:r>
-      <w:proofErr w:type="spellEnd"/>
-      <w:r>
-        <w:rPr>
-          <w:lang w:val="ru-RU"/>
-        </w:rPr>
-        <w:t xml:space="preserve"> </w:t>
+      <w:r>
+        <w:rPr>
+          <w:lang w:val="ru-RU"/>
+        </w:rPr>
+        <w:t xml:space="preserve">MGen </w:t>
       </w:r>
       <w:r>
         <w:rPr>
@@ -18884,11 +18509,9 @@
         </w:rPr>
         <w:annotationRef/>
       </w:r>
-      <w:proofErr w:type="spellStart"/>
       <w:r>
         <w:t>MGen</w:t>
       </w:r>
-      <w:proofErr w:type="spellEnd"/>
       <w:r>
         <w:rPr>
           <w:lang w:val="ru-RU"/>
@@ -18929,11 +18552,9 @@
         </w:rPr>
         <w:annotationRef/>
       </w:r>
-      <w:proofErr w:type="spellStart"/>
       <w:r>
         <w:t>MGen</w:t>
       </w:r>
-      <w:proofErr w:type="spellEnd"/>
       <w:r>
         <w:rPr>
           <w:lang w:val="ru-RU"/>
@@ -18966,14 +18587,7 @@
         <w:rPr>
           <w:lang w:val="ru-RU"/>
         </w:rPr>
-        <w:t xml:space="preserve">½_¼ ¼ </w:t>
-      </w:r>
-      <w:proofErr w:type="gramStart"/>
-      <w:r>
-        <w:rPr>
-          <w:lang w:val="ru-RU"/>
-        </w:rPr>
-        <w:t>½</w:t>
+        <w:t>½_¼ ¼ ½</w:t>
       </w:r>
       <w:bookmarkEnd w:id="66"/>
       <w:bookmarkEnd w:id="67"/>
@@ -18987,14 +18601,7 @@
         <w:rPr>
           <w:lang w:val="ru-RU"/>
         </w:rPr>
-        <w:t xml:space="preserve"> (</w:t>
-      </w:r>
-      <w:proofErr w:type="gramEnd"/>
-      <w:r>
-        <w:rPr>
-          <w:lang w:val="ru-RU"/>
-        </w:rPr>
-        <w:t>запретить</w:t>
+        <w:t xml:space="preserve"> (запретить</w:t>
       </w:r>
       <w:r>
         <w:rPr>
@@ -19038,14 +18645,7 @@
         <w:rPr>
           <w:lang w:val="ru-RU"/>
         </w:rPr>
-        <w:t>1/8 1/</w:t>
-      </w:r>
-      <w:proofErr w:type="gramStart"/>
-      <w:r>
-        <w:rPr>
-          <w:lang w:val="ru-RU"/>
-        </w:rPr>
-        <w:t xml:space="preserve">8 </w:t>
+        <w:t xml:space="preserve">1/8 1/8 </w:t>
       </w:r>
       <w:r>
         <w:rPr>
@@ -19053,7 +18653,6 @@
         </w:rPr>
         <w:t xml:space="preserve"> ½</w:t>
       </w:r>
-      <w:proofErr w:type="gramEnd"/>
       <w:r>
         <w:rPr>
           <w:lang w:val="ru-RU"/>
@@ -19089,23 +18688,7 @@
           <w:color w:val="D9D9D9" w:themeColor="background1" w:themeShade="D9"/>
           <w:lang w:val="ru-RU"/>
         </w:rPr>
-        <w:t xml:space="preserve">е больше двух восьмых на такт. Это уже определяется правилом «не больше 5 нот в такте», потому </w:t>
-      </w:r>
-      <w:proofErr w:type="gramStart"/>
-      <w:r>
-        <w:rPr>
-          <w:color w:val="D9D9D9" w:themeColor="background1" w:themeShade="D9"/>
-          <w:lang w:val="ru-RU"/>
-        </w:rPr>
-        <w:t>что</w:t>
-      </w:r>
-      <w:proofErr w:type="gramEnd"/>
-      <w:r>
-        <w:rPr>
-          <w:color w:val="D9D9D9" w:themeColor="background1" w:themeShade="D9"/>
-          <w:lang w:val="ru-RU"/>
-        </w:rPr>
-        <w:t xml:space="preserve"> учитывая, что четыре восьмые не могут стоять рядом, т.к. попадут на 3 долю, нот будет 6</w:t>
+        <w:t>е больше двух восьмых на такт. Это уже определяется правилом «не больше 5 нот в такте», потому что учитывая, что четыре восьмые не могут стоять рядом, т.к. попадут на 3 долю, нот будет 6</w:t>
       </w:r>
       <w:r>
         <w:rPr>
@@ -19129,11 +18712,9 @@
         </w:rPr>
         <w:annotationRef/>
       </w:r>
-      <w:proofErr w:type="spellStart"/>
       <w:r>
         <w:t>MGen</w:t>
       </w:r>
-      <w:proofErr w:type="spellEnd"/>
       <w:r>
         <w:rPr>
           <w:lang w:val="ru-RU"/>
@@ -19168,11 +18749,9 @@
         </w:rPr>
         <w:annotationRef/>
       </w:r>
-      <w:proofErr w:type="spellStart"/>
       <w:r>
         <w:t>MGen</w:t>
       </w:r>
-      <w:proofErr w:type="spellEnd"/>
       <w:r>
         <w:rPr>
           <w:lang w:val="ru-RU"/>
@@ -19201,11 +18780,9 @@
         </w:rPr>
         <w:annotationRef/>
       </w:r>
-      <w:proofErr w:type="spellStart"/>
       <w:r>
         <w:t>MGen</w:t>
       </w:r>
-      <w:proofErr w:type="spellEnd"/>
       <w:r>
         <w:rPr>
           <w:lang w:val="ru-RU"/>
@@ -19306,11 +18883,9 @@
         </w:rPr>
         <w:annotationRef/>
       </w:r>
-      <w:proofErr w:type="spellStart"/>
       <w:r>
         <w:t>MGen</w:t>
       </w:r>
-      <w:proofErr w:type="spellEnd"/>
       <w:r>
         <w:rPr>
           <w:lang w:val="ru-RU"/>
@@ -19339,11 +18914,9 @@
         </w:rPr>
         <w:annotationRef/>
       </w:r>
-      <w:proofErr w:type="spellStart"/>
       <w:r>
         <w:t>MGen</w:t>
       </w:r>
-      <w:proofErr w:type="spellEnd"/>
       <w:r>
         <w:rPr>
           <w:lang w:val="ru-RU"/>
@@ -19395,39 +18968,7 @@
           <w:b/>
           <w:lang w:val="ru-RU"/>
         </w:rPr>
-        <w:t xml:space="preserve">Терции разрешены, но возможно </w:t>
-      </w:r>
-      <w:proofErr w:type="spellStart"/>
-      <w:r>
-        <w:rPr>
-          <w:b/>
-          <w:lang w:val="ru-RU"/>
-        </w:rPr>
-        <w:t>Noel</w:t>
-      </w:r>
-      <w:proofErr w:type="spellEnd"/>
-      <w:r>
-        <w:rPr>
-          <w:b/>
-          <w:lang w:val="ru-RU"/>
-        </w:rPr>
-        <w:t xml:space="preserve"> </w:t>
-      </w:r>
-      <w:proofErr w:type="spellStart"/>
-      <w:r>
-        <w:rPr>
-          <w:b/>
-          <w:lang w:val="ru-RU"/>
-        </w:rPr>
-        <w:t>Gallon</w:t>
-      </w:r>
-      <w:proofErr w:type="spellEnd"/>
-      <w:r>
-        <w:rPr>
-          <w:b/>
-          <w:lang w:val="ru-RU"/>
-        </w:rPr>
-        <w:t xml:space="preserve"> их запрещает из-за звучания пентатоники.</w:t>
+        <w:t>Терции разрешены, но возможно Noel Gallon их запрещает из-за звучания пентатоники.</w:t>
       </w:r>
     </w:p>
   </w:comment>
@@ -19445,14 +18986,12 @@
         </w:rPr>
         <w:annotationRef/>
       </w:r>
-      <w:proofErr w:type="spellStart"/>
       <w:r>
         <w:rPr>
           <w:rStyle w:val="a8"/>
         </w:rPr>
         <w:t>MGen</w:t>
       </w:r>
-      <w:proofErr w:type="spellEnd"/>
       <w:r>
         <w:rPr>
           <w:rStyle w:val="a8"/>
@@ -19483,11 +19022,9 @@
         </w:rPr>
         <w:annotationRef/>
       </w:r>
-      <w:proofErr w:type="spellStart"/>
       <w:r>
         <w:t>MGen</w:t>
       </w:r>
-      <w:proofErr w:type="spellEnd"/>
       <w:r>
         <w:rPr>
           <w:lang w:val="ru-RU"/>
@@ -19687,11 +19224,9 @@
         </w:rPr>
         <w:annotationRef/>
       </w:r>
-      <w:proofErr w:type="spellStart"/>
       <w:r>
         <w:t>Mgen</w:t>
       </w:r>
-      <w:proofErr w:type="spellEnd"/>
       <w:r>
         <w:rPr>
           <w:lang w:val="ru-RU"/>
@@ -19720,11 +19255,9 @@
         </w:rPr>
         <w:annotationRef/>
       </w:r>
-      <w:proofErr w:type="spellStart"/>
       <w:r>
         <w:t>Mgen</w:t>
       </w:r>
-      <w:proofErr w:type="spellEnd"/>
       <w:r>
         <w:rPr>
           <w:lang w:val="ru-RU"/>
@@ -19757,14 +19290,7 @@
         <w:rPr>
           <w:lang w:val="ru-RU"/>
         </w:rPr>
-        <w:t xml:space="preserve"> </w:t>
-      </w:r>
-      <w:proofErr w:type="spellStart"/>
-      <w:r>
-        <w:rPr>
-          <w:lang w:val="ru-RU"/>
-        </w:rPr>
-        <w:t>камбиат</w:t>
+        <w:t xml:space="preserve"> камбиат</w:t>
       </w:r>
       <w:r>
         <w:rPr>
@@ -19772,7 +19298,6 @@
         </w:rPr>
         <w:t>а</w:t>
       </w:r>
-      <w:proofErr w:type="spellEnd"/>
     </w:p>
   </w:comment>
   <w:comment w:id="101" w:author="Rualark Rualark" w:date="2018-05-01T13:19:00Z" w:initials="RR">
@@ -19789,19 +19314,11 @@
         </w:rPr>
         <w:annotationRef/>
       </w:r>
-      <w:proofErr w:type="spellStart"/>
-      <w:r>
-        <w:rPr>
-          <w:lang w:val="ru-RU"/>
-        </w:rPr>
-        <w:t>MGen</w:t>
-      </w:r>
-      <w:proofErr w:type="spellEnd"/>
-      <w:r>
-        <w:rPr>
-          <w:lang w:val="ru-RU"/>
-        </w:rPr>
-        <w:t xml:space="preserve">: </w:t>
+      <w:r>
+        <w:rPr>
+          <w:lang w:val="ru-RU"/>
+        </w:rPr>
+        <w:t xml:space="preserve">MGen: </w:t>
       </w:r>
       <w:r>
         <w:rPr>
@@ -19855,11 +19372,9 @@
         </w:rPr>
         <w:annotationRef/>
       </w:r>
-      <w:proofErr w:type="spellStart"/>
       <w:r>
         <w:t>MGen</w:t>
       </w:r>
-      <w:proofErr w:type="spellEnd"/>
       <w:r>
         <w:rPr>
           <w:lang w:val="ru-RU"/>
@@ -19870,21 +19385,7 @@
         <w:rPr>
           <w:lang w:val="ru-RU"/>
         </w:rPr>
-        <w:t xml:space="preserve">разрешено не только </w:t>
-      </w:r>
-      <w:proofErr w:type="spellStart"/>
-      <w:r>
-        <w:rPr>
-          <w:lang w:val="ru-RU"/>
-        </w:rPr>
-        <w:t>поступенное</w:t>
-      </w:r>
-      <w:proofErr w:type="spellEnd"/>
-      <w:r>
-        <w:rPr>
-          <w:lang w:val="ru-RU"/>
-        </w:rPr>
-        <w:t xml:space="preserve"> движение к предъему, но и скачок к предъему.</w:t>
+        <w:t>разрешено не только поступенное движение к предъему, но и скачок к предъему.</w:t>
       </w:r>
     </w:p>
   </w:comment>
@@ -19896,11 +19397,9 @@
           <w:lang w:val="ru-RU"/>
         </w:rPr>
       </w:pPr>
-      <w:proofErr w:type="spellStart"/>
       <w:r>
         <w:t>MGen</w:t>
       </w:r>
-      <w:proofErr w:type="spellEnd"/>
       <w:r>
         <w:rPr>
           <w:lang w:val="ru-RU"/>
@@ -19947,11 +19446,9 @@
         </w:rPr>
         <w:annotationRef/>
       </w:r>
-      <w:proofErr w:type="spellStart"/>
       <w:r>
         <w:t>MGen</w:t>
       </w:r>
-      <w:proofErr w:type="spellEnd"/>
       <w:r>
         <w:rPr>
           <w:lang w:val="ru-RU"/>
@@ -19986,11 +19483,9 @@
         </w:rPr>
         <w:annotationRef/>
       </w:r>
-      <w:proofErr w:type="spellStart"/>
       <w:r>
         <w:t>MGen</w:t>
       </w:r>
-      <w:proofErr w:type="spellEnd"/>
       <w:r>
         <w:rPr>
           <w:lang w:val="ru-RU"/>
@@ -20027,11 +19522,9 @@
       </w:r>
       <w:bookmarkStart w:id="114" w:name="OLE_LINK104"/>
       <w:bookmarkStart w:id="115" w:name="OLE_LINK105"/>
-      <w:proofErr w:type="spellStart"/>
       <w:r>
         <w:t>MGen</w:t>
       </w:r>
-      <w:proofErr w:type="spellEnd"/>
       <w:r>
         <w:rPr>
           <w:lang w:val="ru-RU"/>
@@ -20078,14 +19571,12 @@
         </w:rPr>
         <w:t xml:space="preserve">Здесь имеется в виду подчинение правилам мелодического минора. При этом сейчас в </w:t>
       </w:r>
-      <w:proofErr w:type="spellStart"/>
       <w:r>
         <w:rPr>
           <w:rStyle w:val="a8"/>
         </w:rPr>
         <w:t>MGen</w:t>
       </w:r>
-      <w:proofErr w:type="spellEnd"/>
       <w:r>
         <w:rPr>
           <w:rStyle w:val="a8"/>
@@ -20105,28 +19596,51 @@
           <w:rStyle w:val="a8"/>
           <w:lang w:val="ru-RU"/>
         </w:rPr>
-        <w:t xml:space="preserve"># разрешен во всех </w:t>
-      </w:r>
-      <w:proofErr w:type="spellStart"/>
+        <w:t xml:space="preserve"># разрешен во всех поступенных движениях кроме движения </w:t>
+      </w:r>
       <w:r>
         <w:rPr>
           <w:rStyle w:val="a8"/>
-          <w:lang w:val="ru-RU"/>
-        </w:rPr>
-        <w:t>поступенных</w:t>
-      </w:r>
-      <w:proofErr w:type="spellEnd"/>
+        </w:rPr>
+        <w:t>G</w:t>
+      </w:r>
       <w:r>
         <w:rPr>
           <w:rStyle w:val="a8"/>
           <w:lang w:val="ru-RU"/>
         </w:rPr>
-        <w:t xml:space="preserve"> движениях кроме движения </w:t>
+        <w:t xml:space="preserve"> в </w:t>
       </w:r>
       <w:r>
         <w:rPr>
           <w:rStyle w:val="a8"/>
         </w:rPr>
+        <w:t>A</w:t>
+      </w:r>
+      <w:r>
+        <w:rPr>
+          <w:rStyle w:val="a8"/>
+          <w:lang w:val="ru-RU"/>
+        </w:rPr>
+        <w:t xml:space="preserve">. Таким образом, Галлон в отличие от </w:t>
+      </w:r>
+      <w:r>
+        <w:rPr>
+          <w:rStyle w:val="a8"/>
+        </w:rPr>
+        <w:t>MGen</w:t>
+      </w:r>
+      <w:r>
+        <w:rPr>
+          <w:rStyle w:val="a8"/>
+          <w:lang w:val="ru-RU"/>
+        </w:rPr>
+        <w:t xml:space="preserve"> запрещает </w:t>
+      </w:r>
+      <w:r>
+        <w:rPr>
+          <w:rStyle w:val="a8"/>
+        </w:rPr>
         <w:t>G</w:t>
       </w:r>
       <w:r>
@@ -20134,6 +19648,32 @@
           <w:rStyle w:val="a8"/>
           <w:lang w:val="ru-RU"/>
         </w:rPr>
+        <w:t xml:space="preserve"> как вспомогательную гармоническую ноту. При этом </w:t>
+      </w:r>
+      <w:r>
+        <w:rPr>
+          <w:rStyle w:val="a8"/>
+        </w:rPr>
+        <w:t>MGen</w:t>
+      </w:r>
+      <w:r>
+        <w:rPr>
+          <w:rStyle w:val="a8"/>
+          <w:lang w:val="ru-RU"/>
+        </w:rPr>
+        <w:t xml:space="preserve"> в отличии от Галлона запрещает движение </w:t>
+      </w:r>
+      <w:r>
+        <w:rPr>
+          <w:rStyle w:val="a8"/>
+        </w:rPr>
+        <w:t>G</w:t>
+      </w:r>
+      <w:r>
+        <w:rPr>
+          <w:rStyle w:val="a8"/>
+          <w:lang w:val="ru-RU"/>
+        </w:rPr>
         <w:t xml:space="preserve"> в </w:t>
       </w:r>
       <w:r>
@@ -20147,88 +19687,19 @@
           <w:rStyle w:val="a8"/>
           <w:lang w:val="ru-RU"/>
         </w:rPr>
-        <w:t xml:space="preserve">. Таким образом, Галлон в отличие от </w:t>
-      </w:r>
-      <w:proofErr w:type="spellStart"/>
+        <w:t xml:space="preserve">, даже если </w:t>
+      </w:r>
       <w:r>
         <w:rPr>
           <w:rStyle w:val="a8"/>
         </w:rPr>
-        <w:t>MGen</w:t>
-      </w:r>
-      <w:proofErr w:type="spellEnd"/>
+        <w:t>G</w:t>
+      </w:r>
       <w:r>
         <w:rPr>
           <w:rStyle w:val="a8"/>
           <w:lang w:val="ru-RU"/>
         </w:rPr>
-        <w:t xml:space="preserve"> запрещает </w:t>
-      </w:r>
-      <w:r>
-        <w:rPr>
-          <w:rStyle w:val="a8"/>
-        </w:rPr>
-        <w:t>G</w:t>
-      </w:r>
-      <w:r>
-        <w:rPr>
-          <w:rStyle w:val="a8"/>
-          <w:lang w:val="ru-RU"/>
-        </w:rPr>
-        <w:t xml:space="preserve"> как вспомогательную гармоническую ноту. При этом </w:t>
-      </w:r>
-      <w:proofErr w:type="spellStart"/>
-      <w:r>
-        <w:rPr>
-          <w:rStyle w:val="a8"/>
-        </w:rPr>
-        <w:t>MGen</w:t>
-      </w:r>
-      <w:proofErr w:type="spellEnd"/>
-      <w:r>
-        <w:rPr>
-          <w:rStyle w:val="a8"/>
-          <w:lang w:val="ru-RU"/>
-        </w:rPr>
-        <w:t xml:space="preserve"> в отличии от Галлона запрещает движение </w:t>
-      </w:r>
-      <w:r>
-        <w:rPr>
-          <w:rStyle w:val="a8"/>
-        </w:rPr>
-        <w:t>G</w:t>
-      </w:r>
-      <w:r>
-        <w:rPr>
-          <w:rStyle w:val="a8"/>
-          <w:lang w:val="ru-RU"/>
-        </w:rPr>
-        <w:t xml:space="preserve"> в </w:t>
-      </w:r>
-      <w:r>
-        <w:rPr>
-          <w:rStyle w:val="a8"/>
-        </w:rPr>
-        <w:t>A</w:t>
-      </w:r>
-      <w:r>
-        <w:rPr>
-          <w:rStyle w:val="a8"/>
-          <w:lang w:val="ru-RU"/>
-        </w:rPr>
-        <w:t xml:space="preserve">, даже если </w:t>
-      </w:r>
-      <w:r>
-        <w:rPr>
-          <w:rStyle w:val="a8"/>
-        </w:rPr>
-        <w:t>G</w:t>
-      </w:r>
-      <w:r>
-        <w:rPr>
-          <w:rStyle w:val="a8"/>
-          <w:lang w:val="ru-RU"/>
-        </w:rPr>
         <w:t xml:space="preserve"> мелодическая.</w:t>
       </w:r>
     </w:p>
@@ -20253,11 +19724,9 @@
         </w:rPr>
         <w:t xml:space="preserve">Правило не очень понятно для </w:t>
       </w:r>
-      <w:proofErr w:type="spellStart"/>
       <w:r>
         <w:t>sp</w:t>
       </w:r>
-      <w:proofErr w:type="spellEnd"/>
       <w:r>
         <w:rPr>
           <w:lang w:val="ru-RU"/>
@@ -20316,14 +19785,12 @@
         </w:rPr>
         <w:t xml:space="preserve">Здесь имеется в виду подчинение правилам мелодического минора. При этом сейчас в </w:t>
       </w:r>
-      <w:proofErr w:type="spellStart"/>
       <w:r>
         <w:rPr>
           <w:rStyle w:val="a8"/>
         </w:rPr>
         <w:t>MGen</w:t>
       </w:r>
-      <w:proofErr w:type="spellEnd"/>
       <w:r>
         <w:rPr>
           <w:rStyle w:val="a8"/>
@@ -20349,27 +19816,71 @@
           <w:rStyle w:val="a8"/>
           <w:lang w:val="ru-RU"/>
         </w:rPr>
-        <w:t xml:space="preserve">бекар разрешен во всех </w:t>
-      </w:r>
-      <w:proofErr w:type="spellStart"/>
+        <w:t xml:space="preserve">бекар разрешен во всех поступенных движениях кроме движения </w:t>
+      </w:r>
       <w:r>
         <w:rPr>
           <w:rStyle w:val="a8"/>
-          <w:lang w:val="ru-RU"/>
-        </w:rPr>
-        <w:t>поступенных</w:t>
-      </w:r>
-      <w:proofErr w:type="spellEnd"/>
+        </w:rPr>
+        <w:t>G</w:t>
+      </w:r>
       <w:r>
         <w:rPr>
           <w:rStyle w:val="a8"/>
           <w:lang w:val="ru-RU"/>
         </w:rPr>
-        <w:t xml:space="preserve"> движениях кроме движения </w:t>
+        <w:t xml:space="preserve"> </w:t>
       </w:r>
       <w:r>
         <w:rPr>
           <w:rStyle w:val="a8"/>
+          <w:lang w:val="ru-RU"/>
+        </w:rPr>
+        <w:t xml:space="preserve">в </w:t>
+      </w:r>
+      <w:r>
+        <w:rPr>
+          <w:rStyle w:val="a8"/>
+        </w:rPr>
+        <w:t>A</w:t>
+      </w:r>
+      <w:r>
+        <w:rPr>
+          <w:rStyle w:val="a8"/>
+          <w:lang w:val="ru-RU"/>
+        </w:rPr>
+        <w:t xml:space="preserve">. </w:t>
+      </w:r>
+      <w:r>
+        <w:rPr>
+          <w:rStyle w:val="a8"/>
+          <w:lang w:val="ru-RU"/>
+        </w:rPr>
+        <w:t xml:space="preserve">Таким образом, Галлон в отличие от </w:t>
+      </w:r>
+      <w:r>
+        <w:rPr>
+          <w:rStyle w:val="a8"/>
+        </w:rPr>
+        <w:t>MGen</w:t>
+      </w:r>
+      <w:r>
+        <w:rPr>
+          <w:rStyle w:val="a8"/>
+          <w:lang w:val="ru-RU"/>
+        </w:rPr>
+        <w:t xml:space="preserve"> </w:t>
+      </w:r>
+      <w:r>
+        <w:rPr>
+          <w:rStyle w:val="a8"/>
+          <w:lang w:val="ru-RU"/>
+        </w:rPr>
+        <w:t xml:space="preserve">запрещает </w:t>
+      </w:r>
+      <w:r>
+        <w:rPr>
+          <w:rStyle w:val="a8"/>
         </w:rPr>
         <w:t>G</w:t>
       </w:r>
@@ -20385,78 +19896,14 @@
           <w:rStyle w:val="a8"/>
           <w:lang w:val="ru-RU"/>
         </w:rPr>
-        <w:t xml:space="preserve">в </w:t>
+        <w:t xml:space="preserve">как вспомогательную гармоническую ноту. При этом </w:t>
       </w:r>
       <w:r>
         <w:rPr>
           <w:rStyle w:val="a8"/>
         </w:rPr>
-        <w:t>A</w:t>
-      </w:r>
-      <w:r>
-        <w:rPr>
-          <w:rStyle w:val="a8"/>
-          <w:lang w:val="ru-RU"/>
-        </w:rPr>
-        <w:t xml:space="preserve">. </w:t>
-      </w:r>
-      <w:r>
-        <w:rPr>
-          <w:rStyle w:val="a8"/>
-          <w:lang w:val="ru-RU"/>
-        </w:rPr>
-        <w:t xml:space="preserve">Таким образом, Галлон в отличие от </w:t>
-      </w:r>
-      <w:proofErr w:type="spellStart"/>
-      <w:r>
-        <w:rPr>
-          <w:rStyle w:val="a8"/>
-        </w:rPr>
         <w:t>MGen</w:t>
       </w:r>
-      <w:proofErr w:type="spellEnd"/>
-      <w:r>
-        <w:rPr>
-          <w:rStyle w:val="a8"/>
-          <w:lang w:val="ru-RU"/>
-        </w:rPr>
-        <w:t xml:space="preserve"> </w:t>
-      </w:r>
-      <w:r>
-        <w:rPr>
-          <w:rStyle w:val="a8"/>
-          <w:lang w:val="ru-RU"/>
-        </w:rPr>
-        <w:t xml:space="preserve">запрещает </w:t>
-      </w:r>
-      <w:r>
-        <w:rPr>
-          <w:rStyle w:val="a8"/>
-        </w:rPr>
-        <w:t>G</w:t>
-      </w:r>
-      <w:r>
-        <w:rPr>
-          <w:rStyle w:val="a8"/>
-          <w:lang w:val="ru-RU"/>
-        </w:rPr>
-        <w:t xml:space="preserve"> </w:t>
-      </w:r>
-      <w:r>
-        <w:rPr>
-          <w:rStyle w:val="a8"/>
-          <w:lang w:val="ru-RU"/>
-        </w:rPr>
-        <w:t xml:space="preserve">как вспомогательную гармоническую ноту. При этом </w:t>
-      </w:r>
-      <w:proofErr w:type="spellStart"/>
-      <w:r>
-        <w:rPr>
-          <w:rStyle w:val="a8"/>
-        </w:rPr>
-        <w:t>MGen</w:t>
-      </w:r>
-      <w:proofErr w:type="spellEnd"/>
       <w:r>
         <w:rPr>
           <w:rStyle w:val="a8"/>
@@ -20555,11 +20002,9 @@
         </w:rPr>
         <w:t xml:space="preserve">Правило не очень понятно для </w:t>
       </w:r>
-      <w:proofErr w:type="spellStart"/>
       <w:r>
         <w:t>sp</w:t>
       </w:r>
-      <w:proofErr w:type="spellEnd"/>
       <w:r>
         <w:rPr>
           <w:lang w:val="ru-RU"/>
@@ -20602,13 +20047,8 @@
       </w:r>
       <w:bookmarkStart w:id="127" w:name="OLE_LINK125"/>
       <w:bookmarkStart w:id="128" w:name="OLE_LINK126"/>
-      <w:proofErr w:type="spellStart"/>
-      <w:r>
-        <w:t>MGen</w:t>
-      </w:r>
-      <w:proofErr w:type="spellEnd"/>
-      <w:r>
-        <w:t xml:space="preserve">: </w:t>
+      <w:r>
+        <w:t xml:space="preserve">MGen: </w:t>
       </w:r>
       <w:r>
         <w:rPr>
@@ -20777,7 +20217,6 @@
         </w:rPr>
         <w:t xml:space="preserve"> &gt;4</w:t>
       </w:r>
-      <w:proofErr w:type="spellStart"/>
       <w:r>
         <w:rPr>
           <w:rFonts w:ascii="Arial" w:eastAsia="Times New Roman" w:hAnsi="Arial" w:cs="Arial"/>
@@ -20787,7 +20226,6 @@
         </w:rPr>
         <w:t>th</w:t>
       </w:r>
-      <w:proofErr w:type="spellEnd"/>
     </w:p>
     <w:p>
       <w:pPr>
@@ -21211,11 +20649,9 @@
         </w:rPr>
         <w:annotationRef/>
       </w:r>
-      <w:proofErr w:type="spellStart"/>
       <w:r>
         <w:t>MGen</w:t>
       </w:r>
-      <w:proofErr w:type="spellEnd"/>
       <w:r>
         <w:rPr>
           <w:lang w:val="ru-RU"/>
@@ -21240,14 +20676,12 @@
         </w:rPr>
         <w:t xml:space="preserve">хроматическое </w:t>
       </w:r>
-      <w:proofErr w:type="spellStart"/>
       <w:r>
         <w:rPr>
           <w:lang w:val="ru-RU"/>
         </w:rPr>
         <w:t>переченье</w:t>
       </w:r>
-      <w:proofErr w:type="spellEnd"/>
       <w:r>
         <w:rPr>
           <w:lang w:val="ru-RU"/>
@@ -21333,21 +20767,7 @@
         <w:rPr>
           <w:lang w:val="ru-RU"/>
         </w:rPr>
-        <w:t xml:space="preserve">Таким образом, если оба звука должны быть аккордовыми, то правило хроматического </w:t>
-      </w:r>
-      <w:proofErr w:type="spellStart"/>
-      <w:r>
-        <w:rPr>
-          <w:lang w:val="ru-RU"/>
-        </w:rPr>
-        <w:t>переченья</w:t>
-      </w:r>
-      <w:proofErr w:type="spellEnd"/>
-      <w:r>
-        <w:rPr>
-          <w:lang w:val="ru-RU"/>
-        </w:rPr>
-        <w:t xml:space="preserve"> можно сделать зеленым и показывать только если хотя бы один звук неаккордовый.</w:t>
+        <w:t>Таким образом, если оба звука должны быть аккордовыми, то правило хроматического переченья можно сделать зеленым и показывать только если хотя бы один звук неаккордовый.</w:t>
       </w:r>
       <w:r>
         <w:rPr>
@@ -21429,11 +20849,9 @@
         </w:rPr>
         <w:annotationRef/>
       </w:r>
-      <w:proofErr w:type="spellStart"/>
       <w:r>
         <w:t>MGen</w:t>
       </w:r>
-      <w:proofErr w:type="spellEnd"/>
       <w:r>
         <w:rPr>
           <w:lang w:val="ru-RU"/>
@@ -21516,11 +20934,9 @@
         </w:rPr>
         <w:annotationRef/>
       </w:r>
-      <w:proofErr w:type="spellStart"/>
       <w:r>
         <w:t>MGen</w:t>
       </w:r>
-      <w:proofErr w:type="spellEnd"/>
       <w:r>
         <w:rPr>
           <w:lang w:val="ru-RU"/>
@@ -21547,25 +20963,21 @@
         </w:rPr>
         <w:t>- больше 4 нот между 5</w:t>
       </w:r>
-      <w:proofErr w:type="spellStart"/>
       <w:r>
         <w:rPr>
           <w:vertAlign w:val="superscript"/>
         </w:rPr>
         <w:t>th</w:t>
       </w:r>
-      <w:proofErr w:type="spellEnd"/>
       <w:r>
         <w:rPr>
           <w:lang w:val="ru-RU"/>
         </w:rPr>
         <w:t xml:space="preserve"> / 8</w:t>
       </w:r>
-      <w:proofErr w:type="spellStart"/>
       <w:r>
         <w:t>va</w:t>
       </w:r>
-      <w:proofErr w:type="spellEnd"/>
       <w:r>
         <w:rPr>
           <w:lang w:val="ru-RU"/>
@@ -21674,35 +21086,7 @@
         <w:rPr>
           <w:lang w:val="ru-RU"/>
         </w:rPr>
-        <w:t xml:space="preserve">Включая двойное </w:t>
-      </w:r>
-      <w:proofErr w:type="spellStart"/>
-      <w:r>
-        <w:rPr>
-          <w:lang w:val="ru-RU"/>
-        </w:rPr>
-        <w:t>опевание</w:t>
-      </w:r>
-      <w:proofErr w:type="spellEnd"/>
-      <w:r>
-        <w:rPr>
-          <w:lang w:val="ru-RU"/>
-        </w:rPr>
-        <w:t xml:space="preserve">, </w:t>
-      </w:r>
-      <w:proofErr w:type="spellStart"/>
-      <w:r>
-        <w:rPr>
-          <w:lang w:val="ru-RU"/>
-        </w:rPr>
-        <w:t>камбиату</w:t>
-      </w:r>
-      <w:proofErr w:type="spellEnd"/>
-      <w:r>
-        <w:rPr>
-          <w:lang w:val="ru-RU"/>
-        </w:rPr>
-        <w:t xml:space="preserve"> и проходящий диссонанс на первую долю</w:t>
+        <w:t>Включая двойное опевание, камбиату и проходящий диссонанс на первую долю</w:t>
       </w:r>
       <w:r>
         <w:rPr>
@@ -21722,11 +21106,9 @@
         </w:rPr>
         <w:t xml:space="preserve">Сейчас в </w:t>
       </w:r>
-      <w:proofErr w:type="spellStart"/>
       <w:r>
         <w:t>MGen</w:t>
       </w:r>
-      <w:proofErr w:type="spellEnd"/>
       <w:r>
         <w:rPr>
           <w:lang w:val="ru-RU"/>
@@ -21737,35 +21119,7 @@
         <w:rPr>
           <w:lang w:val="ru-RU"/>
         </w:rPr>
-        <w:t xml:space="preserve">разрешено только в случае окружения ноты поступенным движением, поэтому двойное </w:t>
-      </w:r>
-      <w:proofErr w:type="spellStart"/>
-      <w:r>
-        <w:rPr>
-          <w:lang w:val="ru-RU"/>
-        </w:rPr>
-        <w:t>опевание</w:t>
-      </w:r>
-      <w:proofErr w:type="spellEnd"/>
-      <w:r>
-        <w:rPr>
-          <w:lang w:val="ru-RU"/>
-        </w:rPr>
-        <w:t xml:space="preserve"> и </w:t>
-      </w:r>
-      <w:proofErr w:type="spellStart"/>
-      <w:r>
-        <w:rPr>
-          <w:lang w:val="ru-RU"/>
-        </w:rPr>
-        <w:t>камбиата</w:t>
-      </w:r>
-      <w:proofErr w:type="spellEnd"/>
-      <w:r>
-        <w:rPr>
-          <w:lang w:val="ru-RU"/>
-        </w:rPr>
-        <w:t xml:space="preserve"> не помогает.</w:t>
+        <w:t>разрешено только в случае окружения ноты поступенным движением, поэтому двойное опевание и камбиата не помогает.</w:t>
       </w:r>
       <w:r>
         <w:rPr>
@@ -21777,27 +21131,11 @@
         <w:rPr>
           <w:lang w:val="ru-RU"/>
         </w:rPr>
-        <w:t xml:space="preserve">Лучше учитывать только ноты в </w:t>
-      </w:r>
-      <w:proofErr w:type="spellStart"/>
-      <w:r>
-        <w:rPr>
-          <w:lang w:val="ru-RU"/>
-        </w:rPr>
-        <w:t>поступенном</w:t>
-      </w:r>
-      <w:proofErr w:type="spellEnd"/>
-      <w:r>
-        <w:rPr>
-          <w:lang w:val="ru-RU"/>
-        </w:rPr>
-        <w:t xml:space="preserve"> движении, т.к. скачки будут выделять квинту. Для октавы это невозможно. Поэтому, в </w:t>
-      </w:r>
-      <w:proofErr w:type="spellStart"/>
+        <w:t xml:space="preserve">Лучше учитывать только ноты в поступенном движении, т.к. скачки будут выделять квинту. Для октавы это невозможно. Поэтому, в </w:t>
+      </w:r>
       <w:r>
         <w:t>MGen</w:t>
       </w:r>
-      <w:proofErr w:type="spellEnd"/>
       <w:r>
         <w:rPr>
           <w:lang w:val="ru-RU"/>
@@ -21826,11 +21164,9 @@
         </w:rPr>
         <w:annotationRef/>
       </w:r>
-      <w:proofErr w:type="spellStart"/>
       <w:r>
         <w:t>MGen</w:t>
       </w:r>
-      <w:proofErr w:type="spellEnd"/>
       <w:r>
         <w:rPr>
           <w:lang w:val="ru-RU"/>
@@ -21855,28 +21191,24 @@
         </w:rPr>
         <w:t>5</w:t>
       </w:r>
-      <w:proofErr w:type="spellStart"/>
       <w:r>
         <w:rPr>
           <w:vertAlign w:val="superscript"/>
         </w:rPr>
         <w:t>th</w:t>
       </w:r>
-      <w:proofErr w:type="spellEnd"/>
       <w:r>
         <w:rPr>
           <w:lang w:val="ru-RU"/>
         </w:rPr>
         <w:t>-6</w:t>
       </w:r>
-      <w:proofErr w:type="spellStart"/>
       <w:r>
         <w:rPr>
           <w:vertAlign w:val="superscript"/>
         </w:rPr>
         <w:t>th</w:t>
       </w:r>
-      <w:proofErr w:type="spellEnd"/>
       <w:r>
         <w:rPr>
           <w:vertAlign w:val="superscript"/>
@@ -21912,11 +21244,9 @@
         </w:rPr>
         <w:t xml:space="preserve">В </w:t>
       </w:r>
-      <w:proofErr w:type="spellStart"/>
       <w:r>
         <w:t>MGen</w:t>
       </w:r>
-      <w:proofErr w:type="spellEnd"/>
       <w:r>
         <w:rPr>
           <w:lang w:val="ru-RU"/>
@@ -21962,19 +21292,11 @@
       <w:bookmarkStart w:id="186" w:name="OLE_LINK277"/>
       <w:bookmarkStart w:id="187" w:name="OLE_LINK278"/>
       <w:bookmarkStart w:id="188" w:name="_Hlk512889017"/>
-      <w:proofErr w:type="gramStart"/>
-      <w:r>
-        <w:rPr>
-          <w:lang w:val="ru-RU"/>
-        </w:rPr>
-        <w:t>Наверное</w:t>
-      </w:r>
-      <w:proofErr w:type="gramEnd"/>
-      <w:r>
-        <w:rPr>
-          <w:lang w:val="ru-RU"/>
-        </w:rPr>
-        <w:t xml:space="preserve"> глупый вопрос, но почему на сильную долю разрешены диссонансы, если в параграфе 5 они были запрещены?</w:t>
+      <w:r>
+        <w:rPr>
+          <w:lang w:val="ru-RU"/>
+        </w:rPr>
+        <w:t>Наверное глупый вопрос, но почему на сильную долю разрешены диссонансы, если в параграфе 5 они были запрещены?</w:t>
       </w:r>
       <w:bookmarkEnd w:id="186"/>
       <w:bookmarkEnd w:id="187"/>
@@ -21987,7 +21309,7 @@
       </w:r>
     </w:p>
   </w:comment>
-  <w:comment w:id="197" w:author="Rualark Rualark" w:date="2018-05-02T21:42:00Z" w:initials="RR">
+  <w:comment w:id="198" w:author="Rualark Rualark" w:date="2018-05-02T21:42:00Z" w:initials="RR">
     <w:p>
       <w:pPr>
         <w:pStyle w:val="a9"/>
@@ -22021,14 +21343,12 @@
         </w:rPr>
         <w:t xml:space="preserve"> (</w:t>
       </w:r>
-      <w:proofErr w:type="spellStart"/>
       <w:r>
         <w:rPr>
           <w:rStyle w:val="a8"/>
         </w:rPr>
         <w:t>fleuri</w:t>
       </w:r>
-      <w:proofErr w:type="spellEnd"/>
       <w:r>
         <w:rPr>
           <w:rStyle w:val="a8"/>
@@ -22045,7 +21365,7 @@
       </w:r>
     </w:p>
   </w:comment>
-  <w:comment w:id="198" w:author="Rualark Rualark" w:date="2018-05-02T21:43:00Z" w:initials="RR">
+  <w:comment w:id="199" w:author="Rualark Rualark" w:date="2018-05-02T21:43:00Z" w:initials="RR">
     <w:p>
       <w:pPr>
         <w:pStyle w:val="a9"/>
@@ -22068,7 +21388,7 @@
       </w:r>
     </w:p>
   </w:comment>
-  <w:comment w:id="199" w:author="Rualark Rualark" w:date="2018-04-30T22:52:00Z" w:initials="RR">
+  <w:comment w:id="200" w:author="Rualark Rualark" w:date="2018-04-30T22:52:00Z" w:initials="RR">
     <w:p>
       <w:pPr>
         <w:pStyle w:val="a9"/>
@@ -22098,21 +21418,7 @@
         <w:rPr>
           <w:lang w:val="ru-RU"/>
         </w:rPr>
-        <w:t xml:space="preserve"> В </w:t>
-      </w:r>
-      <w:proofErr w:type="spellStart"/>
-      <w:r>
-        <w:rPr>
-          <w:lang w:val="ru-RU"/>
-        </w:rPr>
-        <w:t>двухголосье</w:t>
-      </w:r>
-      <w:proofErr w:type="spellEnd"/>
-      <w:r>
-        <w:rPr>
-          <w:lang w:val="ru-RU"/>
-        </w:rPr>
-        <w:t xml:space="preserve"> это возможно только если диссонанс с голосом, не являющимся </w:t>
+        <w:t xml:space="preserve"> В двухголосье это возможно только если диссонанс с голосом, не являющимся </w:t>
       </w:r>
       <w:r>
         <w:t>CF</w:t>
@@ -22125,7 +21431,7 @@
       </w:r>
     </w:p>
   </w:comment>
-  <w:comment w:id="202" w:author="Rualark Rualark" w:date="2018-04-30T22:50:00Z" w:initials="RR">
+  <w:comment w:id="203" w:author="Rualark Rualark" w:date="2018-04-30T22:50:00Z" w:initials="RR">
     <w:p>
       <w:pPr>
         <w:pStyle w:val="a9"/>
@@ -22139,11 +21445,9 @@
         </w:rPr>
         <w:annotationRef/>
       </w:r>
-      <w:proofErr w:type="spellStart"/>
       <w:r>
         <w:t>MGen</w:t>
       </w:r>
-      <w:proofErr w:type="spellEnd"/>
       <w:r>
         <w:rPr>
           <w:lang w:val="ru-RU"/>
@@ -22170,7 +21474,7 @@
       </w:r>
     </w:p>
   </w:comment>
-  <w:comment w:id="203" w:author="Rualark Rualark" w:date="2018-04-30T23:04:00Z" w:initials="RR">
+  <w:comment w:id="204" w:author="Rualark Rualark" w:date="2018-04-30T23:04:00Z" w:initials="RR">
     <w:p>
       <w:pPr>
         <w:pStyle w:val="a9"/>
@@ -22184,11 +21488,9 @@
         </w:rPr>
         <w:annotationRef/>
       </w:r>
-      <w:proofErr w:type="spellStart"/>
       <w:r>
         <w:t>MGen</w:t>
       </w:r>
-      <w:proofErr w:type="spellEnd"/>
       <w:r>
         <w:rPr>
           <w:lang w:val="ru-RU"/>
@@ -22209,7 +21511,7 @@
       </w:r>
     </w:p>
   </w:comment>
-  <w:comment w:id="218" w:author="Rualark Rualark" w:date="2018-05-03T23:39:00Z" w:initials="RR">
+  <w:comment w:id="219" w:author="Rualark Rualark" w:date="2018-05-03T23:39:00Z" w:initials="RR">
     <w:p>
       <w:pPr>
         <w:pStyle w:val="a9"/>
@@ -22223,275 +21525,262 @@
         </w:rPr>
         <w:annotationRef/>
       </w:r>
-      <w:proofErr w:type="spellStart"/>
       <w:r>
         <w:rPr>
           <w:rStyle w:val="a8"/>
           <w:lang w:val="ru-RU"/>
         </w:rPr>
+        <w:t xml:space="preserve">MGen: </w:t>
+      </w:r>
+      <w:r>
+        <w:rPr>
+          <w:rStyle w:val="a8"/>
+          <w:lang w:val="ru-RU"/>
+        </w:rPr>
+        <w:t>нельзя</w:t>
+      </w:r>
+    </w:p>
+  </w:comment>
+  <w:comment w:id="226" w:author="Rualark Rualark" w:date="2018-05-13T14:21:00Z" w:initials="RR">
+    <w:p>
+      <w:pPr>
+        <w:pStyle w:val="a9"/>
+        <w:rPr>
+          <w:lang w:val="ru-RU"/>
+        </w:rPr>
+      </w:pPr>
+      <w:r>
+        <w:rPr>
+          <w:rStyle w:val="a8"/>
+        </w:rPr>
+        <w:annotationRef/>
+      </w:r>
+      <w:r>
         <w:t>MGen</w:t>
       </w:r>
-      <w:proofErr w:type="spellEnd"/>
+      <w:r>
+        <w:rPr>
+          <w:lang w:val="ru-RU"/>
+        </w:rPr>
+        <w:t>: есть други</w:t>
+      </w:r>
+      <w:r>
+        <w:rPr>
+          <w:lang w:val="ru-RU"/>
+        </w:rPr>
+        <w:t>е правила:</w:t>
+      </w:r>
+    </w:p>
+    <w:p>
+      <w:pPr>
+        <w:pStyle w:val="a9"/>
+        <w:rPr>
+          <w:lang w:val="ru-RU"/>
+        </w:rPr>
+      </w:pPr>
+    </w:p>
+    <w:p>
+      <w:pPr>
+        <w:pStyle w:val="a9"/>
+        <w:rPr>
+          <w:lang w:val="ru-RU"/>
+        </w:rPr>
+      </w:pPr>
+      <w:r>
+        <w:rPr>
+          <w:lang w:val="ru-RU"/>
+        </w:rPr>
+        <w:t>- запрещено движение в унисон из любой секунды, а не только из малой</w:t>
+      </w:r>
+    </w:p>
+    <w:p>
+      <w:pPr>
+        <w:pStyle w:val="a9"/>
+        <w:rPr>
+          <w:lang w:val="ru-RU"/>
+        </w:rPr>
+      </w:pPr>
+      <w:r>
+        <w:rPr>
+          <w:lang w:val="ru-RU"/>
+        </w:rPr>
+        <w:t>- запрещено движение из унисона в малую секунду</w:t>
+      </w:r>
+    </w:p>
+    <w:p>
+      <w:pPr>
+        <w:pStyle w:val="a9"/>
+        <w:rPr>
+          <w:lang w:val="ru-RU"/>
+        </w:rPr>
+      </w:pPr>
+      <w:r>
+        <w:rPr>
+          <w:lang w:val="ru-RU"/>
+        </w:rPr>
+        <w:t>- противоположное движение в унисон запрещено, т.к. пока только 2 голоса, где такое движение возможно только на сильную долю. При развитии на 3 голоса нужно будет разрешить.</w:t>
+      </w:r>
+    </w:p>
+    <w:p>
+      <w:pPr>
+        <w:pStyle w:val="a9"/>
+        <w:rPr>
+          <w:lang w:val="ru-RU"/>
+        </w:rPr>
+      </w:pPr>
+    </w:p>
+    <w:p>
+      <w:pPr>
+        <w:pStyle w:val="a9"/>
+        <w:rPr>
+          <w:lang w:val="ru-RU"/>
+        </w:rPr>
+      </w:pPr>
+      <w:r>
+        <w:rPr>
+          <w:lang w:val="ru-RU"/>
+        </w:rPr>
+        <w:t>Что нужно сделать:</w:t>
+      </w:r>
+    </w:p>
+    <w:p>
+      <w:pPr>
+        <w:pStyle w:val="a9"/>
+        <w:rPr>
+          <w:lang w:val="ru-RU"/>
+        </w:rPr>
+      </w:pPr>
+    </w:p>
+    <w:p>
+      <w:pPr>
+        <w:pStyle w:val="a9"/>
+        <w:rPr>
+          <w:b/>
+          <w:lang w:val="ru-RU"/>
+        </w:rPr>
+      </w:pPr>
+      <w:r>
+        <w:rPr>
+          <w:b/>
+          <w:lang w:val="ru-RU"/>
+        </w:rPr>
+        <w:t xml:space="preserve">- </w:t>
+      </w:r>
+      <w:r>
+        <w:rPr>
+          <w:b/>
+          <w:lang w:val="ru-RU"/>
+        </w:rPr>
+        <w:t xml:space="preserve">косвенное </w:t>
+      </w:r>
+      <w:r>
+        <w:rPr>
+          <w:b/>
+          <w:lang w:val="ru-RU"/>
+        </w:rPr>
+        <w:t xml:space="preserve">из малой секунды в унисон – </w:t>
+      </w:r>
+      <w:r>
+        <w:rPr>
+          <w:b/>
+          <w:lang w:val="ru-RU"/>
+        </w:rPr>
+        <w:t>красное</w:t>
+      </w:r>
+    </w:p>
+    <w:p>
+      <w:pPr>
+        <w:pStyle w:val="a9"/>
+        <w:rPr>
+          <w:b/>
+          <w:lang w:val="ru-RU"/>
+        </w:rPr>
+      </w:pPr>
+      <w:r>
+        <w:rPr>
+          <w:b/>
+          <w:lang w:val="ru-RU"/>
+        </w:rPr>
+        <w:t xml:space="preserve">- </w:t>
+      </w:r>
+      <w:r>
+        <w:rPr>
+          <w:b/>
+          <w:lang w:val="ru-RU"/>
+        </w:rPr>
+        <w:t xml:space="preserve">косвенное </w:t>
+      </w:r>
+      <w:r>
+        <w:rPr>
+          <w:b/>
+          <w:lang w:val="ru-RU"/>
+        </w:rPr>
+        <w:t xml:space="preserve">из большой секунды в унисон – </w:t>
+      </w:r>
+      <w:r>
+        <w:rPr>
+          <w:b/>
+          <w:lang w:val="ru-RU"/>
+        </w:rPr>
+        <w:t xml:space="preserve">зеленое </w:t>
+      </w:r>
+      <w:r>
+        <w:rPr>
+          <w:b/>
+          <w:lang w:val="ru-RU"/>
+        </w:rPr>
+        <w:t>разрешено</w:t>
+      </w:r>
+    </w:p>
+    <w:p>
+      <w:pPr>
+        <w:pStyle w:val="a9"/>
+        <w:rPr>
+          <w:b/>
+          <w:lang w:val="ru-RU"/>
+        </w:rPr>
+      </w:pPr>
+      <w:r>
+        <w:rPr>
+          <w:b/>
+          <w:lang w:val="ru-RU"/>
+        </w:rPr>
+        <w:t>- запретить прямое движение в унисон</w:t>
+      </w:r>
+    </w:p>
+    <w:p>
+      <w:pPr>
+        <w:pStyle w:val="a9"/>
+        <w:rPr>
+          <w:lang w:val="ru-RU"/>
+        </w:rPr>
+      </w:pPr>
+      <w:r>
+        <w:rPr>
+          <w:b/>
+          <w:lang w:val="ru-RU"/>
+        </w:rPr>
+        <w:t>- противоположное движение в унисон разрешено</w:t>
+      </w:r>
+    </w:p>
+  </w:comment>
+  <w:comment w:id="229" w:author="Rualark Rualark" w:date="2018-05-13T14:28:00Z" w:initials="RR">
+    <w:p>
+      <w:pPr>
+        <w:pStyle w:val="a9"/>
+        <w:rPr>
+          <w:lang w:val="ru-RU"/>
+        </w:rPr>
+      </w:pPr>
       <w:r>
         <w:rPr>
           <w:rStyle w:val="a8"/>
-          <w:lang w:val="ru-RU"/>
-        </w:rPr>
-        <w:t xml:space="preserve">: </w:t>
-      </w:r>
-      <w:r>
-        <w:rPr>
-          <w:rStyle w:val="a8"/>
-          <w:lang w:val="ru-RU"/>
-        </w:rPr>
-        <w:t>нельзя</w:t>
-      </w:r>
-    </w:p>
-  </w:comment>
-  <w:comment w:id="225" w:author="Rualark Rualark" w:date="2018-05-13T14:21:00Z" w:initials="RR">
-    <w:p>
-      <w:pPr>
-        <w:pStyle w:val="a9"/>
-        <w:rPr>
-          <w:lang w:val="ru-RU"/>
-        </w:rPr>
-      </w:pPr>
-      <w:r>
-        <w:rPr>
-          <w:rStyle w:val="a8"/>
         </w:rPr>
         <w:annotationRef/>
       </w:r>
-      <w:proofErr w:type="spellStart"/>
       <w:r>
         <w:t>MGen</w:t>
       </w:r>
-      <w:proofErr w:type="spellEnd"/>
-      <w:r>
-        <w:rPr>
-          <w:lang w:val="ru-RU"/>
-        </w:rPr>
-        <w:t>: есть други</w:t>
-      </w:r>
-      <w:r>
-        <w:rPr>
-          <w:lang w:val="ru-RU"/>
-        </w:rPr>
-        <w:t>е правила:</w:t>
-      </w:r>
-    </w:p>
-    <w:p>
-      <w:pPr>
-        <w:pStyle w:val="a9"/>
-        <w:rPr>
-          <w:lang w:val="ru-RU"/>
-        </w:rPr>
-      </w:pPr>
-    </w:p>
-    <w:p>
-      <w:pPr>
-        <w:pStyle w:val="a9"/>
-        <w:rPr>
-          <w:lang w:val="ru-RU"/>
-        </w:rPr>
-      </w:pPr>
-      <w:r>
-        <w:rPr>
-          <w:lang w:val="ru-RU"/>
-        </w:rPr>
-        <w:t>- запрещено движение в унисон из любой секунды, а не только из малой</w:t>
-      </w:r>
-    </w:p>
-    <w:p>
-      <w:pPr>
-        <w:pStyle w:val="a9"/>
-        <w:rPr>
-          <w:lang w:val="ru-RU"/>
-        </w:rPr>
-      </w:pPr>
-      <w:r>
-        <w:rPr>
-          <w:lang w:val="ru-RU"/>
-        </w:rPr>
-        <w:t>- запрещено движение из унисона в малую секунду</w:t>
-      </w:r>
-    </w:p>
-    <w:p>
-      <w:pPr>
-        <w:pStyle w:val="a9"/>
-        <w:rPr>
-          <w:lang w:val="ru-RU"/>
-        </w:rPr>
-      </w:pPr>
-      <w:r>
-        <w:rPr>
-          <w:lang w:val="ru-RU"/>
-        </w:rPr>
-        <w:t>- противоположное движение в унисон запрещено, т.к. пока только 2 голоса, где такое движение возможно только на сильную долю. При развитии на 3 голоса нужно будет разрешить.</w:t>
-      </w:r>
-    </w:p>
-    <w:p>
-      <w:pPr>
-        <w:pStyle w:val="a9"/>
-        <w:rPr>
-          <w:lang w:val="ru-RU"/>
-        </w:rPr>
-      </w:pPr>
-    </w:p>
-    <w:p>
-      <w:pPr>
-        <w:pStyle w:val="a9"/>
-        <w:rPr>
-          <w:lang w:val="ru-RU"/>
-        </w:rPr>
-      </w:pPr>
-      <w:r>
-        <w:rPr>
-          <w:lang w:val="ru-RU"/>
-        </w:rPr>
-        <w:t>Что нужно сделать:</w:t>
-      </w:r>
-    </w:p>
-    <w:p>
-      <w:pPr>
-        <w:pStyle w:val="a9"/>
-        <w:rPr>
-          <w:lang w:val="ru-RU"/>
-        </w:rPr>
-      </w:pPr>
-    </w:p>
-    <w:p>
-      <w:pPr>
-        <w:pStyle w:val="a9"/>
-        <w:rPr>
-          <w:b/>
-          <w:lang w:val="ru-RU"/>
-        </w:rPr>
-      </w:pPr>
-      <w:r>
-        <w:rPr>
-          <w:b/>
-          <w:lang w:val="ru-RU"/>
-        </w:rPr>
-        <w:t xml:space="preserve">- </w:t>
-      </w:r>
-      <w:r>
-        <w:rPr>
-          <w:b/>
-          <w:lang w:val="ru-RU"/>
-        </w:rPr>
-        <w:t xml:space="preserve">косвенное </w:t>
-      </w:r>
-      <w:r>
-        <w:rPr>
-          <w:b/>
-          <w:lang w:val="ru-RU"/>
-        </w:rPr>
-        <w:t xml:space="preserve">из малой секунды в унисон – </w:t>
-      </w:r>
-      <w:r>
-        <w:rPr>
-          <w:b/>
-          <w:lang w:val="ru-RU"/>
-        </w:rPr>
-        <w:t>красное</w:t>
-      </w:r>
-    </w:p>
-    <w:p>
-      <w:pPr>
-        <w:pStyle w:val="a9"/>
-        <w:rPr>
-          <w:b/>
-          <w:lang w:val="ru-RU"/>
-        </w:rPr>
-      </w:pPr>
-      <w:r>
-        <w:rPr>
-          <w:b/>
-          <w:lang w:val="ru-RU"/>
-        </w:rPr>
-        <w:t xml:space="preserve">- </w:t>
-      </w:r>
-      <w:r>
-        <w:rPr>
-          <w:b/>
-          <w:lang w:val="ru-RU"/>
-        </w:rPr>
-        <w:t xml:space="preserve">косвенное </w:t>
-      </w:r>
-      <w:r>
-        <w:rPr>
-          <w:b/>
-          <w:lang w:val="ru-RU"/>
-        </w:rPr>
-        <w:t xml:space="preserve">из большой секунды в унисон – </w:t>
-      </w:r>
-      <w:r>
-        <w:rPr>
-          <w:b/>
-          <w:lang w:val="ru-RU"/>
-        </w:rPr>
-        <w:t xml:space="preserve">зеленое </w:t>
-      </w:r>
-      <w:r>
-        <w:rPr>
-          <w:b/>
-          <w:lang w:val="ru-RU"/>
-        </w:rPr>
-        <w:t>разрешено</w:t>
-      </w:r>
-    </w:p>
-    <w:p>
-      <w:pPr>
-        <w:pStyle w:val="a9"/>
-        <w:rPr>
-          <w:b/>
-          <w:lang w:val="ru-RU"/>
-        </w:rPr>
-      </w:pPr>
-      <w:r>
-        <w:rPr>
-          <w:b/>
-          <w:lang w:val="ru-RU"/>
-        </w:rPr>
-        <w:t>- запретить прямое движение в унисон</w:t>
-      </w:r>
-    </w:p>
-    <w:p>
-      <w:pPr>
-        <w:pStyle w:val="a9"/>
-        <w:rPr>
-          <w:lang w:val="ru-RU"/>
-        </w:rPr>
-      </w:pPr>
-      <w:r>
-        <w:rPr>
-          <w:b/>
-          <w:lang w:val="ru-RU"/>
-        </w:rPr>
-        <w:t>- противоположное движение в унисон разрешено</w:t>
-      </w:r>
-    </w:p>
-  </w:comment>
-  <w:comment w:id="228" w:author="Rualark Rualark" w:date="2018-05-13T14:28:00Z" w:initials="RR">
-    <w:p>
-      <w:pPr>
-        <w:pStyle w:val="a9"/>
-        <w:rPr>
-          <w:lang w:val="ru-RU"/>
-        </w:rPr>
-      </w:pPr>
-      <w:r>
-        <w:rPr>
-          <w:rStyle w:val="a8"/>
-        </w:rPr>
-        <w:annotationRef/>
-      </w:r>
-      <w:proofErr w:type="spellStart"/>
-      <w:r>
-        <w:t>MGen</w:t>
-      </w:r>
-      <w:proofErr w:type="spellEnd"/>
       <w:r>
         <w:rPr>
           <w:lang w:val="ru-RU"/>
@@ -22558,11 +21847,9 @@
         </w:rPr>
         <w:annotationRef/>
       </w:r>
-      <w:proofErr w:type="spellStart"/>
       <w:r>
         <w:t>MGen</w:t>
       </w:r>
-      <w:proofErr w:type="spellEnd"/>
       <w:r>
         <w:rPr>
           <w:lang w:val="ru-RU"/>
@@ -22639,11 +21926,9 @@
         </w:rPr>
         <w:annotationRef/>
       </w:r>
-      <w:proofErr w:type="spellStart"/>
       <w:r>
         <w:t>MGen</w:t>
       </w:r>
-      <w:proofErr w:type="spellEnd"/>
       <w:r>
         <w:rPr>
           <w:lang w:val="ru-RU"/>
@@ -22704,11 +21989,9 @@
         </w:rPr>
         <w:annotationRef/>
       </w:r>
-      <w:proofErr w:type="spellStart"/>
       <w:r>
         <w:t>MGen</w:t>
       </w:r>
-      <w:proofErr w:type="spellEnd"/>
       <w:r>
         <w:rPr>
           <w:lang w:val="ru-RU"/>
@@ -22727,28 +22010,24 @@
         </w:rPr>
         <w:t>5</w:t>
       </w:r>
-      <w:proofErr w:type="spellStart"/>
       <w:r>
         <w:rPr>
           <w:vertAlign w:val="superscript"/>
         </w:rPr>
         <w:t>th</w:t>
       </w:r>
-      <w:proofErr w:type="spellEnd"/>
       <w:r>
         <w:rPr>
           <w:lang w:val="ru-RU"/>
         </w:rPr>
         <w:t>-6</w:t>
       </w:r>
-      <w:proofErr w:type="spellStart"/>
       <w:r>
         <w:rPr>
           <w:vertAlign w:val="superscript"/>
         </w:rPr>
         <w:t>th</w:t>
       </w:r>
-      <w:proofErr w:type="spellEnd"/>
       <w:r>
         <w:rPr>
           <w:lang w:val="ru-RU"/>
@@ -22865,14 +22144,12 @@
         </w:rPr>
         <w:annotationRef/>
       </w:r>
-      <w:proofErr w:type="spellStart"/>
       <w:r>
         <w:rPr>
           <w:rStyle w:val="a8"/>
         </w:rPr>
         <w:t>MGen</w:t>
       </w:r>
-      <w:proofErr w:type="spellEnd"/>
       <w:r>
         <w:rPr>
           <w:rStyle w:val="a8"/>
@@ -22897,11 +22174,9 @@
           <w:lang w:val="ru-RU"/>
         </w:rPr>
       </w:pPr>
-      <w:proofErr w:type="spellStart"/>
       <w:r>
         <w:t>MGen</w:t>
       </w:r>
-      <w:proofErr w:type="spellEnd"/>
       <w:r>
         <w:rPr>
           <w:lang w:val="ru-RU"/>
@@ -22936,11 +22211,9 @@
         </w:rPr>
         <w:annotationRef/>
       </w:r>
-      <w:proofErr w:type="spellStart"/>
       <w:r>
         <w:t>MGen</w:t>
       </w:r>
-      <w:proofErr w:type="spellEnd"/>
       <w:r>
         <w:rPr>
           <w:lang w:val="ru-RU"/>
@@ -23009,11 +22282,9 @@
         </w:rPr>
         <w:t xml:space="preserve">В </w:t>
       </w:r>
-      <w:proofErr w:type="spellStart"/>
       <w:r>
         <w:t>MGen</w:t>
       </w:r>
-      <w:proofErr w:type="spellEnd"/>
       <w:r>
         <w:rPr>
           <w:lang w:val="ru-RU"/>
@@ -23098,11 +22369,9 @@
         </w:rPr>
         <w:t xml:space="preserve"> трех голосов или в </w:t>
       </w:r>
-      <w:proofErr w:type="spellStart"/>
       <w:r>
         <w:t>fleuri</w:t>
       </w:r>
-      <w:proofErr w:type="spellEnd"/>
       <w:r>
         <w:rPr>
           <w:lang w:val="ru-RU"/>
@@ -23179,11 +22448,9 @@
         </w:rPr>
         <w:annotationRef/>
       </w:r>
-      <w:proofErr w:type="spellStart"/>
       <w:r>
         <w:t>MGen</w:t>
       </w:r>
-      <w:proofErr w:type="spellEnd"/>
       <w:r>
         <w:rPr>
           <w:lang w:val="ru-RU"/>
@@ -23194,21 +22461,7 @@
         <w:rPr>
           <w:lang w:val="ru-RU"/>
         </w:rPr>
-        <w:t xml:space="preserve">такое ограничение на противоположное и </w:t>
-      </w:r>
-      <w:proofErr w:type="spellStart"/>
-      <w:r>
-        <w:rPr>
-          <w:lang w:val="ru-RU"/>
-        </w:rPr>
-        <w:t>поступенное</w:t>
-      </w:r>
-      <w:proofErr w:type="spellEnd"/>
-      <w:r>
-        <w:rPr>
-          <w:lang w:val="ru-RU"/>
-        </w:rPr>
-        <w:t xml:space="preserve"> движение не нужно.</w:t>
+        <w:t>такое ограничение на противоположное и поступенное движение не нужно.</w:t>
       </w:r>
     </w:p>
   </w:comment>
@@ -23232,11 +22485,9 @@
         </w:rPr>
         <w:t xml:space="preserve">В </w:t>
       </w:r>
-      <w:proofErr w:type="spellStart"/>
       <w:r>
         <w:t>MGen</w:t>
       </w:r>
-      <w:proofErr w:type="spellEnd"/>
       <w:r>
         <w:rPr>
           <w:lang w:val="ru-RU"/>
@@ -23259,21 +22510,7 @@
         <w:rPr>
           <w:lang w:val="ru-RU"/>
         </w:rPr>
-        <w:t xml:space="preserve">: только не в басу, только в нисходящем </w:t>
-      </w:r>
-      <w:proofErr w:type="spellStart"/>
-      <w:r>
-        <w:rPr>
-          <w:lang w:val="ru-RU"/>
-        </w:rPr>
-        <w:t>поступенном</w:t>
-      </w:r>
-      <w:proofErr w:type="spellEnd"/>
-      <w:r>
-        <w:rPr>
-          <w:lang w:val="ru-RU"/>
-        </w:rPr>
-        <w:t xml:space="preserve"> движении, последующая нота должна быть консонансом.</w:t>
+        <w:t>: только не в басу, только в нисходящем поступенном движении, последующая нота должна быть консонансом.</w:t>
       </w:r>
     </w:p>
   </w:comment>
@@ -23736,21 +22973,7 @@
         <w:rPr>
           <w:lang w:val="ru-RU"/>
         </w:rPr>
-        <w:t xml:space="preserve">Начиная с 5 голосов целая нота может быть </w:t>
-      </w:r>
-      <w:proofErr w:type="spellStart"/>
-      <w:r>
-        <w:rPr>
-          <w:lang w:val="ru-RU"/>
-        </w:rPr>
-        <w:t>залигована</w:t>
-      </w:r>
-      <w:proofErr w:type="spellEnd"/>
-      <w:r>
-        <w:rPr>
-          <w:lang w:val="ru-RU"/>
-        </w:rPr>
-        <w:t xml:space="preserve"> с более короткой нотой.</w:t>
+        <w:t>Начиная с 5 голосов целая нота может быть залигована с более короткой нотой.</w:t>
       </w:r>
       <w:bookmarkEnd w:id="73"/>
       <w:bookmarkEnd w:id="74"/>
@@ -24780,21 +24003,7 @@
         <w:rPr>
           <w:lang w:val="ru-RU"/>
         </w:rPr>
-        <w:t xml:space="preserve">По аналогии с этим примером, допускаются сближенные квинты и октавы, если вторая квинта или октава образована гармонической нотой в </w:t>
-      </w:r>
-      <w:proofErr w:type="spellStart"/>
-      <w:r>
-        <w:rPr>
-          <w:lang w:val="ru-RU"/>
-        </w:rPr>
-        <w:t>поступенном</w:t>
-      </w:r>
-      <w:proofErr w:type="spellEnd"/>
-      <w:r>
-        <w:rPr>
-          <w:lang w:val="ru-RU"/>
-        </w:rPr>
-        <w:t xml:space="preserve"> движении, напоминающей проходящую ноту:</w:t>
+        <w:t>По аналогии с этим примером, допускаются сближенные квинты и октавы, если вторая квинта или октава образована гармонической нотой в поступенном движении, напоминающей проходящую ноту:</w:t>
       </w:r>
     </w:p>
     <w:p>
@@ -25343,8 +24552,8 @@
         </w:rPr>
         <w:t xml:space="preserve"> </w:t>
       </w:r>
-      <w:bookmarkStart w:id="219" w:name="OLE_LINK185"/>
-      <w:bookmarkStart w:id="220" w:name="OLE_LINK186"/>
+      <w:bookmarkStart w:id="220" w:name="OLE_LINK185"/>
+      <w:bookmarkStart w:id="221" w:name="OLE_LINK186"/>
       <w:r>
         <w:rPr>
           <w:lang w:val="ru-RU"/>
@@ -25363,8 +24572,8 @@
         </w:rPr>
         <w:t xml:space="preserve"> вводного тона, расположенного в басу, нужно избегать, т.к. это звучит плохо.</w:t>
       </w:r>
-      <w:bookmarkEnd w:id="219"/>
       <w:bookmarkEnd w:id="220"/>
+      <w:bookmarkEnd w:id="221"/>
     </w:p>
   </w:footnote>
   <w:footnote w:id="20">
@@ -25375,8 +24584,8 @@
           <w:lang w:val="ru-RU"/>
         </w:rPr>
       </w:pPr>
-      <w:bookmarkStart w:id="223" w:name="OLE_LINK183"/>
-      <w:bookmarkStart w:id="224" w:name="OLE_LINK184"/>
+      <w:bookmarkStart w:id="224" w:name="OLE_LINK183"/>
+      <w:bookmarkStart w:id="225" w:name="OLE_LINK184"/>
       <w:r>
         <w:rPr>
           <w:rStyle w:val="a5"/>
@@ -25407,8 +24616,8 @@
         </w:rPr>
         <w:t>.</w:t>
       </w:r>
-      <w:bookmarkEnd w:id="223"/>
       <w:bookmarkEnd w:id="224"/>
+      <w:bookmarkEnd w:id="225"/>
     </w:p>
   </w:footnote>
   <w:footnote w:id="21">
@@ -28721,7 +27930,7 @@
 </file>
 
 <file path=customXml/itemProps1.xml><?xml version="1.0" encoding="utf-8"?>
-<ds:datastoreItem xmlns:ds="http://schemas.openxmlformats.org/officeDocument/2006/customXml" ds:itemID="{12FB7FEE-D906-4C08-BB35-F73992DEA552}">
+<ds:datastoreItem xmlns:ds="http://schemas.openxmlformats.org/officeDocument/2006/customXml" ds:itemID="{BBA58FB5-277B-4D57-BEBA-1868CC9F894A}">
   <ds:schemaRefs>
     <ds:schemaRef ds:uri="http://schemas.openxmlformats.org/officeDocument/2006/bibliography"/>
   </ds:schemaRefs>

</xml_diff>

<commit_message>
CA3: Implement FailFirstNotes and FailLastNotes
</commit_message>
<xml_diff>
--- a/MGen/docs/Archive/Галлон-Бич.docx
+++ b/MGen/docs/Archive/Галлон-Бич.docx
@@ -13298,9 +13298,6 @@
     <w:p>
       <w:pPr>
         <w:ind w:firstLine="360"/>
-        <w:rPr>
-          <w:lang w:val="ru-RU"/>
-        </w:rPr>
       </w:pPr>
       <w:commentRangeStart w:id="203"/>
       <w:r>
@@ -15018,13 +15015,15 @@
         </w:rPr>
         <w:t xml:space="preserve"> ступени</w:t>
       </w:r>
+      <w:bookmarkStart w:id="242" w:name="_GoBack"/>
+      <w:bookmarkEnd w:id="242"/>
       <w:r>
         <w:rPr>
           <w:lang w:val="ru-RU"/>
         </w:rPr>
         <w:t xml:space="preserve">, </w:t>
       </w:r>
-      <w:commentRangeStart w:id="242"/>
+      <w:commentRangeStart w:id="243"/>
       <w:r>
         <w:rPr>
           <w:lang w:val="ru-RU"/>
@@ -15046,12 +15045,12 @@
         </w:rPr>
         <w:t>ступенью</w:t>
       </w:r>
-      <w:commentRangeEnd w:id="242"/>
+      <w:commentRangeEnd w:id="243"/>
       <w:r>
         <w:rPr>
           <w:rStyle w:val="a8"/>
         </w:rPr>
-        <w:commentReference w:id="242"/>
+        <w:commentReference w:id="243"/>
       </w:r>
       <w:r>
         <w:rPr>
@@ -15065,19 +15064,19 @@
         </w:rPr>
         <w:t xml:space="preserve"> В </w:t>
       </w:r>
-      <w:commentRangeStart w:id="243"/>
+      <w:commentRangeStart w:id="244"/>
       <w:r>
         <w:rPr>
           <w:lang w:val="ru-RU"/>
         </w:rPr>
         <w:t>трех голосах</w:t>
       </w:r>
-      <w:commentRangeEnd w:id="243"/>
+      <w:commentRangeEnd w:id="244"/>
       <w:r>
         <w:rPr>
           <w:rStyle w:val="a8"/>
         </w:rPr>
-        <w:commentReference w:id="243"/>
+        <w:commentReference w:id="244"/>
       </w:r>
       <w:r>
         <w:rPr>
@@ -15085,7 +15084,7 @@
         </w:rPr>
         <w:t xml:space="preserve">, если голос начинается с </w:t>
       </w:r>
-      <w:commentRangeStart w:id="244"/>
+      <w:commentRangeStart w:id="245"/>
       <w:r>
         <w:rPr>
           <w:lang w:val="ru-RU"/>
@@ -15104,12 +15103,12 @@
         </w:rPr>
         <w:t xml:space="preserve"> четвертной </w:t>
       </w:r>
-      <w:commentRangeEnd w:id="244"/>
+      <w:commentRangeEnd w:id="245"/>
       <w:r>
         <w:rPr>
           <w:rStyle w:val="a8"/>
         </w:rPr>
-        <w:commentReference w:id="244"/>
+        <w:commentReference w:id="245"/>
       </w:r>
       <w:r>
         <w:rPr>
@@ -15147,56 +15146,48 @@
         </w:rPr>
         <w:t xml:space="preserve">ступенью. </w:t>
       </w:r>
-      <w:commentRangeStart w:id="245"/>
       <w:commentRangeStart w:id="246"/>
+      <w:commentRangeStart w:id="247"/>
       <w:r>
         <w:rPr>
           <w:lang w:val="ru-RU"/>
         </w:rPr>
         <w:t>Если первая нота – синкопа</w:t>
       </w:r>
+      <w:commentRangeEnd w:id="247"/>
+      <w:r>
+        <w:rPr>
+          <w:rStyle w:val="a8"/>
+        </w:rPr>
+        <w:commentReference w:id="247"/>
+      </w:r>
+      <w:r>
+        <w:rPr>
+          <w:lang w:val="ru-RU"/>
+        </w:rPr>
+        <w:t xml:space="preserve">, она может быть </w:t>
+      </w:r>
+      <w:r>
+        <w:t>III</w:t>
+      </w:r>
+      <w:r>
+        <w:rPr>
+          <w:lang w:val="ru-RU"/>
+        </w:rPr>
+        <w:t xml:space="preserve"> </w:t>
+      </w:r>
+      <w:r>
+        <w:rPr>
+          <w:lang w:val="ru-RU"/>
+        </w:rPr>
+        <w:t>ступенью</w:t>
+      </w:r>
       <w:commentRangeEnd w:id="246"/>
       <w:r>
         <w:rPr>
           <w:rStyle w:val="a8"/>
         </w:rPr>
         <w:commentReference w:id="246"/>
-      </w:r>
-      <w:r>
-        <w:rPr>
-          <w:lang w:val="ru-RU"/>
-        </w:rPr>
-        <w:t xml:space="preserve">, она </w:t>
-      </w:r>
-      <w:bookmarkStart w:id="247" w:name="_GoBack"/>
-      <w:bookmarkEnd w:id="247"/>
-      <w:r>
-        <w:rPr>
-          <w:lang w:val="ru-RU"/>
-        </w:rPr>
-        <w:t xml:space="preserve">может быть </w:t>
-      </w:r>
-      <w:r>
-        <w:t>III</w:t>
-      </w:r>
-      <w:r>
-        <w:rPr>
-          <w:lang w:val="ru-RU"/>
-        </w:rPr>
-        <w:t xml:space="preserve"> </w:t>
-      </w:r>
-      <w:r>
-        <w:rPr>
-          <w:lang w:val="ru-RU"/>
-        </w:rPr>
-        <w:t>ступенью</w:t>
-      </w:r>
-      <w:commentRangeEnd w:id="245"/>
-      <w:r>
-        <w:rPr>
-          <w:rStyle w:val="a8"/>
-        </w:rPr>
-        <w:commentReference w:id="245"/>
       </w:r>
       <w:r>
         <w:rPr>
@@ -22621,7 +22612,7 @@
       </w:r>
     </w:p>
   </w:comment>
-  <w:comment w:id="242" w:author="Rualark Rualark" w:date="2018-08-11T19:12:00Z" w:initials="RR">
+  <w:comment w:id="243" w:author="Rualark Rualark" w:date="2018-08-11T19:12:00Z" w:initials="RR">
     <w:p>
       <w:pPr>
         <w:pStyle w:val="a9"/>
@@ -22687,7 +22678,7 @@
       </w:r>
     </w:p>
   </w:comment>
-  <w:comment w:id="243" w:author="Rualark Rualark" w:date="2018-08-11T19:07:00Z" w:initials="RR">
+  <w:comment w:id="244" w:author="Rualark Rualark" w:date="2018-08-11T19:07:00Z" w:initials="RR">
     <w:p>
       <w:pPr>
         <w:pStyle w:val="a9"/>
@@ -22709,7 +22700,7 @@
       </w:r>
     </w:p>
   </w:comment>
-  <w:comment w:id="244" w:author="Rualark Rualark" w:date="2018-08-11T19:06:00Z" w:initials="RR">
+  <w:comment w:id="245" w:author="Rualark Rualark" w:date="2018-08-11T19:06:00Z" w:initials="RR">
     <w:p>
       <w:pPr>
         <w:pStyle w:val="a9"/>
@@ -22731,7 +22722,7 @@
       </w:r>
     </w:p>
   </w:comment>
-  <w:comment w:id="246" w:author="Rualark Rualark" w:date="2018-08-11T19:08:00Z" w:initials="RR">
+  <w:comment w:id="247" w:author="Rualark Rualark" w:date="2018-08-11T19:08:00Z" w:initials="RR">
     <w:p>
       <w:pPr>
         <w:pStyle w:val="a9"/>
@@ -22753,7 +22744,7 @@
       </w:r>
     </w:p>
   </w:comment>
-  <w:comment w:id="245" w:author="Rualark Rualark" w:date="2018-05-13T15:21:00Z" w:initials="RR">
+  <w:comment w:id="246" w:author="Rualark Rualark" w:date="2018-05-13T15:21:00Z" w:initials="RR">
     <w:p>
       <w:pPr>
         <w:pStyle w:val="a9"/>
@@ -23539,10 +23530,10 @@
   <w15:commentEx w15:paraId="12F1F949" w15:done="0"/>
   <w15:commentEx w15:paraId="14C36295" w15:done="0"/>
   <w15:commentEx w15:paraId="3531897F" w15:done="1"/>
-  <w15:commentEx w15:paraId="19BA0F02" w15:done="0"/>
-  <w15:commentEx w15:paraId="0CB63DF7" w15:done="0"/>
-  <w15:commentEx w15:paraId="3C7204B9" w15:done="0"/>
-  <w15:commentEx w15:paraId="55C2554C" w15:done="0"/>
+  <w15:commentEx w15:paraId="19BA0F02" w15:done="1"/>
+  <w15:commentEx w15:paraId="0CB63DF7" w15:done="1"/>
+  <w15:commentEx w15:paraId="3C7204B9" w15:done="1"/>
+  <w15:commentEx w15:paraId="55C2554C" w15:done="1"/>
   <w15:commentEx w15:paraId="0614A973" w15:done="1"/>
   <w15:commentEx w15:paraId="4A09F2CD" w15:done="1"/>
   <w15:commentEx w15:paraId="70900327" w15:done="1"/>
@@ -28934,7 +28925,7 @@
 </file>
 
 <file path=customXml/itemProps1.xml><?xml version="1.0" encoding="utf-8"?>
-<ds:datastoreItem xmlns:ds="http://schemas.openxmlformats.org/officeDocument/2006/customXml" ds:itemID="{4D14FE2E-A83E-43FD-A9C9-900EC76B7C06}">
+<ds:datastoreItem xmlns:ds="http://schemas.openxmlformats.org/officeDocument/2006/customXml" ds:itemID="{581EF632-BA09-48D1-B196-BFE18DF97457}">
   <ds:schemaRefs>
     <ds:schemaRef ds:uri="http://schemas.openxmlformats.org/officeDocument/2006/bibliography"/>
   </ds:schemaRefs>

</xml_diff>

<commit_message>
CA3: Implement GetMsh: sus and pdd
</commit_message>
<xml_diff>
--- a/MGen/docs/Archive/Галлон-Бич.docx
+++ b/MGen/docs/Archive/Галлон-Бич.docx
@@ -54,8 +54,8 @@
         <w:t>Контрапункт</w:t>
       </w:r>
     </w:p>
-    <w:bookmarkStart w:id="0" w:name="OLE_LINK1" w:displacedByCustomXml="next"/>
-    <w:bookmarkStart w:id="1" w:name="OLE_LINK2" w:displacedByCustomXml="next"/>
+    <w:bookmarkStart w:id="0" w:name="OLE_LINK2" w:displacedByCustomXml="next"/>
+    <w:bookmarkStart w:id="1" w:name="OLE_LINK1" w:displacedByCustomXml="next"/>
     <w:sdt>
       <w:sdtPr>
         <w:rPr>
@@ -13496,8 +13496,6 @@
         </w:rPr>
         <w:t xml:space="preserve"> </w:t>
       </w:r>
-      <w:bookmarkStart w:id="220" w:name="_GoBack"/>
-      <w:bookmarkEnd w:id="220"/>
     </w:p>
     <w:p>
       <w:pPr>
@@ -13572,7 +13570,7 @@
           <w:lang w:val="ru-RU"/>
         </w:rPr>
       </w:pPr>
-      <w:commentRangeStart w:id="221"/>
+      <w:commentRangeStart w:id="220"/>
       <w:r>
         <w:rPr>
           <w:b/>
@@ -13581,12 +13579,12 @@
         </w:rPr>
         <w:t>Исключения</w:t>
       </w:r>
-      <w:commentRangeEnd w:id="221"/>
+      <w:commentRangeEnd w:id="220"/>
       <w:r>
         <w:rPr>
           <w:rStyle w:val="a8"/>
         </w:rPr>
-        <w:commentReference w:id="221"/>
+        <w:commentReference w:id="220"/>
       </w:r>
       <w:r>
         <w:rPr>
@@ -13602,11 +13600,11 @@
           <w:lang w:val="ru-RU"/>
         </w:rPr>
       </w:pPr>
-      <w:bookmarkStart w:id="222" w:name="OLE_LINK79"/>
-      <w:bookmarkStart w:id="223" w:name="OLE_LINK80"/>
-      <w:bookmarkStart w:id="224" w:name="OLE_LINK85"/>
-      <w:bookmarkStart w:id="225" w:name="OLE_LINK175"/>
-      <w:bookmarkStart w:id="226" w:name="OLE_LINK176"/>
+      <w:bookmarkStart w:id="221" w:name="OLE_LINK79"/>
+      <w:bookmarkStart w:id="222" w:name="OLE_LINK80"/>
+      <w:bookmarkStart w:id="223" w:name="OLE_LINK85"/>
+      <w:bookmarkStart w:id="224" w:name="OLE_LINK175"/>
+      <w:bookmarkStart w:id="225" w:name="OLE_LINK176"/>
       <w:r>
         <w:rPr>
           <w:lang w:val="ru-RU"/>
@@ -13621,11 +13619,11 @@
           <w:lang w:val="ru-RU"/>
         </w:rPr>
       </w:pPr>
-      <w:bookmarkStart w:id="227" w:name="OLE_LINK285"/>
-      <w:bookmarkStart w:id="228" w:name="OLE_LINK286"/>
+      <w:bookmarkStart w:id="226" w:name="OLE_LINK285"/>
+      <w:bookmarkStart w:id="227" w:name="OLE_LINK286"/>
+      <w:bookmarkEnd w:id="221"/>
       <w:bookmarkEnd w:id="222"/>
       <w:bookmarkEnd w:id="223"/>
-      <w:bookmarkEnd w:id="224"/>
       <w:r>
         <w:rPr>
           <w:lang w:val="ru-RU"/>
@@ -13633,10 +13631,10 @@
         <w:t>Начиная с 5 голосов, допускаются пересечения даже в последнем такте. В первом такте они всегда запрещены.</w:t>
       </w:r>
     </w:p>
+    <w:bookmarkEnd w:id="224"/>
     <w:bookmarkEnd w:id="225"/>
     <w:bookmarkEnd w:id="226"/>
     <w:bookmarkEnd w:id="227"/>
-    <w:bookmarkEnd w:id="228"/>
     <w:p>
       <w:pPr>
         <w:pStyle w:val="5"/>
@@ -13701,9 +13699,9 @@
           <w:lang w:val="ru-RU"/>
         </w:rPr>
       </w:pPr>
-      <w:bookmarkStart w:id="229" w:name="OLE_LINK288"/>
-      <w:bookmarkStart w:id="230" w:name="OLE_LINK289"/>
-      <w:bookmarkStart w:id="231" w:name="OLE_LINK76"/>
+      <w:bookmarkStart w:id="228" w:name="OLE_LINK288"/>
+      <w:bookmarkStart w:id="229" w:name="OLE_LINK289"/>
+      <w:bookmarkStart w:id="230" w:name="OLE_LINK76"/>
       <w:r>
         <w:rPr>
           <w:lang w:val="ru-RU"/>
@@ -13735,9 +13733,9 @@
             <w:tcW w:w="4839" w:type="dxa"/>
             <w:vAlign w:val="center"/>
           </w:tcPr>
+          <w:bookmarkEnd w:id="228"/>
           <w:bookmarkEnd w:id="229"/>
           <w:bookmarkEnd w:id="230"/>
-          <w:bookmarkEnd w:id="231"/>
           <w:p>
             <w:pPr>
               <w:pStyle w:val="a7"/>
@@ -14052,29 +14050,29 @@
           <w:lang w:val="ru-RU"/>
         </w:rPr>
       </w:pPr>
-      <w:bookmarkStart w:id="232" w:name="OLE_LINK187"/>
-      <w:bookmarkStart w:id="233" w:name="OLE_LINK188"/>
-      <w:bookmarkStart w:id="234" w:name="OLE_LINK77"/>
-      <w:bookmarkStart w:id="235" w:name="OLE_LINK78"/>
+      <w:bookmarkStart w:id="231" w:name="OLE_LINK187"/>
+      <w:bookmarkStart w:id="232" w:name="OLE_LINK188"/>
+      <w:bookmarkStart w:id="233" w:name="OLE_LINK77"/>
+      <w:bookmarkStart w:id="234" w:name="OLE_LINK78"/>
       <w:r>
         <w:rPr>
           <w:lang w:val="ru-RU"/>
         </w:rPr>
         <w:t xml:space="preserve">Все ноты, гармонические и мелодические, за исключением задержания, можно удваивать. Вводный тон в контрапункте </w:t>
       </w:r>
-      <w:commentRangeStart w:id="236"/>
+      <w:commentRangeStart w:id="235"/>
       <w:r>
         <w:rPr>
           <w:lang w:val="ru-RU"/>
         </w:rPr>
         <w:t>также можно удваивать</w:t>
       </w:r>
-      <w:commentRangeEnd w:id="236"/>
+      <w:commentRangeEnd w:id="235"/>
       <w:r>
         <w:rPr>
           <w:rStyle w:val="a8"/>
         </w:rPr>
-        <w:commentReference w:id="236"/>
+        <w:commentReference w:id="235"/>
       </w:r>
       <w:r>
         <w:rPr>
@@ -14095,11 +14093,11 @@
         </w:rPr>
         <w:t>.</w:t>
       </w:r>
+      <w:bookmarkEnd w:id="231"/>
       <w:bookmarkEnd w:id="232"/>
-      <w:bookmarkEnd w:id="233"/>
-    </w:p>
+    </w:p>
+    <w:bookmarkEnd w:id="233"/>
     <w:bookmarkEnd w:id="234"/>
-    <w:bookmarkEnd w:id="235"/>
     <w:p>
       <w:pPr>
         <w:pStyle w:val="a7"/>
@@ -14237,8 +14235,8 @@
           <w:lang w:val="ru-RU"/>
         </w:rPr>
       </w:pPr>
-      <w:bookmarkStart w:id="239" w:name="OLE_LINK177"/>
-      <w:bookmarkStart w:id="240" w:name="OLE_LINK178"/>
+      <w:bookmarkStart w:id="238" w:name="OLE_LINK177"/>
+      <w:bookmarkStart w:id="239" w:name="OLE_LINK178"/>
       <w:r>
         <w:rPr>
           <w:lang w:val="ru-RU"/>
@@ -14286,8 +14284,8 @@
         <w:t>.</w:t>
       </w:r>
     </w:p>
+    <w:bookmarkEnd w:id="238"/>
     <w:bookmarkEnd w:id="239"/>
-    <w:bookmarkEnd w:id="240"/>
     <w:p>
       <w:pPr>
         <w:pStyle w:val="a7"/>
@@ -14308,19 +14306,19 @@
           <w:lang w:val="ru-RU"/>
         </w:rPr>
       </w:pPr>
-      <w:commentRangeStart w:id="243"/>
+      <w:commentRangeStart w:id="242"/>
       <w:r>
         <w:rPr>
           <w:lang w:val="ru-RU"/>
         </w:rPr>
         <w:t xml:space="preserve">Движение в унисон должно быть противоположным </w:t>
       </w:r>
-      <w:commentRangeEnd w:id="243"/>
+      <w:commentRangeEnd w:id="242"/>
       <w:r>
         <w:rPr>
           <w:rStyle w:val="a8"/>
         </w:rPr>
-        <w:commentReference w:id="243"/>
+        <w:commentReference w:id="242"/>
       </w:r>
       <w:r>
         <w:rPr>
@@ -14612,21 +14610,21 @@
           <w:lang w:val="ru-RU"/>
         </w:rPr>
       </w:pPr>
-      <w:bookmarkStart w:id="244" w:name="OLE_LINK81"/>
-      <w:bookmarkStart w:id="245" w:name="OLE_LINK82"/>
-      <w:commentRangeStart w:id="246"/>
+      <w:bookmarkStart w:id="243" w:name="OLE_LINK81"/>
+      <w:bookmarkStart w:id="244" w:name="OLE_LINK82"/>
+      <w:commentRangeStart w:id="245"/>
       <w:r>
         <w:rPr>
           <w:lang w:val="ru-RU"/>
         </w:rPr>
         <w:t xml:space="preserve">Можно покидать унисон </w:t>
       </w:r>
-      <w:commentRangeEnd w:id="246"/>
+      <w:commentRangeEnd w:id="245"/>
       <w:r>
         <w:rPr>
           <w:rStyle w:val="a8"/>
         </w:rPr>
-        <w:commentReference w:id="246"/>
+        <w:commentReference w:id="245"/>
       </w:r>
       <w:r>
         <w:rPr>
@@ -14683,8 +14681,8 @@
         <w:t>.</w:t>
       </w:r>
     </w:p>
+    <w:bookmarkEnd w:id="243"/>
     <w:bookmarkEnd w:id="244"/>
-    <w:bookmarkEnd w:id="245"/>
     <w:p>
       <w:pPr>
         <w:pStyle w:val="5"/>
@@ -14710,10 +14708,10 @@
           <w:lang w:val="ru-RU"/>
         </w:rPr>
       </w:pPr>
-      <w:bookmarkStart w:id="247" w:name="OLE_LINK83"/>
-      <w:bookmarkStart w:id="248" w:name="OLE_LINK84"/>
-      <w:bookmarkStart w:id="249" w:name="OLE_LINK88"/>
-      <w:bookmarkStart w:id="250" w:name="OLE_LINK89"/>
+      <w:bookmarkStart w:id="246" w:name="OLE_LINK83"/>
+      <w:bookmarkStart w:id="247" w:name="OLE_LINK84"/>
+      <w:bookmarkStart w:id="248" w:name="OLE_LINK88"/>
+      <w:bookmarkStart w:id="249" w:name="OLE_LINK89"/>
       <w:r>
         <w:rPr>
           <w:lang w:val="ru-RU"/>
@@ -14721,8 +14719,8 @@
         <w:t>Чистая кварта, увеличенная кварта и уменьшенная квинта не допускаются между гармоническими нотами верхнего голоса и баса.</w:t>
       </w:r>
     </w:p>
+    <w:bookmarkEnd w:id="246"/>
     <w:bookmarkEnd w:id="247"/>
-    <w:bookmarkEnd w:id="248"/>
     <w:p>
       <w:pPr>
         <w:pStyle w:val="a7"/>
@@ -14789,10 +14787,10 @@
           <w:lang w:val="ru-RU"/>
         </w:rPr>
       </w:pPr>
-      <w:bookmarkStart w:id="251" w:name="OLE_LINK179"/>
-      <w:bookmarkStart w:id="252" w:name="OLE_LINK180"/>
+      <w:bookmarkStart w:id="250" w:name="OLE_LINK179"/>
+      <w:bookmarkStart w:id="251" w:name="OLE_LINK180"/>
+      <w:bookmarkEnd w:id="248"/>
       <w:bookmarkEnd w:id="249"/>
-      <w:bookmarkEnd w:id="250"/>
       <w:r>
         <w:rPr>
           <w:lang w:val="ru-RU"/>
@@ -14811,28 +14809,28 @@
           <w:lang w:val="ru-RU"/>
         </w:rPr>
       </w:pPr>
-      <w:bookmarkStart w:id="253" w:name="OLE_LINK181"/>
-      <w:bookmarkStart w:id="254" w:name="OLE_LINK182"/>
+      <w:bookmarkStart w:id="252" w:name="OLE_LINK181"/>
+      <w:bookmarkStart w:id="253" w:name="OLE_LINK182"/>
+      <w:bookmarkEnd w:id="250"/>
       <w:bookmarkEnd w:id="251"/>
+      <w:r>
+        <w:rPr>
+          <w:lang w:val="ru-RU"/>
+        </w:rPr>
+        <w:t>Чистая кварта, увеличенная кварта и уменьшенная квинта допускаются между гармоническими нотами голосов, отличных от баса.</w:t>
+      </w:r>
+    </w:p>
+    <w:p>
+      <w:pPr>
+        <w:pStyle w:val="5"/>
+        <w:rPr>
+          <w:lang w:val="ru-RU"/>
+        </w:rPr>
+      </w:pPr>
+      <w:bookmarkStart w:id="254" w:name="OLE_LINK86"/>
+      <w:bookmarkStart w:id="255" w:name="OLE_LINK87"/>
       <w:bookmarkEnd w:id="252"/>
-      <w:r>
-        <w:rPr>
-          <w:lang w:val="ru-RU"/>
-        </w:rPr>
-        <w:t>Чистая кварта, увеличенная кварта и уменьшенная квинта допускаются между гармоническими нотами голосов, отличных от баса.</w:t>
-      </w:r>
-    </w:p>
-    <w:p>
-      <w:pPr>
-        <w:pStyle w:val="5"/>
-        <w:rPr>
-          <w:lang w:val="ru-RU"/>
-        </w:rPr>
-      </w:pPr>
-      <w:bookmarkStart w:id="255" w:name="OLE_LINK86"/>
-      <w:bookmarkStart w:id="256" w:name="OLE_LINK87"/>
       <w:bookmarkEnd w:id="253"/>
-      <w:bookmarkEnd w:id="254"/>
       <w:r>
         <w:rPr>
           <w:lang w:val="ru-RU"/>
@@ -14908,8 +14906,8 @@
         <w:t>водный тон задерживается в басу:</w:t>
       </w:r>
     </w:p>
+    <w:bookmarkEnd w:id="254"/>
     <w:bookmarkEnd w:id="255"/>
-    <w:bookmarkEnd w:id="256"/>
     <w:p>
       <w:pPr>
         <w:jc w:val="center"/>
@@ -14999,7 +14997,7 @@
         </w:rPr>
         <w:t>щение трезвучия, не допускается</w:t>
       </w:r>
-      <w:commentRangeStart w:id="257"/>
+      <w:commentRangeStart w:id="256"/>
       <w:r>
         <w:rPr>
           <w:rStyle w:val="a5"/>
@@ -15007,12 +15005,12 @@
         </w:rPr>
         <w:footnoteReference w:id="21"/>
       </w:r>
-      <w:commentRangeEnd w:id="257"/>
+      <w:commentRangeEnd w:id="256"/>
       <w:r>
         <w:rPr>
           <w:rStyle w:val="a8"/>
         </w:rPr>
-        <w:commentReference w:id="257"/>
+        <w:commentReference w:id="256"/>
       </w:r>
       <w:r>
         <w:rPr>
@@ -15233,8 +15231,8 @@
           <w:lang w:val="ru-RU"/>
         </w:rPr>
       </w:pPr>
-      <w:bookmarkStart w:id="258" w:name="OLE_LINK92"/>
-      <w:bookmarkStart w:id="259" w:name="OLE_LINK93"/>
+      <w:bookmarkStart w:id="257" w:name="OLE_LINK92"/>
+      <w:bookmarkStart w:id="258" w:name="OLE_LINK93"/>
       <w:r>
         <w:rPr>
           <w:lang w:val="ru-RU"/>
@@ -15254,8 +15252,8 @@
         <w:t xml:space="preserve"> обязательно должны гармонизоваться тоническим трезвучием в основном виде.</w:t>
       </w:r>
     </w:p>
+    <w:bookmarkEnd w:id="257"/>
     <w:bookmarkEnd w:id="258"/>
-    <w:bookmarkEnd w:id="259"/>
     <w:p>
       <w:pPr>
         <w:pStyle w:val="a7"/>
@@ -15294,12 +15292,98 @@
         </w:rPr>
         <w:t xml:space="preserve">, </w:t>
       </w:r>
+      <w:commentRangeStart w:id="259"/>
+      <w:r>
+        <w:rPr>
+          <w:lang w:val="ru-RU"/>
+        </w:rPr>
+        <w:t xml:space="preserve">а заканчивается обязательно </w:t>
+      </w:r>
+      <w:r>
+        <w:t>I</w:t>
+      </w:r>
+      <w:r>
+        <w:rPr>
+          <w:lang w:val="ru-RU"/>
+        </w:rPr>
+        <w:t xml:space="preserve"> </w:t>
+      </w:r>
+      <w:r>
+        <w:rPr>
+          <w:lang w:val="ru-RU"/>
+        </w:rPr>
+        <w:t>ступенью</w:t>
+      </w:r>
+      <w:commentRangeEnd w:id="259"/>
+      <w:r>
+        <w:rPr>
+          <w:rStyle w:val="a8"/>
+        </w:rPr>
+        <w:commentReference w:id="259"/>
+      </w:r>
+      <w:r>
+        <w:rPr>
+          <w:lang w:val="ru-RU"/>
+        </w:rPr>
+        <w:t>.</w:t>
+      </w:r>
+      <w:r>
+        <w:rPr>
+          <w:lang w:val="ru-RU"/>
+        </w:rPr>
+        <w:t xml:space="preserve"> В </w:t>
+      </w:r>
       <w:commentRangeStart w:id="260"/>
       <w:r>
         <w:rPr>
           <w:lang w:val="ru-RU"/>
         </w:rPr>
-        <w:t xml:space="preserve">а заканчивается обязательно </w:t>
+        <w:t>трех голосах</w:t>
+      </w:r>
+      <w:commentRangeEnd w:id="260"/>
+      <w:r>
+        <w:rPr>
+          <w:rStyle w:val="a8"/>
+        </w:rPr>
+        <w:commentReference w:id="260"/>
+      </w:r>
+      <w:r>
+        <w:rPr>
+          <w:lang w:val="ru-RU"/>
+        </w:rPr>
+        <w:t xml:space="preserve">, если голос начинается с </w:t>
+      </w:r>
+      <w:commentRangeStart w:id="261"/>
+      <w:r>
+        <w:rPr>
+          <w:lang w:val="ru-RU"/>
+        </w:rPr>
+        <w:t>половинной и</w:t>
+      </w:r>
+      <w:r>
+        <w:rPr>
+          <w:lang w:val="ru-RU"/>
+        </w:rPr>
+        <w:t>ли</w:t>
+      </w:r>
+      <w:r>
+        <w:rPr>
+          <w:lang w:val="ru-RU"/>
+        </w:rPr>
+        <w:t xml:space="preserve"> четвертной </w:t>
+      </w:r>
+      <w:commentRangeEnd w:id="261"/>
+      <w:r>
+        <w:rPr>
+          <w:rStyle w:val="a8"/>
+        </w:rPr>
+        <w:commentReference w:id="261"/>
+      </w:r>
+      <w:r>
+        <w:rPr>
+          <w:lang w:val="ru-RU"/>
+        </w:rPr>
+        <w:t xml:space="preserve">ноты, эта нота обязательно должна быть </w:t>
       </w:r>
       <w:r>
         <w:t>I</w:t>
@@ -15314,151 +15398,65 @@
         <w:rPr>
           <w:lang w:val="ru-RU"/>
         </w:rPr>
+        <w:t xml:space="preserve">или </w:t>
+      </w:r>
+      <w:r>
+        <w:t>V</w:t>
+      </w:r>
+      <w:r>
+        <w:rPr>
+          <w:lang w:val="ru-RU"/>
+        </w:rPr>
+        <w:t xml:space="preserve"> </w:t>
+      </w:r>
+      <w:r>
+        <w:rPr>
+          <w:lang w:val="ru-RU"/>
+        </w:rPr>
+        <w:t xml:space="preserve">ступенью. </w:t>
+      </w:r>
+      <w:commentRangeStart w:id="262"/>
+      <w:commentRangeStart w:id="263"/>
+      <w:r>
+        <w:rPr>
+          <w:lang w:val="ru-RU"/>
+        </w:rPr>
+        <w:t>Если первая нота – синкопа</w:t>
+      </w:r>
+      <w:commentRangeEnd w:id="262"/>
+      <w:r>
+        <w:rPr>
+          <w:rStyle w:val="a8"/>
+        </w:rPr>
+        <w:commentReference w:id="262"/>
+      </w:r>
+      <w:r>
+        <w:rPr>
+          <w:lang w:val="ru-RU"/>
+        </w:rPr>
+        <w:t xml:space="preserve">, она может быть </w:t>
+      </w:r>
+      <w:r>
+        <w:t>III</w:t>
+      </w:r>
+      <w:r>
+        <w:rPr>
+          <w:lang w:val="ru-RU"/>
+        </w:rPr>
+        <w:t xml:space="preserve"> </w:t>
+      </w:r>
+      <w:r>
+        <w:rPr>
+          <w:lang w:val="ru-RU"/>
+        </w:rPr>
         <w:t>ступенью</w:t>
       </w:r>
-      <w:commentRangeEnd w:id="260"/>
+      <w:commentRangeEnd w:id="263"/>
       <w:r>
         <w:rPr>
           <w:rStyle w:val="a8"/>
         </w:rPr>
-        <w:commentReference w:id="260"/>
-      </w:r>
-      <w:r>
-        <w:rPr>
-          <w:lang w:val="ru-RU"/>
-        </w:rPr>
-        <w:t>.</w:t>
-      </w:r>
-      <w:r>
-        <w:rPr>
-          <w:lang w:val="ru-RU"/>
-        </w:rPr>
-        <w:t xml:space="preserve"> В </w:t>
-      </w:r>
-      <w:commentRangeStart w:id="261"/>
-      <w:r>
-        <w:rPr>
-          <w:lang w:val="ru-RU"/>
-        </w:rPr>
-        <w:t>трех голосах</w:t>
-      </w:r>
-      <w:commentRangeEnd w:id="261"/>
-      <w:r>
-        <w:rPr>
-          <w:rStyle w:val="a8"/>
-        </w:rPr>
-        <w:commentReference w:id="261"/>
-      </w:r>
-      <w:r>
-        <w:rPr>
-          <w:lang w:val="ru-RU"/>
-        </w:rPr>
-        <w:t xml:space="preserve">, если голос начинается с </w:t>
-      </w:r>
-      <w:commentRangeStart w:id="262"/>
-      <w:r>
-        <w:rPr>
-          <w:lang w:val="ru-RU"/>
-        </w:rPr>
-        <w:t>половинной и</w:t>
-      </w:r>
-      <w:r>
-        <w:rPr>
-          <w:lang w:val="ru-RU"/>
-        </w:rPr>
-        <w:t>ли</w:t>
-      </w:r>
-      <w:r>
-        <w:rPr>
-          <w:lang w:val="ru-RU"/>
-        </w:rPr>
-        <w:t xml:space="preserve"> четвертной </w:t>
-      </w:r>
-      <w:commentRangeEnd w:id="262"/>
-      <w:r>
-        <w:rPr>
-          <w:rStyle w:val="a8"/>
-        </w:rPr>
-        <w:commentReference w:id="262"/>
-      </w:r>
-      <w:r>
-        <w:rPr>
-          <w:lang w:val="ru-RU"/>
-        </w:rPr>
-        <w:t xml:space="preserve">ноты, эта нота обязательно должна быть </w:t>
-      </w:r>
-      <w:r>
-        <w:t>I</w:t>
-      </w:r>
-      <w:r>
-        <w:rPr>
-          <w:lang w:val="ru-RU"/>
-        </w:rPr>
-        <w:t xml:space="preserve"> </w:t>
-      </w:r>
-      <w:r>
-        <w:rPr>
-          <w:lang w:val="ru-RU"/>
-        </w:rPr>
-        <w:t xml:space="preserve">или </w:t>
-      </w:r>
-      <w:r>
-        <w:t>V</w:t>
-      </w:r>
-      <w:r>
-        <w:rPr>
-          <w:lang w:val="ru-RU"/>
-        </w:rPr>
-        <w:t xml:space="preserve"> </w:t>
-      </w:r>
-      <w:r>
-        <w:rPr>
-          <w:lang w:val="ru-RU"/>
-        </w:rPr>
-        <w:t xml:space="preserve">ступенью. </w:t>
-      </w:r>
-      <w:commentRangeStart w:id="263"/>
-      <w:commentRangeStart w:id="264"/>
-      <w:r>
-        <w:rPr>
-          <w:lang w:val="ru-RU"/>
-        </w:rPr>
-        <w:t>Если первая нота – синкопа</w:t>
-      </w:r>
-      <w:commentRangeEnd w:id="263"/>
-      <w:r>
-        <w:rPr>
-          <w:rStyle w:val="a8"/>
-        </w:rPr>
         <w:commentReference w:id="263"/>
-      </w:r>
-      <w:r>
-        <w:rPr>
-          <w:lang w:val="ru-RU"/>
-        </w:rPr>
-        <w:t xml:space="preserve">, она может быть </w:t>
-      </w:r>
-      <w:r>
-        <w:t>III</w:t>
-      </w:r>
-      <w:r>
-        <w:rPr>
-          <w:lang w:val="ru-RU"/>
-        </w:rPr>
-        <w:t xml:space="preserve"> </w:t>
-      </w:r>
-      <w:r>
-        <w:rPr>
-          <w:lang w:val="ru-RU"/>
-        </w:rPr>
-        <w:t>ступенью</w:t>
-      </w:r>
-      <w:commentRangeEnd w:id="264"/>
-      <w:r>
-        <w:rPr>
-          <w:rStyle w:val="a8"/>
-        </w:rPr>
-        <w:commentReference w:id="264"/>
       </w:r>
       <w:r>
         <w:rPr>
@@ -15807,7 +15805,7 @@
           <w:lang w:val="ru-RU"/>
         </w:rPr>
       </w:pPr>
-      <w:commentRangeStart w:id="265"/>
+      <w:commentRangeStart w:id="264"/>
       <w:r>
         <w:rPr>
           <w:lang w:val="ru-RU"/>
@@ -15829,12 +15827,12 @@
         </w:rPr>
         <w:t xml:space="preserve">ступени </w:t>
       </w:r>
-      <w:commentRangeEnd w:id="265"/>
+      <w:commentRangeEnd w:id="264"/>
       <w:r>
         <w:rPr>
           <w:rStyle w:val="a8"/>
         </w:rPr>
-        <w:commentReference w:id="265"/>
+        <w:commentReference w:id="264"/>
       </w:r>
       <w:r>
         <w:rPr>
@@ -15951,8 +15949,8 @@
           <w:lang w:val="ru-RU"/>
         </w:rPr>
       </w:pPr>
-      <w:bookmarkStart w:id="266" w:name="OLE_LINK94"/>
-      <w:bookmarkStart w:id="267" w:name="OLE_LINK95"/>
+      <w:bookmarkStart w:id="265" w:name="OLE_LINK94"/>
+      <w:bookmarkStart w:id="266" w:name="OLE_LINK95"/>
       <w:r>
         <w:rPr>
           <w:lang w:val="ru-RU"/>
@@ -16002,8 +16000,8 @@
         <w:t>Независимо от количества голосов, аккорды первого и последнего тактов могут быть неполные (может отсутствовать терция или квинта) во всех разрядах контрапункта (включая смешанные).</w:t>
       </w:r>
     </w:p>
+    <w:bookmarkEnd w:id="265"/>
     <w:bookmarkEnd w:id="266"/>
-    <w:bookmarkEnd w:id="267"/>
     <w:p>
       <w:pPr>
         <w:rPr>
@@ -16018,27 +16016,27 @@
           <w:lang w:val="ru-RU"/>
         </w:rPr>
       </w:pPr>
-      <w:bookmarkStart w:id="268" w:name="OLE_LINK96"/>
-      <w:bookmarkStart w:id="269" w:name="OLE_LINK97"/>
+      <w:bookmarkStart w:id="267" w:name="OLE_LINK96"/>
+      <w:bookmarkStart w:id="268" w:name="OLE_LINK97"/>
       <w:r>
         <w:rPr>
           <w:lang w:val="ru-RU"/>
         </w:rPr>
         <w:t xml:space="preserve">В остальных тактах (не первом и не последнем) допускаются неполные аккорды </w:t>
       </w:r>
-      <w:commentRangeStart w:id="270"/>
+      <w:commentRangeStart w:id="269"/>
       <w:r>
         <w:rPr>
           <w:lang w:val="ru-RU"/>
         </w:rPr>
         <w:t>в трех голосах</w:t>
       </w:r>
-      <w:commentRangeEnd w:id="270"/>
-      <w:r>
-        <w:rPr>
-          <w:lang w:val="ru-RU"/>
-        </w:rPr>
-        <w:commentReference w:id="270"/>
+      <w:commentRangeEnd w:id="269"/>
+      <w:r>
+        <w:rPr>
+          <w:lang w:val="ru-RU"/>
+        </w:rPr>
+        <w:commentReference w:id="269"/>
       </w:r>
       <w:r>
         <w:rPr>
@@ -16064,10 +16062,10 @@
           <w:lang w:val="ru-RU"/>
         </w:rPr>
       </w:pPr>
-      <w:bookmarkStart w:id="271" w:name="OLE_LINK117"/>
-      <w:bookmarkStart w:id="272" w:name="OLE_LINK118"/>
+      <w:bookmarkStart w:id="270" w:name="OLE_LINK117"/>
+      <w:bookmarkStart w:id="271" w:name="OLE_LINK118"/>
+      <w:bookmarkEnd w:id="267"/>
       <w:bookmarkEnd w:id="268"/>
-      <w:bookmarkEnd w:id="269"/>
       <w:r>
         <w:rPr>
           <w:lang w:val="ru-RU"/>
@@ -16111,8 +16109,8 @@
         <w:t>Аккорд предпоследнего такта обязательно должен быть полным.</w:t>
       </w:r>
     </w:p>
+    <w:bookmarkEnd w:id="270"/>
     <w:bookmarkEnd w:id="271"/>
-    <w:bookmarkEnd w:id="272"/>
     <w:p>
       <w:pPr>
         <w:ind w:firstLine="360"/>
@@ -16269,12 +16267,78 @@
         </w:rPr>
         <w:t xml:space="preserve">В четвертом разряде </w:t>
       </w:r>
+      <w:commentRangeStart w:id="272"/>
+      <w:r>
+        <w:rPr>
+          <w:lang w:val="ru-RU"/>
+        </w:rPr>
+        <w:t xml:space="preserve">допускаются две гармонии в одном такте </w:t>
+      </w:r>
+      <w:commentRangeEnd w:id="272"/>
+      <w:r>
+        <w:rPr>
+          <w:rStyle w:val="a8"/>
+        </w:rPr>
+        <w:commentReference w:id="272"/>
+      </w:r>
+      <w:r>
+        <w:rPr>
+          <w:lang w:val="ru-RU"/>
+        </w:rPr>
+        <w:t xml:space="preserve">в сложных случаях для того, чтобы не прерывать синкопы, особенно </w:t>
+      </w:r>
+      <w:r>
+        <w:rPr>
+          <w:lang w:val="ru-RU"/>
+        </w:rPr>
+        <w:t xml:space="preserve">это допустимо, </w:t>
+      </w:r>
+      <w:r>
+        <w:rPr>
+          <w:lang w:val="ru-RU"/>
+        </w:rPr>
+        <w:t>когда синкопы находятся в басу.</w:t>
+      </w:r>
+    </w:p>
+    <w:p>
+      <w:pPr>
+        <w:pStyle w:val="5"/>
+        <w:rPr>
+          <w:lang w:val="ru-RU"/>
+        </w:rPr>
+      </w:pPr>
+      <w:r>
+        <w:rPr>
+          <w:lang w:val="ru-RU"/>
+        </w:rPr>
+        <w:t>Модуляции</w:t>
+      </w:r>
+    </w:p>
+    <w:p>
+      <w:pPr>
+        <w:ind w:firstLine="360"/>
+        <w:rPr>
+          <w:lang w:val="ru-RU"/>
+        </w:rPr>
+      </w:pPr>
+      <w:r>
+        <w:rPr>
+          <w:lang w:val="ru-RU"/>
+        </w:rPr>
+        <w:t>Контрапункт обычно не модулирует. Однако</w:t>
+      </w:r>
+      <w:r>
+        <w:rPr>
+          <w:lang w:val="ru-RU"/>
+        </w:rPr>
+        <w:t xml:space="preserve">, допустима кратковременная модуляция в соседнюю тональность не больше одного раза в </w:t>
+      </w:r>
       <w:commentRangeStart w:id="273"/>
       <w:r>
         <w:rPr>
           <w:lang w:val="ru-RU"/>
         </w:rPr>
-        <w:t xml:space="preserve">допускаются две гармонии в одном такте </w:t>
+        <w:t>каждом упражнении</w:t>
       </w:r>
       <w:commentRangeEnd w:id="273"/>
       <w:r>
@@ -16287,19 +16351,104 @@
         <w:rPr>
           <w:lang w:val="ru-RU"/>
         </w:rPr>
-        <w:t xml:space="preserve">в сложных случаях для того, чтобы не прерывать синкопы, особенно </w:t>
-      </w:r>
-      <w:r>
-        <w:rPr>
-          <w:lang w:val="ru-RU"/>
-        </w:rPr>
-        <w:t xml:space="preserve">это допустимо, </w:t>
-      </w:r>
-      <w:r>
-        <w:rPr>
-          <w:lang w:val="ru-RU"/>
-        </w:rPr>
-        <w:t>когда синкопы находятся в басу.</w:t>
+        <w:t>.</w:t>
+      </w:r>
+    </w:p>
+    <w:p>
+      <w:pPr>
+        <w:ind w:firstLine="360"/>
+        <w:rPr>
+          <w:lang w:val="ru-RU"/>
+        </w:rPr>
+      </w:pPr>
+      <w:r>
+        <w:rPr>
+          <w:lang w:val="ru-RU"/>
+        </w:rPr>
+        <w:t>Нота, характеризующая новую тональность, должна быть гармонической, а не просто мелодической.</w:t>
+      </w:r>
+      <w:r>
+        <w:rPr>
+          <w:lang w:val="ru-RU"/>
+        </w:rPr>
+        <w:t xml:space="preserve"> Возвращение в основную тональность должно происходить также с помощью гармонической ноты.</w:t>
+      </w:r>
+      <w:r>
+        <w:rPr>
+          <w:lang w:val="ru-RU"/>
+        </w:rPr>
+        <w:t xml:space="preserve"> </w:t>
+      </w:r>
+      <w:commentRangeStart w:id="274"/>
+      <w:r>
+        <w:rPr>
+          <w:lang w:val="ru-RU"/>
+        </w:rPr>
+        <w:t xml:space="preserve">В упражнениях в минорной тональности необходимо избегать </w:t>
+      </w:r>
+      <w:commentRangeEnd w:id="274"/>
+      <w:r>
+        <w:rPr>
+          <w:rStyle w:val="a8"/>
+        </w:rPr>
+        <w:commentReference w:id="274"/>
+      </w:r>
+      <w:r>
+        <w:rPr>
+          <w:lang w:val="ru-RU"/>
+        </w:rPr>
+        <w:t xml:space="preserve">перехода в параллельный мажор через аккорд </w:t>
+      </w:r>
+      <w:r>
+        <w:t>III</w:t>
+      </w:r>
+      <w:r>
+        <w:rPr>
+          <w:lang w:val="ru-RU"/>
+        </w:rPr>
+        <w:t xml:space="preserve"> </w:t>
+      </w:r>
+      <w:r>
+        <w:rPr>
+          <w:lang w:val="ru-RU"/>
+        </w:rPr>
+        <w:t xml:space="preserve">ступени. </w:t>
+      </w:r>
+    </w:p>
+    <w:p>
+      <w:pPr>
+        <w:ind w:firstLine="360"/>
+        <w:rPr>
+          <w:lang w:val="ru-RU"/>
+        </w:rPr>
+      </w:pPr>
+      <w:r>
+        <w:rPr>
+          <w:lang w:val="ru-RU"/>
+        </w:rPr>
+        <w:t>Хроматический интервал всегда запрещен.</w:t>
+      </w:r>
+    </w:p>
+    <w:p>
+      <w:pPr>
+        <w:pStyle w:val="3"/>
+      </w:pPr>
+      <w:bookmarkStart w:id="275" w:name="_Toc513984263"/>
+      <w:bookmarkStart w:id="276" w:name="OLE_LINK131"/>
+      <w:bookmarkStart w:id="277" w:name="OLE_LINK132"/>
+      <w:r>
+        <w:t>Задержания, проходящие и вспомогательные ноты</w:t>
+      </w:r>
+      <w:bookmarkEnd w:id="275"/>
+    </w:p>
+    <w:bookmarkEnd w:id="276"/>
+    <w:bookmarkEnd w:id="277"/>
+    <w:p>
+      <w:pPr>
+        <w:pStyle w:val="4"/>
+      </w:pPr>
+      <w:r>
+        <w:t>Задержания</w:t>
       </w:r>
     </w:p>
     <w:p>
@@ -16313,7 +16462,37 @@
         <w:rPr>
           <w:lang w:val="ru-RU"/>
         </w:rPr>
-        <w:t>Модуляции</w:t>
+        <w:t>З</w:t>
+      </w:r>
+      <w:r>
+        <w:rPr>
+          <w:lang w:val="ru-RU"/>
+        </w:rPr>
+        <w:t>адержани</w:t>
+      </w:r>
+      <w:r>
+        <w:rPr>
+          <w:lang w:val="ru-RU"/>
+        </w:rPr>
+        <w:t>я</w:t>
+      </w:r>
+      <w:r>
+        <w:rPr>
+          <w:lang w:val="ru-RU"/>
+        </w:rPr>
+        <w:t>, разрешающиеся</w:t>
+      </w:r>
+      <w:r>
+        <w:rPr>
+          <w:lang w:val="ru-RU"/>
+        </w:rPr>
+        <w:t xml:space="preserve"> </w:t>
+      </w:r>
+      <w:r>
+        <w:rPr>
+          <w:lang w:val="ru-RU"/>
+        </w:rPr>
+        <w:t>вниз</w:t>
       </w:r>
     </w:p>
     <w:p>
@@ -16323,198 +16502,17 @@
           <w:lang w:val="ru-RU"/>
         </w:rPr>
       </w:pPr>
-      <w:r>
-        <w:rPr>
-          <w:lang w:val="ru-RU"/>
-        </w:rPr>
-        <w:t>Контрапункт обычно не модулирует. Однако</w:t>
-      </w:r>
-      <w:r>
-        <w:rPr>
-          <w:lang w:val="ru-RU"/>
-        </w:rPr>
-        <w:t xml:space="preserve">, допустима кратковременная модуляция в соседнюю тональность не больше одного раза в </w:t>
-      </w:r>
-      <w:commentRangeStart w:id="274"/>
-      <w:r>
-        <w:rPr>
-          <w:lang w:val="ru-RU"/>
-        </w:rPr>
-        <w:t>каждом упражнении</w:t>
-      </w:r>
-      <w:commentRangeEnd w:id="274"/>
-      <w:r>
-        <w:rPr>
-          <w:rStyle w:val="a8"/>
-        </w:rPr>
-        <w:commentReference w:id="274"/>
-      </w:r>
-      <w:r>
-        <w:rPr>
-          <w:lang w:val="ru-RU"/>
-        </w:rPr>
-        <w:t>.</w:t>
-      </w:r>
-    </w:p>
-    <w:p>
-      <w:pPr>
-        <w:ind w:firstLine="360"/>
-        <w:rPr>
-          <w:lang w:val="ru-RU"/>
-        </w:rPr>
-      </w:pPr>
-      <w:r>
-        <w:rPr>
-          <w:lang w:val="ru-RU"/>
-        </w:rPr>
-        <w:t>Нота, характеризующая новую тональность, должна быть гармонической, а не просто мелодической.</w:t>
-      </w:r>
-      <w:r>
-        <w:rPr>
-          <w:lang w:val="ru-RU"/>
-        </w:rPr>
-        <w:t xml:space="preserve"> Возвращение в основную тональность должно происходить также с помощью гармонической ноты.</w:t>
-      </w:r>
-      <w:r>
-        <w:rPr>
-          <w:lang w:val="ru-RU"/>
-        </w:rPr>
-        <w:t xml:space="preserve"> </w:t>
-      </w:r>
-      <w:commentRangeStart w:id="275"/>
-      <w:r>
-        <w:rPr>
-          <w:lang w:val="ru-RU"/>
-        </w:rPr>
-        <w:t xml:space="preserve">В упражнениях в минорной тональности необходимо избегать </w:t>
-      </w:r>
-      <w:commentRangeEnd w:id="275"/>
-      <w:r>
-        <w:rPr>
-          <w:rStyle w:val="a8"/>
-        </w:rPr>
-        <w:commentReference w:id="275"/>
-      </w:r>
-      <w:r>
-        <w:rPr>
-          <w:lang w:val="ru-RU"/>
-        </w:rPr>
-        <w:t xml:space="preserve">перехода в параллельный мажор через аккорд </w:t>
-      </w:r>
-      <w:r>
-        <w:t>III</w:t>
-      </w:r>
-      <w:r>
-        <w:rPr>
-          <w:lang w:val="ru-RU"/>
-        </w:rPr>
-        <w:t xml:space="preserve"> </w:t>
-      </w:r>
-      <w:r>
-        <w:rPr>
-          <w:lang w:val="ru-RU"/>
-        </w:rPr>
-        <w:t xml:space="preserve">ступени. </w:t>
-      </w:r>
-    </w:p>
-    <w:p>
-      <w:pPr>
-        <w:ind w:firstLine="360"/>
-        <w:rPr>
-          <w:lang w:val="ru-RU"/>
-        </w:rPr>
-      </w:pPr>
-      <w:r>
-        <w:rPr>
-          <w:lang w:val="ru-RU"/>
-        </w:rPr>
-        <w:t>Хроматический интервал всегда запрещен.</w:t>
-      </w:r>
-    </w:p>
-    <w:p>
-      <w:pPr>
-        <w:pStyle w:val="3"/>
-      </w:pPr>
-      <w:bookmarkStart w:id="276" w:name="_Toc513984263"/>
-      <w:bookmarkStart w:id="277" w:name="OLE_LINK131"/>
-      <w:bookmarkStart w:id="278" w:name="OLE_LINK132"/>
-      <w:r>
-        <w:t>Задержания, проходящие и вспомогательные ноты</w:t>
-      </w:r>
-      <w:bookmarkEnd w:id="276"/>
-    </w:p>
-    <w:bookmarkEnd w:id="277"/>
+      <w:bookmarkStart w:id="278" w:name="OLE_LINK98"/>
+      <w:bookmarkStart w:id="279" w:name="OLE_LINK99"/>
+      <w:r>
+        <w:rPr>
+          <w:lang w:val="ru-RU"/>
+        </w:rPr>
+        <w:t>Разрешение задержания вниз используется для всех ступеней тональности.</w:t>
+      </w:r>
+    </w:p>
     <w:bookmarkEnd w:id="278"/>
-    <w:p>
-      <w:pPr>
-        <w:pStyle w:val="4"/>
-      </w:pPr>
-      <w:r>
-        <w:t>Задержания</w:t>
-      </w:r>
-    </w:p>
-    <w:p>
-      <w:pPr>
-        <w:pStyle w:val="5"/>
-        <w:rPr>
-          <w:lang w:val="ru-RU"/>
-        </w:rPr>
-      </w:pPr>
-      <w:r>
-        <w:rPr>
-          <w:lang w:val="ru-RU"/>
-        </w:rPr>
-        <w:t>З</w:t>
-      </w:r>
-      <w:r>
-        <w:rPr>
-          <w:lang w:val="ru-RU"/>
-        </w:rPr>
-        <w:t>адержани</w:t>
-      </w:r>
-      <w:r>
-        <w:rPr>
-          <w:lang w:val="ru-RU"/>
-        </w:rPr>
-        <w:t>я</w:t>
-      </w:r>
-      <w:r>
-        <w:rPr>
-          <w:lang w:val="ru-RU"/>
-        </w:rPr>
-        <w:t>, разрешающиеся</w:t>
-      </w:r>
-      <w:r>
-        <w:rPr>
-          <w:lang w:val="ru-RU"/>
-        </w:rPr>
-        <w:t xml:space="preserve"> </w:t>
-      </w:r>
-      <w:r>
-        <w:rPr>
-          <w:lang w:val="ru-RU"/>
-        </w:rPr>
-        <w:t>вниз</w:t>
-      </w:r>
-    </w:p>
-    <w:p>
-      <w:pPr>
-        <w:ind w:firstLine="360"/>
-        <w:rPr>
-          <w:lang w:val="ru-RU"/>
-        </w:rPr>
-      </w:pPr>
-      <w:bookmarkStart w:id="279" w:name="OLE_LINK98"/>
-      <w:bookmarkStart w:id="280" w:name="OLE_LINK99"/>
-      <w:r>
-        <w:rPr>
-          <w:lang w:val="ru-RU"/>
-        </w:rPr>
-        <w:t>Разрешение задержания вниз используется для всех ступеней тональности.</w:t>
-      </w:r>
-    </w:p>
     <w:bookmarkEnd w:id="279"/>
-    <w:bookmarkEnd w:id="280"/>
     <w:p>
       <w:pPr>
         <w:ind w:firstLine="360"/>
@@ -16604,8 +16602,8 @@
           <w:lang w:val="ru-RU"/>
         </w:rPr>
       </w:pPr>
-      <w:bookmarkStart w:id="281" w:name="OLE_LINK119"/>
-      <w:bookmarkStart w:id="282" w:name="OLE_LINK120"/>
+      <w:bookmarkStart w:id="280" w:name="OLE_LINK119"/>
+      <w:bookmarkStart w:id="281" w:name="OLE_LINK120"/>
       <w:r>
         <w:rPr>
           <w:lang w:val="ru-RU"/>
@@ -16636,19 +16634,19 @@
         </w:rPr>
         <w:t xml:space="preserve"> </w:t>
       </w:r>
-      <w:commentRangeStart w:id="283"/>
+      <w:commentRangeStart w:id="282"/>
       <w:r>
         <w:rPr>
           <w:lang w:val="ru-RU"/>
         </w:rPr>
         <w:t>минорной тональности</w:t>
       </w:r>
-      <w:commentRangeEnd w:id="283"/>
+      <w:commentRangeEnd w:id="282"/>
       <w:r>
         <w:rPr>
           <w:rStyle w:val="a8"/>
         </w:rPr>
-        <w:commentReference w:id="283"/>
+        <w:commentReference w:id="282"/>
       </w:r>
       <w:r>
         <w:rPr>
@@ -16657,8 +16655,8 @@
         <w:t>:</w:t>
       </w:r>
     </w:p>
+    <w:bookmarkEnd w:id="280"/>
     <w:bookmarkEnd w:id="281"/>
-    <w:bookmarkEnd w:id="282"/>
     <w:p>
       <w:pPr>
         <w:jc w:val="center"/>
@@ -17303,7 +17301,7 @@
         </w:rPr>
         <w:t>Однако, между задержанием и разрешением может находиться другая гармоническая нота</w:t>
       </w:r>
-      <w:commentRangeStart w:id="284"/>
+      <w:commentRangeStart w:id="283"/>
       <w:r>
         <w:rPr>
           <w:rStyle w:val="a5"/>
@@ -17311,12 +17309,12 @@
         </w:rPr>
         <w:footnoteReference w:id="22"/>
       </w:r>
-      <w:commentRangeEnd w:id="284"/>
+      <w:commentRangeEnd w:id="283"/>
       <w:r>
         <w:rPr>
           <w:rStyle w:val="a8"/>
         </w:rPr>
-        <w:commentReference w:id="284"/>
+        <w:commentReference w:id="283"/>
       </w:r>
       <w:r>
         <w:rPr>
@@ -17426,7 +17424,7 @@
         </w:rPr>
         <w:t xml:space="preserve">более раннее разрешение задержания, при условии, </w:t>
       </w:r>
-      <w:commentRangeStart w:id="285"/>
+      <w:commentRangeStart w:id="284"/>
       <w:r>
         <w:rPr>
           <w:lang w:val="ru-RU"/>
@@ -17445,12 +17443,12 @@
         </w:rPr>
         <w:t>гармоническая нота все еще находится на третью долю та</w:t>
       </w:r>
-      <w:commentRangeEnd w:id="285"/>
+      <w:commentRangeEnd w:id="284"/>
       <w:r>
         <w:rPr>
           <w:rStyle w:val="a8"/>
         </w:rPr>
-        <w:commentReference w:id="285"/>
+        <w:commentReference w:id="284"/>
       </w:r>
       <w:r>
         <w:rPr>
@@ -17614,7 +17612,27 @@
         <w:rPr>
           <w:lang w:val="ru-RU"/>
         </w:rPr>
-        <w:t xml:space="preserve">Задерживаемая нота не должна звучать </w:t>
+        <w:t xml:space="preserve">Задерживаемая нота </w:t>
+      </w:r>
+      <w:commentRangeStart w:id="285"/>
+      <w:r>
+        <w:rPr>
+          <w:lang w:val="ru-RU"/>
+        </w:rPr>
+        <w:t xml:space="preserve">не должна </w:t>
+      </w:r>
+      <w:commentRangeEnd w:id="285"/>
+      <w:r>
+        <w:rPr>
+          <w:rStyle w:val="a8"/>
+        </w:rPr>
+        <w:commentReference w:id="285"/>
+      </w:r>
+      <w:r>
+        <w:rPr>
+          <w:lang w:val="ru-RU"/>
+        </w:rPr>
+        <w:t xml:space="preserve">звучать </w:t>
       </w:r>
       <w:commentRangeStart w:id="286"/>
       <w:r>
@@ -17634,7 +17652,27 @@
         <w:rPr>
           <w:lang w:val="ru-RU"/>
         </w:rPr>
-        <w:t xml:space="preserve">за исключением случая, когда задерживаемая нота находится в басу. В этом случае </w:t>
+        <w:t xml:space="preserve">за исключением случая, когда задерживаемая нота </w:t>
+      </w:r>
+      <w:commentRangeStart w:id="287"/>
+      <w:r>
+        <w:rPr>
+          <w:lang w:val="ru-RU"/>
+        </w:rPr>
+        <w:t>находится в басу</w:t>
+      </w:r>
+      <w:commentRangeEnd w:id="287"/>
+      <w:r>
+        <w:rPr>
+          <w:rStyle w:val="a8"/>
+        </w:rPr>
+        <w:commentReference w:id="287"/>
+      </w:r>
+      <w:r>
+        <w:rPr>
+          <w:lang w:val="ru-RU"/>
+        </w:rPr>
+        <w:t xml:space="preserve">. В этом случае </w:t>
       </w:r>
       <w:r>
         <w:rPr>
@@ -17796,19 +17834,19 @@
         </w:rPr>
         <w:t xml:space="preserve">может быть большой секундой в </w:t>
       </w:r>
-      <w:commentRangeStart w:id="287"/>
+      <w:commentRangeStart w:id="288"/>
       <w:r>
         <w:rPr>
           <w:lang w:val="ru-RU"/>
         </w:rPr>
         <w:t>следующим примере</w:t>
       </w:r>
-      <w:commentRangeEnd w:id="287"/>
+      <w:commentRangeEnd w:id="288"/>
       <w:r>
         <w:rPr>
           <w:rStyle w:val="a8"/>
         </w:rPr>
-        <w:commentReference w:id="287"/>
+        <w:commentReference w:id="288"/>
       </w:r>
       <w:r>
         <w:rPr>
@@ -17991,21 +18029,29 @@
         <w:rPr>
           <w:lang w:val="ru-RU"/>
         </w:rPr>
-        <w:t xml:space="preserve">голоса двигаются </w:t>
-      </w:r>
-      <w:commentRangeStart w:id="288"/>
+        <w:t>г</w:t>
+      </w:r>
+      <w:bookmarkStart w:id="289" w:name="_GoBack"/>
+      <w:bookmarkEnd w:id="289"/>
+      <w:r>
+        <w:rPr>
+          <w:lang w:val="ru-RU"/>
+        </w:rPr>
+        <w:t xml:space="preserve">олоса двигаются </w:t>
+      </w:r>
+      <w:commentRangeStart w:id="290"/>
       <w:r>
         <w:rPr>
           <w:lang w:val="ru-RU"/>
         </w:rPr>
         <w:t>противоположно и поступенно</w:t>
       </w:r>
-      <w:commentRangeEnd w:id="288"/>
-      <w:r>
-        <w:rPr>
-          <w:lang w:val="ru-RU"/>
-        </w:rPr>
-        <w:commentReference w:id="288"/>
+      <w:commentRangeEnd w:id="290"/>
+      <w:r>
+        <w:rPr>
+          <w:lang w:val="ru-RU"/>
+        </w:rPr>
+        <w:commentReference w:id="290"/>
       </w:r>
       <w:r>
         <w:rPr>
@@ -18476,7 +18522,7 @@
         </w:rPr>
         <w:t xml:space="preserve">отивоположного </w:t>
       </w:r>
-      <w:commentRangeStart w:id="289"/>
+      <w:commentRangeStart w:id="291"/>
       <w:proofErr w:type="spellStart"/>
       <w:r>
         <w:rPr>
@@ -18491,12 +18537,12 @@
         </w:rPr>
         <w:t xml:space="preserve"> движения</w:t>
       </w:r>
-      <w:commentRangeEnd w:id="289"/>
+      <w:commentRangeEnd w:id="291"/>
       <w:r>
         <w:rPr>
           <w:rStyle w:val="a8"/>
         </w:rPr>
-        <w:commentReference w:id="289"/>
+        <w:commentReference w:id="291"/>
       </w:r>
       <w:r>
         <w:rPr>
@@ -18568,9 +18614,9 @@
           <w:lang w:val="ru-RU"/>
         </w:rPr>
       </w:pPr>
-      <w:bookmarkStart w:id="290" w:name="OLE_LINK127"/>
-      <w:bookmarkStart w:id="291" w:name="OLE_LINK128"/>
-      <w:bookmarkStart w:id="292" w:name="OLE_LINK137"/>
+      <w:bookmarkStart w:id="292" w:name="OLE_LINK127"/>
+      <w:bookmarkStart w:id="293" w:name="OLE_LINK128"/>
+      <w:bookmarkStart w:id="294" w:name="OLE_LINK137"/>
       <w:r>
         <w:rPr>
           <w:lang w:val="ru-RU"/>
@@ -18590,9 +18636,9 @@
         <w:t>.</w:t>
       </w:r>
     </w:p>
-    <w:bookmarkEnd w:id="290"/>
-    <w:bookmarkEnd w:id="291"/>
     <w:bookmarkEnd w:id="292"/>
+    <w:bookmarkEnd w:id="293"/>
+    <w:bookmarkEnd w:id="294"/>
     <w:p>
       <w:pPr>
         <w:pStyle w:val="5"/>
@@ -18724,23 +18770,15 @@
         </w:rPr>
         <w:t xml:space="preserve">При прямом движении эти соединения подчиняются правилам </w:t>
       </w:r>
-      <w:bookmarkStart w:id="293" w:name="OLE_LINK133"/>
-      <w:bookmarkStart w:id="294" w:name="OLE_LINK134"/>
-      <w:bookmarkStart w:id="295" w:name="OLE_LINK135"/>
-      <w:bookmarkStart w:id="296" w:name="OLE_LINK136"/>
+      <w:bookmarkStart w:id="295" w:name="OLE_LINK133"/>
+      <w:bookmarkStart w:id="296" w:name="OLE_LINK134"/>
+      <w:bookmarkStart w:id="297" w:name="OLE_LINK135"/>
+      <w:bookmarkStart w:id="298" w:name="OLE_LINK136"/>
       <w:r>
         <w:rPr>
           <w:lang w:val="ru-RU"/>
         </w:rPr>
         <w:t>§</w:t>
-      </w:r>
-      <w:bookmarkEnd w:id="293"/>
-      <w:bookmarkEnd w:id="294"/>
-      <w:r>
-        <w:rPr>
-          <w:lang w:val="ru-RU"/>
-        </w:rPr>
-        <w:t xml:space="preserve"> 44</w:t>
       </w:r>
       <w:bookmarkEnd w:id="295"/>
       <w:bookmarkEnd w:id="296"/>
@@ -18748,6 +18786,14 @@
         <w:rPr>
           <w:lang w:val="ru-RU"/>
         </w:rPr>
+        <w:t xml:space="preserve"> 44</w:t>
+      </w:r>
+      <w:bookmarkEnd w:id="297"/>
+      <w:bookmarkEnd w:id="298"/>
+      <w:r>
+        <w:rPr>
+          <w:lang w:val="ru-RU"/>
+        </w:rPr>
         <w:t xml:space="preserve">, </w:t>
       </w:r>
       <w:r>
@@ -18910,11 +18956,11 @@
       <w:pPr>
         <w:pStyle w:val="3"/>
       </w:pPr>
-      <w:bookmarkStart w:id="297" w:name="_Toc513984264"/>
+      <w:bookmarkStart w:id="299" w:name="_Toc513984264"/>
       <w:r>
         <w:t>Двойной хор</w:t>
       </w:r>
-      <w:bookmarkEnd w:id="297"/>
+      <w:bookmarkEnd w:id="299"/>
     </w:p>
     <w:p>
       <w:pPr>
@@ -18923,8 +18969,8 @@
           <w:lang w:val="ru-RU"/>
         </w:rPr>
       </w:pPr>
-      <w:bookmarkStart w:id="298" w:name="OLE_LINK138"/>
-      <w:bookmarkStart w:id="299" w:name="OLE_LINK139"/>
+      <w:bookmarkStart w:id="300" w:name="OLE_LINK138"/>
+      <w:bookmarkStart w:id="301" w:name="OLE_LINK139"/>
       <w:r>
         <w:rPr>
           <w:lang w:val="ru-RU"/>
@@ -18936,13 +18982,13 @@
       <w:pPr>
         <w:pStyle w:val="2"/>
       </w:pPr>
-      <w:bookmarkStart w:id="300" w:name="_Toc513984265"/>
-      <w:bookmarkEnd w:id="298"/>
-      <w:bookmarkEnd w:id="299"/>
+      <w:bookmarkStart w:id="302" w:name="_Toc513984265"/>
+      <w:bookmarkEnd w:id="300"/>
+      <w:bookmarkEnd w:id="301"/>
       <w:r>
         <w:t>Обратимый контрапункт</w:t>
       </w:r>
-      <w:bookmarkEnd w:id="300"/>
+      <w:bookmarkEnd w:id="302"/>
     </w:p>
     <w:p>
       <w:pPr>
@@ -18951,8 +18997,8 @@
           <w:lang w:val="ru-RU"/>
         </w:rPr>
       </w:pPr>
-      <w:bookmarkStart w:id="301" w:name="OLE_LINK140"/>
-      <w:bookmarkStart w:id="302" w:name="OLE_LINK141"/>
+      <w:bookmarkStart w:id="303" w:name="OLE_LINK140"/>
+      <w:bookmarkStart w:id="304" w:name="OLE_LINK141"/>
       <w:r>
         <w:rPr>
           <w:lang w:val="ru-RU"/>
@@ -18964,13 +19010,13 @@
       <w:pPr>
         <w:pStyle w:val="2"/>
       </w:pPr>
-      <w:bookmarkStart w:id="303" w:name="_Toc513984266"/>
-      <w:bookmarkEnd w:id="301"/>
-      <w:bookmarkEnd w:id="302"/>
+      <w:bookmarkStart w:id="305" w:name="_Toc513984266"/>
+      <w:bookmarkEnd w:id="303"/>
+      <w:bookmarkEnd w:id="304"/>
       <w:r>
         <w:t>Имитации</w:t>
       </w:r>
-      <w:bookmarkEnd w:id="303"/>
+      <w:bookmarkEnd w:id="305"/>
     </w:p>
     <w:p>
       <w:pPr>
@@ -18990,61 +19036,61 @@
       <w:pPr>
         <w:pStyle w:val="1"/>
       </w:pPr>
-      <w:bookmarkStart w:id="304" w:name="_Toc513984267"/>
+      <w:bookmarkStart w:id="306" w:name="_Toc513984267"/>
       <w:r>
         <w:t>Примеры строгого контрапункта</w:t>
       </w:r>
-      <w:bookmarkEnd w:id="304"/>
+      <w:bookmarkEnd w:id="306"/>
     </w:p>
     <w:p>
       <w:pPr>
         <w:pStyle w:val="2"/>
       </w:pPr>
-      <w:bookmarkStart w:id="305" w:name="_Toc513984268"/>
+      <w:bookmarkStart w:id="307" w:name="_Toc513984268"/>
       <w:r>
         <w:t>Простой контрапункт</w:t>
       </w:r>
-      <w:bookmarkEnd w:id="305"/>
+      <w:bookmarkEnd w:id="307"/>
     </w:p>
     <w:p>
       <w:pPr>
         <w:pStyle w:val="3"/>
       </w:pPr>
-      <w:bookmarkStart w:id="306" w:name="_Toc513984269"/>
+      <w:bookmarkStart w:id="308" w:name="_Toc513984269"/>
       <w:r>
         <w:t>Контрапункт в 2 голосах</w:t>
       </w:r>
-      <w:bookmarkEnd w:id="306"/>
+      <w:bookmarkEnd w:id="308"/>
     </w:p>
     <w:p>
       <w:pPr>
         <w:pStyle w:val="2"/>
       </w:pPr>
-      <w:bookmarkStart w:id="307" w:name="_Toc513984270"/>
+      <w:bookmarkStart w:id="309" w:name="_Toc513984270"/>
       <w:r>
         <w:t>Первый разряд</w:t>
       </w:r>
-      <w:bookmarkEnd w:id="307"/>
+      <w:bookmarkEnd w:id="309"/>
     </w:p>
     <w:p>
       <w:pPr>
         <w:pStyle w:val="2"/>
       </w:pPr>
-      <w:bookmarkStart w:id="308" w:name="_Toc513984271"/>
+      <w:bookmarkStart w:id="310" w:name="_Toc513984271"/>
       <w:r>
         <w:t>Обратимый контрапункт</w:t>
       </w:r>
-      <w:bookmarkEnd w:id="308"/>
+      <w:bookmarkEnd w:id="310"/>
     </w:p>
     <w:p>
       <w:pPr>
         <w:pStyle w:val="2"/>
       </w:pPr>
-      <w:bookmarkStart w:id="309" w:name="_Toc513984272"/>
+      <w:bookmarkStart w:id="311" w:name="_Toc513984272"/>
       <w:r>
         <w:t>Имитации</w:t>
       </w:r>
-      <w:bookmarkEnd w:id="309"/>
+      <w:bookmarkEnd w:id="311"/>
     </w:p>
     <w:sectPr>
       <w:pgSz w:w="12240" w:h="15840"/>
@@ -23021,7 +23067,7 @@
       </w:r>
     </w:p>
   </w:comment>
-  <w:comment w:id="221" w:author="Rualark Rualark" w:date="2018-04-30T23:04:00Z" w:initials="RR">
+  <w:comment w:id="220" w:author="Rualark Rualark" w:date="2018-04-30T23:04:00Z" w:initials="RR">
     <w:p>
       <w:pPr>
         <w:pStyle w:val="a9"/>
@@ -23060,7 +23106,7 @@
       </w:r>
     </w:p>
   </w:comment>
-  <w:comment w:id="236" w:author="Rualark Rualark" w:date="2018-05-03T23:39:00Z" w:initials="RR">
+  <w:comment w:id="235" w:author="Rualark Rualark" w:date="2018-05-03T23:39:00Z" w:initials="RR">
     <w:p>
       <w:pPr>
         <w:pStyle w:val="a9"/>
@@ -23099,7 +23145,7 @@
       </w:r>
     </w:p>
   </w:comment>
-  <w:comment w:id="243" w:author="Rualark Rualark" w:date="2018-05-13T14:21:00Z" w:initials="RR">
+  <w:comment w:id="242" w:author="Rualark Rualark" w:date="2018-05-13T14:21:00Z" w:initials="RR">
     <w:p>
       <w:pPr>
         <w:pStyle w:val="a9"/>
@@ -23324,7 +23370,7 @@
       </w:r>
     </w:p>
   </w:comment>
-  <w:comment w:id="246" w:author="Rualark Rualark" w:date="2018-05-13T14:28:00Z" w:initials="RR">
+  <w:comment w:id="245" w:author="Rualark Rualark" w:date="2018-05-13T14:28:00Z" w:initials="RR">
     <w:p>
       <w:pPr>
         <w:pStyle w:val="a9"/>
@@ -23367,7 +23413,7 @@
       </w:r>
     </w:p>
   </w:comment>
-  <w:comment w:id="257" w:author="Rualark Rualark" w:date="2018-05-05T20:45:00Z" w:initials="RR">
+  <w:comment w:id="256" w:author="Rualark Rualark" w:date="2018-05-05T20:45:00Z" w:initials="RR">
     <w:p>
       <w:pPr>
         <w:pStyle w:val="a9"/>
@@ -23395,7 +23441,7 @@
       </w:r>
     </w:p>
   </w:comment>
-  <w:comment w:id="260" w:author="Rualark Rualark" w:date="2018-08-11T19:12:00Z" w:initials="RR">
+  <w:comment w:id="259" w:author="Rualark Rualark" w:date="2018-08-11T19:12:00Z" w:initials="RR">
     <w:p>
       <w:pPr>
         <w:pStyle w:val="a9"/>
@@ -23471,7 +23517,7 @@
       </w:r>
     </w:p>
   </w:comment>
-  <w:comment w:id="261" w:author="Rualark Rualark" w:date="2018-08-11T19:07:00Z" w:initials="RR">
+  <w:comment w:id="260" w:author="Rualark Rualark" w:date="2018-08-11T19:07:00Z" w:initials="RR">
     <w:p>
       <w:pPr>
         <w:pStyle w:val="a9"/>
@@ -23493,7 +23539,7 @@
       </w:r>
     </w:p>
   </w:comment>
-  <w:comment w:id="262" w:author="Rualark Rualark" w:date="2018-08-11T19:06:00Z" w:initials="RR">
+  <w:comment w:id="261" w:author="Rualark Rualark" w:date="2018-08-11T19:06:00Z" w:initials="RR">
     <w:p>
       <w:pPr>
         <w:pStyle w:val="a9"/>
@@ -23515,7 +23561,7 @@
       </w:r>
     </w:p>
   </w:comment>
-  <w:comment w:id="263" w:author="Rualark Rualark" w:date="2018-08-11T19:08:00Z" w:initials="RR">
+  <w:comment w:id="262" w:author="Rualark Rualark" w:date="2018-08-11T19:08:00Z" w:initials="RR">
     <w:p>
       <w:pPr>
         <w:pStyle w:val="a9"/>
@@ -23537,7 +23583,7 @@
       </w:r>
     </w:p>
   </w:comment>
-  <w:comment w:id="264" w:author="Rualark Rualark" w:date="2018-05-13T15:21:00Z" w:initials="RR">
+  <w:comment w:id="263" w:author="Rualark Rualark" w:date="2018-05-13T15:21:00Z" w:initials="RR">
     <w:p>
       <w:pPr>
         <w:pStyle w:val="a9"/>
@@ -23618,7 +23664,7 @@
       </w:r>
     </w:p>
   </w:comment>
-  <w:comment w:id="265" w:author="Rualark Rualark" w:date="2018-05-05T20:04:00Z" w:initials="RR">
+  <w:comment w:id="264" w:author="Rualark Rualark" w:date="2018-05-05T20:04:00Z" w:initials="RR">
     <w:p>
       <w:pPr>
         <w:pStyle w:val="a9"/>
@@ -23660,7 +23706,7 @@
       </w:r>
     </w:p>
   </w:comment>
-  <w:comment w:id="270" w:author="Rualark Rualark" w:date="2018-05-05T20:54:00Z" w:initials="RR">
+  <w:comment w:id="269" w:author="Rualark Rualark" w:date="2018-05-05T20:54:00Z" w:initials="RR">
     <w:p>
       <w:pPr>
         <w:pStyle w:val="a9"/>
@@ -23683,7 +23729,7 @@
       </w:r>
     </w:p>
   </w:comment>
-  <w:comment w:id="273" w:author="Rualark Rualark" w:date="2018-05-13T18:13:00Z" w:initials="RR">
+  <w:comment w:id="272" w:author="Rualark Rualark" w:date="2018-05-13T18:13:00Z" w:initials="RR">
     <w:p>
       <w:pPr>
         <w:pStyle w:val="a9"/>
@@ -23750,7 +23796,7 @@
       </w:r>
     </w:p>
   </w:comment>
-  <w:comment w:id="274" w:author="Rualark Rualark" w:date="2018-05-05T22:00:00Z" w:initials="RR">
+  <w:comment w:id="273" w:author="Rualark Rualark" w:date="2018-05-05T22:00:00Z" w:initials="RR">
     <w:p>
       <w:pPr>
         <w:pStyle w:val="a9"/>
@@ -23773,7 +23819,7 @@
       </w:r>
     </w:p>
   </w:comment>
-  <w:comment w:id="275" w:author="Rualark Rualark" w:date="2018-05-05T21:58:00Z" w:initials="RR">
+  <w:comment w:id="274" w:author="Rualark Rualark" w:date="2018-05-05T21:58:00Z" w:initials="RR">
     <w:p>
       <w:pPr>
         <w:pStyle w:val="a9"/>
@@ -23844,7 +23890,7 @@
       </w:r>
     </w:p>
   </w:comment>
-  <w:comment w:id="283" w:author="Rualark Rualark" w:date="2018-05-05T22:17:00Z" w:initials="RR">
+  <w:comment w:id="282" w:author="Rualark Rualark" w:date="2018-05-05T22:17:00Z" w:initials="RR">
     <w:p>
       <w:pPr>
         <w:pStyle w:val="a9"/>
@@ -23882,7 +23928,7 @@
       </w:r>
     </w:p>
   </w:comment>
-  <w:comment w:id="284" w:author="Rualark Rualark" w:date="2018-05-13T20:05:00Z" w:initials="RR">
+  <w:comment w:id="283" w:author="Rualark Rualark" w:date="2018-05-13T20:05:00Z" w:initials="RR">
     <w:p>
       <w:pPr>
         <w:pStyle w:val="a9"/>
@@ -23915,7 +23961,7 @@
       </w:r>
     </w:p>
   </w:comment>
-  <w:comment w:id="285" w:author="Rualark Rualark" w:date="2018-05-06T14:28:00Z" w:initials="RR">
+  <w:comment w:id="284" w:author="Rualark Rualark" w:date="2018-05-06T14:28:00Z" w:initials="RR">
     <w:p>
       <w:pPr>
         <w:pStyle w:val="a9"/>
@@ -23945,6 +23991,34 @@
           <w:lang w:val="ru-RU"/>
         </w:rPr>
         <w:t>разрешение допустимо на 2, 3, 4 долю. После разрешения ограничений на движение мелодии нет.</w:t>
+      </w:r>
+    </w:p>
+  </w:comment>
+  <w:comment w:id="285" w:author="Rualark Rualark" w:date="2018-09-02T05:56:00Z" w:initials="RR">
+    <w:p>
+      <w:pPr>
+        <w:pStyle w:val="a9"/>
+        <w:rPr>
+          <w:lang w:val="ru-RU"/>
+        </w:rPr>
+      </w:pPr>
+      <w:r>
+        <w:rPr>
+          <w:rStyle w:val="a8"/>
+        </w:rPr>
+        <w:annotationRef/>
+      </w:r>
+      <w:r>
+        <w:rPr>
+          <w:lang w:val="ru-RU"/>
+        </w:rPr>
+        <w:t xml:space="preserve">Подразумевается только звучание на сильную долю или любая другая нота, которая одновременно звучит? </w:t>
+      </w:r>
+      <w:r>
+        <w:rPr>
+          <w:lang w:val="ru-RU"/>
+        </w:rPr>
+        <w:t>Только гармоническая нота или неаккордовая тоже?</w:t>
       </w:r>
     </w:p>
   </w:comment>
@@ -24059,13 +24133,10 @@
       </w:r>
     </w:p>
   </w:comment>
-  <w:comment w:id="287" w:author="Rualark Rualark" w:date="2018-05-06T14:36:00Z" w:initials="RR">
+  <w:comment w:id="287" w:author="Rualark Rualark" w:date="2018-09-02T05:59:00Z" w:initials="RR">
     <w:p>
       <w:pPr>
         <w:pStyle w:val="a9"/>
-        <w:rPr>
-          <w:lang w:val="ru-RU"/>
-        </w:rPr>
       </w:pPr>
       <w:r>
         <w:rPr>
@@ -24077,66 +24148,117 @@
         <w:rPr>
           <w:lang w:val="ru-RU"/>
         </w:rPr>
+        <w:t>Подразумевается только звучание на сильную долю или любая другая нота, которая одновременно звучит? Только гармоническая нота или неаккордовая тоже?</w:t>
+      </w:r>
+    </w:p>
+  </w:comment>
+  <w:comment w:id="288" w:author="Rualark Rualark" w:date="2018-05-06T14:36:00Z" w:initials="RR">
+    <w:p>
+      <w:pPr>
+        <w:pStyle w:val="a9"/>
+        <w:rPr>
+          <w:lang w:val="ru-RU"/>
+        </w:rPr>
+      </w:pPr>
+      <w:r>
+        <w:rPr>
+          <w:rStyle w:val="a8"/>
+        </w:rPr>
+        <w:annotationRef/>
+      </w:r>
+      <w:r>
+        <w:rPr>
+          <w:b/>
+          <w:lang w:val="ru-RU"/>
+        </w:rPr>
         <w:t xml:space="preserve">Это возможно только </w:t>
       </w:r>
       <w:r>
         <w:rPr>
+          <w:b/>
           <w:lang w:val="ru-RU"/>
         </w:rPr>
         <w:t>начиная с</w:t>
       </w:r>
       <w:r>
         <w:rPr>
+          <w:b/>
           <w:lang w:val="ru-RU"/>
         </w:rPr>
         <w:t xml:space="preserve"> трех голосов или в </w:t>
       </w:r>
       <w:proofErr w:type="spellStart"/>
       <w:r>
+        <w:rPr>
+          <w:b/>
+        </w:rPr>
         <w:t>fleuri</w:t>
       </w:r>
       <w:proofErr w:type="spellEnd"/>
       <w:r>
         <w:rPr>
-          <w:lang w:val="ru-RU"/>
-        </w:rPr>
-        <w:t xml:space="preserve">. </w:t>
-      </w:r>
-      <w:r>
-        <w:rPr>
-          <w:lang w:val="ru-RU"/>
-        </w:rPr>
-        <w:t xml:space="preserve">Возможно </w:t>
-      </w:r>
-      <w:r>
-        <w:rPr>
+          <w:b/>
+          <w:lang w:val="ru-RU"/>
+        </w:rPr>
+        <w:t xml:space="preserve">. Возможно </w:t>
+      </w:r>
+      <w:r>
+        <w:rPr>
+          <w:b/>
           <w:lang w:val="ru-RU"/>
         </w:rPr>
         <w:t xml:space="preserve">это </w:t>
       </w:r>
       <w:r>
         <w:rPr>
+          <w:b/>
           <w:lang w:val="ru-RU"/>
         </w:rPr>
         <w:t xml:space="preserve">потому, что </w:t>
       </w:r>
       <w:r>
         <w:rPr>
+          <w:b/>
           <w:lang w:val="ru-RU"/>
         </w:rPr>
         <w:t xml:space="preserve">при этом </w:t>
       </w:r>
       <w:r>
         <w:rPr>
+          <w:b/>
           <w:lang w:val="ru-RU"/>
         </w:rPr>
         <w:t xml:space="preserve">одновременно нота </w:t>
       </w:r>
       <w:r>
+        <w:rPr>
+          <w:b/>
+        </w:rPr>
         <w:t>B</w:t>
       </w:r>
       <w:r>
         <w:rPr>
+          <w:b/>
+          <w:lang w:val="ru-RU"/>
+        </w:rPr>
+        <w:t xml:space="preserve"> задерживается нотой </w:t>
+      </w:r>
+      <w:r>
+        <w:rPr>
+          <w:b/>
+        </w:rPr>
+        <w:t>C</w:t>
+      </w:r>
+      <w:r>
+        <w:rPr>
+          <w:b/>
+          <w:lang w:val="ru-RU"/>
+        </w:rPr>
+        <w:t>.</w:t>
+      </w:r>
+      <w:r>
+        <w:rPr>
+          <w:b/>
           <w:lang w:val="ru-RU"/>
         </w:rPr>
         <w:t xml:space="preserve"> </w:t>
@@ -24145,24 +24267,25 @@
         <w:rPr>
           <w:lang w:val="ru-RU"/>
         </w:rPr>
-        <w:t xml:space="preserve">задерживается нотой </w:t>
-      </w:r>
-      <w:r>
-        <w:t>C</w:t>
-      </w:r>
-      <w:r>
-        <w:rPr>
-          <w:lang w:val="ru-RU"/>
-        </w:rPr>
-        <w:t>.</w:t>
+        <w:t xml:space="preserve">Какая нота </w:t>
+      </w:r>
+      <w:r>
+        <w:t>B</w:t>
+      </w:r>
+      <w:r>
+        <w:rPr>
+          <w:lang w:val="ru-RU"/>
+        </w:rPr>
+        <w:t>?</w:t>
       </w:r>
     </w:p>
   </w:comment>
-  <w:comment w:id="288" w:author="Rualark Rualark" w:date="2018-05-06T14:49:00Z" w:initials="RR">
+  <w:comment w:id="290" w:author="Rualark Rualark" w:date="2018-05-06T14:49:00Z" w:initials="RR">
     <w:p>
       <w:pPr>
         <w:pStyle w:val="a9"/>
         <w:rPr>
+          <w:b/>
           <w:lang w:val="ru-RU"/>
         </w:rPr>
       </w:pPr>
@@ -24174,24 +24297,23 @@
       </w:r>
       <w:proofErr w:type="spellStart"/>
       <w:r>
+        <w:rPr>
+          <w:b/>
+        </w:rPr>
         <w:t>MGen</w:t>
       </w:r>
       <w:proofErr w:type="spellEnd"/>
       <w:r>
         <w:rPr>
-          <w:lang w:val="ru-RU"/>
-        </w:rPr>
-        <w:t xml:space="preserve">: </w:t>
-      </w:r>
-      <w:r>
-        <w:rPr>
-          <w:lang w:val="ru-RU"/>
-        </w:rPr>
-        <w:t xml:space="preserve">такое ограничение на противоположное и </w:t>
+          <w:b/>
+          <w:lang w:val="ru-RU"/>
+        </w:rPr>
+        <w:t xml:space="preserve">: такое ограничение на противоположное и </w:t>
       </w:r>
       <w:proofErr w:type="spellStart"/>
       <w:r>
         <w:rPr>
+          <w:b/>
           <w:lang w:val="ru-RU"/>
         </w:rPr>
         <w:t>поступенное</w:t>
@@ -24199,13 +24321,14 @@
       <w:proofErr w:type="spellEnd"/>
       <w:r>
         <w:rPr>
+          <w:b/>
           <w:lang w:val="ru-RU"/>
         </w:rPr>
         <w:t xml:space="preserve"> движение не нужно.</w:t>
       </w:r>
     </w:p>
   </w:comment>
-  <w:comment w:id="289" w:author="Rualark Rualark" w:date="2018-06-12T12:04:00Z" w:initials="RR">
+  <w:comment w:id="291" w:author="Rualark Rualark" w:date="2018-06-12T12:04:00Z" w:initials="RR">
     <w:p>
       <w:pPr>
         <w:pStyle w:val="a9"/>
@@ -24353,9 +24476,11 @@
   <w15:commentEx w15:paraId="2AF1EAD5" w15:done="1"/>
   <w15:commentEx w15:paraId="2B7B7C31" w15:done="1"/>
   <w15:commentEx w15:paraId="1C689D45" w15:done="1"/>
+  <w15:commentEx w15:paraId="3216D8EF" w15:done="0"/>
   <w15:commentEx w15:paraId="01619F77" w15:done="1"/>
-  <w15:commentEx w15:paraId="7C5AE5BC" w15:done="1"/>
-  <w15:commentEx w15:paraId="09DC1689" w15:done="1"/>
+  <w15:commentEx w15:paraId="37E94BDC" w15:done="0"/>
+  <w15:commentEx w15:paraId="7C5AE5BC" w15:done="0"/>
+  <w15:commentEx w15:paraId="09DC1689" w15:done="0"/>
   <w15:commentEx w15:paraId="1E4CDFDB" w15:done="1"/>
 </w15:commentsEx>
 </file>
@@ -26358,8 +26483,8 @@
         </w:rPr>
         <w:t xml:space="preserve"> </w:t>
       </w:r>
-      <w:bookmarkStart w:id="237" w:name="OLE_LINK185"/>
-      <w:bookmarkStart w:id="238" w:name="OLE_LINK186"/>
+      <w:bookmarkStart w:id="236" w:name="OLE_LINK185"/>
+      <w:bookmarkStart w:id="237" w:name="OLE_LINK186"/>
       <w:r>
         <w:rPr>
           <w:lang w:val="ru-RU"/>
@@ -26378,8 +26503,8 @@
         </w:rPr>
         <w:t xml:space="preserve"> вводного тона, расположенного в басу, нужно избегать, т.к. это звучит плохо.</w:t>
       </w:r>
+      <w:bookmarkEnd w:id="236"/>
       <w:bookmarkEnd w:id="237"/>
-      <w:bookmarkEnd w:id="238"/>
     </w:p>
   </w:footnote>
   <w:footnote w:id="20">
@@ -26390,8 +26515,8 @@
           <w:lang w:val="ru-RU"/>
         </w:rPr>
       </w:pPr>
-      <w:bookmarkStart w:id="241" w:name="OLE_LINK183"/>
-      <w:bookmarkStart w:id="242" w:name="OLE_LINK184"/>
+      <w:bookmarkStart w:id="240" w:name="OLE_LINK183"/>
+      <w:bookmarkStart w:id="241" w:name="OLE_LINK184"/>
       <w:r>
         <w:rPr>
           <w:rStyle w:val="a5"/>
@@ -26422,8 +26547,8 @@
         </w:rPr>
         <w:t>.</w:t>
       </w:r>
+      <w:bookmarkEnd w:id="240"/>
       <w:bookmarkEnd w:id="241"/>
-      <w:bookmarkEnd w:id="242"/>
     </w:p>
   </w:footnote>
   <w:footnote w:id="21">
@@ -29736,7 +29861,7 @@
 </file>
 
 <file path=customXml/itemProps1.xml><?xml version="1.0" encoding="utf-8"?>
-<ds:datastoreItem xmlns:ds="http://schemas.openxmlformats.org/officeDocument/2006/customXml" ds:itemID="{EE75EDF2-3748-4E41-A83D-12EF42199060}">
+<ds:datastoreItem xmlns:ds="http://schemas.openxmlformats.org/officeDocument/2006/customXml" ds:itemID="{83F03065-F742-4F52-A17D-9CE1C1855E64}">
   <ds:schemaRefs>
     <ds:schemaRef ds:uri="http://schemas.openxmlformats.org/officeDocument/2006/bibliography"/>
   </ds:schemaRefs>

</xml_diff>